<commit_message>
Add EPIC2 data, update path in JP code, update CropSimulation_Cleaning, renamed DataCleaning in PriceData_Cleaning, update paper
</commit_message>
<xml_diff>
--- a/4_Documents/Input price risk management tools.docx
+++ b/4_Documents/Input price risk management tools.docx
@@ -1,6 +1,6 @@
 
 <file path=word/document.xml><?xml version="1.0" encoding="utf-8"?>
-<w:document xmlns:wpc="http://schemas.microsoft.com/office/word/2010/wordprocessingCanvas" xmlns:cx="http://schemas.microsoft.com/office/drawing/2014/chartex" xmlns:cx1="http://schemas.microsoft.com/office/drawing/2015/9/8/chartex" xmlns:cx2="http://schemas.microsoft.com/office/drawing/2015/10/21/chartex" xmlns:cx3="http://schemas.microsoft.com/office/drawing/2016/5/9/chartex" xmlns:cx4="http://schemas.microsoft.com/office/drawing/2016/5/10/chartex" xmlns:cx5="http://schemas.microsoft.com/office/drawing/2016/5/11/chartex" xmlns:cx6="http://schemas.microsoft.com/office/drawing/2016/5/12/chartex" xmlns:cx7="http://schemas.microsoft.com/office/drawing/2016/5/13/chartex" xmlns:cx8="http://schemas.microsoft.com/office/drawing/2016/5/14/chartex" xmlns:mc="http://schemas.openxmlformats.org/markup-compatibility/2006" xmlns:aink="http://schemas.microsoft.com/office/drawing/2016/ink" xmlns:am3d="http://schemas.microsoft.com/office/drawing/2017/model3d" xmlns:o="urn:schemas-microsoft-com:office:office" xmlns:r="http://schemas.openxmlformats.org/officeDocument/2006/relationships" xmlns:m="http://schemas.openxmlformats.org/officeDocument/2006/math" xmlns:v="urn:schemas-microsoft-com:vml" xmlns:wp14="http://schemas.microsoft.com/office/word/2010/wordprocessingDrawing" xmlns:wp="http://schemas.openxmlformats.org/drawingml/2006/wordprocessingDrawing" xmlns:w10="urn:schemas-microsoft-com:office:word" xmlns:w="http://schemas.openxmlformats.org/wordprocessingml/2006/main" xmlns:w14="http://schemas.microsoft.com/office/word/2010/wordml" xmlns:w15="http://schemas.microsoft.com/office/word/2012/wordml" xmlns:w16cid="http://schemas.microsoft.com/office/word/2016/wordml/cid" xmlns:w16se="http://schemas.microsoft.com/office/word/2015/wordml/symex" xmlns:wpg="http://schemas.microsoft.com/office/word/2010/wordprocessingGroup" xmlns:wpi="http://schemas.microsoft.com/office/word/2010/wordprocessingInk" xmlns:wne="http://schemas.microsoft.com/office/word/2006/wordml" xmlns:wps="http://schemas.microsoft.com/office/word/2010/wordprocessingShape" mc:Ignorable="w14 w15 w16se w16cid wp14">
+<w:document xmlns:wpc="http://schemas.microsoft.com/office/word/2010/wordprocessingCanvas" xmlns:cx="http://schemas.microsoft.com/office/drawing/2014/chartex" xmlns:cx1="http://schemas.microsoft.com/office/drawing/2015/9/8/chartex" xmlns:cx2="http://schemas.microsoft.com/office/drawing/2015/10/21/chartex" xmlns:cx3="http://schemas.microsoft.com/office/drawing/2016/5/9/chartex" xmlns:cx4="http://schemas.microsoft.com/office/drawing/2016/5/10/chartex" xmlns:cx5="http://schemas.microsoft.com/office/drawing/2016/5/11/chartex" xmlns:cx6="http://schemas.microsoft.com/office/drawing/2016/5/12/chartex" xmlns:cx7="http://schemas.microsoft.com/office/drawing/2016/5/13/chartex" xmlns:cx8="http://schemas.microsoft.com/office/drawing/2016/5/14/chartex" xmlns:mc="http://schemas.openxmlformats.org/markup-compatibility/2006" xmlns:aink="http://schemas.microsoft.com/office/drawing/2016/ink" xmlns:am3d="http://schemas.microsoft.com/office/drawing/2017/model3d" xmlns:o="urn:schemas-microsoft-com:office:office" xmlns:oel="http://schemas.microsoft.com/office/2019/extlst" xmlns:r="http://schemas.openxmlformats.org/officeDocument/2006/relationships" xmlns:m="http://schemas.openxmlformats.org/officeDocument/2006/math" xmlns:v="urn:schemas-microsoft-com:vml" xmlns:wp14="http://schemas.microsoft.com/office/word/2010/wordprocessingDrawing" xmlns:wp="http://schemas.openxmlformats.org/drawingml/2006/wordprocessingDrawing" xmlns:w10="urn:schemas-microsoft-com:office:word" xmlns:w="http://schemas.openxmlformats.org/wordprocessingml/2006/main" xmlns:w14="http://schemas.microsoft.com/office/word/2010/wordml" xmlns:w15="http://schemas.microsoft.com/office/word/2012/wordml" xmlns:w16cex="http://schemas.microsoft.com/office/word/2018/wordml/cex" xmlns:w16cid="http://schemas.microsoft.com/office/word/2016/wordml/cid" xmlns:w16="http://schemas.microsoft.com/office/word/2018/wordml" xmlns:w16sdtdh="http://schemas.microsoft.com/office/word/2020/wordml/sdtdatahash" xmlns:w16se="http://schemas.microsoft.com/office/word/2015/wordml/symex" xmlns:wpg="http://schemas.microsoft.com/office/word/2010/wordprocessingGroup" xmlns:wpi="http://schemas.microsoft.com/office/word/2010/wordprocessingInk" xmlns:wne="http://schemas.microsoft.com/office/word/2006/wordml" xmlns:wps="http://schemas.microsoft.com/office/word/2010/wordprocessingShape" mc:Ignorable="w14 w15 w16se w16cid w16 w16cex w16sdtdh wp14">
   <w:body>
     <w:p>
       <w:pPr>
@@ -339,7 +339,7 @@
     </w:p>
     <w:p>
       <w:pPr>
-        <w:pStyle w:val="Listenabsatz"/>
+        <w:pStyle w:val="ListParagraph"/>
         <w:numPr>
           <w:ilvl w:val="0"/>
           <w:numId w:val="15"/>
@@ -373,7 +373,7 @@
     </w:p>
     <w:p>
       <w:pPr>
-        <w:pStyle w:val="berschrift1"/>
+        <w:pStyle w:val="Heading1"/>
         <w:rPr>
           <w:lang w:val="en-US"/>
         </w:rPr>
@@ -411,34 +411,14 @@
         </w:rPr>
         <w:t xml:space="preserve">n </w:t>
       </w:r>
-      <w:del w:id="0" w:author="Tobias Dalhaus" w:date="2025-10-06T13:23:00Z">
-        <w:r>
-          <w:rPr>
-            <w:rFonts w:ascii="Times New Roman" w:eastAsiaTheme="minorHAnsi" w:hAnsi="Times New Roman"/>
-            <w:szCs w:val="22"/>
-            <w:lang w:val="en-US"/>
-          </w:rPr>
-          <w:delText>the past</w:delText>
-        </w:r>
-        <w:r>
-          <w:rPr>
-            <w:rFonts w:ascii="Times New Roman" w:eastAsiaTheme="minorHAnsi" w:hAnsi="Times New Roman"/>
-            <w:szCs w:val="22"/>
-            <w:lang w:val="en-US"/>
-          </w:rPr>
-          <w:delText xml:space="preserve"> few</w:delText>
-        </w:r>
-      </w:del>
-      <w:ins w:id="1" w:author="Tobias Dalhaus" w:date="2025-10-06T13:23:00Z">
-        <w:r>
-          <w:rPr>
-            <w:rFonts w:ascii="Times New Roman" w:eastAsiaTheme="minorHAnsi" w:hAnsi="Times New Roman"/>
-            <w:szCs w:val="22"/>
-            <w:lang w:val="en-US"/>
-          </w:rPr>
-          <w:t>recent</w:t>
-        </w:r>
-      </w:ins>
+      <w:r>
+        <w:rPr>
+          <w:rFonts w:ascii="Times New Roman" w:eastAsiaTheme="minorHAnsi" w:hAnsi="Times New Roman"/>
+          <w:szCs w:val="22"/>
+          <w:lang w:val="en-US"/>
+        </w:rPr>
+        <w:t>recent</w:t>
+      </w:r>
       <w:r>
         <w:rPr>
           <w:rFonts w:ascii="Times New Roman" w:eastAsiaTheme="minorHAnsi" w:hAnsi="Times New Roman"/>
@@ -909,16 +889,14 @@
         </w:rPr>
         <w:t xml:space="preserve"> However, </w:t>
       </w:r>
-      <w:ins w:id="2" w:author="Tobias Dalhaus" w:date="2025-10-06T13:23:00Z">
-        <w:r>
-          <w:rPr>
-            <w:rFonts w:ascii="Times New Roman" w:eastAsiaTheme="minorHAnsi" w:hAnsi="Times New Roman"/>
-            <w:szCs w:val="22"/>
-            <w:lang w:val="en-US"/>
-          </w:rPr>
-          <w:t xml:space="preserve">the </w:t>
-        </w:r>
-      </w:ins>
+      <w:r>
+        <w:rPr>
+          <w:rFonts w:ascii="Times New Roman" w:eastAsiaTheme="minorHAnsi" w:hAnsi="Times New Roman"/>
+          <w:szCs w:val="22"/>
+          <w:lang w:val="en-US"/>
+        </w:rPr>
+        <w:t xml:space="preserve">the </w:t>
+      </w:r>
       <w:r>
         <w:rPr>
           <w:rFonts w:ascii="Times New Roman" w:eastAsiaTheme="minorHAnsi" w:hAnsi="Times New Roman"/>
@@ -1976,16 +1954,14 @@
         </w:rPr>
         <w:t>which contract specific</w:t>
       </w:r>
-      <w:ins w:id="3" w:author="Tobias Dalhaus" w:date="2025-10-06T13:25:00Z">
-        <w:r>
-          <w:rPr>
-            <w:rFonts w:ascii="Times New Roman" w:eastAsiaTheme="minorHAnsi" w:hAnsi="Times New Roman"/>
-            <w:szCs w:val="22"/>
-            <w:lang w:val="en-US"/>
-          </w:rPr>
-          <w:t>s</w:t>
-        </w:r>
-      </w:ins>
+      <w:r>
+        <w:rPr>
+          <w:rFonts w:ascii="Times New Roman" w:eastAsiaTheme="minorHAnsi" w:hAnsi="Times New Roman"/>
+          <w:szCs w:val="22"/>
+          <w:lang w:val="en-US"/>
+        </w:rPr>
+        <w:t>s</w:t>
+      </w:r>
       <w:r>
         <w:rPr>
           <w:rFonts w:ascii="Times New Roman" w:eastAsiaTheme="minorHAnsi" w:hAnsi="Times New Roman"/>
@@ -3088,8 +3064,8 @@
           <w:lang w:val="en-US"/>
         </w:rPr>
       </w:pPr>
-      <w:commentRangeStart w:id="4"/>
-      <w:ins w:id="5" w:author="Tobias Dalhaus" w:date="2025-06-18T10:02:00Z">
+      <w:commentRangeStart w:id="0"/>
+      <w:ins w:id="1" w:author="Tobias Dalhaus" w:date="2025-06-18T10:02:00Z">
         <w:r>
           <w:rPr>
             <w:rFonts w:ascii="Times New Roman" w:hAnsi="Times New Roman"/>
@@ -3098,16 +3074,16 @@
           </w:rPr>
           <w:t>We find, XXX</w:t>
         </w:r>
-        <w:commentRangeEnd w:id="4"/>
+        <w:commentRangeEnd w:id="0"/>
         <w:r>
           <w:rPr>
-            <w:rStyle w:val="Kommentarzeichen"/>
+            <w:rStyle w:val="CommentReference"/>
             <w:rFonts w:ascii="Times New Roman" w:hAnsi="Times New Roman"/>
             <w:sz w:val="24"/>
             <w:szCs w:val="22"/>
             <w:lang w:val="en-US"/>
           </w:rPr>
-          <w:commentReference w:id="4"/>
+          <w:commentReference w:id="0"/>
         </w:r>
       </w:ins>
     </w:p>
@@ -3645,7 +3621,7 @@
     </w:p>
     <w:p>
       <w:pPr>
-        <w:pStyle w:val="berschrift1"/>
+        <w:pStyle w:val="Heading1"/>
         <w:rPr>
           <w:lang w:val="en-US"/>
         </w:rPr>
@@ -3827,7 +3803,7 @@
         </w:rPr>
         <w:t>that model decision</w:t>
       </w:r>
-      <w:ins w:id="6" w:author="Tobias Dalhaus" w:date="2025-10-06T13:26:00Z">
+      <w:ins w:id="2" w:author="Tobias Dalhaus" w:date="2025-10-06T13:26:00Z">
         <w:r>
           <w:rPr>
             <w:lang w:val="en-US"/>
@@ -3835,8 +3811,6 @@
           <w:t>s</w:t>
         </w:r>
       </w:ins>
-      <w:bookmarkStart w:id="7" w:name="_GoBack"/>
-      <w:bookmarkEnd w:id="7"/>
       <w:r>
         <w:rPr>
           <w:lang w:val="en-US"/>
@@ -7904,7 +7878,7 @@
       </w:r>
       <w:r>
         <w:rPr>
-          <w:rStyle w:val="Funotenzeichen"/>
+          <w:rStyle w:val="FootnoteReference"/>
           <w:szCs w:val="22"/>
           <w:lang w:val="en-US"/>
         </w:rPr>
@@ -9441,19 +9415,19 @@
     </w:p>
     <w:p>
       <w:pPr>
-        <w:pStyle w:val="berschrift2"/>
-        <w:rPr>
-          <w:lang w:val="en-US"/>
-        </w:rPr>
-      </w:pPr>
-      <w:bookmarkStart w:id="8" w:name="_Ref206150736"/>
+        <w:pStyle w:val="Heading2"/>
+        <w:rPr>
+          <w:lang w:val="en-US"/>
+        </w:rPr>
+      </w:pPr>
+      <w:bookmarkStart w:id="3" w:name="_Ref206150736"/>
       <w:r>
         <w:rPr>
           <w:lang w:val="en-US"/>
         </w:rPr>
         <w:t>Decision framing</w:t>
       </w:r>
-      <w:bookmarkEnd w:id="8"/>
+      <w:bookmarkEnd w:id="3"/>
       <w:r>
         <w:rPr>
           <w:lang w:val="en-US"/>
@@ -9958,7 +9932,7 @@
     </w:p>
     <w:p>
       <w:pPr>
-        <w:pStyle w:val="berschrift2"/>
+        <w:pStyle w:val="Heading2"/>
         <w:rPr>
           <w:lang w:val="en-GB"/>
         </w:rPr>
@@ -10239,7 +10213,7 @@
       </w:r>
       <w:r>
         <w:rPr>
-          <w:rStyle w:val="Funotenzeichen"/>
+          <w:rStyle w:val="FootnoteReference"/>
         </w:rPr>
         <w:footnoteReference w:id="3"/>
       </w:r>
@@ -10511,13 +10485,13 @@
                     <pic:cNvPicPr/>
                   </pic:nvPicPr>
                   <pic:blipFill>
-                    <a:blip r:embed="rId11">
+                    <a:blip r:embed="rId12">
                       <a:extLst>
                         <a:ext uri="{28A0092B-C50C-407E-A947-70E740481C1C}">
                           <a14:useLocalDpi xmlns:a14="http://schemas.microsoft.com/office/drawing/2010/main" val="0"/>
                         </a:ext>
                         <a:ext uri="{96DAC541-7B7A-43D3-8B79-37D633B846F1}">
-                          <asvg:svgBlip xmlns:asvg="http://schemas.microsoft.com/office/drawing/2016/SVG/main" r:embed="rId12"/>
+                          <asvg:svgBlip xmlns:asvg="http://schemas.microsoft.com/office/drawing/2016/SVG/main" r:embed="rId13"/>
                         </a:ext>
                       </a:extLst>
                     </a:blip>
@@ -10543,7 +10517,7 @@
     </w:p>
     <w:p>
       <w:pPr>
-        <w:pStyle w:val="Beschriftung"/>
+        <w:pStyle w:val="Caption"/>
         <w:jc w:val="both"/>
         <w:rPr>
           <w:rFonts w:ascii="Times New Roman" w:hAnsi="Times New Roman"/>
@@ -11213,67 +11187,61 @@
         <w:rPr>
           <w:lang w:val="en-US"/>
         </w:rPr>
-        <w:t xml:space="preserve"> through </w:t>
+        <w:t xml:space="preserve"> through a forward contract.</w:t>
+      </w:r>
+      <w:r>
+        <w:rPr>
+          <w:lang w:val="en-US"/>
+        </w:rPr>
+        <w:t xml:space="preserve"> </w:t>
+      </w:r>
+      <w:r>
+        <w:rPr>
+          <w:lang w:val="en-US"/>
+        </w:rPr>
+        <w:t xml:space="preserve">When farmers </w:t>
+      </w:r>
+      <w:r>
+        <w:rPr>
+          <w:lang w:val="en-US"/>
+        </w:rPr>
+        <w:t xml:space="preserve">simply </w:t>
+      </w:r>
+      <w:r>
+        <w:rPr>
+          <w:lang w:val="en-US"/>
+        </w:rPr>
+        <w:t xml:space="preserve">buy </w:t>
+      </w:r>
+      <w:r>
+        <w:rPr>
+          <w:lang w:val="en-US"/>
+        </w:rPr>
+        <w:t>fertilizers</w:t>
+      </w:r>
+      <w:r>
+        <w:rPr>
+          <w:lang w:val="en-US"/>
+        </w:rPr>
+        <w:t xml:space="preserve"> </w:t>
+      </w:r>
+      <w:r>
+        <w:rPr>
+          <w:lang w:val="en-US"/>
+        </w:rPr>
+        <w:t>close to application</w:t>
+      </w:r>
+      <w:r>
+        <w:rPr>
+          <w:lang w:val="en-US"/>
+        </w:rPr>
+        <w:t xml:space="preserve">, they pay the </w:t>
       </w:r>
       <w:r>
         <w:rPr>
           <w:lang w:val="en-US"/>
         </w:rPr>
         <w:lastRenderedPageBreak/>
-        <w:t>a forward contract.</w:t>
-      </w:r>
-      <w:r>
-        <w:rPr>
-          <w:lang w:val="en-US"/>
-        </w:rPr>
-        <w:t xml:space="preserve"> </w:t>
-      </w:r>
-      <w:r>
-        <w:rPr>
-          <w:lang w:val="en-US"/>
-        </w:rPr>
-        <w:t xml:space="preserve">When farmers </w:t>
-      </w:r>
-      <w:r>
-        <w:rPr>
-          <w:lang w:val="en-US"/>
-        </w:rPr>
-        <w:t xml:space="preserve">simply </w:t>
-      </w:r>
-      <w:r>
-        <w:rPr>
-          <w:lang w:val="en-US"/>
-        </w:rPr>
-        <w:t xml:space="preserve">buy </w:t>
-      </w:r>
-      <w:r>
-        <w:rPr>
-          <w:lang w:val="en-US"/>
-        </w:rPr>
-        <w:t>fertilizers</w:t>
-      </w:r>
-      <w:r>
-        <w:rPr>
-          <w:lang w:val="en-US"/>
-        </w:rPr>
-        <w:t xml:space="preserve"> </w:t>
-      </w:r>
-      <w:r>
-        <w:rPr>
-          <w:lang w:val="en-US"/>
-        </w:rPr>
-        <w:t>close to application</w:t>
-      </w:r>
-      <w:r>
-        <w:rPr>
-          <w:lang w:val="en-US"/>
-        </w:rPr>
-        <w:t xml:space="preserve">, they pay the </w:t>
-      </w:r>
-      <w:r>
-        <w:rPr>
-          <w:lang w:val="en-US"/>
-        </w:rPr>
         <w:t>stochastic</w:t>
       </w:r>
       <w:r>
@@ -11378,14 +11346,14 @@
       </w:r>
       <w:r>
         <w:rPr>
-          <w:rStyle w:val="Funotenzeichen"/>
+          <w:rStyle w:val="FootnoteReference"/>
           <w:lang w:val="en-GB"/>
         </w:rPr>
         <w:t xml:space="preserve"> </w:t>
       </w:r>
       <w:r>
         <w:rPr>
-          <w:rStyle w:val="Funotenzeichen"/>
+          <w:rStyle w:val="FootnoteReference"/>
         </w:rPr>
         <w:footnoteReference w:id="4"/>
       </w:r>
@@ -12089,7 +12057,7 @@
     </w:p>
     <w:p>
       <w:pPr>
-        <w:pStyle w:val="berschrift2"/>
+        <w:pStyle w:val="Heading2"/>
         <w:rPr>
           <w:lang w:val="en-US"/>
         </w:rPr>
@@ -12812,19 +12780,19 @@
           <w:lang w:val="en-US"/>
         </w:rPr>
       </w:pPr>
-      <w:bookmarkStart w:id="9" w:name="_Ref205816026"/>
-      <w:r>
-        <w:rPr>
-          <w:lang w:val="en-US"/>
-        </w:rPr>
-        <w:t xml:space="preserve">Traditional forward contracts primarily address risk aversion by fixing the price and eliminating exposure to future price volatility. In contrast, the proposed adjusted contract (also called </w:t>
+      <w:bookmarkStart w:id="4" w:name="_Ref205816026"/>
+      <w:r>
+        <w:rPr>
+          <w:lang w:val="en-US"/>
+        </w:rPr>
+        <w:t xml:space="preserve">Traditional forward contracts primarily address risk aversion by fixing the price and eliminating exposure to future price volatility. In contrast, the proposed adjusted contract (also called maximum price contract) targets downside risk aversion and loss aversion by offering protection </w:t>
       </w:r>
       <w:r>
         <w:rPr>
           <w:lang w:val="en-US"/>
         </w:rPr>
         <w:lastRenderedPageBreak/>
-        <w:t xml:space="preserve">maximum price contract) targets downside risk aversion and loss aversion by offering protection against adverse price movements while preserving the opportunity to benefit from price declines. Available purchasing choices are summarized in </w:t>
+        <w:t xml:space="preserve">against adverse price movements while preserving the opportunity to benefit from price declines. Available purchasing choices are summarized in </w:t>
       </w:r>
       <w:r>
         <w:rPr>
@@ -12870,7 +12838,7 @@
     </w:p>
     <w:p>
       <w:pPr>
-        <w:pStyle w:val="Beschriftung"/>
+        <w:pStyle w:val="Caption"/>
         <w:keepNext/>
         <w:rPr>
           <w:rFonts w:ascii="Times New Roman" w:hAnsi="Times New Roman"/>
@@ -12952,7 +12920,7 @@
         </w:rPr>
         <w:fldChar w:fldCharType="end"/>
       </w:r>
-      <w:bookmarkEnd w:id="9"/>
+      <w:bookmarkEnd w:id="4"/>
       <w:r>
         <w:rPr>
           <w:rFonts w:ascii="Times New Roman" w:hAnsi="Times New Roman"/>
@@ -12992,7 +12960,7 @@
     </w:p>
     <w:tbl>
       <w:tblPr>
-        <w:tblStyle w:val="Tabellenraster"/>
+        <w:tblStyle w:val="TableGrid"/>
         <w:tblW w:w="5000" w:type="pct"/>
         <w:tblBorders>
           <w:top w:val="none" w:sz="0" w:space="0" w:color="auto"/>
@@ -13944,7 +13912,7 @@
     </w:p>
     <w:p>
       <w:pPr>
-        <w:pStyle w:val="berschrift2"/>
+        <w:pStyle w:val="Heading2"/>
         <w:rPr>
           <w:lang w:val="en-US"/>
         </w:rPr>
@@ -14628,7 +14596,7 @@
                 </w:rPr>
                 <m:t>=</m:t>
               </m:r>
-              <w:bookmarkStart w:id="10" w:name="_Hlk171936323"/>
+              <w:bookmarkStart w:id="5" w:name="_Hlk171936323"/>
               <m:r>
                 <w:rPr>
                   <w:rFonts w:ascii="Cambria Math" w:hAnsi="Cambria Math" w:cs="Calibri"/>
@@ -14670,184 +14638,24 @@
                 <w:rPr>
                   <w:rFonts w:ascii="Cambria Math" w:hAnsi="Cambria Math" w:cs="Calibri"/>
                 </w:rPr>
-                <m:t>N+ϕ</m:t>
+                <m:t>N+</m:t>
               </m:r>
-              <m:sSub>
-                <m:sSubPr>
-                  <m:ctrlPr>
-                    <w:rPr>
-                      <w:rFonts w:ascii="Cambria Math" w:hAnsi="Cambria Math"/>
-                      <w:lang w:val="en-GB"/>
-                    </w:rPr>
-                  </m:ctrlPr>
-                </m:sSubPr>
-                <m:e>
-                  <m:r>
-                    <m:rPr>
-                      <m:sty m:val="p"/>
-                    </m:rPr>
-                    <w:rPr>
-                      <w:rFonts w:ascii="Cambria Math" w:hAnsi="Cambria Math"/>
-                    </w:rPr>
-                    <m:t>Π</m:t>
-                  </m:r>
-                  <m:ctrlPr>
-                    <w:rPr>
-                      <w:rFonts w:ascii="Cambria Math" w:hAnsi="Cambria Math"/>
-                      <w:i/>
-                      <w:lang w:val="en-US"/>
-                    </w:rPr>
-                  </m:ctrlPr>
-                </m:e>
-                <m:sub>
-                  <m:r>
-                    <w:rPr>
-                      <w:rFonts w:ascii="Cambria Math" w:hAnsi="Cambria Math"/>
-                      <w:lang w:val="en-GB"/>
-                    </w:rPr>
-                    <m:t>F</m:t>
-                  </m:r>
-                </m:sub>
-              </m:sSub>
-              <m:sSub>
-                <m:sSubPr>
-                  <m:ctrlPr>
-                    <w:rPr>
-                      <w:rFonts w:ascii="Cambria Math" w:hAnsi="Cambria Math" w:cs="Calibri"/>
-                      <w:i/>
-                    </w:rPr>
-                  </m:ctrlPr>
-                </m:sSubPr>
-                <m:e>
-                  <m:r>
-                    <w:rPr>
-                      <w:rFonts w:ascii="Cambria Math" w:hAnsi="Cambria Math" w:cs="Calibri"/>
-                    </w:rPr>
-                    <m:t>N</m:t>
-                  </m:r>
-                </m:e>
-                <m:sub>
-                  <m:r>
-                    <w:rPr>
-                      <w:rFonts w:ascii="Cambria Math" w:hAnsi="Cambria Math"/>
-                      <w:lang w:val="en-GB"/>
-                    </w:rPr>
-                    <m:t>F</m:t>
-                  </m:r>
-                </m:sub>
-              </m:sSub>
-              <w:bookmarkEnd w:id="10"/>
-              <m:sSub>
-                <m:sSubPr>
-                  <m:ctrlPr>
-                    <w:rPr>
-                      <w:rFonts w:ascii="Cambria Math" w:hAnsi="Cambria Math"/>
-                      <w:lang w:val="en-GB"/>
-                    </w:rPr>
-                  </m:ctrlPr>
-                </m:sSubPr>
-                <m:e>
-                  <m:r>
-                    <m:rPr>
-                      <m:sty m:val="p"/>
-                    </m:rPr>
-                    <w:rPr>
-                      <w:rFonts w:ascii="Cambria Math" w:hAnsi="Cambria Math"/>
-                    </w:rPr>
-                    <m:t xml:space="preserve"> + </m:t>
-                  </m:r>
-                  <m:d>
-                    <m:dPr>
-                      <m:ctrlPr>
-                        <w:rPr>
-                          <w:rFonts w:ascii="Cambria Math" w:hAnsi="Cambria Math"/>
-                        </w:rPr>
-                      </m:ctrlPr>
-                    </m:dPr>
-                    <m:e>
-                      <m:r>
-                        <m:rPr>
-                          <m:sty m:val="p"/>
-                        </m:rPr>
-                        <w:rPr>
-                          <w:rFonts w:ascii="Cambria Math" w:hAnsi="Cambria Math"/>
-                        </w:rPr>
-                        <m:t>1-</m:t>
-                      </m:r>
-                      <m:r>
-                        <w:rPr>
-                          <w:rFonts w:ascii="Cambria Math" w:hAnsi="Cambria Math" w:cs="Calibri"/>
-                        </w:rPr>
-                        <m:t>ϕ</m:t>
-                      </m:r>
-                      <m:ctrlPr>
-                        <w:rPr>
-                          <w:rFonts w:ascii="Cambria Math" w:hAnsi="Cambria Math" w:cs="Calibri"/>
-                          <w:i/>
-                        </w:rPr>
-                      </m:ctrlPr>
-                    </m:e>
-                  </m:d>
-                  <m:r>
-                    <m:rPr>
-                      <m:sty m:val="p"/>
-                    </m:rPr>
-                    <w:rPr>
-                      <w:rFonts w:ascii="Cambria Math" w:hAnsi="Cambria Math"/>
-                    </w:rPr>
-                    <m:t>Π</m:t>
-                  </m:r>
-                  <m:ctrlPr>
-                    <w:rPr>
-                      <w:rFonts w:ascii="Cambria Math" w:hAnsi="Cambria Math"/>
-                      <w:i/>
-                      <w:lang w:val="en-US"/>
-                    </w:rPr>
-                  </m:ctrlPr>
-                </m:e>
-                <m:sub>
-                  <m:r>
-                    <m:rPr>
-                      <m:sty m:val="p"/>
-                    </m:rPr>
-                    <w:rPr>
-                      <w:rFonts w:ascii="Cambria Math" w:hAnsi="Cambria Math"/>
-                      <w:lang w:val="en-GB"/>
-                    </w:rPr>
-                    <m:t>I</m:t>
-                  </m:r>
-                </m:sub>
-              </m:sSub>
-              <m:sSub>
-                <m:sSubPr>
-                  <m:ctrlPr>
-                    <w:rPr>
-                      <w:rFonts w:ascii="Cambria Math" w:hAnsi="Cambria Math" w:cs="Calibri"/>
-                      <w:i/>
-                    </w:rPr>
-                  </m:ctrlPr>
-                </m:sSubPr>
-                <m:e>
-                  <m:r>
-                    <w:rPr>
-                      <w:rFonts w:ascii="Cambria Math" w:hAnsi="Cambria Math" w:cs="Calibri"/>
-                    </w:rPr>
-                    <m:t>N</m:t>
-                  </m:r>
-                </m:e>
-                <m:sub>
-                  <m:r>
-                    <m:rPr>
-                      <m:sty m:val="p"/>
-                    </m:rPr>
-                    <w:rPr>
-                      <w:rFonts w:ascii="Cambria Math" w:hAnsi="Cambria Math"/>
-                      <w:lang w:val="en-GB"/>
-                    </w:rPr>
-                    <m:t>I</m:t>
-                  </m:r>
-                </m:sub>
-              </m:sSub>
+              <m:r>
+                <m:rPr>
+                  <m:sty m:val="p"/>
+                </m:rPr>
+                <w:rPr>
+                  <w:rFonts w:ascii="Cambria Math" w:hAnsi="Cambria Math"/>
+                </w:rPr>
+                <m:t>Π</m:t>
+              </m:r>
+              <m:r>
+                <w:rPr>
+                  <w:rFonts w:ascii="Cambria Math" w:hAnsi="Cambria Math" w:cs="Calibri"/>
+                </w:rPr>
+                <m:t>N</m:t>
+              </m:r>
+              <w:bookmarkEnd w:id="5"/>
               <m:r>
                 <w:rPr>
                   <w:rFonts w:ascii="Cambria Math" w:hAnsi="Cambria Math" w:cs="Calibri"/>
@@ -15006,45 +14814,23 @@
                 <w:rPr>
                   <w:rFonts w:ascii="Cambria Math" w:hAnsi="Cambria Math" w:cs="Calibri"/>
                 </w:rPr>
-                <m:t>=ϕ</m:t>
+                <m:t>=</m:t>
               </m:r>
-              <m:sSub>
-                <m:sSubPr>
-                  <m:ctrlPr>
-                    <w:rPr>
-                      <w:rFonts w:ascii="Cambria Math" w:hAnsi="Cambria Math"/>
-                      <w:lang w:val="en-GB"/>
-                    </w:rPr>
-                  </m:ctrlPr>
-                </m:sSubPr>
-                <m:e>
-                  <m:r>
-                    <m:rPr>
-                      <m:sty m:val="p"/>
-                    </m:rPr>
-                    <w:rPr>
-                      <w:rFonts w:ascii="Cambria Math" w:hAnsi="Cambria Math"/>
-                    </w:rPr>
-                    <m:t>Π</m:t>
-                  </m:r>
-                  <m:ctrlPr>
-                    <w:rPr>
-                      <w:rFonts w:ascii="Cambria Math" w:hAnsi="Cambria Math"/>
-                      <w:i/>
-                      <w:lang w:val="en-US"/>
-                    </w:rPr>
-                  </m:ctrlPr>
-                </m:e>
-                <m:sub>
-                  <m:r>
-                    <w:rPr>
-                      <w:rFonts w:ascii="Cambria Math" w:hAnsi="Cambria Math"/>
-                      <w:lang w:val="en-GB"/>
-                    </w:rPr>
-                    <m:t>F</m:t>
-                  </m:r>
-                </m:sub>
-              </m:sSub>
+              <m:r>
+                <m:rPr>
+                  <m:sty m:val="p"/>
+                </m:rPr>
+                <w:rPr>
+                  <w:rFonts w:ascii="Cambria Math" w:hAnsi="Cambria Math"/>
+                </w:rPr>
+                <m:t>Π</m:t>
+              </m:r>
+              <m:r>
+                <w:rPr>
+                  <w:rFonts w:ascii="Cambria Math" w:hAnsi="Cambria Math" w:cs="Calibri"/>
+                </w:rPr>
+                <m:t>N</m:t>
+              </m:r>
               <m:r>
                 <w:rPr>
                   <w:rFonts w:ascii="Cambria Math" w:hAnsi="Cambria Math" w:cs="Calibri"/>
@@ -15084,7 +14870,7 @@
     </w:p>
     <w:p>
       <w:pPr>
-        <w:pStyle w:val="berschrift1"/>
+        <w:pStyle w:val="Heading1"/>
         <w:spacing w:line="360" w:lineRule="auto"/>
         <w:rPr>
           <w:lang w:val="en-US"/>
@@ -15302,24 +15088,24 @@
         <w:rPr>
           <w:lang w:val="en-GB"/>
         </w:rPr>
-        <w:t xml:space="preserve">The assumptions used and </w:t>
-      </w:r>
-      <w:r>
-        <w:rPr>
-          <w:lang w:val="en-GB"/>
-        </w:rPr>
-        <w:t xml:space="preserve">the </w:t>
-      </w:r>
-      <w:r>
-        <w:rPr>
-          <w:lang w:val="en-GB"/>
-        </w:rPr>
-        <w:t>data sources will be discussed in the subsequent section.</w:t>
+        <w:t>The</w:t>
+      </w:r>
+      <w:r>
+        <w:rPr>
+          <w:lang w:val="en-GB"/>
+        </w:rPr>
+        <w:t xml:space="preserve"> data sources and the</w:t>
+      </w:r>
+      <w:r>
+        <w:rPr>
+          <w:lang w:val="en-GB"/>
+        </w:rPr>
+        <w:t xml:space="preserve"> assumptions used will be discussed in the subsequent section.</w:t>
       </w:r>
     </w:p>
     <w:p>
       <w:pPr>
-        <w:pStyle w:val="berschrift2"/>
+        <w:pStyle w:val="Heading2"/>
         <w:rPr>
           <w:lang w:val="en-US"/>
         </w:rPr>
@@ -15350,29 +15136,21 @@
         <w:jc w:val="both"/>
         <w:rPr>
           <w:rFonts w:ascii="Times New Roman" w:eastAsiaTheme="minorHAnsi" w:hAnsi="Times New Roman"/>
-          <w:szCs w:val="22"/>
-          <w:lang w:val="en-US"/>
-        </w:rPr>
-      </w:pPr>
-      <w:commentRangeStart w:id="11"/>
-      <w:r>
-        <w:rPr>
-          <w:rFonts w:ascii="Times New Roman" w:eastAsiaTheme="minorHAnsi" w:hAnsi="Times New Roman"/>
           <w:i/>
           <w:iCs/>
           <w:szCs w:val="22"/>
           <w:lang w:val="en-US"/>
         </w:rPr>
-        <w:t>Crop simulation model</w:t>
-      </w:r>
-      <w:commentRangeEnd w:id="11"/>
-      <w:r>
-        <w:rPr>
-          <w:rStyle w:val="Kommentarzeichen"/>
+      </w:pPr>
+      <w:r>
+        <w:rPr>
+          <w:rFonts w:ascii="Times New Roman" w:eastAsiaTheme="minorHAnsi" w:hAnsi="Times New Roman"/>
           <w:i/>
           <w:iCs/>
-        </w:rPr>
-        <w:commentReference w:id="11"/>
+          <w:szCs w:val="22"/>
+          <w:lang w:val="en-US"/>
+        </w:rPr>
+        <w:t>Crop simulation model</w:t>
       </w:r>
       <w:r>
         <w:rPr>
@@ -15382,7 +15160,7 @@
           <w:szCs w:val="22"/>
           <w:lang w:val="en-US"/>
         </w:rPr>
-        <w:t xml:space="preserve">: </w:t>
+        <w:t>:</w:t>
       </w:r>
       <w:r>
         <w:rPr>
@@ -15692,7 +15470,7 @@
         <w:t>outputs:</w:t>
       </w:r>
     </w:p>
-    <w:bookmarkStart w:id="12" w:name="_Hlk206593319"/>
+    <w:bookmarkStart w:id="6" w:name="_Hlk206593319"/>
     <w:p>
       <w:pPr>
         <w:autoSpaceDE w:val="0"/>
@@ -15866,7 +15644,7 @@
         </m:oMath>
       </m:oMathPara>
     </w:p>
-    <w:bookmarkEnd w:id="12"/>
+    <w:bookmarkEnd w:id="6"/>
     <w:p>
       <w:pPr>
         <w:autoSpaceDE w:val="0"/>
@@ -16217,7 +15995,7 @@
       </w:r>
       <w:r>
         <w:rPr>
-          <w:rStyle w:val="Funotenzeichen"/>
+          <w:rStyle w:val="FootnoteReference"/>
           <w:rFonts w:ascii="Times New Roman" w:eastAsiaTheme="minorEastAsia" w:hAnsi="Times New Roman"/>
           <w:szCs w:val="22"/>
           <w:lang w:val="en-US"/>
@@ -16783,7 +16561,7 @@
       </w:r>
       <w:r>
         <w:rPr>
-          <w:rStyle w:val="Funotenzeichen"/>
+          <w:rStyle w:val="FootnoteReference"/>
           <w:rFonts w:ascii="Times New Roman" w:eastAsiaTheme="minorEastAsia" w:hAnsi="Times New Roman"/>
           <w:szCs w:val="22"/>
           <w:lang w:val="en-US"/>
@@ -17411,7 +17189,7 @@
     </w:p>
     <w:p>
       <w:pPr>
-        <w:pStyle w:val="berschrift2"/>
+        <w:pStyle w:val="Heading2"/>
         <w:rPr>
           <w:lang w:val="en-US"/>
         </w:rPr>
@@ -18140,7 +17918,7 @@
       </w:r>
       <w:r>
         <w:rPr>
-          <w:rStyle w:val="Funotenzeichen"/>
+          <w:rStyle w:val="FootnoteReference"/>
           <w:lang w:val="en-GB"/>
         </w:rPr>
         <w:footnoteReference w:id="7"/>
@@ -19755,7 +19533,7 @@
     </w:p>
     <w:p>
       <w:pPr>
-        <w:pStyle w:val="berschrift2"/>
+        <w:pStyle w:val="Heading2"/>
         <w:rPr>
           <w:lang w:val="en-US"/>
         </w:rPr>
@@ -20105,7 +19883,7 @@
     </w:p>
     <w:p>
       <w:pPr>
-        <w:pStyle w:val="berschrift2"/>
+        <w:pStyle w:val="Heading2"/>
         <w:spacing w:line="360" w:lineRule="auto"/>
         <w:rPr>
           <w:lang w:val="en-GB"/>
@@ -20666,7 +20444,7 @@
     </w:p>
     <w:tbl>
       <w:tblPr>
-        <w:tblStyle w:val="Tabellenraster"/>
+        <w:tblStyle w:val="TableGrid"/>
         <w:tblW w:w="0" w:type="auto"/>
         <w:tblBorders>
           <w:top w:val="none" w:sz="0" w:space="0" w:color="auto"/>
@@ -21865,7 +21643,7 @@
     </w:p>
     <w:p>
       <w:pPr>
-        <w:pStyle w:val="berschrift1"/>
+        <w:pStyle w:val="Heading1"/>
         <w:spacing w:line="360" w:lineRule="auto"/>
         <w:rPr>
           <w:lang w:val="en-US"/>
@@ -21960,7 +21738,7 @@
     </w:p>
     <w:p>
       <w:pPr>
-        <w:pStyle w:val="berschrift2"/>
+        <w:pStyle w:val="Heading2"/>
         <w:rPr>
           <w:lang w:val="en-US"/>
         </w:rPr>
@@ -22010,7 +21788,7 @@
     </w:p>
     <w:p>
       <w:pPr>
-        <w:pStyle w:val="berschrift2"/>
+        <w:pStyle w:val="Heading2"/>
         <w:rPr>
           <w:lang w:val="en-US"/>
         </w:rPr>
@@ -22061,19 +21839,19 @@
         </w:rPr>
         <w:t xml:space="preserve">for the </w:t>
       </w:r>
-      <w:commentRangeStart w:id="13"/>
+      <w:commentRangeStart w:id="7"/>
       <w:r>
         <w:rPr>
           <w:lang w:val="en-US"/>
         </w:rPr>
         <w:t>Cologne Bay</w:t>
       </w:r>
-      <w:commentRangeEnd w:id="13"/>
-      <w:r>
-        <w:rPr>
-          <w:rStyle w:val="Kommentarzeichen"/>
-        </w:rPr>
-        <w:commentReference w:id="13"/>
+      <w:commentRangeEnd w:id="7"/>
+      <w:r>
+        <w:rPr>
+          <w:rStyle w:val="CommentReference"/>
+        </w:rPr>
+        <w:commentReference w:id="7"/>
       </w:r>
       <w:r>
         <w:rPr>
@@ -22165,19 +21943,19 @@
         </w:rPr>
         <w:t xml:space="preserve">was obtained from </w:t>
       </w:r>
-      <w:commentRangeStart w:id="14"/>
+      <w:commentRangeStart w:id="8"/>
       <w:r>
         <w:rPr>
           <w:lang w:val="en-US"/>
         </w:rPr>
         <w:t>XXX</w:t>
       </w:r>
-      <w:commentRangeEnd w:id="14"/>
-      <w:r>
-        <w:rPr>
-          <w:rStyle w:val="Kommentarzeichen"/>
-        </w:rPr>
-        <w:commentReference w:id="14"/>
+      <w:commentRangeEnd w:id="8"/>
+      <w:r>
+        <w:rPr>
+          <w:rStyle w:val="CommentReference"/>
+        </w:rPr>
+        <w:commentReference w:id="8"/>
       </w:r>
       <w:r>
         <w:rPr>
@@ -22236,57 +22014,6 @@
           <w:lang w:val="en-US"/>
         </w:rPr>
       </w:pPr>
-      <w:r>
-        <w:rPr>
-          <w:noProof/>
-          <w:lang w:val="en-US"/>
-        </w:rPr>
-        <w:drawing>
-          <wp:inline distT="0" distB="0" distL="0" distR="0" wp14:anchorId="7006960B" wp14:editId="689C5337">
-            <wp:extent cx="3819525" cy="2517061"/>
-            <wp:effectExtent l="0" t="0" r="0" b="0"/>
-            <wp:docPr id="3" name="Picture 3"/>
-            <wp:cNvGraphicFramePr>
-              <a:graphicFrameLocks xmlns:a="http://schemas.openxmlformats.org/drawingml/2006/main" noChangeAspect="1"/>
-            </wp:cNvGraphicFramePr>
-            <a:graphic xmlns:a="http://schemas.openxmlformats.org/drawingml/2006/main">
-              <a:graphicData uri="http://schemas.openxmlformats.org/drawingml/2006/picture">
-                <pic:pic xmlns:pic="http://schemas.openxmlformats.org/drawingml/2006/picture">
-                  <pic:nvPicPr>
-                    <pic:cNvPr id="0" name="Picture 2"/>
-                    <pic:cNvPicPr>
-                      <a:picLocks noChangeAspect="1" noChangeArrowheads="1"/>
-                    </pic:cNvPicPr>
-                  </pic:nvPicPr>
-                  <pic:blipFill>
-                    <a:blip r:embed="rId13">
-                      <a:extLst>
-                        <a:ext uri="{28A0092B-C50C-407E-A947-70E740481C1C}">
-                          <a14:useLocalDpi xmlns:a14="http://schemas.microsoft.com/office/drawing/2010/main" val="0"/>
-                        </a:ext>
-                      </a:extLst>
-                    </a:blip>
-                    <a:srcRect/>
-                    <a:stretch>
-                      <a:fillRect/>
-                    </a:stretch>
-                  </pic:blipFill>
-                  <pic:spPr bwMode="auto">
-                    <a:xfrm>
-                      <a:off x="0" y="0"/>
-                      <a:ext cx="3839092" cy="2529956"/>
-                    </a:xfrm>
-                    <a:prstGeom prst="rect">
-                      <a:avLst/>
-                    </a:prstGeom>
-                    <a:noFill/>
-                  </pic:spPr>
-                </pic:pic>
-              </a:graphicData>
-            </a:graphic>
-          </wp:inline>
-        </w:drawing>
-      </w:r>
     </w:p>
     <w:p>
       <w:pPr>
@@ -22296,112 +22023,10 @@
           <w:lang w:val="en-US"/>
         </w:rPr>
       </w:pPr>
-      <w:r>
-        <w:rPr>
-          <w:noProof/>
-          <w:lang w:val="en-US"/>
-        </w:rPr>
-        <w:drawing>
-          <wp:inline distT="0" distB="0" distL="0" distR="0" wp14:anchorId="7BAF94B4" wp14:editId="7A616B29">
-            <wp:extent cx="2895600" cy="2263495"/>
-            <wp:effectExtent l="0" t="0" r="0" b="3810"/>
-            <wp:docPr id="5" name="Picture 5"/>
-            <wp:cNvGraphicFramePr>
-              <a:graphicFrameLocks xmlns:a="http://schemas.openxmlformats.org/drawingml/2006/main" noChangeAspect="1"/>
-            </wp:cNvGraphicFramePr>
-            <a:graphic xmlns:a="http://schemas.openxmlformats.org/drawingml/2006/main">
-              <a:graphicData uri="http://schemas.openxmlformats.org/drawingml/2006/picture">
-                <pic:pic xmlns:pic="http://schemas.openxmlformats.org/drawingml/2006/picture">
-                  <pic:nvPicPr>
-                    <pic:cNvPr id="0" name="Picture 3"/>
-                    <pic:cNvPicPr>
-                      <a:picLocks noChangeAspect="1" noChangeArrowheads="1"/>
-                    </pic:cNvPicPr>
-                  </pic:nvPicPr>
-                  <pic:blipFill>
-                    <a:blip r:embed="rId14">
-                      <a:extLst>
-                        <a:ext uri="{28A0092B-C50C-407E-A947-70E740481C1C}">
-                          <a14:useLocalDpi xmlns:a14="http://schemas.microsoft.com/office/drawing/2010/main" val="0"/>
-                        </a:ext>
-                      </a:extLst>
-                    </a:blip>
-                    <a:srcRect/>
-                    <a:stretch>
-                      <a:fillRect/>
-                    </a:stretch>
-                  </pic:blipFill>
-                  <pic:spPr bwMode="auto">
-                    <a:xfrm>
-                      <a:off x="0" y="0"/>
-                      <a:ext cx="2898831" cy="2266020"/>
-                    </a:xfrm>
-                    <a:prstGeom prst="rect">
-                      <a:avLst/>
-                    </a:prstGeom>
-                    <a:noFill/>
-                  </pic:spPr>
-                </pic:pic>
-              </a:graphicData>
-            </a:graphic>
-          </wp:inline>
-        </w:drawing>
-      </w:r>
-      <w:r>
-        <w:rPr>
-          <w:noProof/>
-          <w:lang w:val="en-US"/>
-        </w:rPr>
-        <w:drawing>
-          <wp:inline distT="0" distB="0" distL="0" distR="0" wp14:anchorId="2D87785C" wp14:editId="79C8F427">
-            <wp:extent cx="3038475" cy="2375180"/>
-            <wp:effectExtent l="0" t="0" r="0" b="6350"/>
-            <wp:docPr id="9" name="Picture 9"/>
-            <wp:cNvGraphicFramePr>
-              <a:graphicFrameLocks xmlns:a="http://schemas.openxmlformats.org/drawingml/2006/main" noChangeAspect="1"/>
-            </wp:cNvGraphicFramePr>
-            <a:graphic xmlns:a="http://schemas.openxmlformats.org/drawingml/2006/main">
-              <a:graphicData uri="http://schemas.openxmlformats.org/drawingml/2006/picture">
-                <pic:pic xmlns:pic="http://schemas.openxmlformats.org/drawingml/2006/picture">
-                  <pic:nvPicPr>
-                    <pic:cNvPr id="0" name="Picture 5"/>
-                    <pic:cNvPicPr>
-                      <a:picLocks noChangeAspect="1" noChangeArrowheads="1"/>
-                    </pic:cNvPicPr>
-                  </pic:nvPicPr>
-                  <pic:blipFill>
-                    <a:blip r:embed="rId15">
-                      <a:extLst>
-                        <a:ext uri="{28A0092B-C50C-407E-A947-70E740481C1C}">
-                          <a14:useLocalDpi xmlns:a14="http://schemas.microsoft.com/office/drawing/2010/main" val="0"/>
-                        </a:ext>
-                      </a:extLst>
-                    </a:blip>
-                    <a:srcRect/>
-                    <a:stretch>
-                      <a:fillRect/>
-                    </a:stretch>
-                  </pic:blipFill>
-                  <pic:spPr bwMode="auto">
-                    <a:xfrm>
-                      <a:off x="0" y="0"/>
-                      <a:ext cx="3046045" cy="2381098"/>
-                    </a:xfrm>
-                    <a:prstGeom prst="rect">
-                      <a:avLst/>
-                    </a:prstGeom>
-                    <a:noFill/>
-                  </pic:spPr>
-                </pic:pic>
-              </a:graphicData>
-            </a:graphic>
-          </wp:inline>
-        </w:drawing>
-      </w:r>
     </w:p>
     <w:p>
       <w:pPr>
-        <w:pStyle w:val="berschrift2"/>
+        <w:pStyle w:val="Heading2"/>
         <w:rPr>
           <w:lang w:val="en-US"/>
         </w:rPr>
@@ -22422,7 +22047,7 @@
     </w:p>
     <w:p>
       <w:pPr>
-        <w:pStyle w:val="berschrift1"/>
+        <w:pStyle w:val="Heading1"/>
         <w:spacing w:line="360" w:lineRule="auto"/>
         <w:rPr>
           <w:lang w:val="en-US"/>
@@ -22469,7 +22094,7 @@
     </w:p>
     <w:p>
       <w:pPr>
-        <w:pStyle w:val="berschrift1"/>
+        <w:pStyle w:val="Heading1"/>
         <w:numPr>
           <w:ilvl w:val="0"/>
           <w:numId w:val="0"/>
@@ -22490,7 +22115,7 @@
     </w:p>
     <w:p>
       <w:pPr>
-        <w:pStyle w:val="Literaturverzeichnis"/>
+        <w:pStyle w:val="Bibliography"/>
         <w:rPr>
           <w:sz w:val="20"/>
           <w:lang w:val="en-GB"/>
@@ -22566,7 +22191,7 @@
     </w:p>
     <w:p>
       <w:pPr>
-        <w:pStyle w:val="Literaturverzeichnis"/>
+        <w:pStyle w:val="Bibliography"/>
         <w:rPr>
           <w:sz w:val="20"/>
           <w:lang w:val="en-GB"/>
@@ -22614,7 +22239,7 @@
     </w:p>
     <w:p>
       <w:pPr>
-        <w:pStyle w:val="Literaturverzeichnis"/>
+        <w:pStyle w:val="Bibliography"/>
         <w:rPr>
           <w:sz w:val="20"/>
           <w:lang w:val="en-GB"/>
@@ -22662,7 +22287,7 @@
     </w:p>
     <w:p>
       <w:pPr>
-        <w:pStyle w:val="Literaturverzeichnis"/>
+        <w:pStyle w:val="Bibliography"/>
         <w:rPr>
           <w:sz w:val="20"/>
           <w:lang w:val="en-GB"/>
@@ -22672,7 +22297,7 @@
         <w:rPr>
           <w:sz w:val="20"/>
           <w:lang w:val="de-DE"/>
-          <w:rPrChange w:id="15" w:author="Tobias Dalhaus" w:date="2025-10-06T13:23:00Z">
+          <w:rPrChange w:id="9" w:author="Tobias Dalhaus" w:date="2025-10-06T13:23:00Z">
             <w:rPr>
               <w:sz w:val="20"/>
               <w:lang w:val="en-GB"/>
@@ -22723,7 +22348,7 @@
     </w:p>
     <w:p>
       <w:pPr>
-        <w:pStyle w:val="Literaturverzeichnis"/>
+        <w:pStyle w:val="Bibliography"/>
         <w:rPr>
           <w:sz w:val="20"/>
           <w:lang w:val="en-GB"/>
@@ -22771,7 +22396,7 @@
     </w:p>
     <w:p>
       <w:pPr>
-        <w:pStyle w:val="Literaturverzeichnis"/>
+        <w:pStyle w:val="Bibliography"/>
         <w:rPr>
           <w:sz w:val="20"/>
           <w:lang w:val="en-GB"/>
@@ -22803,7 +22428,7 @@
     </w:p>
     <w:p>
       <w:pPr>
-        <w:pStyle w:val="Literaturverzeichnis"/>
+        <w:pStyle w:val="Bibliography"/>
         <w:rPr>
           <w:sz w:val="20"/>
           <w:lang w:val="en-GB"/>
@@ -22835,7 +22460,7 @@
     </w:p>
     <w:p>
       <w:pPr>
-        <w:pStyle w:val="Literaturverzeichnis"/>
+        <w:pStyle w:val="Bibliography"/>
         <w:rPr>
           <w:sz w:val="20"/>
           <w:lang w:val="en-GB"/>
@@ -22883,7 +22508,7 @@
     </w:p>
     <w:p>
       <w:pPr>
-        <w:pStyle w:val="Literaturverzeichnis"/>
+        <w:pStyle w:val="Bibliography"/>
         <w:rPr>
           <w:sz w:val="20"/>
           <w:lang w:val="en-GB"/>
@@ -22931,7 +22556,7 @@
     </w:p>
     <w:p>
       <w:pPr>
-        <w:pStyle w:val="Literaturverzeichnis"/>
+        <w:pStyle w:val="Bibliography"/>
         <w:rPr>
           <w:sz w:val="20"/>
           <w:lang w:val="en-GB"/>
@@ -22979,7 +22604,7 @@
     </w:p>
     <w:p>
       <w:pPr>
-        <w:pStyle w:val="Literaturverzeichnis"/>
+        <w:pStyle w:val="Bibliography"/>
         <w:rPr>
           <w:sz w:val="20"/>
           <w:lang w:val="en-GB"/>
@@ -23028,7 +22653,7 @@
     </w:p>
     <w:p>
       <w:pPr>
-        <w:pStyle w:val="Literaturverzeichnis"/>
+        <w:pStyle w:val="Bibliography"/>
         <w:rPr>
           <w:sz w:val="20"/>
           <w:lang w:val="en-GB"/>
@@ -23076,7 +22701,7 @@
     </w:p>
     <w:p>
       <w:pPr>
-        <w:pStyle w:val="Literaturverzeichnis"/>
+        <w:pStyle w:val="Bibliography"/>
         <w:rPr>
           <w:sz w:val="20"/>
           <w:lang w:val="en-GB"/>
@@ -23124,7 +22749,7 @@
     </w:p>
     <w:p>
       <w:pPr>
-        <w:pStyle w:val="Literaturverzeichnis"/>
+        <w:pStyle w:val="Bibliography"/>
         <w:rPr>
           <w:sz w:val="20"/>
           <w:lang w:val="en-GB"/>
@@ -23156,7 +22781,7 @@
     </w:p>
     <w:p>
       <w:pPr>
-        <w:pStyle w:val="Literaturverzeichnis"/>
+        <w:pStyle w:val="Bibliography"/>
         <w:rPr>
           <w:sz w:val="20"/>
           <w:lang w:val="en-GB"/>
@@ -23204,7 +22829,7 @@
     </w:p>
     <w:p>
       <w:pPr>
-        <w:pStyle w:val="Literaturverzeichnis"/>
+        <w:pStyle w:val="Bibliography"/>
         <w:rPr>
           <w:sz w:val="20"/>
           <w:lang w:val="en-GB"/>
@@ -23236,7 +22861,7 @@
     </w:p>
     <w:p>
       <w:pPr>
-        <w:pStyle w:val="Literaturverzeichnis"/>
+        <w:pStyle w:val="Bibliography"/>
         <w:rPr>
           <w:sz w:val="20"/>
           <w:lang w:val="en-GB"/>
@@ -23284,7 +22909,7 @@
     </w:p>
     <w:p>
       <w:pPr>
-        <w:pStyle w:val="Literaturverzeichnis"/>
+        <w:pStyle w:val="Bibliography"/>
         <w:rPr>
           <w:sz w:val="20"/>
           <w:lang w:val="en-GB"/>
@@ -23332,7 +22957,7 @@
     </w:p>
     <w:p>
       <w:pPr>
-        <w:pStyle w:val="Literaturverzeichnis"/>
+        <w:pStyle w:val="Bibliography"/>
         <w:rPr>
           <w:sz w:val="20"/>
           <w:lang w:val="en-GB"/>
@@ -23364,7 +22989,7 @@
     </w:p>
     <w:p>
       <w:pPr>
-        <w:pStyle w:val="Literaturverzeichnis"/>
+        <w:pStyle w:val="Bibliography"/>
         <w:rPr>
           <w:sz w:val="20"/>
           <w:lang w:val="en-GB"/>
@@ -23412,7 +23037,7 @@
     </w:p>
     <w:p>
       <w:pPr>
-        <w:pStyle w:val="Literaturverzeichnis"/>
+        <w:pStyle w:val="Bibliography"/>
         <w:rPr>
           <w:sz w:val="20"/>
           <w:lang w:val="en-GB"/>
@@ -23460,7 +23085,7 @@
     </w:p>
     <w:p>
       <w:pPr>
-        <w:pStyle w:val="Literaturverzeichnis"/>
+        <w:pStyle w:val="Bibliography"/>
         <w:rPr>
           <w:sz w:val="20"/>
           <w:lang w:val="en-GB"/>
@@ -23492,7 +23117,7 @@
     </w:p>
     <w:p>
       <w:pPr>
-        <w:pStyle w:val="Literaturverzeichnis"/>
+        <w:pStyle w:val="Bibliography"/>
         <w:rPr>
           <w:sz w:val="20"/>
         </w:rPr>
@@ -23535,7 +23160,7 @@
     </w:p>
     <w:p>
       <w:pPr>
-        <w:pStyle w:val="Literaturverzeichnis"/>
+        <w:pStyle w:val="Bibliography"/>
         <w:rPr>
           <w:sz w:val="20"/>
         </w:rPr>
@@ -23563,7 +23188,7 @@
     </w:p>
     <w:p>
       <w:pPr>
-        <w:pStyle w:val="Literaturverzeichnis"/>
+        <w:pStyle w:val="Bibliography"/>
         <w:rPr>
           <w:sz w:val="20"/>
           <w:lang w:val="en-GB"/>
@@ -23595,7 +23220,7 @@
     </w:p>
     <w:p>
       <w:pPr>
-        <w:pStyle w:val="Literaturverzeichnis"/>
+        <w:pStyle w:val="Bibliography"/>
         <w:rPr>
           <w:sz w:val="20"/>
           <w:lang w:val="en-GB"/>
@@ -23643,7 +23268,7 @@
     </w:p>
     <w:p>
       <w:pPr>
-        <w:pStyle w:val="Literaturverzeichnis"/>
+        <w:pStyle w:val="Bibliography"/>
         <w:rPr>
           <w:sz w:val="20"/>
         </w:rPr>
@@ -23707,12 +23332,12 @@
       </w:r>
     </w:p>
     <w:sectPr>
-      <w:headerReference w:type="even" r:id="rId16"/>
-      <w:headerReference w:type="default" r:id="rId17"/>
-      <w:footerReference w:type="even" r:id="rId18"/>
-      <w:footerReference w:type="default" r:id="rId19"/>
-      <w:headerReference w:type="first" r:id="rId20"/>
-      <w:footerReference w:type="first" r:id="rId21"/>
+      <w:headerReference w:type="even" r:id="rId14"/>
+      <w:headerReference w:type="default" r:id="rId15"/>
+      <w:footerReference w:type="even" r:id="rId16"/>
+      <w:footerReference w:type="default" r:id="rId17"/>
+      <w:headerReference w:type="first" r:id="rId18"/>
+      <w:footerReference w:type="first" r:id="rId19"/>
       <w:type w:val="continuous"/>
       <w:pgSz w:w="12240" w:h="15840"/>
       <w:pgMar w:top="1440" w:right="1440" w:bottom="1440" w:left="1440" w:header="720" w:footer="720" w:gutter="0"/>
@@ -23724,18 +23349,18 @@
 </file>
 
 <file path=word/comments.xml><?xml version="1.0" encoding="utf-8"?>
-<w:comments xmlns:wpc="http://schemas.microsoft.com/office/word/2010/wordprocessingCanvas" xmlns:cx="http://schemas.microsoft.com/office/drawing/2014/chartex" xmlns:cx1="http://schemas.microsoft.com/office/drawing/2015/9/8/chartex" xmlns:cx2="http://schemas.microsoft.com/office/drawing/2015/10/21/chartex" xmlns:cx3="http://schemas.microsoft.com/office/drawing/2016/5/9/chartex" xmlns:cx4="http://schemas.microsoft.com/office/drawing/2016/5/10/chartex" xmlns:cx5="http://schemas.microsoft.com/office/drawing/2016/5/11/chartex" xmlns:cx6="http://schemas.microsoft.com/office/drawing/2016/5/12/chartex" xmlns:cx7="http://schemas.microsoft.com/office/drawing/2016/5/13/chartex" xmlns:cx8="http://schemas.microsoft.com/office/drawing/2016/5/14/chartex" xmlns:mc="http://schemas.openxmlformats.org/markup-compatibility/2006" xmlns:aink="http://schemas.microsoft.com/office/drawing/2016/ink" xmlns:am3d="http://schemas.microsoft.com/office/drawing/2017/model3d" xmlns:o="urn:schemas-microsoft-com:office:office" xmlns:r="http://schemas.openxmlformats.org/officeDocument/2006/relationships" xmlns:m="http://schemas.openxmlformats.org/officeDocument/2006/math" xmlns:v="urn:schemas-microsoft-com:vml" xmlns:wp14="http://schemas.microsoft.com/office/word/2010/wordprocessingDrawing" xmlns:wp="http://schemas.openxmlformats.org/drawingml/2006/wordprocessingDrawing" xmlns:w10="urn:schemas-microsoft-com:office:word" xmlns:w="http://schemas.openxmlformats.org/wordprocessingml/2006/main" xmlns:w14="http://schemas.microsoft.com/office/word/2010/wordml" xmlns:w15="http://schemas.microsoft.com/office/word/2012/wordml" xmlns:w16cid="http://schemas.microsoft.com/office/word/2016/wordml/cid" xmlns:w16se="http://schemas.microsoft.com/office/word/2015/wordml/symex" xmlns:wpg="http://schemas.microsoft.com/office/word/2010/wordprocessingGroup" xmlns:wpi="http://schemas.microsoft.com/office/word/2010/wordprocessingInk" xmlns:wne="http://schemas.microsoft.com/office/word/2006/wordml" xmlns:wps="http://schemas.microsoft.com/office/word/2010/wordprocessingShape" mc:Ignorable="w14 w15 w16se w16cid wp14">
-  <w:comment w:id="4" w:author="Tobias Dalhaus" w:date="2025-06-18T10:02:00Z" w:initials="TD">
+<w:comments xmlns:wpc="http://schemas.microsoft.com/office/word/2010/wordprocessingCanvas" xmlns:cx="http://schemas.microsoft.com/office/drawing/2014/chartex" xmlns:cx1="http://schemas.microsoft.com/office/drawing/2015/9/8/chartex" xmlns:cx2="http://schemas.microsoft.com/office/drawing/2015/10/21/chartex" xmlns:cx3="http://schemas.microsoft.com/office/drawing/2016/5/9/chartex" xmlns:cx4="http://schemas.microsoft.com/office/drawing/2016/5/10/chartex" xmlns:cx5="http://schemas.microsoft.com/office/drawing/2016/5/11/chartex" xmlns:cx6="http://schemas.microsoft.com/office/drawing/2016/5/12/chartex" xmlns:cx7="http://schemas.microsoft.com/office/drawing/2016/5/13/chartex" xmlns:cx8="http://schemas.microsoft.com/office/drawing/2016/5/14/chartex" xmlns:mc="http://schemas.openxmlformats.org/markup-compatibility/2006" xmlns:aink="http://schemas.microsoft.com/office/drawing/2016/ink" xmlns:am3d="http://schemas.microsoft.com/office/drawing/2017/model3d" xmlns:o="urn:schemas-microsoft-com:office:office" xmlns:oel="http://schemas.microsoft.com/office/2019/extlst" xmlns:r="http://schemas.openxmlformats.org/officeDocument/2006/relationships" xmlns:m="http://schemas.openxmlformats.org/officeDocument/2006/math" xmlns:v="urn:schemas-microsoft-com:vml" xmlns:wp14="http://schemas.microsoft.com/office/word/2010/wordprocessingDrawing" xmlns:wp="http://schemas.openxmlformats.org/drawingml/2006/wordprocessingDrawing" xmlns:w10="urn:schemas-microsoft-com:office:word" xmlns:w="http://schemas.openxmlformats.org/wordprocessingml/2006/main" xmlns:w14="http://schemas.microsoft.com/office/word/2010/wordml" xmlns:w15="http://schemas.microsoft.com/office/word/2012/wordml" xmlns:w16cex="http://schemas.microsoft.com/office/word/2018/wordml/cex" xmlns:w16cid="http://schemas.microsoft.com/office/word/2016/wordml/cid" xmlns:w16="http://schemas.microsoft.com/office/word/2018/wordml" xmlns:w16sdtdh="http://schemas.microsoft.com/office/word/2020/wordml/sdtdatahash" xmlns:w16se="http://schemas.microsoft.com/office/word/2015/wordml/symex" xmlns:wpg="http://schemas.microsoft.com/office/word/2010/wordprocessingGroup" xmlns:wpi="http://schemas.microsoft.com/office/word/2010/wordprocessingInk" xmlns:wne="http://schemas.microsoft.com/office/word/2006/wordml" xmlns:wps="http://schemas.microsoft.com/office/word/2010/wordprocessingShape" mc:Ignorable="w14 w15 w16se w16cid w16 w16cex w16sdtdh wp14">
+  <w:comment w:id="0" w:author="Tobias Dalhaus" w:date="2025-06-18T10:02:00Z" w:initials="TD">
     <w:p>
       <w:pPr>
-        <w:pStyle w:val="Kommentartext"/>
-        <w:rPr>
-          <w:lang w:val="en-GB"/>
-        </w:rPr>
-      </w:pPr>
-      <w:r>
-        <w:rPr>
-          <w:rStyle w:val="Kommentarzeichen"/>
+        <w:pStyle w:val="CommentText"/>
+        <w:rPr>
+          <w:lang w:val="en-GB"/>
+        </w:rPr>
+      </w:pPr>
+      <w:r>
+        <w:rPr>
+          <w:rStyle w:val="CommentReference"/>
         </w:rPr>
         <w:annotationRef/>
       </w:r>
@@ -23747,17 +23372,17 @@
       </w:r>
     </w:p>
   </w:comment>
-  <w:comment w:id="11" w:author="Spada, Riccardo" w:date="2025-08-20T11:46:00Z" w:initials="SR">
+  <w:comment w:id="7" w:author="Spada, Riccardo" w:date="2025-09-26T12:06:00Z" w:initials="SR">
     <w:p>
       <w:pPr>
-        <w:pStyle w:val="Kommentartext"/>
-        <w:rPr>
-          <w:lang w:val="en-GB"/>
-        </w:rPr>
-      </w:pPr>
-      <w:r>
-        <w:rPr>
-          <w:rStyle w:val="Kommentarzeichen"/>
+        <w:pStyle w:val="CommentText"/>
+        <w:rPr>
+          <w:lang w:val="en-GB"/>
+        </w:rPr>
+      </w:pPr>
+      <w:r>
+        <w:rPr>
+          <w:rStyle w:val="CommentReference"/>
         </w:rPr>
         <w:annotationRef/>
       </w:r>
@@ -23765,52 +23390,30 @@
         <w:rPr>
           <w:lang w:val="en-GB"/>
         </w:rPr>
-        <w:t>Tamas</w:t>
+        <w:t xml:space="preserve">Tobi is this the english name for the </w:t>
+      </w:r>
+      <w:r>
+        <w:rPr>
+          <w:lang w:val="en-GB"/>
+        </w:rPr>
+        <w:t>Köln-Aachener-Bucht</w:t>
+      </w:r>
+      <w:r>
+        <w:rPr>
+          <w:lang w:val="en-GB"/>
+        </w:rPr>
+        <w:t xml:space="preserve"> area?</w:t>
       </w:r>
     </w:p>
   </w:comment>
-  <w:comment w:id="13" w:author="Spada, Riccardo" w:date="2025-09-26T12:06:00Z" w:initials="SR">
+  <w:comment w:id="8" w:author="Spada, Riccardo" w:date="2025-09-26T12:23:00Z" w:initials="SR">
     <w:p>
       <w:pPr>
-        <w:pStyle w:val="Kommentartext"/>
-        <w:rPr>
-          <w:lang w:val="en-GB"/>
-        </w:rPr>
-      </w:pPr>
-      <w:r>
-        <w:rPr>
-          <w:rStyle w:val="Kommentarzeichen"/>
-        </w:rPr>
-        <w:annotationRef/>
-      </w:r>
-      <w:r>
-        <w:rPr>
-          <w:lang w:val="en-GB"/>
-        </w:rPr>
-        <w:t xml:space="preserve">Tobi is this the english name for the </w:t>
-      </w:r>
-      <w:r>
-        <w:rPr>
-          <w:lang w:val="en-GB"/>
-        </w:rPr>
-        <w:t>Köln-Aachener-Bucht</w:t>
-      </w:r>
-      <w:r>
-        <w:rPr>
-          <w:lang w:val="en-GB"/>
-        </w:rPr>
-        <w:t xml:space="preserve"> area?</w:t>
-      </w:r>
-    </w:p>
-  </w:comment>
-  <w:comment w:id="14" w:author="Spada, Riccardo" w:date="2025-09-26T12:23:00Z" w:initials="SR">
-    <w:p>
-      <w:pPr>
-        <w:pStyle w:val="Kommentartext"/>
-      </w:pPr>
-      <w:r>
-        <w:rPr>
-          <w:rStyle w:val="Kommentarzeichen"/>
+        <w:pStyle w:val="CommentText"/>
+      </w:pPr>
+      <w:r>
+        <w:rPr>
+          <w:rStyle w:val="CommentReference"/>
         </w:rPr>
         <w:annotationRef/>
       </w:r>
@@ -23823,34 +23426,31 @@
 </file>
 
 <file path=word/commentsExtended.xml><?xml version="1.0" encoding="utf-8"?>
-<w15:commentsEx xmlns:wpc="http://schemas.microsoft.com/office/word/2010/wordprocessingCanvas" xmlns:cx="http://schemas.microsoft.com/office/drawing/2014/chartex" xmlns:cx1="http://schemas.microsoft.com/office/drawing/2015/9/8/chartex" xmlns:cx2="http://schemas.microsoft.com/office/drawing/2015/10/21/chartex" xmlns:cx3="http://schemas.microsoft.com/office/drawing/2016/5/9/chartex" xmlns:cx4="http://schemas.microsoft.com/office/drawing/2016/5/10/chartex" xmlns:cx5="http://schemas.microsoft.com/office/drawing/2016/5/11/chartex" xmlns:cx6="http://schemas.microsoft.com/office/drawing/2016/5/12/chartex" xmlns:cx7="http://schemas.microsoft.com/office/drawing/2016/5/13/chartex" xmlns:cx8="http://schemas.microsoft.com/office/drawing/2016/5/14/chartex" xmlns:mc="http://schemas.openxmlformats.org/markup-compatibility/2006" xmlns:aink="http://schemas.microsoft.com/office/drawing/2016/ink" xmlns:am3d="http://schemas.microsoft.com/office/drawing/2017/model3d" xmlns:o="urn:schemas-microsoft-com:office:office" xmlns:r="http://schemas.openxmlformats.org/officeDocument/2006/relationships" xmlns:m="http://schemas.openxmlformats.org/officeDocument/2006/math" xmlns:v="urn:schemas-microsoft-com:vml" xmlns:wp14="http://schemas.microsoft.com/office/word/2010/wordprocessingDrawing" xmlns:wp="http://schemas.openxmlformats.org/drawingml/2006/wordprocessingDrawing" xmlns:w10="urn:schemas-microsoft-com:office:word" xmlns:w="http://schemas.openxmlformats.org/wordprocessingml/2006/main" xmlns:w14="http://schemas.microsoft.com/office/word/2010/wordml" xmlns:w15="http://schemas.microsoft.com/office/word/2012/wordml" xmlns:w16cid="http://schemas.microsoft.com/office/word/2016/wordml/cid" xmlns:w16se="http://schemas.microsoft.com/office/word/2015/wordml/symex" xmlns:wpg="http://schemas.microsoft.com/office/word/2010/wordprocessingGroup" xmlns:wpi="http://schemas.microsoft.com/office/word/2010/wordprocessingInk" xmlns:wne="http://schemas.microsoft.com/office/word/2006/wordml" xmlns:wps="http://schemas.microsoft.com/office/word/2010/wordprocessingShape" mc:Ignorable="w14 w15 w16se w16cid wp14">
+<w15:commentsEx xmlns:wpc="http://schemas.microsoft.com/office/word/2010/wordprocessingCanvas" xmlns:cx="http://schemas.microsoft.com/office/drawing/2014/chartex" xmlns:cx1="http://schemas.microsoft.com/office/drawing/2015/9/8/chartex" xmlns:cx2="http://schemas.microsoft.com/office/drawing/2015/10/21/chartex" xmlns:cx3="http://schemas.microsoft.com/office/drawing/2016/5/9/chartex" xmlns:cx4="http://schemas.microsoft.com/office/drawing/2016/5/10/chartex" xmlns:cx5="http://schemas.microsoft.com/office/drawing/2016/5/11/chartex" xmlns:cx6="http://schemas.microsoft.com/office/drawing/2016/5/12/chartex" xmlns:cx7="http://schemas.microsoft.com/office/drawing/2016/5/13/chartex" xmlns:cx8="http://schemas.microsoft.com/office/drawing/2016/5/14/chartex" xmlns:mc="http://schemas.openxmlformats.org/markup-compatibility/2006" xmlns:aink="http://schemas.microsoft.com/office/drawing/2016/ink" xmlns:am3d="http://schemas.microsoft.com/office/drawing/2017/model3d" xmlns:o="urn:schemas-microsoft-com:office:office" xmlns:oel="http://schemas.microsoft.com/office/2019/extlst" xmlns:r="http://schemas.openxmlformats.org/officeDocument/2006/relationships" xmlns:m="http://schemas.openxmlformats.org/officeDocument/2006/math" xmlns:v="urn:schemas-microsoft-com:vml" xmlns:wp14="http://schemas.microsoft.com/office/word/2010/wordprocessingDrawing" xmlns:wp="http://schemas.openxmlformats.org/drawingml/2006/wordprocessingDrawing" xmlns:w10="urn:schemas-microsoft-com:office:word" xmlns:w="http://schemas.openxmlformats.org/wordprocessingml/2006/main" xmlns:w14="http://schemas.microsoft.com/office/word/2010/wordml" xmlns:w15="http://schemas.microsoft.com/office/word/2012/wordml" xmlns:w16cex="http://schemas.microsoft.com/office/word/2018/wordml/cex" xmlns:w16cid="http://schemas.microsoft.com/office/word/2016/wordml/cid" xmlns:w16="http://schemas.microsoft.com/office/word/2018/wordml" xmlns:w16sdtdh="http://schemas.microsoft.com/office/word/2020/wordml/sdtdatahash" xmlns:w16se="http://schemas.microsoft.com/office/word/2015/wordml/symex" xmlns:wpg="http://schemas.microsoft.com/office/word/2010/wordprocessingGroup" xmlns:wpi="http://schemas.microsoft.com/office/word/2010/wordprocessingInk" xmlns:wne="http://schemas.microsoft.com/office/word/2006/wordml" xmlns:wps="http://schemas.microsoft.com/office/word/2010/wordprocessingShape" mc:Ignorable="w14 w15 w16se w16cid w16 w16cex w16sdtdh wp14">
   <w15:commentEx w15:paraId="63251D0B" w15:done="0"/>
-  <w15:commentEx w15:paraId="600211F9" w15:done="0"/>
   <w15:commentEx w15:paraId="4A93E545" w15:done="0"/>
   <w15:commentEx w15:paraId="092AE68A" w15:done="0"/>
 </w15:commentsEx>
 </file>
 
 <file path=word/commentsExtensible.xml><?xml version="1.0" encoding="utf-8"?>
-<w16cex:commentsExtensible xmlns:wpc="http://schemas.microsoft.com/office/word/2010/wordprocessingCanvas" xmlns:cx="http://schemas.microsoft.com/office/drawing/2014/chartex" xmlns:cx1="http://schemas.microsoft.com/office/drawing/2015/9/8/chartex" xmlns:cx2="http://schemas.microsoft.com/office/drawing/2015/10/21/chartex" xmlns:cx3="http://schemas.microsoft.com/office/drawing/2016/5/9/chartex" xmlns:cx4="http://schemas.microsoft.com/office/drawing/2016/5/10/chartex" xmlns:cx5="http://schemas.microsoft.com/office/drawing/2016/5/11/chartex" xmlns:cx6="http://schemas.microsoft.com/office/drawing/2016/5/12/chartex" xmlns:cx7="http://schemas.microsoft.com/office/drawing/2016/5/13/chartex" xmlns:cx8="http://schemas.microsoft.com/office/drawing/2016/5/14/chartex" xmlns:cr="http://schemas.microsoft.com/office/comments/2020/reactions" xmlns:mc="http://schemas.openxmlformats.org/markup-compatibility/2006" xmlns:aink="http://schemas.microsoft.com/office/drawing/2016/ink" xmlns:am3d="http://schemas.microsoft.com/office/drawing/2017/model3d" xmlns:o="urn:schemas-microsoft-com:office:office" xmlns:oel="http://schemas.microsoft.com/office/2019/extlst" xmlns:r="http://schemas.openxmlformats.org/officeDocument/2006/relationships" xmlns:m="http://schemas.openxmlformats.org/officeDocument/2006/math" xmlns:v="urn:schemas-microsoft-com:vml" xmlns:wp14="http://schemas.microsoft.com/office/word/2010/wordprocessingDrawing" xmlns:wp="http://schemas.openxmlformats.org/drawingml/2006/wordprocessingDrawing" xmlns:w10="urn:schemas-microsoft-com:office:word" xmlns:w="http://schemas.openxmlformats.org/wordprocessingml/2006/main" xmlns:w14="http://schemas.microsoft.com/office/word/2010/wordml" xmlns:w15="http://schemas.microsoft.com/office/word/2012/wordml" xmlns:w16cex="http://schemas.microsoft.com/office/word/2018/wordml/cex" xmlns:w16cid="http://schemas.microsoft.com/office/word/2016/wordml/cid" xmlns:w16="http://schemas.microsoft.com/office/word/2018/wordml" xmlns:w16du="http://schemas.microsoft.com/office/word/2023/wordml/word16du" xmlns:w16sdtdh="http://schemas.microsoft.com/office/word/2020/wordml/sdtdatahash" xmlns:w16sdtfl="http://schemas.microsoft.com/office/word/2024/wordml/sdtformatlock" xmlns:w16se="http://schemas.microsoft.com/office/word/2015/wordml/symex" xmlns:wpg="http://schemas.microsoft.com/office/word/2010/wordprocessingGroup" xmlns:wpi="http://schemas.microsoft.com/office/word/2010/wordprocessingInk" xmlns:wne="http://schemas.microsoft.com/office/word/2006/wordml" xmlns:wps="http://schemas.microsoft.com/office/word/2010/wordprocessingShape" mc:Ignorable="w14 w15 w16se w16cid w16 w16cex w16sdtdh w16sdtfl cr w16du wp14">
+<w16cex:commentsExtensible xmlns:wpc="http://schemas.microsoft.com/office/word/2010/wordprocessingCanvas" xmlns:cx="http://schemas.microsoft.com/office/drawing/2014/chartex" xmlns:cx1="http://schemas.microsoft.com/office/drawing/2015/9/8/chartex" xmlns:cx2="http://schemas.microsoft.com/office/drawing/2015/10/21/chartex" xmlns:cx3="http://schemas.microsoft.com/office/drawing/2016/5/9/chartex" xmlns:cx4="http://schemas.microsoft.com/office/drawing/2016/5/10/chartex" xmlns:cx5="http://schemas.microsoft.com/office/drawing/2016/5/11/chartex" xmlns:cx6="http://schemas.microsoft.com/office/drawing/2016/5/12/chartex" xmlns:cx7="http://schemas.microsoft.com/office/drawing/2016/5/13/chartex" xmlns:cx8="http://schemas.microsoft.com/office/drawing/2016/5/14/chartex" xmlns:mc="http://schemas.openxmlformats.org/markup-compatibility/2006" xmlns:aink="http://schemas.microsoft.com/office/drawing/2016/ink" xmlns:am3d="http://schemas.microsoft.com/office/drawing/2017/model3d" xmlns:o="urn:schemas-microsoft-com:office:office" xmlns:oel="http://schemas.microsoft.com/office/2019/extlst" xmlns:r="http://schemas.openxmlformats.org/officeDocument/2006/relationships" xmlns:m="http://schemas.openxmlformats.org/officeDocument/2006/math" xmlns:v="urn:schemas-microsoft-com:vml" xmlns:wp14="http://schemas.microsoft.com/office/word/2010/wordprocessingDrawing" xmlns:wp="http://schemas.openxmlformats.org/drawingml/2006/wordprocessingDrawing" xmlns:w10="urn:schemas-microsoft-com:office:word" xmlns:w="http://schemas.openxmlformats.org/wordprocessingml/2006/main" xmlns:w14="http://schemas.microsoft.com/office/word/2010/wordml" xmlns:w15="http://schemas.microsoft.com/office/word/2012/wordml" xmlns:w16cex="http://schemas.microsoft.com/office/word/2018/wordml/cex" xmlns:w16cid="http://schemas.microsoft.com/office/word/2016/wordml/cid" xmlns:w16="http://schemas.microsoft.com/office/word/2018/wordml" xmlns:w16sdtdh="http://schemas.microsoft.com/office/word/2020/wordml/sdtdatahash" xmlns:w16se="http://schemas.microsoft.com/office/word/2015/wordml/symex" xmlns:wpg="http://schemas.microsoft.com/office/word/2010/wordprocessingGroup" xmlns:wpi="http://schemas.microsoft.com/office/word/2010/wordprocessingInk" xmlns:wne="http://schemas.microsoft.com/office/word/2006/wordml" xmlns:wps="http://schemas.microsoft.com/office/word/2010/wordprocessingShape" mc:Ignorable="w14 w15 w16se w16cid w16 w16cex w16sdtdh wp14">
   <w16cex:commentExtensible w16cex:durableId="6C2F7823" w16cex:dateUtc="2025-06-18T08:02:00Z"/>
-  <w16cex:commentExtensible w16cex:durableId="2C50340E" w16cex:dateUtc="2025-08-20T09:46:00Z"/>
   <w16cex:commentExtensible w16cex:durableId="2C810060" w16cex:dateUtc="2025-09-26T10:06:00Z"/>
   <w16cex:commentExtensible w16cex:durableId="2C81042A" w16cex:dateUtc="2025-09-26T10:23:00Z"/>
 </w16cex:commentsExtensible>
 </file>
 
 <file path=word/commentsIds.xml><?xml version="1.0" encoding="utf-8"?>
-<w16cid:commentsIds xmlns:wpc="http://schemas.microsoft.com/office/word/2010/wordprocessingCanvas" xmlns:cx="http://schemas.microsoft.com/office/drawing/2014/chartex" xmlns:cx1="http://schemas.microsoft.com/office/drawing/2015/9/8/chartex" xmlns:cx2="http://schemas.microsoft.com/office/drawing/2015/10/21/chartex" xmlns:cx3="http://schemas.microsoft.com/office/drawing/2016/5/9/chartex" xmlns:cx4="http://schemas.microsoft.com/office/drawing/2016/5/10/chartex" xmlns:cx5="http://schemas.microsoft.com/office/drawing/2016/5/11/chartex" xmlns:cx6="http://schemas.microsoft.com/office/drawing/2016/5/12/chartex" xmlns:cx7="http://schemas.microsoft.com/office/drawing/2016/5/13/chartex" xmlns:cx8="http://schemas.microsoft.com/office/drawing/2016/5/14/chartex" xmlns:mc="http://schemas.openxmlformats.org/markup-compatibility/2006" xmlns:aink="http://schemas.microsoft.com/office/drawing/2016/ink" xmlns:am3d="http://schemas.microsoft.com/office/drawing/2017/model3d" xmlns:o="urn:schemas-microsoft-com:office:office" xmlns:r="http://schemas.openxmlformats.org/officeDocument/2006/relationships" xmlns:m="http://schemas.openxmlformats.org/officeDocument/2006/math" xmlns:v="urn:schemas-microsoft-com:vml" xmlns:wp14="http://schemas.microsoft.com/office/word/2010/wordprocessingDrawing" xmlns:wp="http://schemas.openxmlformats.org/drawingml/2006/wordprocessingDrawing" xmlns:w10="urn:schemas-microsoft-com:office:word" xmlns:w="http://schemas.openxmlformats.org/wordprocessingml/2006/main" xmlns:w14="http://schemas.microsoft.com/office/word/2010/wordml" xmlns:w15="http://schemas.microsoft.com/office/word/2012/wordml" xmlns:w16cid="http://schemas.microsoft.com/office/word/2016/wordml/cid" xmlns:w16se="http://schemas.microsoft.com/office/word/2015/wordml/symex" xmlns:wpg="http://schemas.microsoft.com/office/word/2010/wordprocessingGroup" xmlns:wpi="http://schemas.microsoft.com/office/word/2010/wordprocessingInk" xmlns:wne="http://schemas.microsoft.com/office/word/2006/wordml" xmlns:wps="http://schemas.microsoft.com/office/word/2010/wordprocessingShape" mc:Ignorable="w14 w15 w16se w16cid wp14">
+<w16cid:commentsIds xmlns:wpc="http://schemas.microsoft.com/office/word/2010/wordprocessingCanvas" xmlns:cx="http://schemas.microsoft.com/office/drawing/2014/chartex" xmlns:cx1="http://schemas.microsoft.com/office/drawing/2015/9/8/chartex" xmlns:cx2="http://schemas.microsoft.com/office/drawing/2015/10/21/chartex" xmlns:cx3="http://schemas.microsoft.com/office/drawing/2016/5/9/chartex" xmlns:cx4="http://schemas.microsoft.com/office/drawing/2016/5/10/chartex" xmlns:cx5="http://schemas.microsoft.com/office/drawing/2016/5/11/chartex" xmlns:cx6="http://schemas.microsoft.com/office/drawing/2016/5/12/chartex" xmlns:cx7="http://schemas.microsoft.com/office/drawing/2016/5/13/chartex" xmlns:cx8="http://schemas.microsoft.com/office/drawing/2016/5/14/chartex" xmlns:mc="http://schemas.openxmlformats.org/markup-compatibility/2006" xmlns:aink="http://schemas.microsoft.com/office/drawing/2016/ink" xmlns:am3d="http://schemas.microsoft.com/office/drawing/2017/model3d" xmlns:o="urn:schemas-microsoft-com:office:office" xmlns:oel="http://schemas.microsoft.com/office/2019/extlst" xmlns:r="http://schemas.openxmlformats.org/officeDocument/2006/relationships" xmlns:m="http://schemas.openxmlformats.org/officeDocument/2006/math" xmlns:v="urn:schemas-microsoft-com:vml" xmlns:wp14="http://schemas.microsoft.com/office/word/2010/wordprocessingDrawing" xmlns:wp="http://schemas.openxmlformats.org/drawingml/2006/wordprocessingDrawing" xmlns:w10="urn:schemas-microsoft-com:office:word" xmlns:w="http://schemas.openxmlformats.org/wordprocessingml/2006/main" xmlns:w14="http://schemas.microsoft.com/office/word/2010/wordml" xmlns:w15="http://schemas.microsoft.com/office/word/2012/wordml" xmlns:w16cex="http://schemas.microsoft.com/office/word/2018/wordml/cex" xmlns:w16cid="http://schemas.microsoft.com/office/word/2016/wordml/cid" xmlns:w16="http://schemas.microsoft.com/office/word/2018/wordml" xmlns:w16sdtdh="http://schemas.microsoft.com/office/word/2020/wordml/sdtdatahash" xmlns:w16se="http://schemas.microsoft.com/office/word/2015/wordml/symex" xmlns:wpg="http://schemas.microsoft.com/office/word/2010/wordprocessingGroup" xmlns:wpi="http://schemas.microsoft.com/office/word/2010/wordprocessingInk" xmlns:wne="http://schemas.microsoft.com/office/word/2006/wordml" xmlns:wps="http://schemas.microsoft.com/office/word/2010/wordprocessingShape" mc:Ignorable="w14 w15 w16se w16cid w16 w16cex w16sdtdh wp14">
   <w16cid:commentId w16cid:paraId="63251D0B" w16cid:durableId="6C2F7823"/>
-  <w16cid:commentId w16cid:paraId="600211F9" w16cid:durableId="2C50340E"/>
   <w16cid:commentId w16cid:paraId="4A93E545" w16cid:durableId="2C810060"/>
   <w16cid:commentId w16cid:paraId="092AE68A" w16cid:durableId="2C81042A"/>
 </w16cid:commentsIds>
 </file>
 
 <file path=word/endnotes.xml><?xml version="1.0" encoding="utf-8"?>
-<w:endnotes xmlns:wpc="http://schemas.microsoft.com/office/word/2010/wordprocessingCanvas" xmlns:cx="http://schemas.microsoft.com/office/drawing/2014/chartex" xmlns:cx1="http://schemas.microsoft.com/office/drawing/2015/9/8/chartex" xmlns:cx2="http://schemas.microsoft.com/office/drawing/2015/10/21/chartex" xmlns:cx3="http://schemas.microsoft.com/office/drawing/2016/5/9/chartex" xmlns:cx4="http://schemas.microsoft.com/office/drawing/2016/5/10/chartex" xmlns:cx5="http://schemas.microsoft.com/office/drawing/2016/5/11/chartex" xmlns:cx6="http://schemas.microsoft.com/office/drawing/2016/5/12/chartex" xmlns:cx7="http://schemas.microsoft.com/office/drawing/2016/5/13/chartex" xmlns:cx8="http://schemas.microsoft.com/office/drawing/2016/5/14/chartex" xmlns:mc="http://schemas.openxmlformats.org/markup-compatibility/2006" xmlns:aink="http://schemas.microsoft.com/office/drawing/2016/ink" xmlns:am3d="http://schemas.microsoft.com/office/drawing/2017/model3d" xmlns:o="urn:schemas-microsoft-com:office:office" xmlns:r="http://schemas.openxmlformats.org/officeDocument/2006/relationships" xmlns:m="http://schemas.openxmlformats.org/officeDocument/2006/math" xmlns:v="urn:schemas-microsoft-com:vml" xmlns:wp14="http://schemas.microsoft.com/office/word/2010/wordprocessingDrawing" xmlns:wp="http://schemas.openxmlformats.org/drawingml/2006/wordprocessingDrawing" xmlns:w10="urn:schemas-microsoft-com:office:word" xmlns:w="http://schemas.openxmlformats.org/wordprocessingml/2006/main" xmlns:w14="http://schemas.microsoft.com/office/word/2010/wordml" xmlns:w15="http://schemas.microsoft.com/office/word/2012/wordml" xmlns:w16cid="http://schemas.microsoft.com/office/word/2016/wordml/cid" xmlns:w16se="http://schemas.microsoft.com/office/word/2015/wordml/symex" xmlns:wpg="http://schemas.microsoft.com/office/word/2010/wordprocessingGroup" xmlns:wpi="http://schemas.microsoft.com/office/word/2010/wordprocessingInk" xmlns:wne="http://schemas.microsoft.com/office/word/2006/wordml" xmlns:wps="http://schemas.microsoft.com/office/word/2010/wordprocessingShape" mc:Ignorable="w14 w15 w16se w16cid wp14">
+<w:endnotes xmlns:wpc="http://schemas.microsoft.com/office/word/2010/wordprocessingCanvas" xmlns:cx="http://schemas.microsoft.com/office/drawing/2014/chartex" xmlns:cx1="http://schemas.microsoft.com/office/drawing/2015/9/8/chartex" xmlns:cx2="http://schemas.microsoft.com/office/drawing/2015/10/21/chartex" xmlns:cx3="http://schemas.microsoft.com/office/drawing/2016/5/9/chartex" xmlns:cx4="http://schemas.microsoft.com/office/drawing/2016/5/10/chartex" xmlns:cx5="http://schemas.microsoft.com/office/drawing/2016/5/11/chartex" xmlns:cx6="http://schemas.microsoft.com/office/drawing/2016/5/12/chartex" xmlns:cx7="http://schemas.microsoft.com/office/drawing/2016/5/13/chartex" xmlns:cx8="http://schemas.microsoft.com/office/drawing/2016/5/14/chartex" xmlns:mc="http://schemas.openxmlformats.org/markup-compatibility/2006" xmlns:aink="http://schemas.microsoft.com/office/drawing/2016/ink" xmlns:am3d="http://schemas.microsoft.com/office/drawing/2017/model3d" xmlns:o="urn:schemas-microsoft-com:office:office" xmlns:oel="http://schemas.microsoft.com/office/2019/extlst" xmlns:r="http://schemas.openxmlformats.org/officeDocument/2006/relationships" xmlns:m="http://schemas.openxmlformats.org/officeDocument/2006/math" xmlns:v="urn:schemas-microsoft-com:vml" xmlns:wp14="http://schemas.microsoft.com/office/word/2010/wordprocessingDrawing" xmlns:wp="http://schemas.openxmlformats.org/drawingml/2006/wordprocessingDrawing" xmlns:w10="urn:schemas-microsoft-com:office:word" xmlns:w="http://schemas.openxmlformats.org/wordprocessingml/2006/main" xmlns:w14="http://schemas.microsoft.com/office/word/2010/wordml" xmlns:w15="http://schemas.microsoft.com/office/word/2012/wordml" xmlns:w16cex="http://schemas.microsoft.com/office/word/2018/wordml/cex" xmlns:w16cid="http://schemas.microsoft.com/office/word/2016/wordml/cid" xmlns:w16="http://schemas.microsoft.com/office/word/2018/wordml" xmlns:w16sdtdh="http://schemas.microsoft.com/office/word/2020/wordml/sdtdatahash" xmlns:w16se="http://schemas.microsoft.com/office/word/2015/wordml/symex" xmlns:wpg="http://schemas.microsoft.com/office/word/2010/wordprocessingGroup" xmlns:wpi="http://schemas.microsoft.com/office/word/2010/wordprocessingInk" xmlns:wne="http://schemas.microsoft.com/office/word/2006/wordml" xmlns:wps="http://schemas.microsoft.com/office/word/2010/wordprocessingShape" mc:Ignorable="w14 w15 w16se w16cid w16 w16cex w16sdtdh wp14">
   <w:endnote w:type="separator" w:id="-1">
     <w:p>
       <w:r>
@@ -23872,37 +23472,37 @@
 </file>
 
 <file path=word/footer1.xml><?xml version="1.0" encoding="utf-8"?>
-<w:ftr xmlns:wpc="http://schemas.microsoft.com/office/word/2010/wordprocessingCanvas" xmlns:cx="http://schemas.microsoft.com/office/drawing/2014/chartex" xmlns:cx1="http://schemas.microsoft.com/office/drawing/2015/9/8/chartex" xmlns:cx2="http://schemas.microsoft.com/office/drawing/2015/10/21/chartex" xmlns:cx3="http://schemas.microsoft.com/office/drawing/2016/5/9/chartex" xmlns:cx4="http://schemas.microsoft.com/office/drawing/2016/5/10/chartex" xmlns:cx5="http://schemas.microsoft.com/office/drawing/2016/5/11/chartex" xmlns:cx6="http://schemas.microsoft.com/office/drawing/2016/5/12/chartex" xmlns:cx7="http://schemas.microsoft.com/office/drawing/2016/5/13/chartex" xmlns:cx8="http://schemas.microsoft.com/office/drawing/2016/5/14/chartex" xmlns:mc="http://schemas.openxmlformats.org/markup-compatibility/2006" xmlns:aink="http://schemas.microsoft.com/office/drawing/2016/ink" xmlns:am3d="http://schemas.microsoft.com/office/drawing/2017/model3d" xmlns:o="urn:schemas-microsoft-com:office:office" xmlns:r="http://schemas.openxmlformats.org/officeDocument/2006/relationships" xmlns:m="http://schemas.openxmlformats.org/officeDocument/2006/math" xmlns:v="urn:schemas-microsoft-com:vml" xmlns:wp14="http://schemas.microsoft.com/office/word/2010/wordprocessingDrawing" xmlns:wp="http://schemas.openxmlformats.org/drawingml/2006/wordprocessingDrawing" xmlns:w10="urn:schemas-microsoft-com:office:word" xmlns:w="http://schemas.openxmlformats.org/wordprocessingml/2006/main" xmlns:w14="http://schemas.microsoft.com/office/word/2010/wordml" xmlns:w15="http://schemas.microsoft.com/office/word/2012/wordml" xmlns:w16cid="http://schemas.microsoft.com/office/word/2016/wordml/cid" xmlns:w16se="http://schemas.microsoft.com/office/word/2015/wordml/symex" xmlns:wpg="http://schemas.microsoft.com/office/word/2010/wordprocessingGroup" xmlns:wpi="http://schemas.microsoft.com/office/word/2010/wordprocessingInk" xmlns:wne="http://schemas.microsoft.com/office/word/2006/wordml" xmlns:wps="http://schemas.microsoft.com/office/word/2010/wordprocessingShape" mc:Ignorable="w14 w15 w16se w16cid wp14">
+<w:ftr xmlns:wpc="http://schemas.microsoft.com/office/word/2010/wordprocessingCanvas" xmlns:cx="http://schemas.microsoft.com/office/drawing/2014/chartex" xmlns:cx1="http://schemas.microsoft.com/office/drawing/2015/9/8/chartex" xmlns:cx2="http://schemas.microsoft.com/office/drawing/2015/10/21/chartex" xmlns:cx3="http://schemas.microsoft.com/office/drawing/2016/5/9/chartex" xmlns:cx4="http://schemas.microsoft.com/office/drawing/2016/5/10/chartex" xmlns:cx5="http://schemas.microsoft.com/office/drawing/2016/5/11/chartex" xmlns:cx6="http://schemas.microsoft.com/office/drawing/2016/5/12/chartex" xmlns:cx7="http://schemas.microsoft.com/office/drawing/2016/5/13/chartex" xmlns:cx8="http://schemas.microsoft.com/office/drawing/2016/5/14/chartex" xmlns:mc="http://schemas.openxmlformats.org/markup-compatibility/2006" xmlns:aink="http://schemas.microsoft.com/office/drawing/2016/ink" xmlns:am3d="http://schemas.microsoft.com/office/drawing/2017/model3d" xmlns:o="urn:schemas-microsoft-com:office:office" xmlns:oel="http://schemas.microsoft.com/office/2019/extlst" xmlns:r="http://schemas.openxmlformats.org/officeDocument/2006/relationships" xmlns:m="http://schemas.openxmlformats.org/officeDocument/2006/math" xmlns:v="urn:schemas-microsoft-com:vml" xmlns:wp14="http://schemas.microsoft.com/office/word/2010/wordprocessingDrawing" xmlns:wp="http://schemas.openxmlformats.org/drawingml/2006/wordprocessingDrawing" xmlns:w10="urn:schemas-microsoft-com:office:word" xmlns:w="http://schemas.openxmlformats.org/wordprocessingml/2006/main" xmlns:w14="http://schemas.microsoft.com/office/word/2010/wordml" xmlns:w15="http://schemas.microsoft.com/office/word/2012/wordml" xmlns:w16cex="http://schemas.microsoft.com/office/word/2018/wordml/cex" xmlns:w16cid="http://schemas.microsoft.com/office/word/2016/wordml/cid" xmlns:w16="http://schemas.microsoft.com/office/word/2018/wordml" xmlns:w16sdtdh="http://schemas.microsoft.com/office/word/2020/wordml/sdtdatahash" xmlns:w16se="http://schemas.microsoft.com/office/word/2015/wordml/symex" xmlns:wpg="http://schemas.microsoft.com/office/word/2010/wordprocessingGroup" xmlns:wpi="http://schemas.microsoft.com/office/word/2010/wordprocessingInk" xmlns:wne="http://schemas.microsoft.com/office/word/2006/wordml" xmlns:wps="http://schemas.microsoft.com/office/word/2010/wordprocessingShape" mc:Ignorable="w14 w15 w16se w16cid w16 w16cex w16sdtdh wp14">
   <w:p>
     <w:pPr>
-      <w:pStyle w:val="Fuzeile"/>
+      <w:pStyle w:val="Footer"/>
     </w:pPr>
   </w:p>
 </w:ftr>
 </file>
 
 <file path=word/footer2.xml><?xml version="1.0" encoding="utf-8"?>
-<w:ftr xmlns:wpc="http://schemas.microsoft.com/office/word/2010/wordprocessingCanvas" xmlns:cx="http://schemas.microsoft.com/office/drawing/2014/chartex" xmlns:cx1="http://schemas.microsoft.com/office/drawing/2015/9/8/chartex" xmlns:cx2="http://schemas.microsoft.com/office/drawing/2015/10/21/chartex" xmlns:cx3="http://schemas.microsoft.com/office/drawing/2016/5/9/chartex" xmlns:cx4="http://schemas.microsoft.com/office/drawing/2016/5/10/chartex" xmlns:cx5="http://schemas.microsoft.com/office/drawing/2016/5/11/chartex" xmlns:cx6="http://schemas.microsoft.com/office/drawing/2016/5/12/chartex" xmlns:cx7="http://schemas.microsoft.com/office/drawing/2016/5/13/chartex" xmlns:cx8="http://schemas.microsoft.com/office/drawing/2016/5/14/chartex" xmlns:mc="http://schemas.openxmlformats.org/markup-compatibility/2006" xmlns:aink="http://schemas.microsoft.com/office/drawing/2016/ink" xmlns:am3d="http://schemas.microsoft.com/office/drawing/2017/model3d" xmlns:o="urn:schemas-microsoft-com:office:office" xmlns:r="http://schemas.openxmlformats.org/officeDocument/2006/relationships" xmlns:m="http://schemas.openxmlformats.org/officeDocument/2006/math" xmlns:v="urn:schemas-microsoft-com:vml" xmlns:wp14="http://schemas.microsoft.com/office/word/2010/wordprocessingDrawing" xmlns:wp="http://schemas.openxmlformats.org/drawingml/2006/wordprocessingDrawing" xmlns:w10="urn:schemas-microsoft-com:office:word" xmlns:w="http://schemas.openxmlformats.org/wordprocessingml/2006/main" xmlns:w14="http://schemas.microsoft.com/office/word/2010/wordml" xmlns:w15="http://schemas.microsoft.com/office/word/2012/wordml" xmlns:w16cid="http://schemas.microsoft.com/office/word/2016/wordml/cid" xmlns:w16se="http://schemas.microsoft.com/office/word/2015/wordml/symex" xmlns:wpg="http://schemas.microsoft.com/office/word/2010/wordprocessingGroup" xmlns:wpi="http://schemas.microsoft.com/office/word/2010/wordprocessingInk" xmlns:wne="http://schemas.microsoft.com/office/word/2006/wordml" xmlns:wps="http://schemas.microsoft.com/office/word/2010/wordprocessingShape" mc:Ignorable="w14 w15 w16se w16cid wp14">
+<w:ftr xmlns:wpc="http://schemas.microsoft.com/office/word/2010/wordprocessingCanvas" xmlns:cx="http://schemas.microsoft.com/office/drawing/2014/chartex" xmlns:cx1="http://schemas.microsoft.com/office/drawing/2015/9/8/chartex" xmlns:cx2="http://schemas.microsoft.com/office/drawing/2015/10/21/chartex" xmlns:cx3="http://schemas.microsoft.com/office/drawing/2016/5/9/chartex" xmlns:cx4="http://schemas.microsoft.com/office/drawing/2016/5/10/chartex" xmlns:cx5="http://schemas.microsoft.com/office/drawing/2016/5/11/chartex" xmlns:cx6="http://schemas.microsoft.com/office/drawing/2016/5/12/chartex" xmlns:cx7="http://schemas.microsoft.com/office/drawing/2016/5/13/chartex" xmlns:cx8="http://schemas.microsoft.com/office/drawing/2016/5/14/chartex" xmlns:mc="http://schemas.openxmlformats.org/markup-compatibility/2006" xmlns:aink="http://schemas.microsoft.com/office/drawing/2016/ink" xmlns:am3d="http://schemas.microsoft.com/office/drawing/2017/model3d" xmlns:o="urn:schemas-microsoft-com:office:office" xmlns:oel="http://schemas.microsoft.com/office/2019/extlst" xmlns:r="http://schemas.openxmlformats.org/officeDocument/2006/relationships" xmlns:m="http://schemas.openxmlformats.org/officeDocument/2006/math" xmlns:v="urn:schemas-microsoft-com:vml" xmlns:wp14="http://schemas.microsoft.com/office/word/2010/wordprocessingDrawing" xmlns:wp="http://schemas.openxmlformats.org/drawingml/2006/wordprocessingDrawing" xmlns:w10="urn:schemas-microsoft-com:office:word" xmlns:w="http://schemas.openxmlformats.org/wordprocessingml/2006/main" xmlns:w14="http://schemas.microsoft.com/office/word/2010/wordml" xmlns:w15="http://schemas.microsoft.com/office/word/2012/wordml" xmlns:w16cex="http://schemas.microsoft.com/office/word/2018/wordml/cex" xmlns:w16cid="http://schemas.microsoft.com/office/word/2016/wordml/cid" xmlns:w16="http://schemas.microsoft.com/office/word/2018/wordml" xmlns:w16sdtdh="http://schemas.microsoft.com/office/word/2020/wordml/sdtdatahash" xmlns:w16se="http://schemas.microsoft.com/office/word/2015/wordml/symex" xmlns:wpg="http://schemas.microsoft.com/office/word/2010/wordprocessingGroup" xmlns:wpi="http://schemas.microsoft.com/office/word/2010/wordprocessingInk" xmlns:wne="http://schemas.microsoft.com/office/word/2006/wordml" xmlns:wps="http://schemas.microsoft.com/office/word/2010/wordprocessingShape" mc:Ignorable="w14 w15 w16se w16cid w16 w16cex w16sdtdh wp14">
   <w:p>
     <w:pPr>
-      <w:pStyle w:val="Fuzeile"/>
+      <w:pStyle w:val="Footer"/>
     </w:pPr>
   </w:p>
 </w:ftr>
 </file>
 
 <file path=word/footer3.xml><?xml version="1.0" encoding="utf-8"?>
-<w:ftr xmlns:wpc="http://schemas.microsoft.com/office/word/2010/wordprocessingCanvas" xmlns:cx="http://schemas.microsoft.com/office/drawing/2014/chartex" xmlns:cx1="http://schemas.microsoft.com/office/drawing/2015/9/8/chartex" xmlns:cx2="http://schemas.microsoft.com/office/drawing/2015/10/21/chartex" xmlns:cx3="http://schemas.microsoft.com/office/drawing/2016/5/9/chartex" xmlns:cx4="http://schemas.microsoft.com/office/drawing/2016/5/10/chartex" xmlns:cx5="http://schemas.microsoft.com/office/drawing/2016/5/11/chartex" xmlns:cx6="http://schemas.microsoft.com/office/drawing/2016/5/12/chartex" xmlns:cx7="http://schemas.microsoft.com/office/drawing/2016/5/13/chartex" xmlns:cx8="http://schemas.microsoft.com/office/drawing/2016/5/14/chartex" xmlns:mc="http://schemas.openxmlformats.org/markup-compatibility/2006" xmlns:aink="http://schemas.microsoft.com/office/drawing/2016/ink" xmlns:am3d="http://schemas.microsoft.com/office/drawing/2017/model3d" xmlns:o="urn:schemas-microsoft-com:office:office" xmlns:r="http://schemas.openxmlformats.org/officeDocument/2006/relationships" xmlns:m="http://schemas.openxmlformats.org/officeDocument/2006/math" xmlns:v="urn:schemas-microsoft-com:vml" xmlns:wp14="http://schemas.microsoft.com/office/word/2010/wordprocessingDrawing" xmlns:wp="http://schemas.openxmlformats.org/drawingml/2006/wordprocessingDrawing" xmlns:w10="urn:schemas-microsoft-com:office:word" xmlns:w="http://schemas.openxmlformats.org/wordprocessingml/2006/main" xmlns:w14="http://schemas.microsoft.com/office/word/2010/wordml" xmlns:w15="http://schemas.microsoft.com/office/word/2012/wordml" xmlns:w16cid="http://schemas.microsoft.com/office/word/2016/wordml/cid" xmlns:w16se="http://schemas.microsoft.com/office/word/2015/wordml/symex" xmlns:wpg="http://schemas.microsoft.com/office/word/2010/wordprocessingGroup" xmlns:wpi="http://schemas.microsoft.com/office/word/2010/wordprocessingInk" xmlns:wne="http://schemas.microsoft.com/office/word/2006/wordml" xmlns:wps="http://schemas.microsoft.com/office/word/2010/wordprocessingShape" mc:Ignorable="w14 w15 w16se w16cid wp14">
+<w:ftr xmlns:wpc="http://schemas.microsoft.com/office/word/2010/wordprocessingCanvas" xmlns:cx="http://schemas.microsoft.com/office/drawing/2014/chartex" xmlns:cx1="http://schemas.microsoft.com/office/drawing/2015/9/8/chartex" xmlns:cx2="http://schemas.microsoft.com/office/drawing/2015/10/21/chartex" xmlns:cx3="http://schemas.microsoft.com/office/drawing/2016/5/9/chartex" xmlns:cx4="http://schemas.microsoft.com/office/drawing/2016/5/10/chartex" xmlns:cx5="http://schemas.microsoft.com/office/drawing/2016/5/11/chartex" xmlns:cx6="http://schemas.microsoft.com/office/drawing/2016/5/12/chartex" xmlns:cx7="http://schemas.microsoft.com/office/drawing/2016/5/13/chartex" xmlns:cx8="http://schemas.microsoft.com/office/drawing/2016/5/14/chartex" xmlns:mc="http://schemas.openxmlformats.org/markup-compatibility/2006" xmlns:aink="http://schemas.microsoft.com/office/drawing/2016/ink" xmlns:am3d="http://schemas.microsoft.com/office/drawing/2017/model3d" xmlns:o="urn:schemas-microsoft-com:office:office" xmlns:oel="http://schemas.microsoft.com/office/2019/extlst" xmlns:r="http://schemas.openxmlformats.org/officeDocument/2006/relationships" xmlns:m="http://schemas.openxmlformats.org/officeDocument/2006/math" xmlns:v="urn:schemas-microsoft-com:vml" xmlns:wp14="http://schemas.microsoft.com/office/word/2010/wordprocessingDrawing" xmlns:wp="http://schemas.openxmlformats.org/drawingml/2006/wordprocessingDrawing" xmlns:w10="urn:schemas-microsoft-com:office:word" xmlns:w="http://schemas.openxmlformats.org/wordprocessingml/2006/main" xmlns:w14="http://schemas.microsoft.com/office/word/2010/wordml" xmlns:w15="http://schemas.microsoft.com/office/word/2012/wordml" xmlns:w16cex="http://schemas.microsoft.com/office/word/2018/wordml/cex" xmlns:w16cid="http://schemas.microsoft.com/office/word/2016/wordml/cid" xmlns:w16="http://schemas.microsoft.com/office/word/2018/wordml" xmlns:w16sdtdh="http://schemas.microsoft.com/office/word/2020/wordml/sdtdatahash" xmlns:w16se="http://schemas.microsoft.com/office/word/2015/wordml/symex" xmlns:wpg="http://schemas.microsoft.com/office/word/2010/wordprocessingGroup" xmlns:wpi="http://schemas.microsoft.com/office/word/2010/wordprocessingInk" xmlns:wne="http://schemas.microsoft.com/office/word/2006/wordml" xmlns:wps="http://schemas.microsoft.com/office/word/2010/wordprocessingShape" mc:Ignorable="w14 w15 w16se w16cid w16 w16cex w16sdtdh wp14">
   <w:p>
     <w:pPr>
-      <w:pStyle w:val="Fuzeile"/>
+      <w:pStyle w:val="Footer"/>
     </w:pPr>
   </w:p>
 </w:ftr>
 </file>
 
 <file path=word/footnotes.xml><?xml version="1.0" encoding="utf-8"?>
-<w:footnotes xmlns:wpc="http://schemas.microsoft.com/office/word/2010/wordprocessingCanvas" xmlns:cx="http://schemas.microsoft.com/office/drawing/2014/chartex" xmlns:cx1="http://schemas.microsoft.com/office/drawing/2015/9/8/chartex" xmlns:cx2="http://schemas.microsoft.com/office/drawing/2015/10/21/chartex" xmlns:cx3="http://schemas.microsoft.com/office/drawing/2016/5/9/chartex" xmlns:cx4="http://schemas.microsoft.com/office/drawing/2016/5/10/chartex" xmlns:cx5="http://schemas.microsoft.com/office/drawing/2016/5/11/chartex" xmlns:cx6="http://schemas.microsoft.com/office/drawing/2016/5/12/chartex" xmlns:cx7="http://schemas.microsoft.com/office/drawing/2016/5/13/chartex" xmlns:cx8="http://schemas.microsoft.com/office/drawing/2016/5/14/chartex" xmlns:mc="http://schemas.openxmlformats.org/markup-compatibility/2006" xmlns:aink="http://schemas.microsoft.com/office/drawing/2016/ink" xmlns:am3d="http://schemas.microsoft.com/office/drawing/2017/model3d" xmlns:o="urn:schemas-microsoft-com:office:office" xmlns:r="http://schemas.openxmlformats.org/officeDocument/2006/relationships" xmlns:m="http://schemas.openxmlformats.org/officeDocument/2006/math" xmlns:v="urn:schemas-microsoft-com:vml" xmlns:wp14="http://schemas.microsoft.com/office/word/2010/wordprocessingDrawing" xmlns:wp="http://schemas.openxmlformats.org/drawingml/2006/wordprocessingDrawing" xmlns:w10="urn:schemas-microsoft-com:office:word" xmlns:w="http://schemas.openxmlformats.org/wordprocessingml/2006/main" xmlns:w14="http://schemas.microsoft.com/office/word/2010/wordml" xmlns:w15="http://schemas.microsoft.com/office/word/2012/wordml" xmlns:w16cid="http://schemas.microsoft.com/office/word/2016/wordml/cid" xmlns:w16se="http://schemas.microsoft.com/office/word/2015/wordml/symex" xmlns:wpg="http://schemas.microsoft.com/office/word/2010/wordprocessingGroup" xmlns:wpi="http://schemas.microsoft.com/office/word/2010/wordprocessingInk" xmlns:wne="http://schemas.microsoft.com/office/word/2006/wordml" xmlns:wps="http://schemas.microsoft.com/office/word/2010/wordprocessingShape" mc:Ignorable="w14 w15 w16se w16cid wp14">
+<w:footnotes xmlns:wpc="http://schemas.microsoft.com/office/word/2010/wordprocessingCanvas" xmlns:cx="http://schemas.microsoft.com/office/drawing/2014/chartex" xmlns:cx1="http://schemas.microsoft.com/office/drawing/2015/9/8/chartex" xmlns:cx2="http://schemas.microsoft.com/office/drawing/2015/10/21/chartex" xmlns:cx3="http://schemas.microsoft.com/office/drawing/2016/5/9/chartex" xmlns:cx4="http://schemas.microsoft.com/office/drawing/2016/5/10/chartex" xmlns:cx5="http://schemas.microsoft.com/office/drawing/2016/5/11/chartex" xmlns:cx6="http://schemas.microsoft.com/office/drawing/2016/5/12/chartex" xmlns:cx7="http://schemas.microsoft.com/office/drawing/2016/5/13/chartex" xmlns:cx8="http://schemas.microsoft.com/office/drawing/2016/5/14/chartex" xmlns:mc="http://schemas.openxmlformats.org/markup-compatibility/2006" xmlns:aink="http://schemas.microsoft.com/office/drawing/2016/ink" xmlns:am3d="http://schemas.microsoft.com/office/drawing/2017/model3d" xmlns:o="urn:schemas-microsoft-com:office:office" xmlns:oel="http://schemas.microsoft.com/office/2019/extlst" xmlns:r="http://schemas.openxmlformats.org/officeDocument/2006/relationships" xmlns:m="http://schemas.openxmlformats.org/officeDocument/2006/math" xmlns:v="urn:schemas-microsoft-com:vml" xmlns:wp14="http://schemas.microsoft.com/office/word/2010/wordprocessingDrawing" xmlns:wp="http://schemas.openxmlformats.org/drawingml/2006/wordprocessingDrawing" xmlns:w10="urn:schemas-microsoft-com:office:word" xmlns:w="http://schemas.openxmlformats.org/wordprocessingml/2006/main" xmlns:w14="http://schemas.microsoft.com/office/word/2010/wordml" xmlns:w15="http://schemas.microsoft.com/office/word/2012/wordml" xmlns:w16cex="http://schemas.microsoft.com/office/word/2018/wordml/cex" xmlns:w16cid="http://schemas.microsoft.com/office/word/2016/wordml/cid" xmlns:w16="http://schemas.microsoft.com/office/word/2018/wordml" xmlns:w16sdtdh="http://schemas.microsoft.com/office/word/2020/wordml/sdtdatahash" xmlns:w16se="http://schemas.microsoft.com/office/word/2015/wordml/symex" xmlns:wpg="http://schemas.microsoft.com/office/word/2010/wordprocessingGroup" xmlns:wpi="http://schemas.microsoft.com/office/word/2010/wordprocessingInk" xmlns:wne="http://schemas.microsoft.com/office/word/2006/wordml" xmlns:wps="http://schemas.microsoft.com/office/word/2010/wordprocessingShape" mc:Ignorable="w14 w15 w16se w16cid w16 w16cex w16sdtdh wp14">
   <w:footnote w:type="separator" w:id="-1">
     <w:p>
       <w:r>
@@ -23923,7 +23523,7 @@
   <w:footnote w:id="2">
     <w:p>
       <w:pPr>
-        <w:pStyle w:val="Funotentext"/>
+        <w:pStyle w:val="FootnoteText"/>
         <w:jc w:val="both"/>
         <w:rPr>
           <w:lang w:val="en-GB"/>
@@ -23931,7 +23531,7 @@
       </w:pPr>
       <w:r>
         <w:rPr>
-          <w:rStyle w:val="Funotenzeichen"/>
+          <w:rStyle w:val="FootnoteReference"/>
         </w:rPr>
         <w:footnoteRef/>
       </w:r>
@@ -23970,7 +23570,7 @@
   <w:footnote w:id="3">
     <w:p>
       <w:pPr>
-        <w:pStyle w:val="Funotentext"/>
+        <w:pStyle w:val="FootnoteText"/>
         <w:jc w:val="both"/>
         <w:rPr>
           <w:lang w:val="en-US"/>
@@ -23978,7 +23578,7 @@
       </w:pPr>
       <w:r>
         <w:rPr>
-          <w:rStyle w:val="Funotenzeichen"/>
+          <w:rStyle w:val="FootnoteReference"/>
         </w:rPr>
         <w:footnoteRef/>
       </w:r>
@@ -24017,7 +23617,7 @@
   <w:footnote w:id="4">
     <w:p>
       <w:pPr>
-        <w:pStyle w:val="Funotentext"/>
+        <w:pStyle w:val="FootnoteText"/>
         <w:rPr>
           <w:sz w:val="18"/>
           <w:szCs w:val="18"/>
@@ -24026,7 +23626,7 @@
       </w:pPr>
       <w:r>
         <w:rPr>
-          <w:rStyle w:val="Funotenzeichen"/>
+          <w:rStyle w:val="FootnoteReference"/>
         </w:rPr>
         <w:footnoteRef/>
       </w:r>
@@ -24059,14 +23659,14 @@
   <w:footnote w:id="5">
     <w:p>
       <w:pPr>
-        <w:pStyle w:val="Funotentext"/>
-        <w:rPr>
-          <w:lang w:val="en-GB"/>
-        </w:rPr>
-      </w:pPr>
-      <w:r>
-        <w:rPr>
-          <w:rStyle w:val="Funotenzeichen"/>
+        <w:pStyle w:val="FootnoteText"/>
+        <w:rPr>
+          <w:lang w:val="en-GB"/>
+        </w:rPr>
+      </w:pPr>
+      <w:r>
+        <w:rPr>
+          <w:rStyle w:val="FootnoteReference"/>
         </w:rPr>
         <w:footnoteRef/>
       </w:r>
@@ -24142,7 +23742,7 @@
   <w:footnote w:id="6">
     <w:p>
       <w:pPr>
-        <w:pStyle w:val="Funotentext"/>
+        <w:pStyle w:val="FootnoteText"/>
         <w:jc w:val="both"/>
         <w:rPr>
           <w:lang w:val="en-US"/>
@@ -24150,7 +23750,7 @@
       </w:pPr>
       <w:r>
         <w:rPr>
-          <w:rStyle w:val="Funotenzeichen"/>
+          <w:rStyle w:val="FootnoteReference"/>
         </w:rPr>
         <w:footnoteRef/>
       </w:r>
@@ -24171,7 +23771,7 @@
   <w:footnote w:id="7">
     <w:p>
       <w:pPr>
-        <w:pStyle w:val="Funotentext"/>
+        <w:pStyle w:val="FootnoteText"/>
         <w:jc w:val="both"/>
         <w:rPr>
           <w:lang w:val="en-GB"/>
@@ -24179,7 +23779,7 @@
       </w:pPr>
       <w:r>
         <w:rPr>
-          <w:rStyle w:val="Funotenzeichen"/>
+          <w:rStyle w:val="FootnoteReference"/>
         </w:rPr>
         <w:footnoteRef/>
       </w:r>
@@ -24250,37 +23850,37 @@
 </file>
 
 <file path=word/header1.xml><?xml version="1.0" encoding="utf-8"?>
-<w:hdr xmlns:wpc="http://schemas.microsoft.com/office/word/2010/wordprocessingCanvas" xmlns:cx="http://schemas.microsoft.com/office/drawing/2014/chartex" xmlns:cx1="http://schemas.microsoft.com/office/drawing/2015/9/8/chartex" xmlns:cx2="http://schemas.microsoft.com/office/drawing/2015/10/21/chartex" xmlns:cx3="http://schemas.microsoft.com/office/drawing/2016/5/9/chartex" xmlns:cx4="http://schemas.microsoft.com/office/drawing/2016/5/10/chartex" xmlns:cx5="http://schemas.microsoft.com/office/drawing/2016/5/11/chartex" xmlns:cx6="http://schemas.microsoft.com/office/drawing/2016/5/12/chartex" xmlns:cx7="http://schemas.microsoft.com/office/drawing/2016/5/13/chartex" xmlns:cx8="http://schemas.microsoft.com/office/drawing/2016/5/14/chartex" xmlns:mc="http://schemas.openxmlformats.org/markup-compatibility/2006" xmlns:aink="http://schemas.microsoft.com/office/drawing/2016/ink" xmlns:am3d="http://schemas.microsoft.com/office/drawing/2017/model3d" xmlns:o="urn:schemas-microsoft-com:office:office" xmlns:r="http://schemas.openxmlformats.org/officeDocument/2006/relationships" xmlns:m="http://schemas.openxmlformats.org/officeDocument/2006/math" xmlns:v="urn:schemas-microsoft-com:vml" xmlns:wp14="http://schemas.microsoft.com/office/word/2010/wordprocessingDrawing" xmlns:wp="http://schemas.openxmlformats.org/drawingml/2006/wordprocessingDrawing" xmlns:w10="urn:schemas-microsoft-com:office:word" xmlns:w="http://schemas.openxmlformats.org/wordprocessingml/2006/main" xmlns:w14="http://schemas.microsoft.com/office/word/2010/wordml" xmlns:w15="http://schemas.microsoft.com/office/word/2012/wordml" xmlns:w16cid="http://schemas.microsoft.com/office/word/2016/wordml/cid" xmlns:w16se="http://schemas.microsoft.com/office/word/2015/wordml/symex" xmlns:wpg="http://schemas.microsoft.com/office/word/2010/wordprocessingGroup" xmlns:wpi="http://schemas.microsoft.com/office/word/2010/wordprocessingInk" xmlns:wne="http://schemas.microsoft.com/office/word/2006/wordml" xmlns:wps="http://schemas.microsoft.com/office/word/2010/wordprocessingShape" mc:Ignorable="w14 w15 w16se w16cid wp14">
+<w:hdr xmlns:wpc="http://schemas.microsoft.com/office/word/2010/wordprocessingCanvas" xmlns:cx="http://schemas.microsoft.com/office/drawing/2014/chartex" xmlns:cx1="http://schemas.microsoft.com/office/drawing/2015/9/8/chartex" xmlns:cx2="http://schemas.microsoft.com/office/drawing/2015/10/21/chartex" xmlns:cx3="http://schemas.microsoft.com/office/drawing/2016/5/9/chartex" xmlns:cx4="http://schemas.microsoft.com/office/drawing/2016/5/10/chartex" xmlns:cx5="http://schemas.microsoft.com/office/drawing/2016/5/11/chartex" xmlns:cx6="http://schemas.microsoft.com/office/drawing/2016/5/12/chartex" xmlns:cx7="http://schemas.microsoft.com/office/drawing/2016/5/13/chartex" xmlns:cx8="http://schemas.microsoft.com/office/drawing/2016/5/14/chartex" xmlns:mc="http://schemas.openxmlformats.org/markup-compatibility/2006" xmlns:aink="http://schemas.microsoft.com/office/drawing/2016/ink" xmlns:am3d="http://schemas.microsoft.com/office/drawing/2017/model3d" xmlns:o="urn:schemas-microsoft-com:office:office" xmlns:oel="http://schemas.microsoft.com/office/2019/extlst" xmlns:r="http://schemas.openxmlformats.org/officeDocument/2006/relationships" xmlns:m="http://schemas.openxmlformats.org/officeDocument/2006/math" xmlns:v="urn:schemas-microsoft-com:vml" xmlns:wp14="http://schemas.microsoft.com/office/word/2010/wordprocessingDrawing" xmlns:wp="http://schemas.openxmlformats.org/drawingml/2006/wordprocessingDrawing" xmlns:w10="urn:schemas-microsoft-com:office:word" xmlns:w="http://schemas.openxmlformats.org/wordprocessingml/2006/main" xmlns:w14="http://schemas.microsoft.com/office/word/2010/wordml" xmlns:w15="http://schemas.microsoft.com/office/word/2012/wordml" xmlns:w16cex="http://schemas.microsoft.com/office/word/2018/wordml/cex" xmlns:w16cid="http://schemas.microsoft.com/office/word/2016/wordml/cid" xmlns:w16="http://schemas.microsoft.com/office/word/2018/wordml" xmlns:w16sdtdh="http://schemas.microsoft.com/office/word/2020/wordml/sdtdatahash" xmlns:w16se="http://schemas.microsoft.com/office/word/2015/wordml/symex" xmlns:wpg="http://schemas.microsoft.com/office/word/2010/wordprocessingGroup" xmlns:wpi="http://schemas.microsoft.com/office/word/2010/wordprocessingInk" xmlns:wne="http://schemas.microsoft.com/office/word/2006/wordml" xmlns:wps="http://schemas.microsoft.com/office/word/2010/wordprocessingShape" mc:Ignorable="w14 w15 w16se w16cid w16 w16cex w16sdtdh wp14">
   <w:p>
     <w:pPr>
-      <w:pStyle w:val="Kopfzeile"/>
+      <w:pStyle w:val="Header"/>
     </w:pPr>
   </w:p>
 </w:hdr>
 </file>
 
 <file path=word/header2.xml><?xml version="1.0" encoding="utf-8"?>
-<w:hdr xmlns:wpc="http://schemas.microsoft.com/office/word/2010/wordprocessingCanvas" xmlns:cx="http://schemas.microsoft.com/office/drawing/2014/chartex" xmlns:cx1="http://schemas.microsoft.com/office/drawing/2015/9/8/chartex" xmlns:cx2="http://schemas.microsoft.com/office/drawing/2015/10/21/chartex" xmlns:cx3="http://schemas.microsoft.com/office/drawing/2016/5/9/chartex" xmlns:cx4="http://schemas.microsoft.com/office/drawing/2016/5/10/chartex" xmlns:cx5="http://schemas.microsoft.com/office/drawing/2016/5/11/chartex" xmlns:cx6="http://schemas.microsoft.com/office/drawing/2016/5/12/chartex" xmlns:cx7="http://schemas.microsoft.com/office/drawing/2016/5/13/chartex" xmlns:cx8="http://schemas.microsoft.com/office/drawing/2016/5/14/chartex" xmlns:mc="http://schemas.openxmlformats.org/markup-compatibility/2006" xmlns:aink="http://schemas.microsoft.com/office/drawing/2016/ink" xmlns:am3d="http://schemas.microsoft.com/office/drawing/2017/model3d" xmlns:o="urn:schemas-microsoft-com:office:office" xmlns:r="http://schemas.openxmlformats.org/officeDocument/2006/relationships" xmlns:m="http://schemas.openxmlformats.org/officeDocument/2006/math" xmlns:v="urn:schemas-microsoft-com:vml" xmlns:wp14="http://schemas.microsoft.com/office/word/2010/wordprocessingDrawing" xmlns:wp="http://schemas.openxmlformats.org/drawingml/2006/wordprocessingDrawing" xmlns:w10="urn:schemas-microsoft-com:office:word" xmlns:w="http://schemas.openxmlformats.org/wordprocessingml/2006/main" xmlns:w14="http://schemas.microsoft.com/office/word/2010/wordml" xmlns:w15="http://schemas.microsoft.com/office/word/2012/wordml" xmlns:w16cid="http://schemas.microsoft.com/office/word/2016/wordml/cid" xmlns:w16se="http://schemas.microsoft.com/office/word/2015/wordml/symex" xmlns:wpg="http://schemas.microsoft.com/office/word/2010/wordprocessingGroup" xmlns:wpi="http://schemas.microsoft.com/office/word/2010/wordprocessingInk" xmlns:wne="http://schemas.microsoft.com/office/word/2006/wordml" xmlns:wps="http://schemas.microsoft.com/office/word/2010/wordprocessingShape" mc:Ignorable="w14 w15 w16se w16cid wp14">
+<w:hdr xmlns:wpc="http://schemas.microsoft.com/office/word/2010/wordprocessingCanvas" xmlns:cx="http://schemas.microsoft.com/office/drawing/2014/chartex" xmlns:cx1="http://schemas.microsoft.com/office/drawing/2015/9/8/chartex" xmlns:cx2="http://schemas.microsoft.com/office/drawing/2015/10/21/chartex" xmlns:cx3="http://schemas.microsoft.com/office/drawing/2016/5/9/chartex" xmlns:cx4="http://schemas.microsoft.com/office/drawing/2016/5/10/chartex" xmlns:cx5="http://schemas.microsoft.com/office/drawing/2016/5/11/chartex" xmlns:cx6="http://schemas.microsoft.com/office/drawing/2016/5/12/chartex" xmlns:cx7="http://schemas.microsoft.com/office/drawing/2016/5/13/chartex" xmlns:cx8="http://schemas.microsoft.com/office/drawing/2016/5/14/chartex" xmlns:mc="http://schemas.openxmlformats.org/markup-compatibility/2006" xmlns:aink="http://schemas.microsoft.com/office/drawing/2016/ink" xmlns:am3d="http://schemas.microsoft.com/office/drawing/2017/model3d" xmlns:o="urn:schemas-microsoft-com:office:office" xmlns:oel="http://schemas.microsoft.com/office/2019/extlst" xmlns:r="http://schemas.openxmlformats.org/officeDocument/2006/relationships" xmlns:m="http://schemas.openxmlformats.org/officeDocument/2006/math" xmlns:v="urn:schemas-microsoft-com:vml" xmlns:wp14="http://schemas.microsoft.com/office/word/2010/wordprocessingDrawing" xmlns:wp="http://schemas.openxmlformats.org/drawingml/2006/wordprocessingDrawing" xmlns:w10="urn:schemas-microsoft-com:office:word" xmlns:w="http://schemas.openxmlformats.org/wordprocessingml/2006/main" xmlns:w14="http://schemas.microsoft.com/office/word/2010/wordml" xmlns:w15="http://schemas.microsoft.com/office/word/2012/wordml" xmlns:w16cex="http://schemas.microsoft.com/office/word/2018/wordml/cex" xmlns:w16cid="http://schemas.microsoft.com/office/word/2016/wordml/cid" xmlns:w16="http://schemas.microsoft.com/office/word/2018/wordml" xmlns:w16sdtdh="http://schemas.microsoft.com/office/word/2020/wordml/sdtdatahash" xmlns:w16se="http://schemas.microsoft.com/office/word/2015/wordml/symex" xmlns:wpg="http://schemas.microsoft.com/office/word/2010/wordprocessingGroup" xmlns:wpi="http://schemas.microsoft.com/office/word/2010/wordprocessingInk" xmlns:wne="http://schemas.microsoft.com/office/word/2006/wordml" xmlns:wps="http://schemas.microsoft.com/office/word/2010/wordprocessingShape" mc:Ignorable="w14 w15 w16se w16cid w16 w16cex w16sdtdh wp14">
   <w:p>
     <w:pPr>
-      <w:pStyle w:val="Kopfzeile"/>
+      <w:pStyle w:val="Header"/>
     </w:pPr>
   </w:p>
 </w:hdr>
 </file>
 
 <file path=word/header3.xml><?xml version="1.0" encoding="utf-8"?>
-<w:hdr xmlns:wpc="http://schemas.microsoft.com/office/word/2010/wordprocessingCanvas" xmlns:cx="http://schemas.microsoft.com/office/drawing/2014/chartex" xmlns:cx1="http://schemas.microsoft.com/office/drawing/2015/9/8/chartex" xmlns:cx2="http://schemas.microsoft.com/office/drawing/2015/10/21/chartex" xmlns:cx3="http://schemas.microsoft.com/office/drawing/2016/5/9/chartex" xmlns:cx4="http://schemas.microsoft.com/office/drawing/2016/5/10/chartex" xmlns:cx5="http://schemas.microsoft.com/office/drawing/2016/5/11/chartex" xmlns:cx6="http://schemas.microsoft.com/office/drawing/2016/5/12/chartex" xmlns:cx7="http://schemas.microsoft.com/office/drawing/2016/5/13/chartex" xmlns:cx8="http://schemas.microsoft.com/office/drawing/2016/5/14/chartex" xmlns:mc="http://schemas.openxmlformats.org/markup-compatibility/2006" xmlns:aink="http://schemas.microsoft.com/office/drawing/2016/ink" xmlns:am3d="http://schemas.microsoft.com/office/drawing/2017/model3d" xmlns:o="urn:schemas-microsoft-com:office:office" xmlns:r="http://schemas.openxmlformats.org/officeDocument/2006/relationships" xmlns:m="http://schemas.openxmlformats.org/officeDocument/2006/math" xmlns:v="urn:schemas-microsoft-com:vml" xmlns:wp14="http://schemas.microsoft.com/office/word/2010/wordprocessingDrawing" xmlns:wp="http://schemas.openxmlformats.org/drawingml/2006/wordprocessingDrawing" xmlns:w10="urn:schemas-microsoft-com:office:word" xmlns:w="http://schemas.openxmlformats.org/wordprocessingml/2006/main" xmlns:w14="http://schemas.microsoft.com/office/word/2010/wordml" xmlns:w15="http://schemas.microsoft.com/office/word/2012/wordml" xmlns:w16cid="http://schemas.microsoft.com/office/word/2016/wordml/cid" xmlns:w16se="http://schemas.microsoft.com/office/word/2015/wordml/symex" xmlns:wpg="http://schemas.microsoft.com/office/word/2010/wordprocessingGroup" xmlns:wpi="http://schemas.microsoft.com/office/word/2010/wordprocessingInk" xmlns:wne="http://schemas.microsoft.com/office/word/2006/wordml" xmlns:wps="http://schemas.microsoft.com/office/word/2010/wordprocessingShape" mc:Ignorable="w14 w15 w16se w16cid wp14">
+<w:hdr xmlns:wpc="http://schemas.microsoft.com/office/word/2010/wordprocessingCanvas" xmlns:cx="http://schemas.microsoft.com/office/drawing/2014/chartex" xmlns:cx1="http://schemas.microsoft.com/office/drawing/2015/9/8/chartex" xmlns:cx2="http://schemas.microsoft.com/office/drawing/2015/10/21/chartex" xmlns:cx3="http://schemas.microsoft.com/office/drawing/2016/5/9/chartex" xmlns:cx4="http://schemas.microsoft.com/office/drawing/2016/5/10/chartex" xmlns:cx5="http://schemas.microsoft.com/office/drawing/2016/5/11/chartex" xmlns:cx6="http://schemas.microsoft.com/office/drawing/2016/5/12/chartex" xmlns:cx7="http://schemas.microsoft.com/office/drawing/2016/5/13/chartex" xmlns:cx8="http://schemas.microsoft.com/office/drawing/2016/5/14/chartex" xmlns:mc="http://schemas.openxmlformats.org/markup-compatibility/2006" xmlns:aink="http://schemas.microsoft.com/office/drawing/2016/ink" xmlns:am3d="http://schemas.microsoft.com/office/drawing/2017/model3d" xmlns:o="urn:schemas-microsoft-com:office:office" xmlns:oel="http://schemas.microsoft.com/office/2019/extlst" xmlns:r="http://schemas.openxmlformats.org/officeDocument/2006/relationships" xmlns:m="http://schemas.openxmlformats.org/officeDocument/2006/math" xmlns:v="urn:schemas-microsoft-com:vml" xmlns:wp14="http://schemas.microsoft.com/office/word/2010/wordprocessingDrawing" xmlns:wp="http://schemas.openxmlformats.org/drawingml/2006/wordprocessingDrawing" xmlns:w10="urn:schemas-microsoft-com:office:word" xmlns:w="http://schemas.openxmlformats.org/wordprocessingml/2006/main" xmlns:w14="http://schemas.microsoft.com/office/word/2010/wordml" xmlns:w15="http://schemas.microsoft.com/office/word/2012/wordml" xmlns:w16cex="http://schemas.microsoft.com/office/word/2018/wordml/cex" xmlns:w16cid="http://schemas.microsoft.com/office/word/2016/wordml/cid" xmlns:w16="http://schemas.microsoft.com/office/word/2018/wordml" xmlns:w16sdtdh="http://schemas.microsoft.com/office/word/2020/wordml/sdtdatahash" xmlns:w16se="http://schemas.microsoft.com/office/word/2015/wordml/symex" xmlns:wpg="http://schemas.microsoft.com/office/word/2010/wordprocessingGroup" xmlns:wpi="http://schemas.microsoft.com/office/word/2010/wordprocessingInk" xmlns:wne="http://schemas.microsoft.com/office/word/2006/wordml" xmlns:wps="http://schemas.microsoft.com/office/word/2010/wordprocessingShape" mc:Ignorable="w14 w15 w16se w16cid w16 w16cex w16sdtdh wp14">
   <w:p>
     <w:pPr>
-      <w:pStyle w:val="Kopfzeile"/>
+      <w:pStyle w:val="Header"/>
     </w:pPr>
   </w:p>
 </w:hdr>
 </file>
 
 <file path=word/numbering.xml><?xml version="1.0" encoding="utf-8"?>
-<w:numbering xmlns:wpc="http://schemas.microsoft.com/office/word/2010/wordprocessingCanvas" xmlns:cx="http://schemas.microsoft.com/office/drawing/2014/chartex" xmlns:cx1="http://schemas.microsoft.com/office/drawing/2015/9/8/chartex" xmlns:cx2="http://schemas.microsoft.com/office/drawing/2015/10/21/chartex" xmlns:cx3="http://schemas.microsoft.com/office/drawing/2016/5/9/chartex" xmlns:cx4="http://schemas.microsoft.com/office/drawing/2016/5/10/chartex" xmlns:cx5="http://schemas.microsoft.com/office/drawing/2016/5/11/chartex" xmlns:cx6="http://schemas.microsoft.com/office/drawing/2016/5/12/chartex" xmlns:cx7="http://schemas.microsoft.com/office/drawing/2016/5/13/chartex" xmlns:cx8="http://schemas.microsoft.com/office/drawing/2016/5/14/chartex" xmlns:mc="http://schemas.openxmlformats.org/markup-compatibility/2006" xmlns:aink="http://schemas.microsoft.com/office/drawing/2016/ink" xmlns:am3d="http://schemas.microsoft.com/office/drawing/2017/model3d" xmlns:o="urn:schemas-microsoft-com:office:office" xmlns:r="http://schemas.openxmlformats.org/officeDocument/2006/relationships" xmlns:m="http://schemas.openxmlformats.org/officeDocument/2006/math" xmlns:v="urn:schemas-microsoft-com:vml" xmlns:wp14="http://schemas.microsoft.com/office/word/2010/wordprocessingDrawing" xmlns:wp="http://schemas.openxmlformats.org/drawingml/2006/wordprocessingDrawing" xmlns:w10="urn:schemas-microsoft-com:office:word" xmlns:w="http://schemas.openxmlformats.org/wordprocessingml/2006/main" xmlns:w14="http://schemas.microsoft.com/office/word/2010/wordml" xmlns:w15="http://schemas.microsoft.com/office/word/2012/wordml" xmlns:w16cid="http://schemas.microsoft.com/office/word/2016/wordml/cid" xmlns:w16se="http://schemas.microsoft.com/office/word/2015/wordml/symex" xmlns:wpg="http://schemas.microsoft.com/office/word/2010/wordprocessingGroup" xmlns:wpi="http://schemas.microsoft.com/office/word/2010/wordprocessingInk" xmlns:wne="http://schemas.microsoft.com/office/word/2006/wordml" xmlns:wps="http://schemas.microsoft.com/office/word/2010/wordprocessingShape" mc:Ignorable="w14 w15 w16se w16cid wp14">
+<w:numbering xmlns:wpc="http://schemas.microsoft.com/office/word/2010/wordprocessingCanvas" xmlns:cx="http://schemas.microsoft.com/office/drawing/2014/chartex" xmlns:cx1="http://schemas.microsoft.com/office/drawing/2015/9/8/chartex" xmlns:cx2="http://schemas.microsoft.com/office/drawing/2015/10/21/chartex" xmlns:cx3="http://schemas.microsoft.com/office/drawing/2016/5/9/chartex" xmlns:cx4="http://schemas.microsoft.com/office/drawing/2016/5/10/chartex" xmlns:cx5="http://schemas.microsoft.com/office/drawing/2016/5/11/chartex" xmlns:cx6="http://schemas.microsoft.com/office/drawing/2016/5/12/chartex" xmlns:cx7="http://schemas.microsoft.com/office/drawing/2016/5/13/chartex" xmlns:cx8="http://schemas.microsoft.com/office/drawing/2016/5/14/chartex" xmlns:mc="http://schemas.openxmlformats.org/markup-compatibility/2006" xmlns:aink="http://schemas.microsoft.com/office/drawing/2016/ink" xmlns:am3d="http://schemas.microsoft.com/office/drawing/2017/model3d" xmlns:o="urn:schemas-microsoft-com:office:office" xmlns:oel="http://schemas.microsoft.com/office/2019/extlst" xmlns:r="http://schemas.openxmlformats.org/officeDocument/2006/relationships" xmlns:m="http://schemas.openxmlformats.org/officeDocument/2006/math" xmlns:v="urn:schemas-microsoft-com:vml" xmlns:wp14="http://schemas.microsoft.com/office/word/2010/wordprocessingDrawing" xmlns:wp="http://schemas.openxmlformats.org/drawingml/2006/wordprocessingDrawing" xmlns:w10="urn:schemas-microsoft-com:office:word" xmlns:w="http://schemas.openxmlformats.org/wordprocessingml/2006/main" xmlns:w14="http://schemas.microsoft.com/office/word/2010/wordml" xmlns:w15="http://schemas.microsoft.com/office/word/2012/wordml" xmlns:w16cex="http://schemas.microsoft.com/office/word/2018/wordml/cex" xmlns:w16cid="http://schemas.microsoft.com/office/word/2016/wordml/cid" xmlns:w16="http://schemas.microsoft.com/office/word/2018/wordml" xmlns:w16sdtdh="http://schemas.microsoft.com/office/word/2020/wordml/sdtdatahash" xmlns:w16se="http://schemas.microsoft.com/office/word/2015/wordml/symex" xmlns:wpg="http://schemas.microsoft.com/office/word/2010/wordprocessingGroup" xmlns:wpi="http://schemas.microsoft.com/office/word/2010/wordprocessingInk" xmlns:wne="http://schemas.microsoft.com/office/word/2006/wordml" xmlns:wps="http://schemas.microsoft.com/office/word/2010/wordprocessingShape" mc:Ignorable="w14 w15 w16se w16cid w16 w16cex w16sdtdh wp14">
   <w:abstractNum w:abstractNumId="0" w15:restartNumberingAfterBreak="0">
     <w:nsid w:val="04513B98"/>
     <w:multiLevelType w:val="hybridMultilevel"/>
@@ -25184,7 +24784,7 @@
     <w:lvl w:ilvl="0">
       <w:start w:val="1"/>
       <w:numFmt w:val="decimal"/>
-      <w:pStyle w:val="berschrift1"/>
+      <w:pStyle w:val="Heading1"/>
       <w:lvlText w:val="%1"/>
       <w:lvlJc w:val="left"/>
       <w:pPr>
@@ -25194,7 +24794,7 @@
     <w:lvl w:ilvl="1">
       <w:start w:val="1"/>
       <w:numFmt w:val="decimal"/>
-      <w:pStyle w:val="berschrift2"/>
+      <w:pStyle w:val="Heading2"/>
       <w:lvlText w:val="%1.%2"/>
       <w:lvlJc w:val="left"/>
       <w:pPr>
@@ -25204,7 +24804,7 @@
     <w:lvl w:ilvl="2">
       <w:start w:val="1"/>
       <w:numFmt w:val="decimal"/>
-      <w:pStyle w:val="berschrift3"/>
+      <w:pStyle w:val="Heading3"/>
       <w:lvlText w:val="%1.%2.%3"/>
       <w:lvlJc w:val="left"/>
       <w:pPr>
@@ -25214,7 +24814,7 @@
     <w:lvl w:ilvl="3">
       <w:start w:val="1"/>
       <w:numFmt w:val="decimal"/>
-      <w:pStyle w:val="berschrift4"/>
+      <w:pStyle w:val="Heading4"/>
       <w:lvlText w:val="%1.%2.%3.%4"/>
       <w:lvlJc w:val="left"/>
       <w:pPr>
@@ -25224,7 +24824,7 @@
     <w:lvl w:ilvl="4">
       <w:start w:val="1"/>
       <w:numFmt w:val="decimal"/>
-      <w:pStyle w:val="berschrift5"/>
+      <w:pStyle w:val="Heading5"/>
       <w:lvlText w:val="%1.%2.%3.%4.%5"/>
       <w:lvlJc w:val="left"/>
       <w:pPr>
@@ -25234,7 +24834,7 @@
     <w:lvl w:ilvl="5">
       <w:start w:val="1"/>
       <w:numFmt w:val="decimal"/>
-      <w:pStyle w:val="berschrift6"/>
+      <w:pStyle w:val="Heading6"/>
       <w:lvlText w:val="%1.%2.%3.%4.%5.%6"/>
       <w:lvlJc w:val="left"/>
       <w:pPr>
@@ -25244,7 +24844,7 @@
     <w:lvl w:ilvl="6">
       <w:start w:val="1"/>
       <w:numFmt w:val="decimal"/>
-      <w:pStyle w:val="berschrift7"/>
+      <w:pStyle w:val="Heading7"/>
       <w:lvlText w:val="%1.%2.%3.%4.%5.%6.%7"/>
       <w:lvlJc w:val="left"/>
       <w:pPr>
@@ -25254,7 +24854,7 @@
     <w:lvl w:ilvl="7">
       <w:start w:val="1"/>
       <w:numFmt w:val="decimal"/>
-      <w:pStyle w:val="berschrift8"/>
+      <w:pStyle w:val="Heading8"/>
       <w:lvlText w:val="%1.%2.%3.%4.%5.%6.%7.%8"/>
       <w:lvlJc w:val="left"/>
       <w:pPr>
@@ -25264,7 +24864,7 @@
     <w:lvl w:ilvl="8">
       <w:start w:val="1"/>
       <w:numFmt w:val="decimal"/>
-      <w:pStyle w:val="berschrift9"/>
+      <w:pStyle w:val="Heading9"/>
       <w:lvlText w:val="%1.%2.%3.%4.%5.%6.%7.%8.%9"/>
       <w:lvlJc w:val="left"/>
       <w:pPr>
@@ -26046,59 +25646,59 @@
       </w:pPr>
     </w:lvl>
   </w:abstractNum>
-  <w:num w:numId="1">
+  <w:num w:numId="1" w16cid:durableId="1209686766">
     <w:abstractNumId w:val="15"/>
   </w:num>
-  <w:num w:numId="2">
+  <w:num w:numId="2" w16cid:durableId="1797675693">
     <w:abstractNumId w:val="8"/>
   </w:num>
-  <w:num w:numId="3">
+  <w:num w:numId="3" w16cid:durableId="1676033787">
     <w:abstractNumId w:val="6"/>
   </w:num>
-  <w:num w:numId="4">
+  <w:num w:numId="4" w16cid:durableId="1340542488">
     <w:abstractNumId w:val="9"/>
   </w:num>
-  <w:num w:numId="5">
+  <w:num w:numId="5" w16cid:durableId="853885965">
     <w:abstractNumId w:val="1"/>
   </w:num>
-  <w:num w:numId="6">
+  <w:num w:numId="6" w16cid:durableId="1174370570">
     <w:abstractNumId w:val="3"/>
   </w:num>
-  <w:num w:numId="7">
+  <w:num w:numId="7" w16cid:durableId="924847710">
     <w:abstractNumId w:val="14"/>
   </w:num>
-  <w:num w:numId="8">
+  <w:num w:numId="8" w16cid:durableId="2123843559">
     <w:abstractNumId w:val="10"/>
   </w:num>
-  <w:num w:numId="9">
+  <w:num w:numId="9" w16cid:durableId="248269492">
     <w:abstractNumId w:val="2"/>
   </w:num>
-  <w:num w:numId="10">
+  <w:num w:numId="10" w16cid:durableId="1028944994">
     <w:abstractNumId w:val="13"/>
   </w:num>
-  <w:num w:numId="11">
+  <w:num w:numId="11" w16cid:durableId="920069049">
     <w:abstractNumId w:val="12"/>
   </w:num>
-  <w:num w:numId="12">
+  <w:num w:numId="12" w16cid:durableId="211116913">
     <w:abstractNumId w:val="4"/>
   </w:num>
-  <w:num w:numId="13">
+  <w:num w:numId="13" w16cid:durableId="2045592798">
     <w:abstractNumId w:val="5"/>
   </w:num>
-  <w:num w:numId="14">
+  <w:num w:numId="14" w16cid:durableId="407192870">
     <w:abstractNumId w:val="7"/>
   </w:num>
-  <w:num w:numId="15">
+  <w:num w:numId="15" w16cid:durableId="1561555739">
     <w:abstractNumId w:val="0"/>
   </w:num>
-  <w:num w:numId="16">
+  <w:num w:numId="16" w16cid:durableId="229854996">
     <w:abstractNumId w:val="11"/>
   </w:num>
 </w:numbering>
 </file>
 
 <file path=word/people.xml><?xml version="1.0" encoding="utf-8"?>
-<w15:people xmlns:wpc="http://schemas.microsoft.com/office/word/2010/wordprocessingCanvas" xmlns:cx="http://schemas.microsoft.com/office/drawing/2014/chartex" xmlns:cx1="http://schemas.microsoft.com/office/drawing/2015/9/8/chartex" xmlns:cx2="http://schemas.microsoft.com/office/drawing/2015/10/21/chartex" xmlns:cx3="http://schemas.microsoft.com/office/drawing/2016/5/9/chartex" xmlns:cx4="http://schemas.microsoft.com/office/drawing/2016/5/10/chartex" xmlns:cx5="http://schemas.microsoft.com/office/drawing/2016/5/11/chartex" xmlns:cx6="http://schemas.microsoft.com/office/drawing/2016/5/12/chartex" xmlns:cx7="http://schemas.microsoft.com/office/drawing/2016/5/13/chartex" xmlns:cx8="http://schemas.microsoft.com/office/drawing/2016/5/14/chartex" xmlns:mc="http://schemas.openxmlformats.org/markup-compatibility/2006" xmlns:aink="http://schemas.microsoft.com/office/drawing/2016/ink" xmlns:am3d="http://schemas.microsoft.com/office/drawing/2017/model3d" xmlns:o="urn:schemas-microsoft-com:office:office" xmlns:r="http://schemas.openxmlformats.org/officeDocument/2006/relationships" xmlns:m="http://schemas.openxmlformats.org/officeDocument/2006/math" xmlns:v="urn:schemas-microsoft-com:vml" xmlns:wp14="http://schemas.microsoft.com/office/word/2010/wordprocessingDrawing" xmlns:wp="http://schemas.openxmlformats.org/drawingml/2006/wordprocessingDrawing" xmlns:w10="urn:schemas-microsoft-com:office:word" xmlns:w="http://schemas.openxmlformats.org/wordprocessingml/2006/main" xmlns:w14="http://schemas.microsoft.com/office/word/2010/wordml" xmlns:w15="http://schemas.microsoft.com/office/word/2012/wordml" xmlns:w16cid="http://schemas.microsoft.com/office/word/2016/wordml/cid" xmlns:w16se="http://schemas.microsoft.com/office/word/2015/wordml/symex" xmlns:wpg="http://schemas.microsoft.com/office/word/2010/wordprocessingGroup" xmlns:wpi="http://schemas.microsoft.com/office/word/2010/wordprocessingInk" xmlns:wne="http://schemas.microsoft.com/office/word/2006/wordml" xmlns:wps="http://schemas.microsoft.com/office/word/2010/wordprocessingShape" mc:Ignorable="w14 w15 w16se w16cid wp14">
+<w15:people xmlns:wpc="http://schemas.microsoft.com/office/word/2010/wordprocessingCanvas" xmlns:cx="http://schemas.microsoft.com/office/drawing/2014/chartex" xmlns:cx1="http://schemas.microsoft.com/office/drawing/2015/9/8/chartex" xmlns:cx2="http://schemas.microsoft.com/office/drawing/2015/10/21/chartex" xmlns:cx3="http://schemas.microsoft.com/office/drawing/2016/5/9/chartex" xmlns:cx4="http://schemas.microsoft.com/office/drawing/2016/5/10/chartex" xmlns:cx5="http://schemas.microsoft.com/office/drawing/2016/5/11/chartex" xmlns:cx6="http://schemas.microsoft.com/office/drawing/2016/5/12/chartex" xmlns:cx7="http://schemas.microsoft.com/office/drawing/2016/5/13/chartex" xmlns:cx8="http://schemas.microsoft.com/office/drawing/2016/5/14/chartex" xmlns:mc="http://schemas.openxmlformats.org/markup-compatibility/2006" xmlns:aink="http://schemas.microsoft.com/office/drawing/2016/ink" xmlns:am3d="http://schemas.microsoft.com/office/drawing/2017/model3d" xmlns:o="urn:schemas-microsoft-com:office:office" xmlns:oel="http://schemas.microsoft.com/office/2019/extlst" xmlns:r="http://schemas.openxmlformats.org/officeDocument/2006/relationships" xmlns:m="http://schemas.openxmlformats.org/officeDocument/2006/math" xmlns:v="urn:schemas-microsoft-com:vml" xmlns:wp14="http://schemas.microsoft.com/office/word/2010/wordprocessingDrawing" xmlns:wp="http://schemas.openxmlformats.org/drawingml/2006/wordprocessingDrawing" xmlns:w10="urn:schemas-microsoft-com:office:word" xmlns:w="http://schemas.openxmlformats.org/wordprocessingml/2006/main" xmlns:w14="http://schemas.microsoft.com/office/word/2010/wordml" xmlns:w15="http://schemas.microsoft.com/office/word/2012/wordml" xmlns:w16cex="http://schemas.microsoft.com/office/word/2018/wordml/cex" xmlns:w16cid="http://schemas.microsoft.com/office/word/2016/wordml/cid" xmlns:w16="http://schemas.microsoft.com/office/word/2018/wordml" xmlns:w16sdtdh="http://schemas.microsoft.com/office/word/2020/wordml/sdtdatahash" xmlns:w16se="http://schemas.microsoft.com/office/word/2015/wordml/symex" xmlns:wpg="http://schemas.microsoft.com/office/word/2010/wordprocessingGroup" xmlns:wpi="http://schemas.microsoft.com/office/word/2010/wordprocessingInk" xmlns:wne="http://schemas.microsoft.com/office/word/2006/wordml" xmlns:wps="http://schemas.microsoft.com/office/word/2010/wordprocessingShape" mc:Ignorable="w14 w15 w16se w16cid w16 w16cex w16sdtdh wp14">
   <w15:person w15:author="Spada, Riccardo">
     <w15:presenceInfo w15:providerId="AD" w15:userId="S::riccardo.spada@wur.nl::994b86d3-29b4-4300-9fb1-4380a0094f38"/>
   </w15:person>
@@ -26106,7 +25706,7 @@
 </file>
 
 <file path=word/styles.xml><?xml version="1.0" encoding="utf-8"?>
-<w:styles xmlns:mc="http://schemas.openxmlformats.org/markup-compatibility/2006" xmlns:r="http://schemas.openxmlformats.org/officeDocument/2006/relationships" xmlns:w="http://schemas.openxmlformats.org/wordprocessingml/2006/main" xmlns:w14="http://schemas.microsoft.com/office/word/2010/wordml" xmlns:w15="http://schemas.microsoft.com/office/word/2012/wordml" xmlns:w16cid="http://schemas.microsoft.com/office/word/2016/wordml/cid" xmlns:w16se="http://schemas.microsoft.com/office/word/2015/wordml/symex" mc:Ignorable="w14 w15 w16se w16cid">
+<w:styles xmlns:mc="http://schemas.openxmlformats.org/markup-compatibility/2006" xmlns:r="http://schemas.openxmlformats.org/officeDocument/2006/relationships" xmlns:w="http://schemas.openxmlformats.org/wordprocessingml/2006/main" xmlns:w14="http://schemas.microsoft.com/office/word/2010/wordml" xmlns:w15="http://schemas.microsoft.com/office/word/2012/wordml" xmlns:w16cex="http://schemas.microsoft.com/office/word/2018/wordml/cex" xmlns:w16cid="http://schemas.microsoft.com/office/word/2016/wordml/cid" xmlns:w16="http://schemas.microsoft.com/office/word/2018/wordml" xmlns:w16sdtdh="http://schemas.microsoft.com/office/word/2020/wordml/sdtdatahash" xmlns:w16se="http://schemas.microsoft.com/office/word/2015/wordml/symex" mc:Ignorable="w14 w15 w16se w16cid w16 w16cex w16sdtdh">
   <w:docDefaults>
     <w:rPrDefault>
       <w:rPr>
@@ -26122,7 +25722,7 @@
       </w:pPr>
     </w:pPrDefault>
   </w:docDefaults>
-  <w:latentStyles w:defLockedState="0" w:defUIPriority="99" w:defSemiHidden="0" w:defUnhideWhenUsed="0" w:defQFormat="0" w:count="375">
+  <w:latentStyles w:defLockedState="0" w:defUIPriority="99" w:defSemiHidden="0" w:defUnhideWhenUsed="0" w:defQFormat="0" w:count="376">
     <w:lsdException w:name="Normal" w:uiPriority="0" w:qFormat="1"/>
     <w:lsdException w:name="heading 1" w:uiPriority="9" w:qFormat="1"/>
     <w:lsdException w:name="heading 2" w:semiHidden="1" w:uiPriority="9" w:unhideWhenUsed="1" w:qFormat="1"/>
@@ -26228,7 +25828,6 @@
     <w:lsdException w:name="HTML Sample" w:semiHidden="1" w:unhideWhenUsed="1"/>
     <w:lsdException w:name="HTML Typewriter" w:semiHidden="1" w:unhideWhenUsed="1"/>
     <w:lsdException w:name="HTML Variable" w:semiHidden="1" w:unhideWhenUsed="1"/>
-    <w:lsdException w:name="Normal Table" w:semiHidden="1" w:unhideWhenUsed="1"/>
     <w:lsdException w:name="annotation subject" w:semiHidden="1" w:unhideWhenUsed="1"/>
     <w:lsdException w:name="No List" w:semiHidden="1" w:unhideWhenUsed="1"/>
     <w:lsdException w:name="Outline List 1" w:semiHidden="1" w:unhideWhenUsed="1"/>
@@ -26275,10 +25874,8 @@
     <w:lsdException w:name="Table Subtle 2" w:semiHidden="1" w:unhideWhenUsed="1"/>
     <w:lsdException w:name="Table Web 1" w:semiHidden="1" w:unhideWhenUsed="1"/>
     <w:lsdException w:name="Table Web 2" w:semiHidden="1" w:unhideWhenUsed="1"/>
-    <w:lsdException w:name="Table Web 3" w:semiHidden="1" w:unhideWhenUsed="1"/>
     <w:lsdException w:name="Balloon Text" w:semiHidden="1" w:unhideWhenUsed="1"/>
     <w:lsdException w:name="Table Grid" w:uiPriority="39"/>
-    <w:lsdException w:name="Table Theme" w:semiHidden="1" w:unhideWhenUsed="1"/>
     <w:lsdException w:name="Placeholder Text" w:semiHidden="1"/>
     <w:lsdException w:name="No Spacing" w:uiPriority="1" w:qFormat="1"/>
     <w:lsdException w:name="Light Shading" w:uiPriority="60"/>
@@ -26498,8 +26095,9 @@
     <w:lsdException w:name="Smart Hyperlink" w:semiHidden="1" w:unhideWhenUsed="1"/>
     <w:lsdException w:name="Hashtag" w:semiHidden="1" w:unhideWhenUsed="1"/>
     <w:lsdException w:name="Unresolved Mention" w:semiHidden="1" w:unhideWhenUsed="1"/>
+    <w:lsdException w:name="Smart Link" w:semiHidden="1" w:unhideWhenUsed="1"/>
   </w:latentStyles>
-  <w:style w:type="paragraph" w:default="1" w:styleId="Standard">
+  <w:style w:type="paragraph" w:default="1" w:styleId="Normal">
     <w:name w:val="Normal"/>
     <w:qFormat/>
     <w:rsid w:val="00692193"/>
@@ -26513,11 +26111,11 @@
       <w:lang w:val="nl-NL"/>
     </w:rPr>
   </w:style>
-  <w:style w:type="paragraph" w:styleId="berschrift1">
+  <w:style w:type="paragraph" w:styleId="Heading1">
     <w:name w:val="heading 1"/>
-    <w:basedOn w:val="Standard"/>
-    <w:next w:val="Standard"/>
-    <w:link w:val="berschrift1Zchn"/>
+    <w:basedOn w:val="Normal"/>
+    <w:next w:val="Normal"/>
+    <w:link w:val="Heading1Char"/>
     <w:uiPriority w:val="9"/>
     <w:qFormat/>
     <w:rsid w:val="00695A98"/>
@@ -26536,11 +26134,11 @@
       <w:szCs w:val="32"/>
     </w:rPr>
   </w:style>
-  <w:style w:type="paragraph" w:styleId="berschrift2">
+  <w:style w:type="paragraph" w:styleId="Heading2">
     <w:name w:val="heading 2"/>
-    <w:basedOn w:val="Standard"/>
-    <w:next w:val="Standard"/>
-    <w:link w:val="berschrift2Zchn"/>
+    <w:basedOn w:val="Normal"/>
+    <w:next w:val="Normal"/>
+    <w:link w:val="Heading2Char"/>
     <w:uiPriority w:val="9"/>
     <w:unhideWhenUsed/>
     <w:qFormat/>
@@ -26561,11 +26159,11 @@
       <w:szCs w:val="26"/>
     </w:rPr>
   </w:style>
-  <w:style w:type="paragraph" w:styleId="berschrift3">
+  <w:style w:type="paragraph" w:styleId="Heading3">
     <w:name w:val="heading 3"/>
-    <w:basedOn w:val="Standard"/>
-    <w:next w:val="Standard"/>
-    <w:link w:val="berschrift3Zchn"/>
+    <w:basedOn w:val="Normal"/>
+    <w:next w:val="Normal"/>
+    <w:link w:val="Heading3Char"/>
     <w:uiPriority w:val="9"/>
     <w:semiHidden/>
     <w:unhideWhenUsed/>
@@ -26587,11 +26185,11 @@
       <w:szCs w:val="24"/>
     </w:rPr>
   </w:style>
-  <w:style w:type="paragraph" w:styleId="berschrift4">
+  <w:style w:type="paragraph" w:styleId="Heading4">
     <w:name w:val="heading 4"/>
-    <w:basedOn w:val="Standard"/>
-    <w:next w:val="Standard"/>
-    <w:link w:val="berschrift4Zchn"/>
+    <w:basedOn w:val="Normal"/>
+    <w:next w:val="Normal"/>
+    <w:link w:val="Heading4Char"/>
     <w:uiPriority w:val="9"/>
     <w:semiHidden/>
     <w:unhideWhenUsed/>
@@ -26614,11 +26212,11 @@
       <w:color w:val="2F5496" w:themeColor="accent1" w:themeShade="BF"/>
     </w:rPr>
   </w:style>
-  <w:style w:type="paragraph" w:styleId="berschrift5">
+  <w:style w:type="paragraph" w:styleId="Heading5">
     <w:name w:val="heading 5"/>
-    <w:basedOn w:val="Standard"/>
-    <w:next w:val="Standard"/>
-    <w:link w:val="berschrift5Zchn"/>
+    <w:basedOn w:val="Normal"/>
+    <w:next w:val="Normal"/>
+    <w:link w:val="Heading5Char"/>
     <w:uiPriority w:val="9"/>
     <w:semiHidden/>
     <w:unhideWhenUsed/>
@@ -26639,11 +26237,11 @@
       <w:color w:val="2F5496" w:themeColor="accent1" w:themeShade="BF"/>
     </w:rPr>
   </w:style>
-  <w:style w:type="paragraph" w:styleId="berschrift6">
+  <w:style w:type="paragraph" w:styleId="Heading6">
     <w:name w:val="heading 6"/>
-    <w:basedOn w:val="Standard"/>
-    <w:next w:val="Standard"/>
-    <w:link w:val="berschrift6Zchn"/>
+    <w:basedOn w:val="Normal"/>
+    <w:next w:val="Normal"/>
+    <w:link w:val="Heading6Char"/>
     <w:uiPriority w:val="9"/>
     <w:semiHidden/>
     <w:unhideWhenUsed/>
@@ -26664,11 +26262,11 @@
       <w:color w:val="1F3763" w:themeColor="accent1" w:themeShade="7F"/>
     </w:rPr>
   </w:style>
-  <w:style w:type="paragraph" w:styleId="berschrift7">
+  <w:style w:type="paragraph" w:styleId="Heading7">
     <w:name w:val="heading 7"/>
-    <w:basedOn w:val="Standard"/>
-    <w:next w:val="Standard"/>
-    <w:link w:val="berschrift7Zchn"/>
+    <w:basedOn w:val="Normal"/>
+    <w:next w:val="Normal"/>
+    <w:link w:val="Heading7Char"/>
     <w:uiPriority w:val="9"/>
     <w:semiHidden/>
     <w:unhideWhenUsed/>
@@ -26691,11 +26289,11 @@
       <w:color w:val="1F3763" w:themeColor="accent1" w:themeShade="7F"/>
     </w:rPr>
   </w:style>
-  <w:style w:type="paragraph" w:styleId="berschrift8">
+  <w:style w:type="paragraph" w:styleId="Heading8">
     <w:name w:val="heading 8"/>
-    <w:basedOn w:val="Standard"/>
-    <w:next w:val="Standard"/>
-    <w:link w:val="berschrift8Zchn"/>
+    <w:basedOn w:val="Normal"/>
+    <w:next w:val="Normal"/>
+    <w:link w:val="Heading8Char"/>
     <w:uiPriority w:val="9"/>
     <w:semiHidden/>
     <w:unhideWhenUsed/>
@@ -26718,11 +26316,11 @@
       <w:szCs w:val="21"/>
     </w:rPr>
   </w:style>
-  <w:style w:type="paragraph" w:styleId="berschrift9">
+  <w:style w:type="paragraph" w:styleId="Heading9">
     <w:name w:val="heading 9"/>
-    <w:basedOn w:val="Standard"/>
-    <w:next w:val="Standard"/>
-    <w:link w:val="berschrift9Zchn"/>
+    <w:basedOn w:val="Normal"/>
+    <w:next w:val="Normal"/>
+    <w:link w:val="Heading9Char"/>
     <w:uiPriority w:val="9"/>
     <w:semiHidden/>
     <w:unhideWhenUsed/>
@@ -26747,13 +26345,13 @@
       <w:szCs w:val="21"/>
     </w:rPr>
   </w:style>
-  <w:style w:type="character" w:default="1" w:styleId="Absatz-Standardschriftart">
+  <w:style w:type="character" w:default="1" w:styleId="DefaultParagraphFont">
     <w:name w:val="Default Paragraph Font"/>
     <w:uiPriority w:val="1"/>
     <w:semiHidden/>
     <w:unhideWhenUsed/>
   </w:style>
-  <w:style w:type="table" w:default="1" w:styleId="NormaleTabelle">
+  <w:style w:type="table" w:default="1" w:styleId="TableNormal">
     <w:name w:val="Normal Table"/>
     <w:uiPriority w:val="99"/>
     <w:semiHidden/>
@@ -26768,16 +26366,16 @@
       </w:tblCellMar>
     </w:tblPr>
   </w:style>
-  <w:style w:type="numbering" w:default="1" w:styleId="KeineListe">
+  <w:style w:type="numbering" w:default="1" w:styleId="NoList">
     <w:name w:val="No List"/>
     <w:uiPriority w:val="99"/>
     <w:semiHidden/>
     <w:unhideWhenUsed/>
   </w:style>
-  <w:style w:type="character" w:customStyle="1" w:styleId="berschrift1Zchn">
-    <w:name w:val="Überschrift 1 Zchn"/>
-    <w:basedOn w:val="Absatz-Standardschriftart"/>
-    <w:link w:val="berschrift1"/>
+  <w:style w:type="character" w:customStyle="1" w:styleId="Heading1Char">
+    <w:name w:val="Heading 1 Char"/>
+    <w:basedOn w:val="DefaultParagraphFont"/>
+    <w:link w:val="Heading1"/>
     <w:uiPriority w:val="9"/>
     <w:rsid w:val="00695A98"/>
     <w:rPr>
@@ -26788,10 +26386,10 @@
       <w:lang w:val="nl-NL"/>
     </w:rPr>
   </w:style>
-  <w:style w:type="paragraph" w:styleId="Beschriftung">
+  <w:style w:type="paragraph" w:styleId="Caption">
     <w:name w:val="caption"/>
-    <w:basedOn w:val="Standard"/>
-    <w:next w:val="Standard"/>
+    <w:basedOn w:val="Normal"/>
+    <w:next w:val="Normal"/>
     <w:uiPriority w:val="35"/>
     <w:unhideWhenUsed/>
     <w:qFormat/>
@@ -26807,10 +26405,10 @@
       <w:szCs w:val="18"/>
     </w:rPr>
   </w:style>
-  <w:style w:type="character" w:customStyle="1" w:styleId="berschrift2Zchn">
-    <w:name w:val="Überschrift 2 Zchn"/>
-    <w:basedOn w:val="Absatz-Standardschriftart"/>
-    <w:link w:val="berschrift2"/>
+  <w:style w:type="character" w:customStyle="1" w:styleId="Heading2Char">
+    <w:name w:val="Heading 2 Char"/>
+    <w:basedOn w:val="DefaultParagraphFont"/>
+    <w:link w:val="Heading2"/>
     <w:uiPriority w:val="9"/>
     <w:rsid w:val="00695A98"/>
     <w:rPr>
@@ -26821,9 +26419,9 @@
       <w:lang w:val="nl-NL"/>
     </w:rPr>
   </w:style>
-  <w:style w:type="character" w:styleId="Kommentarzeichen">
+  <w:style w:type="character" w:styleId="CommentReference">
     <w:name w:val="annotation reference"/>
-    <w:basedOn w:val="Absatz-Standardschriftart"/>
+    <w:basedOn w:val="DefaultParagraphFont"/>
     <w:uiPriority w:val="99"/>
     <w:semiHidden/>
     <w:unhideWhenUsed/>
@@ -26833,10 +26431,10 @@
       <w:szCs w:val="16"/>
     </w:rPr>
   </w:style>
-  <w:style w:type="paragraph" w:styleId="Kommentartext">
+  <w:style w:type="paragraph" w:styleId="CommentText">
     <w:name w:val="annotation text"/>
-    <w:basedOn w:val="Standard"/>
-    <w:link w:val="KommentartextZchn"/>
+    <w:basedOn w:val="Normal"/>
+    <w:link w:val="CommentTextChar"/>
     <w:uiPriority w:val="99"/>
     <w:unhideWhenUsed/>
     <w:rsid w:val="00631399"/>
@@ -26844,10 +26442,10 @@
       <w:sz w:val="20"/>
     </w:rPr>
   </w:style>
-  <w:style w:type="character" w:customStyle="1" w:styleId="KommentartextZchn">
-    <w:name w:val="Kommentartext Zchn"/>
-    <w:basedOn w:val="Absatz-Standardschriftart"/>
-    <w:link w:val="Kommentartext"/>
+  <w:style w:type="character" w:customStyle="1" w:styleId="CommentTextChar">
+    <w:name w:val="Comment Text Char"/>
+    <w:basedOn w:val="DefaultParagraphFont"/>
+    <w:link w:val="CommentText"/>
     <w:uiPriority w:val="99"/>
     <w:rsid w:val="00631399"/>
     <w:rPr>
@@ -26857,11 +26455,11 @@
       <w:lang w:val="nl-NL"/>
     </w:rPr>
   </w:style>
-  <w:style w:type="paragraph" w:styleId="Kommentarthema">
+  <w:style w:type="paragraph" w:styleId="CommentSubject">
     <w:name w:val="annotation subject"/>
-    <w:basedOn w:val="Kommentartext"/>
-    <w:next w:val="Kommentartext"/>
-    <w:link w:val="KommentarthemaZchn"/>
+    <w:basedOn w:val="CommentText"/>
+    <w:next w:val="CommentText"/>
+    <w:link w:val="CommentSubjectChar"/>
     <w:uiPriority w:val="99"/>
     <w:semiHidden/>
     <w:unhideWhenUsed/>
@@ -26871,10 +26469,10 @@
       <w:bCs/>
     </w:rPr>
   </w:style>
-  <w:style w:type="character" w:customStyle="1" w:styleId="KommentarthemaZchn">
-    <w:name w:val="Kommentarthema Zchn"/>
-    <w:basedOn w:val="KommentartextZchn"/>
-    <w:link w:val="Kommentarthema"/>
+  <w:style w:type="character" w:customStyle="1" w:styleId="CommentSubjectChar">
+    <w:name w:val="Comment Subject Char"/>
+    <w:basedOn w:val="CommentTextChar"/>
+    <w:link w:val="CommentSubject"/>
     <w:uiPriority w:val="99"/>
     <w:semiHidden/>
     <w:rsid w:val="00631399"/>
@@ -26887,9 +26485,9 @@
       <w:lang w:val="nl-NL"/>
     </w:rPr>
   </w:style>
-  <w:style w:type="table" w:styleId="Tabellenraster">
+  <w:style w:type="table" w:styleId="TableGrid">
     <w:name w:val="Table Grid"/>
-    <w:basedOn w:val="NormaleTabelle"/>
+    <w:basedOn w:val="TableNormal"/>
     <w:uiPriority w:val="39"/>
     <w:rsid w:val="00327DD0"/>
     <w:pPr>
@@ -26906,7 +26504,7 @@
       </w:tblBorders>
     </w:tblPr>
   </w:style>
-  <w:style w:type="paragraph" w:styleId="berarbeitung">
+  <w:style w:type="paragraph" w:styleId="Revision">
     <w:name w:val="Revision"/>
     <w:hidden/>
     <w:uiPriority w:val="99"/>
@@ -26921,10 +26519,10 @@
       <w:lang w:val="nl-NL"/>
     </w:rPr>
   </w:style>
-  <w:style w:type="character" w:customStyle="1" w:styleId="berschrift3Zchn">
-    <w:name w:val="Überschrift 3 Zchn"/>
-    <w:basedOn w:val="Absatz-Standardschriftart"/>
-    <w:link w:val="berschrift3"/>
+  <w:style w:type="character" w:customStyle="1" w:styleId="Heading3Char">
+    <w:name w:val="Heading 3 Char"/>
+    <w:basedOn w:val="DefaultParagraphFont"/>
+    <w:link w:val="Heading3"/>
     <w:uiPriority w:val="9"/>
     <w:semiHidden/>
     <w:rsid w:val="00695A98"/>
@@ -26936,10 +26534,10 @@
       <w:lang w:val="nl-NL"/>
     </w:rPr>
   </w:style>
-  <w:style w:type="character" w:customStyle="1" w:styleId="berschrift4Zchn">
-    <w:name w:val="Überschrift 4 Zchn"/>
-    <w:basedOn w:val="Absatz-Standardschriftart"/>
-    <w:link w:val="berschrift4"/>
+  <w:style w:type="character" w:customStyle="1" w:styleId="Heading4Char">
+    <w:name w:val="Heading 4 Char"/>
+    <w:basedOn w:val="DefaultParagraphFont"/>
+    <w:link w:val="Heading4"/>
     <w:uiPriority w:val="9"/>
     <w:semiHidden/>
     <w:rsid w:val="00695A98"/>
@@ -26952,10 +26550,10 @@
       <w:lang w:val="nl-NL"/>
     </w:rPr>
   </w:style>
-  <w:style w:type="character" w:customStyle="1" w:styleId="berschrift5Zchn">
-    <w:name w:val="Überschrift 5 Zchn"/>
-    <w:basedOn w:val="Absatz-Standardschriftart"/>
-    <w:link w:val="berschrift5"/>
+  <w:style w:type="character" w:customStyle="1" w:styleId="Heading5Char">
+    <w:name w:val="Heading 5 Char"/>
+    <w:basedOn w:val="DefaultParagraphFont"/>
+    <w:link w:val="Heading5"/>
     <w:uiPriority w:val="9"/>
     <w:semiHidden/>
     <w:rsid w:val="00695A98"/>
@@ -26966,10 +26564,10 @@
       <w:lang w:val="nl-NL"/>
     </w:rPr>
   </w:style>
-  <w:style w:type="character" w:customStyle="1" w:styleId="berschrift6Zchn">
-    <w:name w:val="Überschrift 6 Zchn"/>
-    <w:basedOn w:val="Absatz-Standardschriftart"/>
-    <w:link w:val="berschrift6"/>
+  <w:style w:type="character" w:customStyle="1" w:styleId="Heading6Char">
+    <w:name w:val="Heading 6 Char"/>
+    <w:basedOn w:val="DefaultParagraphFont"/>
+    <w:link w:val="Heading6"/>
     <w:uiPriority w:val="9"/>
     <w:semiHidden/>
     <w:rsid w:val="00695A98"/>
@@ -26980,10 +26578,10 @@
       <w:lang w:val="nl-NL"/>
     </w:rPr>
   </w:style>
-  <w:style w:type="character" w:customStyle="1" w:styleId="berschrift7Zchn">
-    <w:name w:val="Überschrift 7 Zchn"/>
-    <w:basedOn w:val="Absatz-Standardschriftart"/>
-    <w:link w:val="berschrift7"/>
+  <w:style w:type="character" w:customStyle="1" w:styleId="Heading7Char">
+    <w:name w:val="Heading 7 Char"/>
+    <w:basedOn w:val="DefaultParagraphFont"/>
+    <w:link w:val="Heading7"/>
     <w:uiPriority w:val="9"/>
     <w:semiHidden/>
     <w:rsid w:val="00695A98"/>
@@ -26996,10 +26594,10 @@
       <w:lang w:val="nl-NL"/>
     </w:rPr>
   </w:style>
-  <w:style w:type="character" w:customStyle="1" w:styleId="berschrift8Zchn">
-    <w:name w:val="Überschrift 8 Zchn"/>
-    <w:basedOn w:val="Absatz-Standardschriftart"/>
-    <w:link w:val="berschrift8"/>
+  <w:style w:type="character" w:customStyle="1" w:styleId="Heading8Char">
+    <w:name w:val="Heading 8 Char"/>
+    <w:basedOn w:val="DefaultParagraphFont"/>
+    <w:link w:val="Heading8"/>
     <w:uiPriority w:val="9"/>
     <w:semiHidden/>
     <w:rsid w:val="00695A98"/>
@@ -27011,10 +26609,10 @@
       <w:lang w:val="nl-NL"/>
     </w:rPr>
   </w:style>
-  <w:style w:type="character" w:customStyle="1" w:styleId="berschrift9Zchn">
-    <w:name w:val="Überschrift 9 Zchn"/>
-    <w:basedOn w:val="Absatz-Standardschriftart"/>
-    <w:link w:val="berschrift9"/>
+  <w:style w:type="character" w:customStyle="1" w:styleId="Heading9Char">
+    <w:name w:val="Heading 9 Char"/>
+    <w:basedOn w:val="DefaultParagraphFont"/>
+    <w:link w:val="Heading9"/>
     <w:uiPriority w:val="9"/>
     <w:semiHidden/>
     <w:rsid w:val="00695A98"/>
@@ -27028,9 +26626,9 @@
       <w:lang w:val="nl-NL"/>
     </w:rPr>
   </w:style>
-  <w:style w:type="character" w:styleId="Platzhaltertext">
+  <w:style w:type="character" w:styleId="PlaceholderText">
     <w:name w:val="Placeholder Text"/>
-    <w:basedOn w:val="Absatz-Standardschriftart"/>
+    <w:basedOn w:val="DefaultParagraphFont"/>
     <w:uiPriority w:val="99"/>
     <w:semiHidden/>
     <w:rsid w:val="00E05351"/>
@@ -27038,10 +26636,10 @@
       <w:color w:val="808080"/>
     </w:rPr>
   </w:style>
-  <w:style w:type="paragraph" w:styleId="Literaturverzeichnis">
+  <w:style w:type="paragraph" w:styleId="Bibliography">
     <w:name w:val="Bibliography"/>
-    <w:basedOn w:val="Standard"/>
-    <w:next w:val="Standard"/>
+    <w:basedOn w:val="Normal"/>
+    <w:next w:val="Normal"/>
     <w:uiPriority w:val="37"/>
     <w:unhideWhenUsed/>
     <w:rsid w:val="00965581"/>
@@ -27050,10 +26648,10 @@
       <w:ind w:left="720" w:hanging="720"/>
     </w:pPr>
   </w:style>
-  <w:style w:type="paragraph" w:styleId="Funotentext">
+  <w:style w:type="paragraph" w:styleId="FootnoteText">
     <w:name w:val="footnote text"/>
-    <w:basedOn w:val="Standard"/>
-    <w:link w:val="FunotentextZchn"/>
+    <w:basedOn w:val="Normal"/>
+    <w:link w:val="FootnoteTextChar"/>
     <w:uiPriority w:val="99"/>
     <w:semiHidden/>
     <w:unhideWhenUsed/>
@@ -27062,10 +26660,10 @@
       <w:sz w:val="20"/>
     </w:rPr>
   </w:style>
-  <w:style w:type="character" w:customStyle="1" w:styleId="FunotentextZchn">
-    <w:name w:val="Fußnotentext Zchn"/>
-    <w:basedOn w:val="Absatz-Standardschriftart"/>
-    <w:link w:val="Funotentext"/>
+  <w:style w:type="character" w:customStyle="1" w:styleId="FootnoteTextChar">
+    <w:name w:val="Footnote Text Char"/>
+    <w:basedOn w:val="DefaultParagraphFont"/>
+    <w:link w:val="FootnoteText"/>
     <w:uiPriority w:val="99"/>
     <w:semiHidden/>
     <w:rsid w:val="002F2556"/>
@@ -27076,9 +26674,9 @@
       <w:lang w:val="nl-NL"/>
     </w:rPr>
   </w:style>
-  <w:style w:type="character" w:styleId="Funotenzeichen">
+  <w:style w:type="character" w:styleId="FootnoteReference">
     <w:name w:val="footnote reference"/>
-    <w:basedOn w:val="Absatz-Standardschriftart"/>
+    <w:basedOn w:val="DefaultParagraphFont"/>
     <w:uiPriority w:val="99"/>
     <w:semiHidden/>
     <w:unhideWhenUsed/>
@@ -27087,9 +26685,9 @@
       <w:vertAlign w:val="superscript"/>
     </w:rPr>
   </w:style>
-  <w:style w:type="character" w:styleId="Fett">
+  <w:style w:type="character" w:styleId="Strong">
     <w:name w:val="Strong"/>
-    <w:basedOn w:val="Absatz-Standardschriftart"/>
+    <w:basedOn w:val="DefaultParagraphFont"/>
     <w:uiPriority w:val="22"/>
     <w:qFormat/>
     <w:rsid w:val="00ED2DA2"/>
@@ -27098,10 +26696,10 @@
       <w:bCs/>
     </w:rPr>
   </w:style>
-  <w:style w:type="paragraph" w:styleId="Kopfzeile">
+  <w:style w:type="paragraph" w:styleId="Header">
     <w:name w:val="header"/>
-    <w:basedOn w:val="Standard"/>
-    <w:link w:val="KopfzeileZchn"/>
+    <w:basedOn w:val="Normal"/>
+    <w:link w:val="HeaderChar"/>
     <w:uiPriority w:val="99"/>
     <w:unhideWhenUsed/>
     <w:rsid w:val="009B69C0"/>
@@ -27112,10 +26710,10 @@
       </w:tabs>
     </w:pPr>
   </w:style>
-  <w:style w:type="character" w:customStyle="1" w:styleId="KopfzeileZchn">
-    <w:name w:val="Kopfzeile Zchn"/>
-    <w:basedOn w:val="Absatz-Standardschriftart"/>
-    <w:link w:val="Kopfzeile"/>
+  <w:style w:type="character" w:customStyle="1" w:styleId="HeaderChar">
+    <w:name w:val="Header Char"/>
+    <w:basedOn w:val="DefaultParagraphFont"/>
+    <w:link w:val="Header"/>
     <w:uiPriority w:val="99"/>
     <w:rsid w:val="009B69C0"/>
     <w:rPr>
@@ -27124,10 +26722,10 @@
       <w:lang w:val="nl-NL"/>
     </w:rPr>
   </w:style>
-  <w:style w:type="paragraph" w:styleId="Fuzeile">
+  <w:style w:type="paragraph" w:styleId="Footer">
     <w:name w:val="footer"/>
-    <w:basedOn w:val="Standard"/>
-    <w:link w:val="FuzeileZchn"/>
+    <w:basedOn w:val="Normal"/>
+    <w:link w:val="FooterChar"/>
     <w:uiPriority w:val="99"/>
     <w:unhideWhenUsed/>
     <w:rsid w:val="009B69C0"/>
@@ -27138,10 +26736,10 @@
       </w:tabs>
     </w:pPr>
   </w:style>
-  <w:style w:type="character" w:customStyle="1" w:styleId="FuzeileZchn">
-    <w:name w:val="Fußzeile Zchn"/>
-    <w:basedOn w:val="Absatz-Standardschriftart"/>
-    <w:link w:val="Fuzeile"/>
+  <w:style w:type="character" w:customStyle="1" w:styleId="FooterChar">
+    <w:name w:val="Footer Char"/>
+    <w:basedOn w:val="DefaultParagraphFont"/>
+    <w:link w:val="Footer"/>
     <w:uiPriority w:val="99"/>
     <w:rsid w:val="009B69C0"/>
     <w:rPr>
@@ -27152,7 +26750,7 @@
   </w:style>
   <w:style w:type="character" w:styleId="Hyperlink">
     <w:name w:val="Hyperlink"/>
-    <w:basedOn w:val="Absatz-Standardschriftart"/>
+    <w:basedOn w:val="DefaultParagraphFont"/>
     <w:uiPriority w:val="99"/>
     <w:unhideWhenUsed/>
     <w:rsid w:val="00CA14F4"/>
@@ -27161,9 +26759,9 @@
       <w:u w:val="single"/>
     </w:rPr>
   </w:style>
-  <w:style w:type="character" w:styleId="NichtaufgelsteErwhnung">
+  <w:style w:type="character" w:styleId="UnresolvedMention">
     <w:name w:val="Unresolved Mention"/>
-    <w:basedOn w:val="Absatz-Standardschriftart"/>
+    <w:basedOn w:val="DefaultParagraphFont"/>
     <w:uiPriority w:val="99"/>
     <w:semiHidden/>
     <w:unhideWhenUsed/>
@@ -27173,9 +26771,9 @@
       <w:shd w:val="clear" w:color="auto" w:fill="E1DFDD"/>
     </w:rPr>
   </w:style>
-  <w:style w:type="character" w:styleId="BesuchterLink">
+  <w:style w:type="character" w:styleId="FollowedHyperlink">
     <w:name w:val="FollowedHyperlink"/>
-    <w:basedOn w:val="Absatz-Standardschriftart"/>
+    <w:basedOn w:val="DefaultParagraphFont"/>
     <w:uiPriority w:val="99"/>
     <w:semiHidden/>
     <w:unhideWhenUsed/>
@@ -27185,9 +26783,9 @@
       <w:u w:val="single"/>
     </w:rPr>
   </w:style>
-  <w:style w:type="paragraph" w:styleId="Listenabsatz">
+  <w:style w:type="paragraph" w:styleId="ListParagraph">
     <w:name w:val="List Paragraph"/>
-    <w:basedOn w:val="Standard"/>
+    <w:basedOn w:val="Normal"/>
     <w:uiPriority w:val="34"/>
     <w:qFormat/>
     <w:rsid w:val="00911FE8"/>
@@ -27196,9 +26794,9 @@
       <w:contextualSpacing/>
     </w:pPr>
   </w:style>
-  <w:style w:type="character" w:styleId="Endnotenzeichen">
+  <w:style w:type="character" w:styleId="EndnoteReference">
     <w:name w:val="endnote reference"/>
-    <w:basedOn w:val="Absatz-Standardschriftart"/>
+    <w:basedOn w:val="DefaultParagraphFont"/>
     <w:uiPriority w:val="99"/>
     <w:semiHidden/>
     <w:unhideWhenUsed/>
@@ -27207,10 +26805,10 @@
       <w:vertAlign w:val="superscript"/>
     </w:rPr>
   </w:style>
-  <w:style w:type="paragraph" w:styleId="Sprechblasentext">
+  <w:style w:type="paragraph" w:styleId="BalloonText">
     <w:name w:val="Balloon Text"/>
-    <w:basedOn w:val="Standard"/>
-    <w:link w:val="SprechblasentextZchn"/>
+    <w:basedOn w:val="Normal"/>
+    <w:link w:val="BalloonTextChar"/>
     <w:uiPriority w:val="99"/>
     <w:semiHidden/>
     <w:unhideWhenUsed/>
@@ -27224,10 +26822,10 @@
       <w:szCs w:val="18"/>
     </w:rPr>
   </w:style>
-  <w:style w:type="character" w:customStyle="1" w:styleId="SprechblasentextZchn">
-    <w:name w:val="Sprechblasentext Zchn"/>
-    <w:basedOn w:val="Absatz-Standardschriftart"/>
-    <w:link w:val="Sprechblasentext"/>
+  <w:style w:type="character" w:customStyle="1" w:styleId="BalloonTextChar">
+    <w:name w:val="Balloon Text Char"/>
+    <w:basedOn w:val="DefaultParagraphFont"/>
+    <w:link w:val="BalloonText"/>
     <w:uiPriority w:val="99"/>
     <w:semiHidden/>
     <w:rsid w:val="001B39D4"/>

</xml_diff>

<commit_message>
crop simulation and production function added to MainScript
</commit_message>
<xml_diff>
--- a/4_Documents/Input price risk management tools.docx
+++ b/4_Documents/Input price risk management tools.docx
@@ -15161,6 +15161,16 @@
           <w:lang w:val="en-US"/>
         </w:rPr>
         <w:t>:</w:t>
+      </w:r>
+      <w:r>
+        <w:rPr>
+          <w:rFonts w:ascii="Times New Roman" w:eastAsiaTheme="minorHAnsi" w:hAnsi="Times New Roman"/>
+          <w:i/>
+          <w:iCs/>
+          <w:szCs w:val="22"/>
+          <w:lang w:val="en-US"/>
+        </w:rPr>
+        <w:t xml:space="preserve"> </w:t>
       </w:r>
       <w:r>
         <w:rPr>

</xml_diff>

<commit_message>
price data missing values and stationarity check
</commit_message>
<xml_diff>
--- a/4_Documents/Input price risk management tools.docx
+++ b/4_Documents/Input price risk management tools.docx
@@ -451,23 +451,15 @@
           <w:szCs w:val="22"/>
           <w:lang w:val="en-US"/>
         </w:rPr>
-        <w:t xml:space="preserve"> </w:t>
-      </w:r>
-      <w:r>
-        <w:rPr>
-          <w:rFonts w:ascii="Times New Roman" w:eastAsiaTheme="minorHAnsi" w:hAnsi="Times New Roman"/>
-          <w:szCs w:val="22"/>
-          <w:lang w:val="en-US"/>
-        </w:rPr>
-        <w:t xml:space="preserve">agricultural </w:t>
-      </w:r>
-      <w:r>
-        <w:rPr>
-          <w:rFonts w:ascii="Times New Roman" w:eastAsiaTheme="minorHAnsi" w:hAnsi="Times New Roman"/>
-          <w:szCs w:val="22"/>
-          <w:lang w:val="en-US"/>
-        </w:rPr>
-        <w:t>fossil energy and energy-intensive inputs</w:t>
+        <w:t xml:space="preserve"> energy-intensive inputs</w:t>
+      </w:r>
+      <w:r>
+        <w:rPr>
+          <w:rFonts w:ascii="Times New Roman" w:eastAsiaTheme="minorHAnsi" w:hAnsi="Times New Roman"/>
+          <w:szCs w:val="22"/>
+          <w:lang w:val="en-US"/>
+        </w:rPr>
+        <w:t xml:space="preserve"> in agriculture</w:t>
       </w:r>
       <w:r>
         <w:rPr>
@@ -20536,18 +20528,12 @@
         <w:rPr>
           <w:lang w:val="en-US"/>
         </w:rPr>
-        <w:instrText xml:space="preserve"> REF _Ref212044160 \h </w:instrText>
-      </w:r>
-      <w:r>
-        <w:rPr>
-          <w:lang w:val="en-US"/>
-        </w:rPr>
-      </w:r>
-      <w:r>
-        <w:rPr>
-          <w:lang w:val="en-US"/>
-        </w:rPr>
-        <w:instrText xml:space="preserve"> \* MERGEFORMAT </w:instrText>
+        <w:instrText xml:space="preserve"> REF _Ref212044160 \h  \* MERGEFORMAT </w:instrText>
+      </w:r>
+      <w:r>
+        <w:rPr>
+          <w:lang w:val="en-US"/>
+        </w:rPr>
       </w:r>
       <w:r>
         <w:rPr>
@@ -24890,25 +24876,7 @@
           <w:szCs w:val="18"/>
           <w:lang w:val="en-GB"/>
         </w:rPr>
-        <w:t>Among the non-SOMs, Hey &amp; Pace (2014) conclude that the Vector EU model (</w:t>
-      </w:r>
-      <w:proofErr w:type="spellStart"/>
-      <w:r>
-        <w:rPr>
-          <w:sz w:val="18"/>
-          <w:szCs w:val="18"/>
-          <w:lang w:val="en-GB"/>
-        </w:rPr>
-        <w:t>Siniscalchi</w:t>
-      </w:r>
-      <w:proofErr w:type="spellEnd"/>
-      <w:r>
-        <w:rPr>
-          <w:sz w:val="18"/>
-          <w:szCs w:val="18"/>
-          <w:lang w:val="en-GB"/>
-        </w:rPr>
-        <w:t>, 2009) and the Alpha EU model (Ghirardato et al., 2004) perform better than the Subjective EU model (Savage, 1954) in explaining behaviour, but they perform similarly when it comes to prediction</w:t>
+        <w:t>Among the non-SOMs, Hey &amp; Pace (2014) conclude that the Vector EU model (Siniscalchi, 2009) and the Alpha EU model (Ghirardato et al., 2004) perform better than the Subjective EU model (Savage, 1954) in explaining behaviour, but they perform similarly when it comes to prediction</w:t>
       </w:r>
       <w:r>
         <w:rPr>

</xml_diff>

<commit_message>
stationarity violation and irregular time steps
</commit_message>
<xml_diff>
--- a/4_Documents/Input price risk management tools.docx
+++ b/4_Documents/Input price risk management tools.docx
@@ -19608,7 +19608,19 @@
         <w:rPr>
           <w:lang w:val="en-GB"/>
         </w:rPr>
-        <w:t>derived from Eq. (20a)</w:t>
+        <w:t>derived from Eq. (2</w:t>
+      </w:r>
+      <w:r>
+        <w:rPr>
+          <w:lang w:val="en-GB"/>
+        </w:rPr>
+        <w:t>2</w:t>
+      </w:r>
+      <w:r>
+        <w:rPr>
+          <w:lang w:val="en-GB"/>
+        </w:rPr>
+        <w:t>)</w:t>
       </w:r>
       <w:r>
         <w:rPr>
@@ -20637,7 +20649,31 @@
           <w:iCs/>
           <w:lang w:val="en-US"/>
         </w:rPr>
-        <w:t>Descriptive statistics of simulated yield</w:t>
+        <w:t xml:space="preserve">Descriptive statistics of simulated </w:t>
+      </w:r>
+      <w:r>
+        <w:rPr>
+          <w:i/>
+          <w:iCs/>
+          <w:lang w:val="en-US"/>
+        </w:rPr>
+        <w:t xml:space="preserve">wheat </w:t>
+      </w:r>
+      <w:r>
+        <w:rPr>
+          <w:i/>
+          <w:iCs/>
+          <w:lang w:val="en-US"/>
+        </w:rPr>
+        <w:t>yield</w:t>
+      </w:r>
+      <w:r>
+        <w:rPr>
+          <w:i/>
+          <w:iCs/>
+          <w:lang w:val="en-US"/>
+        </w:rPr>
+        <w:t xml:space="preserve"> for different Nitrogen levels</w:t>
       </w:r>
     </w:p>
     <w:tbl>
@@ -20656,15 +20692,16 @@
       </w:tblPr>
       <w:tblGrid>
         <w:gridCol w:w="1022"/>
-        <w:gridCol w:w="2016"/>
-        <w:gridCol w:w="911"/>
-        <w:gridCol w:w="1044"/>
-        <w:gridCol w:w="1078"/>
+        <w:gridCol w:w="1683"/>
+        <w:gridCol w:w="900"/>
+        <w:gridCol w:w="1033"/>
+        <w:gridCol w:w="1066"/>
         <w:gridCol w:w="1350"/>
       </w:tblGrid>
       <w:tr>
         <w:trPr>
-          <w:trHeight w:val="377"/>
+          <w:cantSplit/>
+          <w:trHeight w:val="465"/>
         </w:trPr>
         <w:tc>
           <w:tcPr>
@@ -20673,10 +20710,11 @@
               <w:top w:val="single" w:sz="4" w:space="0" w:color="auto"/>
               <w:bottom w:val="single" w:sz="4" w:space="0" w:color="auto"/>
             </w:tcBorders>
+            <w:vAlign w:val="center"/>
           </w:tcPr>
           <w:p>
             <w:pPr>
-              <w:spacing w:line="360" w:lineRule="auto"/>
+              <w:spacing w:after="0" w:line="360" w:lineRule="auto"/>
               <w:rPr>
                 <w:b/>
                 <w:bCs/>
@@ -20684,6 +20722,7 @@
                 <w:lang w:val="en-US"/>
               </w:rPr>
             </w:pPr>
+            <w:bookmarkStart w:id="7" w:name="_Hlk212472226"/>
             <w:r>
               <w:rPr>
                 <w:b/>
@@ -20715,8 +20754,7 @@
           </w:tcPr>
           <w:p>
             <w:pPr>
-              <w:spacing w:line="360" w:lineRule="auto"/>
-              <w:jc w:val="center"/>
+              <w:spacing w:after="0" w:line="360" w:lineRule="auto"/>
               <w:rPr>
                 <w:b/>
                 <w:bCs/>
@@ -20778,7 +20816,6 @@
               </w:rPr>
               <w:t>(</w:t>
             </w:r>
-            <w:proofErr w:type="spellStart"/>
             <w:r>
               <w:rPr>
                 <w:b/>
@@ -20786,17 +20823,7 @@
                 <w:sz w:val="20"/>
                 <w:lang w:val="en-US"/>
               </w:rPr>
-              <w:t>tDM</w:t>
-            </w:r>
-            <w:proofErr w:type="spellEnd"/>
-            <w:r>
-              <w:rPr>
-                <w:b/>
-                <w:bCs/>
-                <w:sz w:val="20"/>
-                <w:lang w:val="en-US"/>
-              </w:rPr>
-              <w:t>/ha</w:t>
+              <w:t>t/ha</w:t>
             </w:r>
             <w:r>
               <w:rPr>
@@ -20820,8 +20847,7 @@
           </w:tcPr>
           <w:p>
             <w:pPr>
-              <w:spacing w:line="360" w:lineRule="auto"/>
-              <w:jc w:val="center"/>
+              <w:spacing w:after="0" w:line="360" w:lineRule="auto"/>
               <w:rPr>
                 <w:b/>
                 <w:bCs/>
@@ -20863,7 +20889,7 @@
                 <w:sz w:val="20"/>
                 <w:lang w:val="en-US"/>
               </w:rPr>
-              <w:t>YLD</w:t>
+              <w:t>yield</w:t>
             </w:r>
           </w:p>
         </w:tc>
@@ -20878,8 +20904,7 @@
           </w:tcPr>
           <w:p>
             <w:pPr>
-              <w:spacing w:line="360" w:lineRule="auto"/>
-              <w:jc w:val="center"/>
+              <w:spacing w:after="0" w:line="360" w:lineRule="auto"/>
               <w:rPr>
                 <w:b/>
                 <w:bCs/>
@@ -20921,7 +20946,7 @@
                 <w:sz w:val="20"/>
                 <w:lang w:val="en-US"/>
               </w:rPr>
-              <w:t>YLD</w:t>
+              <w:t>yield</w:t>
             </w:r>
           </w:p>
         </w:tc>
@@ -20936,8 +20961,7 @@
           </w:tcPr>
           <w:p>
             <w:pPr>
-              <w:spacing w:line="360" w:lineRule="auto"/>
-              <w:jc w:val="center"/>
+              <w:spacing w:after="0" w:line="360" w:lineRule="auto"/>
               <w:rPr>
                 <w:b/>
                 <w:bCs/>
@@ -20979,7 +21003,7 @@
                 <w:sz w:val="20"/>
                 <w:lang w:val="en-US"/>
               </w:rPr>
-              <w:t>YLD</w:t>
+              <w:t>yield</w:t>
             </w:r>
           </w:p>
         </w:tc>
@@ -20994,8 +21018,7 @@
           </w:tcPr>
           <w:p>
             <w:pPr>
-              <w:spacing w:line="360" w:lineRule="auto"/>
-              <w:jc w:val="center"/>
+              <w:spacing w:after="0" w:line="360" w:lineRule="auto"/>
               <w:rPr>
                 <w:b/>
                 <w:bCs/>
@@ -21017,7 +21040,7 @@
       </w:tr>
       <w:tr>
         <w:trPr>
-          <w:trHeight w:val="377"/>
+          <w:trHeight w:val="465"/>
         </w:trPr>
         <w:tc>
           <w:tcPr>
@@ -21025,10 +21048,11 @@
             <w:tcBorders>
               <w:top w:val="single" w:sz="4" w:space="0" w:color="auto"/>
             </w:tcBorders>
+            <w:vAlign w:val="center"/>
           </w:tcPr>
           <w:p>
             <w:pPr>
-              <w:spacing w:line="360" w:lineRule="auto"/>
+              <w:spacing w:after="0" w:line="360" w:lineRule="auto"/>
               <w:rPr>
                 <w:sz w:val="20"/>
                 <w:lang w:val="en-US"/>
@@ -21053,7 +21077,7 @@
           </w:tcPr>
           <w:p>
             <w:pPr>
-              <w:spacing w:line="360" w:lineRule="auto"/>
+              <w:spacing w:after="0" w:line="360" w:lineRule="auto"/>
               <w:jc w:val="center"/>
               <w:rPr>
                 <w:sz w:val="20"/>
@@ -21065,33 +21089,7 @@
                 <w:sz w:val="20"/>
                 <w:lang w:val="en-US"/>
               </w:rPr>
-              <w:t>1.41</w:t>
-            </w:r>
-          </w:p>
-        </w:tc>
-        <w:tc>
-          <w:tcPr>
-            <w:tcW w:w="0" w:type="auto"/>
-            <w:tcBorders>
-              <w:top w:val="single" w:sz="4" w:space="0" w:color="auto"/>
-            </w:tcBorders>
-            <w:vAlign w:val="center"/>
-          </w:tcPr>
-          <w:p>
-            <w:pPr>
-              <w:spacing w:line="360" w:lineRule="auto"/>
-              <w:jc w:val="center"/>
-              <w:rPr>
-                <w:sz w:val="20"/>
-                <w:lang w:val="en-US"/>
-              </w:rPr>
-            </w:pPr>
-            <w:r>
-              <w:rPr>
-                <w:sz w:val="20"/>
-                <w:lang w:val="en-US"/>
-              </w:rPr>
-              <w:t>0.2</w:t>
+              <w:t>1.6</w:t>
             </w:r>
             <w:r>
               <w:rPr>
@@ -21112,7 +21110,7 @@
           </w:tcPr>
           <w:p>
             <w:pPr>
-              <w:spacing w:line="360" w:lineRule="auto"/>
+              <w:spacing w:after="0" w:line="360" w:lineRule="auto"/>
               <w:jc w:val="center"/>
               <w:rPr>
                 <w:sz w:val="20"/>
@@ -21124,7 +21122,7 @@
                 <w:sz w:val="20"/>
                 <w:lang w:val="en-US"/>
               </w:rPr>
-              <w:t>1.02</w:t>
+              <w:t>0.23</w:t>
             </w:r>
           </w:p>
         </w:tc>
@@ -21138,7 +21136,7 @@
           </w:tcPr>
           <w:p>
             <w:pPr>
-              <w:spacing w:line="360" w:lineRule="auto"/>
+              <w:spacing w:after="0" w:line="360" w:lineRule="auto"/>
               <w:jc w:val="center"/>
               <w:rPr>
                 <w:sz w:val="20"/>
@@ -21150,7 +21148,7 @@
                 <w:sz w:val="20"/>
                 <w:lang w:val="en-US"/>
               </w:rPr>
-              <w:t>2.03</w:t>
+              <w:t>1.16</w:t>
             </w:r>
           </w:p>
         </w:tc>
@@ -21164,7 +21162,33 @@
           </w:tcPr>
           <w:p>
             <w:pPr>
-              <w:spacing w:line="360" w:lineRule="auto"/>
+              <w:spacing w:after="0" w:line="360" w:lineRule="auto"/>
+              <w:jc w:val="center"/>
+              <w:rPr>
+                <w:sz w:val="20"/>
+                <w:lang w:val="en-US"/>
+              </w:rPr>
+            </w:pPr>
+            <w:r>
+              <w:rPr>
+                <w:sz w:val="20"/>
+                <w:lang w:val="en-US"/>
+              </w:rPr>
+              <w:t>2.31</w:t>
+            </w:r>
+          </w:p>
+        </w:tc>
+        <w:tc>
+          <w:tcPr>
+            <w:tcW w:w="0" w:type="auto"/>
+            <w:tcBorders>
+              <w:top w:val="single" w:sz="4" w:space="0" w:color="auto"/>
+            </w:tcBorders>
+            <w:vAlign w:val="center"/>
+          </w:tcPr>
+          <w:p>
+            <w:pPr>
+              <w:spacing w:after="0" w:line="360" w:lineRule="auto"/>
               <w:jc w:val="center"/>
               <w:rPr>
                 <w:sz w:val="20"/>
@@ -21183,15 +21207,16 @@
       </w:tr>
       <w:tr>
         <w:trPr>
-          <w:trHeight w:val="377"/>
+          <w:trHeight w:val="465"/>
         </w:trPr>
         <w:tc>
           <w:tcPr>
             <w:tcW w:w="0" w:type="auto"/>
+            <w:vAlign w:val="center"/>
           </w:tcPr>
           <w:p>
             <w:pPr>
-              <w:spacing w:line="360" w:lineRule="auto"/>
+              <w:spacing w:after="0" w:line="360" w:lineRule="auto"/>
               <w:rPr>
                 <w:sz w:val="20"/>
                 <w:lang w:val="en-US"/>
@@ -21213,7 +21238,7 @@
           </w:tcPr>
           <w:p>
             <w:pPr>
-              <w:spacing w:line="360" w:lineRule="auto"/>
+              <w:spacing w:after="0" w:line="360" w:lineRule="auto"/>
               <w:jc w:val="center"/>
               <w:rPr>
                 <w:sz w:val="20"/>
@@ -21225,7 +21250,7 @@
                 <w:sz w:val="20"/>
                 <w:lang w:val="en-US"/>
               </w:rPr>
-              <w:t>3.03</w:t>
+              <w:t>3.45</w:t>
             </w:r>
           </w:p>
         </w:tc>
@@ -21236,7 +21261,7 @@
           </w:tcPr>
           <w:p>
             <w:pPr>
-              <w:spacing w:line="360" w:lineRule="auto"/>
+              <w:spacing w:after="0" w:line="360" w:lineRule="auto"/>
               <w:jc w:val="center"/>
               <w:rPr>
                 <w:sz w:val="20"/>
@@ -21248,7 +21273,7 @@
                 <w:sz w:val="20"/>
                 <w:lang w:val="en-US"/>
               </w:rPr>
-              <w:t>0.57</w:t>
+              <w:t>0.65</w:t>
             </w:r>
           </w:p>
         </w:tc>
@@ -21259,7 +21284,7 @@
           </w:tcPr>
           <w:p>
             <w:pPr>
-              <w:spacing w:line="360" w:lineRule="auto"/>
+              <w:spacing w:after="0" w:line="360" w:lineRule="auto"/>
               <w:jc w:val="center"/>
               <w:rPr>
                 <w:sz w:val="20"/>
@@ -21271,7 +21296,7 @@
                 <w:sz w:val="20"/>
                 <w:lang w:val="en-US"/>
               </w:rPr>
-              <w:t>1.77</w:t>
+              <w:t>2.02</w:t>
             </w:r>
           </w:p>
         </w:tc>
@@ -21282,7 +21307,7 @@
           </w:tcPr>
           <w:p>
             <w:pPr>
-              <w:spacing w:line="360" w:lineRule="auto"/>
+              <w:spacing w:after="0" w:line="360" w:lineRule="auto"/>
               <w:jc w:val="center"/>
               <w:rPr>
                 <w:sz w:val="20"/>
@@ -21294,7 +21319,7 @@
                 <w:sz w:val="20"/>
                 <w:lang w:val="en-US"/>
               </w:rPr>
-              <w:t>4.09</w:t>
+              <w:t>4.65</w:t>
             </w:r>
           </w:p>
         </w:tc>
@@ -21305,7 +21330,7 @@
           </w:tcPr>
           <w:p>
             <w:pPr>
-              <w:spacing w:line="360" w:lineRule="auto"/>
+              <w:spacing w:after="0" w:line="360" w:lineRule="auto"/>
               <w:jc w:val="center"/>
               <w:rPr>
                 <w:sz w:val="20"/>
@@ -21324,15 +21349,16 @@
       </w:tr>
       <w:tr>
         <w:trPr>
-          <w:trHeight w:val="377"/>
+          <w:trHeight w:val="465"/>
         </w:trPr>
         <w:tc>
           <w:tcPr>
             <w:tcW w:w="0" w:type="auto"/>
+            <w:vAlign w:val="center"/>
           </w:tcPr>
           <w:p>
             <w:pPr>
-              <w:spacing w:line="360" w:lineRule="auto"/>
+              <w:spacing w:after="0" w:line="360" w:lineRule="auto"/>
               <w:rPr>
                 <w:sz w:val="20"/>
                 <w:lang w:val="en-US"/>
@@ -21354,7 +21380,7 @@
           </w:tcPr>
           <w:p>
             <w:pPr>
-              <w:spacing w:line="360" w:lineRule="auto"/>
+              <w:spacing w:after="0" w:line="360" w:lineRule="auto"/>
               <w:jc w:val="center"/>
               <w:rPr>
                 <w:sz w:val="20"/>
@@ -21366,7 +21392,7 @@
                 <w:sz w:val="20"/>
                 <w:lang w:val="en-US"/>
               </w:rPr>
-              <w:t>4.67</w:t>
+              <w:t>5.31</w:t>
             </w:r>
           </w:p>
         </w:tc>
@@ -21377,7 +21403,7 @@
           </w:tcPr>
           <w:p>
             <w:pPr>
-              <w:spacing w:line="360" w:lineRule="auto"/>
+              <w:spacing w:after="0" w:line="360" w:lineRule="auto"/>
               <w:jc w:val="center"/>
               <w:rPr>
                 <w:sz w:val="20"/>
@@ -21389,7 +21415,14 @@
                 <w:sz w:val="20"/>
                 <w:lang w:val="en-US"/>
               </w:rPr>
-              <w:t>0.97</w:t>
+              <w:t>1.1</w:t>
+            </w:r>
+            <w:r>
+              <w:rPr>
+                <w:sz w:val="20"/>
+                <w:lang w:val="en-US"/>
+              </w:rPr>
+              <w:t>0</w:t>
             </w:r>
           </w:p>
         </w:tc>
@@ -21400,7 +21433,7 @@
           </w:tcPr>
           <w:p>
             <w:pPr>
-              <w:spacing w:line="360" w:lineRule="auto"/>
+              <w:spacing w:after="0" w:line="360" w:lineRule="auto"/>
               <w:jc w:val="center"/>
               <w:rPr>
                 <w:sz w:val="20"/>
@@ -21412,7 +21445,7 @@
                 <w:sz w:val="20"/>
                 <w:lang w:val="en-US"/>
               </w:rPr>
-              <w:t>2.68</w:t>
+              <w:t>3.05</w:t>
             </w:r>
           </w:p>
         </w:tc>
@@ -21423,7 +21456,7 @@
           </w:tcPr>
           <w:p>
             <w:pPr>
-              <w:spacing w:line="360" w:lineRule="auto"/>
+              <w:spacing w:after="0" w:line="360" w:lineRule="auto"/>
               <w:jc w:val="center"/>
               <w:rPr>
                 <w:sz w:val="20"/>
@@ -21435,7 +21468,7 @@
                 <w:sz w:val="20"/>
                 <w:lang w:val="en-US"/>
               </w:rPr>
-              <w:t>6.29</w:t>
+              <w:t>7.15</w:t>
             </w:r>
           </w:p>
         </w:tc>
@@ -21446,7 +21479,7 @@
           </w:tcPr>
           <w:p>
             <w:pPr>
-              <w:spacing w:line="360" w:lineRule="auto"/>
+              <w:spacing w:after="0" w:line="360" w:lineRule="auto"/>
               <w:jc w:val="center"/>
               <w:rPr>
                 <w:sz w:val="20"/>
@@ -21465,15 +21498,16 @@
       </w:tr>
       <w:tr>
         <w:trPr>
-          <w:trHeight w:val="377"/>
+          <w:trHeight w:val="465"/>
         </w:trPr>
         <w:tc>
           <w:tcPr>
             <w:tcW w:w="0" w:type="auto"/>
+            <w:vAlign w:val="center"/>
           </w:tcPr>
           <w:p>
             <w:pPr>
-              <w:spacing w:line="360" w:lineRule="auto"/>
+              <w:spacing w:after="0" w:line="360" w:lineRule="auto"/>
               <w:rPr>
                 <w:sz w:val="20"/>
                 <w:lang w:val="en-US"/>
@@ -21495,7 +21529,7 @@
           </w:tcPr>
           <w:p>
             <w:pPr>
-              <w:spacing w:line="360" w:lineRule="auto"/>
+              <w:spacing w:after="0" w:line="360" w:lineRule="auto"/>
               <w:jc w:val="center"/>
               <w:rPr>
                 <w:sz w:val="20"/>
@@ -21507,7 +21541,7 @@
                 <w:sz w:val="20"/>
                 <w:lang w:val="en-US"/>
               </w:rPr>
-              <w:t>6.31</w:t>
+              <w:t>7.17</w:t>
             </w:r>
           </w:p>
         </w:tc>
@@ -21518,7 +21552,7 @@
           </w:tcPr>
           <w:p>
             <w:pPr>
-              <w:spacing w:line="360" w:lineRule="auto"/>
+              <w:spacing w:after="0" w:line="360" w:lineRule="auto"/>
               <w:jc w:val="center"/>
               <w:rPr>
                 <w:sz w:val="20"/>
@@ -21530,14 +21564,7 @@
                 <w:sz w:val="20"/>
                 <w:lang w:val="en-US"/>
               </w:rPr>
-              <w:t>1</w:t>
-            </w:r>
-            <w:r>
-              <w:rPr>
-                <w:sz w:val="20"/>
-                <w:lang w:val="en-US"/>
-              </w:rPr>
-              <w:t>.00</w:t>
+              <w:t>1.14</w:t>
             </w:r>
           </w:p>
         </w:tc>
@@ -21548,7 +21575,7 @@
           </w:tcPr>
           <w:p>
             <w:pPr>
-              <w:spacing w:line="360" w:lineRule="auto"/>
+              <w:spacing w:after="0" w:line="360" w:lineRule="auto"/>
               <w:jc w:val="center"/>
               <w:rPr>
                 <w:sz w:val="20"/>
@@ -21560,30 +21587,7 @@
                 <w:sz w:val="20"/>
                 <w:lang w:val="en-US"/>
               </w:rPr>
-              <w:t>3.78</w:t>
-            </w:r>
-          </w:p>
-        </w:tc>
-        <w:tc>
-          <w:tcPr>
-            <w:tcW w:w="0" w:type="auto"/>
-            <w:vAlign w:val="center"/>
-          </w:tcPr>
-          <w:p>
-            <w:pPr>
-              <w:spacing w:line="360" w:lineRule="auto"/>
-              <w:jc w:val="center"/>
-              <w:rPr>
-                <w:sz w:val="20"/>
-                <w:lang w:val="en-US"/>
-              </w:rPr>
-            </w:pPr>
-            <w:r>
-              <w:rPr>
-                <w:sz w:val="20"/>
-                <w:lang w:val="en-US"/>
-              </w:rPr>
-              <w:t>8.3</w:t>
+              <w:t>4.3</w:t>
             </w:r>
             <w:r>
               <w:rPr>
@@ -21601,7 +21605,30 @@
           </w:tcPr>
           <w:p>
             <w:pPr>
-              <w:spacing w:line="360" w:lineRule="auto"/>
+              <w:spacing w:after="0" w:line="360" w:lineRule="auto"/>
+              <w:jc w:val="center"/>
+              <w:rPr>
+                <w:sz w:val="20"/>
+                <w:lang w:val="en-US"/>
+              </w:rPr>
+            </w:pPr>
+            <w:r>
+              <w:rPr>
+                <w:sz w:val="20"/>
+                <w:lang w:val="en-US"/>
+              </w:rPr>
+              <w:t>9.43</w:t>
+            </w:r>
+          </w:p>
+        </w:tc>
+        <w:tc>
+          <w:tcPr>
+            <w:tcW w:w="0" w:type="auto"/>
+            <w:vAlign w:val="center"/>
+          </w:tcPr>
+          <w:p>
+            <w:pPr>
+              <w:spacing w:after="0" w:line="360" w:lineRule="auto"/>
               <w:jc w:val="center"/>
               <w:rPr>
                 <w:sz w:val="20"/>
@@ -21620,7 +21647,7 @@
       </w:tr>
       <w:tr>
         <w:trPr>
-          <w:trHeight w:val="377"/>
+          <w:trHeight w:val="465"/>
         </w:trPr>
         <w:tc>
           <w:tcPr>
@@ -21628,10 +21655,11 @@
             <w:tcBorders>
               <w:bottom w:val="single" w:sz="4" w:space="0" w:color="auto"/>
             </w:tcBorders>
+            <w:vAlign w:val="center"/>
           </w:tcPr>
           <w:p>
             <w:pPr>
-              <w:spacing w:line="360" w:lineRule="auto"/>
+              <w:spacing w:after="0" w:line="360" w:lineRule="auto"/>
               <w:rPr>
                 <w:sz w:val="20"/>
                 <w:lang w:val="en-US"/>
@@ -21656,7 +21684,7 @@
           </w:tcPr>
           <w:p>
             <w:pPr>
-              <w:spacing w:line="360" w:lineRule="auto"/>
+              <w:spacing w:after="0" w:line="360" w:lineRule="auto"/>
               <w:jc w:val="center"/>
               <w:rPr>
                 <w:sz w:val="20"/>
@@ -21668,7 +21696,7 @@
                 <w:sz w:val="20"/>
                 <w:lang w:val="en-US"/>
               </w:rPr>
-              <w:t>9.02</w:t>
+              <w:t>10.25</w:t>
             </w:r>
           </w:p>
         </w:tc>
@@ -21682,7 +21710,7 @@
           </w:tcPr>
           <w:p>
             <w:pPr>
-              <w:spacing w:line="360" w:lineRule="auto"/>
+              <w:spacing w:after="0" w:line="360" w:lineRule="auto"/>
               <w:jc w:val="center"/>
               <w:rPr>
                 <w:sz w:val="20"/>
@@ -21694,7 +21722,7 @@
                 <w:sz w:val="20"/>
                 <w:lang w:val="en-US"/>
               </w:rPr>
-              <w:t>1.63</w:t>
+              <w:t>1.85</w:t>
             </w:r>
           </w:p>
         </w:tc>
@@ -21708,7 +21736,7 @@
           </w:tcPr>
           <w:p>
             <w:pPr>
-              <w:spacing w:line="360" w:lineRule="auto"/>
+              <w:spacing w:after="0" w:line="360" w:lineRule="auto"/>
               <w:jc w:val="center"/>
               <w:rPr>
                 <w:sz w:val="20"/>
@@ -21720,7 +21748,7 @@
                 <w:sz w:val="20"/>
                 <w:lang w:val="en-US"/>
               </w:rPr>
-              <w:t>4.12</w:t>
+              <w:t>4.68</w:t>
             </w:r>
           </w:p>
         </w:tc>
@@ -21734,7 +21762,7 @@
           </w:tcPr>
           <w:p>
             <w:pPr>
-              <w:spacing w:line="360" w:lineRule="auto"/>
+              <w:spacing w:after="0" w:line="360" w:lineRule="auto"/>
               <w:jc w:val="center"/>
               <w:rPr>
                 <w:sz w:val="20"/>
@@ -21746,7 +21774,7 @@
                 <w:sz w:val="20"/>
                 <w:lang w:val="en-US"/>
               </w:rPr>
-              <w:t>11.72</w:t>
+              <w:t>13.32</w:t>
             </w:r>
           </w:p>
         </w:tc>
@@ -21760,7 +21788,7 @@
           </w:tcPr>
           <w:p>
             <w:pPr>
-              <w:spacing w:line="360" w:lineRule="auto"/>
+              <w:spacing w:after="0" w:line="360" w:lineRule="auto"/>
               <w:jc w:val="center"/>
               <w:rPr>
                 <w:sz w:val="20"/>
@@ -21777,1371 +21805,234 @@
           </w:p>
         </w:tc>
       </w:tr>
+      <w:bookmarkEnd w:id="7"/>
     </w:tbl>
     <w:p>
       <w:pPr>
         <w:spacing w:line="360" w:lineRule="auto"/>
         <w:rPr>
-          <w:sz w:val="20"/>
-          <w:lang w:val="en-US"/>
-        </w:rPr>
-      </w:pPr>
-      <w:r>
-        <w:rPr>
-          <w:sz w:val="20"/>
-          <w:lang w:val="en-US"/>
-        </w:rPr>
-        <w:t xml:space="preserve">Note: </w:t>
-      </w:r>
-      <w:r>
-        <w:rPr>
-          <w:sz w:val="20"/>
-          <w:lang w:val="en-US"/>
-        </w:rPr>
-        <w:t>moisture at 12%</w:t>
-      </w:r>
+          <w:b/>
+          <w:bCs/>
+          <w:lang w:val="en-US"/>
+        </w:rPr>
+      </w:pPr>
     </w:p>
     <w:p>
       <w:pPr>
-        <w:spacing w:line="360" w:lineRule="auto"/>
-        <w:rPr>
-          <w:i/>
-          <w:iCs/>
-          <w:lang w:val="en-US"/>
-        </w:rPr>
-      </w:pPr>
-      <w:r>
-        <w:rPr>
-          <w:i/>
-          <w:iCs/>
-          <w:lang w:val="en-US"/>
-        </w:rPr>
-        <w:t>Just &amp; Pope production function estimation</w:t>
-      </w:r>
-    </w:p>
-    <w:tbl>
-      <w:tblPr>
-        <w:tblW w:w="0" w:type="auto"/>
-        <w:tblCellSpacing w:w="15" w:type="dxa"/>
-        <w:tblCellMar>
-          <w:top w:w="15" w:type="dxa"/>
-          <w:left w:w="15" w:type="dxa"/>
-          <w:bottom w:w="15" w:type="dxa"/>
-          <w:right w:w="15" w:type="dxa"/>
-        </w:tblCellMar>
-        <w:tblLook w:val="04A0" w:firstRow="1" w:lastRow="0" w:firstColumn="1" w:lastColumn="0" w:noHBand="0" w:noVBand="1"/>
-      </w:tblPr>
-      <w:tblGrid>
-        <w:gridCol w:w="1922"/>
-        <w:gridCol w:w="1636"/>
-        <w:gridCol w:w="1842"/>
-      </w:tblGrid>
-      <w:tr>
-        <w:trPr>
-          <w:tblCellSpacing w:w="15" w:type="dxa"/>
-        </w:trPr>
-        <w:tc>
-          <w:tcPr>
-            <w:tcW w:w="0" w:type="auto"/>
-            <w:tcBorders>
-              <w:bottom w:val="single" w:sz="4" w:space="0" w:color="auto"/>
-            </w:tcBorders>
-            <w:vAlign w:val="center"/>
-            <w:hideMark/>
-          </w:tcPr>
-          <w:p>
-            <w:pPr>
-              <w:spacing w:after="0"/>
-              <w:jc w:val="center"/>
-              <w:rPr>
-                <w:rFonts w:ascii="Times New Roman" w:hAnsi="Times New Roman"/>
-                <w:szCs w:val="24"/>
-                <w:lang w:val="en-GB" w:eastAsia="en-GB"/>
-              </w:rPr>
-            </w:pPr>
-          </w:p>
-        </w:tc>
-        <w:tc>
-          <w:tcPr>
-            <w:tcW w:w="0" w:type="auto"/>
-            <w:tcBorders>
-              <w:bottom w:val="single" w:sz="4" w:space="0" w:color="auto"/>
-            </w:tcBorders>
-            <w:vAlign w:val="center"/>
-            <w:hideMark/>
-          </w:tcPr>
-          <w:p>
-            <w:pPr>
-              <w:spacing w:after="0"/>
-              <w:jc w:val="center"/>
-              <w:rPr>
-                <w:rFonts w:ascii="Times New Roman" w:hAnsi="Times New Roman"/>
-                <w:szCs w:val="24"/>
-                <w:lang w:val="en-GB" w:eastAsia="en-GB"/>
-              </w:rPr>
-            </w:pPr>
-            <w:r>
-              <w:rPr>
-                <w:rFonts w:ascii="Times New Roman" w:hAnsi="Times New Roman"/>
-                <w:szCs w:val="24"/>
-                <w:lang w:val="en-GB" w:eastAsia="en-GB"/>
-              </w:rPr>
-              <w:t>Yield function</w:t>
-            </w:r>
-          </w:p>
-        </w:tc>
-        <w:tc>
-          <w:tcPr>
-            <w:tcW w:w="0" w:type="auto"/>
-            <w:tcBorders>
-              <w:bottom w:val="single" w:sz="4" w:space="0" w:color="auto"/>
-            </w:tcBorders>
-            <w:vAlign w:val="center"/>
-            <w:hideMark/>
-          </w:tcPr>
-          <w:p>
-            <w:pPr>
-              <w:spacing w:after="0"/>
-              <w:jc w:val="center"/>
-              <w:rPr>
-                <w:rFonts w:ascii="Times New Roman" w:hAnsi="Times New Roman"/>
-                <w:szCs w:val="24"/>
-                <w:lang w:val="en-GB" w:eastAsia="en-GB"/>
-              </w:rPr>
-            </w:pPr>
-            <w:r>
-              <w:rPr>
-                <w:rFonts w:ascii="Times New Roman" w:hAnsi="Times New Roman"/>
-                <w:szCs w:val="24"/>
-                <w:lang w:val="en-GB" w:eastAsia="en-GB"/>
-              </w:rPr>
-              <w:t>Variation function</w:t>
-            </w:r>
-          </w:p>
-        </w:tc>
-      </w:tr>
-      <w:tr>
-        <w:trPr>
-          <w:tblCellSpacing w:w="15" w:type="dxa"/>
-        </w:trPr>
-        <w:tc>
-          <w:tcPr>
-            <w:tcW w:w="0" w:type="auto"/>
-            <w:vAlign w:val="center"/>
-            <w:hideMark/>
-          </w:tcPr>
-          <w:p>
-            <w:pPr>
-              <w:spacing w:after="0"/>
-              <w:rPr>
-                <w:rFonts w:ascii="Times New Roman" w:hAnsi="Times New Roman"/>
-                <w:szCs w:val="24"/>
-                <w:lang w:val="en-GB" w:eastAsia="en-GB"/>
-              </w:rPr>
-            </w:pPr>
-            <w:r>
-              <w:rPr>
-                <w:rFonts w:ascii="Times New Roman" w:hAnsi="Times New Roman"/>
-                <w:szCs w:val="24"/>
-                <w:lang w:val="en-GB" w:eastAsia="en-GB"/>
-              </w:rPr>
-              <w:t>sqrt(N)</w:t>
-            </w:r>
-          </w:p>
-        </w:tc>
-        <w:tc>
-          <w:tcPr>
-            <w:tcW w:w="0" w:type="auto"/>
-            <w:vAlign w:val="center"/>
-            <w:hideMark/>
-          </w:tcPr>
-          <w:p>
-            <w:pPr>
-              <w:spacing w:after="0"/>
-              <w:jc w:val="center"/>
-              <w:rPr>
-                <w:rFonts w:ascii="Times New Roman" w:hAnsi="Times New Roman"/>
-                <w:szCs w:val="24"/>
-                <w:lang w:val="en-GB" w:eastAsia="en-GB"/>
-              </w:rPr>
-            </w:pPr>
-            <w:r>
-              <w:rPr>
-                <w:rFonts w:ascii="Times New Roman" w:hAnsi="Times New Roman"/>
-                <w:szCs w:val="24"/>
-                <w:lang w:val="en-GB" w:eastAsia="en-GB"/>
-              </w:rPr>
-              <w:t>-0.007</w:t>
-            </w:r>
-          </w:p>
-        </w:tc>
-        <w:tc>
-          <w:tcPr>
-            <w:tcW w:w="0" w:type="auto"/>
-            <w:vAlign w:val="center"/>
-            <w:hideMark/>
-          </w:tcPr>
-          <w:p>
-            <w:pPr>
-              <w:spacing w:after="0"/>
-              <w:jc w:val="center"/>
-              <w:rPr>
-                <w:rFonts w:ascii="Times New Roman" w:hAnsi="Times New Roman"/>
-                <w:szCs w:val="24"/>
-                <w:lang w:val="en-GB" w:eastAsia="en-GB"/>
-              </w:rPr>
-            </w:pPr>
-            <w:r>
-              <w:rPr>
-                <w:rFonts w:ascii="Times New Roman" w:hAnsi="Times New Roman"/>
-                <w:szCs w:val="24"/>
-                <w:lang w:val="en-GB" w:eastAsia="en-GB"/>
-              </w:rPr>
-              <w:t>0.065</w:t>
-            </w:r>
-            <w:r>
-              <w:rPr>
-                <w:rFonts w:ascii="Times New Roman" w:hAnsi="Times New Roman"/>
-                <w:szCs w:val="24"/>
-                <w:vertAlign w:val="superscript"/>
-                <w:lang w:val="en-GB" w:eastAsia="en-GB"/>
-              </w:rPr>
-              <w:t>***</w:t>
-            </w:r>
-          </w:p>
-        </w:tc>
-      </w:tr>
-      <w:tr>
-        <w:trPr>
-          <w:tblCellSpacing w:w="15" w:type="dxa"/>
-        </w:trPr>
-        <w:tc>
-          <w:tcPr>
-            <w:tcW w:w="0" w:type="auto"/>
-            <w:vAlign w:val="center"/>
-            <w:hideMark/>
-          </w:tcPr>
-          <w:p>
-            <w:pPr>
-              <w:spacing w:after="0"/>
-              <w:jc w:val="center"/>
-              <w:rPr>
-                <w:rFonts w:ascii="Times New Roman" w:hAnsi="Times New Roman"/>
-                <w:szCs w:val="24"/>
-                <w:lang w:val="en-GB" w:eastAsia="en-GB"/>
-              </w:rPr>
-            </w:pPr>
-          </w:p>
-        </w:tc>
-        <w:tc>
-          <w:tcPr>
-            <w:tcW w:w="0" w:type="auto"/>
-            <w:vAlign w:val="center"/>
-            <w:hideMark/>
-          </w:tcPr>
-          <w:p>
-            <w:pPr>
-              <w:spacing w:after="0"/>
-              <w:jc w:val="center"/>
-              <w:rPr>
-                <w:rFonts w:ascii="Times New Roman" w:hAnsi="Times New Roman"/>
-                <w:szCs w:val="24"/>
-                <w:lang w:val="en-GB" w:eastAsia="en-GB"/>
-              </w:rPr>
-            </w:pPr>
-            <w:r>
-              <w:rPr>
-                <w:rFonts w:ascii="Times New Roman" w:hAnsi="Times New Roman"/>
-                <w:szCs w:val="24"/>
-                <w:lang w:val="en-GB" w:eastAsia="en-GB"/>
-              </w:rPr>
-              <w:t>(0.059)</w:t>
-            </w:r>
-          </w:p>
-        </w:tc>
-        <w:tc>
-          <w:tcPr>
-            <w:tcW w:w="0" w:type="auto"/>
-            <w:vAlign w:val="center"/>
-            <w:hideMark/>
-          </w:tcPr>
-          <w:p>
-            <w:pPr>
-              <w:spacing w:after="0"/>
-              <w:jc w:val="center"/>
-              <w:rPr>
-                <w:rFonts w:ascii="Times New Roman" w:hAnsi="Times New Roman"/>
-                <w:szCs w:val="24"/>
-                <w:lang w:val="en-GB" w:eastAsia="en-GB"/>
-              </w:rPr>
-            </w:pPr>
-            <w:r>
-              <w:rPr>
-                <w:rFonts w:ascii="Times New Roman" w:hAnsi="Times New Roman"/>
-                <w:szCs w:val="24"/>
-                <w:lang w:val="en-GB" w:eastAsia="en-GB"/>
-              </w:rPr>
-              <w:t>(0.005)</w:t>
-            </w:r>
-          </w:p>
-        </w:tc>
-      </w:tr>
-      <w:tr>
-        <w:trPr>
-          <w:tblCellSpacing w:w="15" w:type="dxa"/>
-        </w:trPr>
-        <w:tc>
-          <w:tcPr>
-            <w:tcW w:w="0" w:type="auto"/>
-            <w:vAlign w:val="center"/>
-            <w:hideMark/>
-          </w:tcPr>
-          <w:p>
-            <w:pPr>
-              <w:spacing w:after="0"/>
-              <w:jc w:val="center"/>
-              <w:rPr>
-                <w:rFonts w:ascii="Times New Roman" w:hAnsi="Times New Roman"/>
-                <w:szCs w:val="24"/>
-                <w:lang w:val="en-GB" w:eastAsia="en-GB"/>
-              </w:rPr>
-            </w:pPr>
-          </w:p>
-        </w:tc>
-        <w:tc>
-          <w:tcPr>
-            <w:tcW w:w="0" w:type="auto"/>
-            <w:vAlign w:val="center"/>
-            <w:hideMark/>
-          </w:tcPr>
-          <w:p>
-            <w:pPr>
-              <w:spacing w:after="0"/>
-              <w:rPr>
-                <w:rFonts w:ascii="Times New Roman" w:hAnsi="Times New Roman"/>
-                <w:sz w:val="20"/>
-                <w:lang w:val="en-GB" w:eastAsia="en-GB"/>
-              </w:rPr>
-            </w:pPr>
-          </w:p>
-        </w:tc>
-        <w:tc>
-          <w:tcPr>
-            <w:tcW w:w="0" w:type="auto"/>
-            <w:vAlign w:val="center"/>
-            <w:hideMark/>
-          </w:tcPr>
-          <w:p>
-            <w:pPr>
-              <w:spacing w:after="0"/>
-              <w:jc w:val="center"/>
-              <w:rPr>
-                <w:rFonts w:ascii="Times New Roman" w:hAnsi="Times New Roman"/>
-                <w:sz w:val="20"/>
-                <w:lang w:val="en-GB" w:eastAsia="en-GB"/>
-              </w:rPr>
-            </w:pPr>
-          </w:p>
-        </w:tc>
-      </w:tr>
-      <w:tr>
-        <w:trPr>
-          <w:tblCellSpacing w:w="15" w:type="dxa"/>
-        </w:trPr>
-        <w:tc>
-          <w:tcPr>
-            <w:tcW w:w="0" w:type="auto"/>
-            <w:vAlign w:val="center"/>
-            <w:hideMark/>
-          </w:tcPr>
-          <w:p>
-            <w:pPr>
-              <w:spacing w:after="0"/>
-              <w:rPr>
-                <w:rFonts w:ascii="Times New Roman" w:hAnsi="Times New Roman"/>
-                <w:szCs w:val="24"/>
-                <w:lang w:val="en-GB" w:eastAsia="en-GB"/>
-              </w:rPr>
-            </w:pPr>
-            <w:r>
-              <w:rPr>
-                <w:rFonts w:ascii="Times New Roman" w:hAnsi="Times New Roman"/>
-                <w:szCs w:val="24"/>
-                <w:lang w:val="en-GB" w:eastAsia="en-GB"/>
-              </w:rPr>
-              <w:lastRenderedPageBreak/>
-              <w:t>N</w:t>
-            </w:r>
-          </w:p>
-        </w:tc>
-        <w:tc>
-          <w:tcPr>
-            <w:tcW w:w="0" w:type="auto"/>
-            <w:vAlign w:val="center"/>
-            <w:hideMark/>
-          </w:tcPr>
-          <w:p>
-            <w:pPr>
-              <w:spacing w:after="0"/>
-              <w:jc w:val="center"/>
-              <w:rPr>
-                <w:rFonts w:ascii="Times New Roman" w:hAnsi="Times New Roman"/>
-                <w:szCs w:val="24"/>
-                <w:lang w:val="en-GB" w:eastAsia="en-GB"/>
-              </w:rPr>
-            </w:pPr>
-            <w:r>
-              <w:rPr>
-                <w:rFonts w:ascii="Times New Roman" w:hAnsi="Times New Roman"/>
-                <w:szCs w:val="24"/>
-                <w:lang w:val="en-GB" w:eastAsia="en-GB"/>
-              </w:rPr>
-              <w:t>0.031</w:t>
-            </w:r>
-            <w:r>
-              <w:rPr>
-                <w:rFonts w:ascii="Times New Roman" w:hAnsi="Times New Roman"/>
-                <w:szCs w:val="24"/>
-                <w:vertAlign w:val="superscript"/>
-                <w:lang w:val="en-GB" w:eastAsia="en-GB"/>
-              </w:rPr>
-              <w:t>***</w:t>
-            </w:r>
-          </w:p>
-        </w:tc>
-        <w:tc>
-          <w:tcPr>
-            <w:tcW w:w="0" w:type="auto"/>
-            <w:vAlign w:val="center"/>
-            <w:hideMark/>
-          </w:tcPr>
-          <w:p>
-            <w:pPr>
-              <w:spacing w:after="0"/>
-              <w:jc w:val="center"/>
-              <w:rPr>
-                <w:rFonts w:ascii="Times New Roman" w:hAnsi="Times New Roman"/>
-                <w:szCs w:val="24"/>
-                <w:lang w:val="en-GB" w:eastAsia="en-GB"/>
-              </w:rPr>
-            </w:pPr>
-          </w:p>
-        </w:tc>
-      </w:tr>
-      <w:tr>
-        <w:trPr>
-          <w:tblCellSpacing w:w="15" w:type="dxa"/>
-        </w:trPr>
-        <w:tc>
-          <w:tcPr>
-            <w:tcW w:w="0" w:type="auto"/>
-            <w:vAlign w:val="center"/>
-            <w:hideMark/>
-          </w:tcPr>
-          <w:p>
-            <w:pPr>
-              <w:spacing w:after="0"/>
-              <w:jc w:val="center"/>
-              <w:rPr>
-                <w:rFonts w:ascii="Times New Roman" w:hAnsi="Times New Roman"/>
-                <w:sz w:val="20"/>
-                <w:lang w:val="en-GB" w:eastAsia="en-GB"/>
-              </w:rPr>
-            </w:pPr>
-          </w:p>
-        </w:tc>
-        <w:tc>
-          <w:tcPr>
-            <w:tcW w:w="0" w:type="auto"/>
-            <w:vAlign w:val="center"/>
-            <w:hideMark/>
-          </w:tcPr>
-          <w:p>
-            <w:pPr>
-              <w:spacing w:after="0"/>
-              <w:jc w:val="center"/>
-              <w:rPr>
-                <w:rFonts w:ascii="Times New Roman" w:hAnsi="Times New Roman"/>
-                <w:szCs w:val="24"/>
-                <w:lang w:val="en-GB" w:eastAsia="en-GB"/>
-              </w:rPr>
-            </w:pPr>
-            <w:r>
-              <w:rPr>
-                <w:rFonts w:ascii="Times New Roman" w:hAnsi="Times New Roman"/>
-                <w:szCs w:val="24"/>
-                <w:lang w:val="en-GB" w:eastAsia="en-GB"/>
-              </w:rPr>
-              <w:t>(0.003)</w:t>
-            </w:r>
-          </w:p>
-        </w:tc>
-        <w:tc>
-          <w:tcPr>
-            <w:tcW w:w="0" w:type="auto"/>
-            <w:vAlign w:val="center"/>
-            <w:hideMark/>
-          </w:tcPr>
-          <w:p>
-            <w:pPr>
-              <w:spacing w:after="0"/>
-              <w:jc w:val="center"/>
-              <w:rPr>
-                <w:rFonts w:ascii="Times New Roman" w:hAnsi="Times New Roman"/>
-                <w:szCs w:val="24"/>
-                <w:lang w:val="en-GB" w:eastAsia="en-GB"/>
-              </w:rPr>
-            </w:pPr>
-          </w:p>
-        </w:tc>
-      </w:tr>
-      <w:tr>
-        <w:trPr>
-          <w:tblCellSpacing w:w="15" w:type="dxa"/>
-        </w:trPr>
-        <w:tc>
-          <w:tcPr>
-            <w:tcW w:w="0" w:type="auto"/>
-            <w:vAlign w:val="center"/>
-            <w:hideMark/>
-          </w:tcPr>
-          <w:p>
-            <w:pPr>
-              <w:spacing w:after="0"/>
-              <w:jc w:val="center"/>
-              <w:rPr>
-                <w:rFonts w:ascii="Times New Roman" w:hAnsi="Times New Roman"/>
-                <w:sz w:val="20"/>
-                <w:lang w:val="en-GB" w:eastAsia="en-GB"/>
-              </w:rPr>
-            </w:pPr>
-          </w:p>
-        </w:tc>
-        <w:tc>
-          <w:tcPr>
-            <w:tcW w:w="0" w:type="auto"/>
-            <w:vAlign w:val="center"/>
-            <w:hideMark/>
-          </w:tcPr>
-          <w:p>
-            <w:pPr>
-              <w:spacing w:after="0"/>
-              <w:rPr>
-                <w:rFonts w:ascii="Times New Roman" w:hAnsi="Times New Roman"/>
-                <w:sz w:val="20"/>
-                <w:lang w:val="en-GB" w:eastAsia="en-GB"/>
-              </w:rPr>
-            </w:pPr>
-          </w:p>
-        </w:tc>
-        <w:tc>
-          <w:tcPr>
-            <w:tcW w:w="0" w:type="auto"/>
-            <w:vAlign w:val="center"/>
-            <w:hideMark/>
-          </w:tcPr>
-          <w:p>
-            <w:pPr>
-              <w:spacing w:after="0"/>
-              <w:jc w:val="center"/>
-              <w:rPr>
-                <w:rFonts w:ascii="Times New Roman" w:hAnsi="Times New Roman"/>
-                <w:sz w:val="20"/>
-                <w:lang w:val="en-GB" w:eastAsia="en-GB"/>
-              </w:rPr>
-            </w:pPr>
-          </w:p>
-        </w:tc>
-      </w:tr>
-      <w:tr>
-        <w:trPr>
-          <w:tblCellSpacing w:w="15" w:type="dxa"/>
-        </w:trPr>
-        <w:tc>
-          <w:tcPr>
-            <w:tcW w:w="0" w:type="auto"/>
-            <w:vAlign w:val="center"/>
-            <w:hideMark/>
-          </w:tcPr>
-          <w:p>
-            <w:pPr>
-              <w:spacing w:after="0"/>
-              <w:rPr>
-                <w:rFonts w:ascii="Times New Roman" w:hAnsi="Times New Roman"/>
-                <w:szCs w:val="24"/>
-                <w:lang w:val="en-GB" w:eastAsia="en-GB"/>
-              </w:rPr>
-            </w:pPr>
-            <w:r>
-              <w:rPr>
-                <w:rFonts w:ascii="Times New Roman" w:hAnsi="Times New Roman"/>
-                <w:szCs w:val="24"/>
-                <w:lang w:val="en-GB" w:eastAsia="en-GB"/>
-              </w:rPr>
-              <w:t>Intercept</w:t>
-            </w:r>
-          </w:p>
-        </w:tc>
-        <w:tc>
-          <w:tcPr>
-            <w:tcW w:w="0" w:type="auto"/>
-            <w:vAlign w:val="center"/>
-            <w:hideMark/>
-          </w:tcPr>
-          <w:p>
-            <w:pPr>
-              <w:spacing w:after="0"/>
-              <w:jc w:val="center"/>
-              <w:rPr>
-                <w:rFonts w:ascii="Times New Roman" w:hAnsi="Times New Roman"/>
-                <w:szCs w:val="24"/>
-                <w:lang w:val="en-GB" w:eastAsia="en-GB"/>
-              </w:rPr>
-            </w:pPr>
-            <w:r>
-              <w:rPr>
-                <w:rFonts w:ascii="Times New Roman" w:hAnsi="Times New Roman"/>
-                <w:szCs w:val="24"/>
-                <w:lang w:val="en-GB" w:eastAsia="en-GB"/>
-              </w:rPr>
-              <w:t>1.428</w:t>
-            </w:r>
-            <w:r>
-              <w:rPr>
-                <w:rFonts w:ascii="Times New Roman" w:hAnsi="Times New Roman"/>
-                <w:szCs w:val="24"/>
-                <w:vertAlign w:val="superscript"/>
-                <w:lang w:val="en-GB" w:eastAsia="en-GB"/>
-              </w:rPr>
-              <w:t>***</w:t>
-            </w:r>
-          </w:p>
-        </w:tc>
-        <w:tc>
-          <w:tcPr>
-            <w:tcW w:w="0" w:type="auto"/>
-            <w:vAlign w:val="center"/>
-            <w:hideMark/>
-          </w:tcPr>
-          <w:p>
-            <w:pPr>
-              <w:spacing w:after="0"/>
-              <w:jc w:val="center"/>
-              <w:rPr>
-                <w:rFonts w:ascii="Times New Roman" w:hAnsi="Times New Roman"/>
-                <w:szCs w:val="24"/>
-                <w:lang w:val="en-GB" w:eastAsia="en-GB"/>
-              </w:rPr>
-            </w:pPr>
-            <w:r>
-              <w:rPr>
-                <w:rFonts w:ascii="Times New Roman" w:hAnsi="Times New Roman"/>
-                <w:szCs w:val="24"/>
-                <w:lang w:val="en-GB" w:eastAsia="en-GB"/>
-              </w:rPr>
-              <w:t>0.112</w:t>
-            </w:r>
-            <w:r>
-              <w:rPr>
-                <w:rFonts w:ascii="Times New Roman" w:hAnsi="Times New Roman"/>
-                <w:szCs w:val="24"/>
-                <w:vertAlign w:val="superscript"/>
-                <w:lang w:val="en-GB" w:eastAsia="en-GB"/>
-              </w:rPr>
-              <w:t>***</w:t>
-            </w:r>
-          </w:p>
-        </w:tc>
-      </w:tr>
-      <w:tr>
-        <w:trPr>
-          <w:tblCellSpacing w:w="15" w:type="dxa"/>
-        </w:trPr>
-        <w:tc>
-          <w:tcPr>
-            <w:tcW w:w="0" w:type="auto"/>
-            <w:vAlign w:val="center"/>
-            <w:hideMark/>
-          </w:tcPr>
-          <w:p>
-            <w:pPr>
-              <w:spacing w:after="0"/>
-              <w:jc w:val="center"/>
-              <w:rPr>
-                <w:rFonts w:ascii="Times New Roman" w:hAnsi="Times New Roman"/>
-                <w:szCs w:val="24"/>
-                <w:lang w:val="en-GB" w:eastAsia="en-GB"/>
-              </w:rPr>
-            </w:pPr>
-          </w:p>
-        </w:tc>
-        <w:tc>
-          <w:tcPr>
-            <w:tcW w:w="0" w:type="auto"/>
-            <w:vAlign w:val="center"/>
-            <w:hideMark/>
-          </w:tcPr>
-          <w:p>
-            <w:pPr>
-              <w:spacing w:after="0"/>
-              <w:jc w:val="center"/>
-              <w:rPr>
-                <w:rFonts w:ascii="Times New Roman" w:hAnsi="Times New Roman"/>
-                <w:szCs w:val="24"/>
-                <w:lang w:val="en-GB" w:eastAsia="en-GB"/>
-              </w:rPr>
-            </w:pPr>
-            <w:r>
-              <w:rPr>
-                <w:rFonts w:ascii="Times New Roman" w:hAnsi="Times New Roman"/>
-                <w:szCs w:val="24"/>
-                <w:lang w:val="en-GB" w:eastAsia="en-GB"/>
-              </w:rPr>
-              <w:t>(0.225)</w:t>
-            </w:r>
-          </w:p>
-        </w:tc>
-        <w:tc>
-          <w:tcPr>
-            <w:tcW w:w="0" w:type="auto"/>
-            <w:vAlign w:val="center"/>
-            <w:hideMark/>
-          </w:tcPr>
-          <w:p>
-            <w:pPr>
-              <w:spacing w:after="0"/>
-              <w:jc w:val="center"/>
-              <w:rPr>
-                <w:rFonts w:ascii="Times New Roman" w:hAnsi="Times New Roman"/>
-                <w:szCs w:val="24"/>
-                <w:lang w:val="en-GB" w:eastAsia="en-GB"/>
-              </w:rPr>
-            </w:pPr>
-            <w:r>
-              <w:rPr>
-                <w:rFonts w:ascii="Times New Roman" w:hAnsi="Times New Roman"/>
-                <w:szCs w:val="24"/>
-                <w:lang w:val="en-GB" w:eastAsia="en-GB"/>
-              </w:rPr>
-              <w:t>(0.043)</w:t>
-            </w:r>
-          </w:p>
-        </w:tc>
-      </w:tr>
-      <w:tr>
-        <w:trPr>
-          <w:tblCellSpacing w:w="15" w:type="dxa"/>
-        </w:trPr>
-        <w:tc>
-          <w:tcPr>
-            <w:tcW w:w="0" w:type="auto"/>
-            <w:vAlign w:val="center"/>
-            <w:hideMark/>
-          </w:tcPr>
-          <w:p>
-            <w:pPr>
-              <w:spacing w:after="0"/>
-              <w:jc w:val="center"/>
-              <w:rPr>
-                <w:rFonts w:ascii="Times New Roman" w:hAnsi="Times New Roman"/>
-                <w:szCs w:val="24"/>
-                <w:lang w:val="en-GB" w:eastAsia="en-GB"/>
-              </w:rPr>
-            </w:pPr>
-          </w:p>
-        </w:tc>
-        <w:tc>
-          <w:tcPr>
-            <w:tcW w:w="0" w:type="auto"/>
-            <w:vAlign w:val="center"/>
-            <w:hideMark/>
-          </w:tcPr>
-          <w:p>
-            <w:pPr>
-              <w:spacing w:after="0"/>
-              <w:rPr>
-                <w:rFonts w:ascii="Times New Roman" w:hAnsi="Times New Roman"/>
-                <w:sz w:val="20"/>
-                <w:lang w:val="en-GB" w:eastAsia="en-GB"/>
-              </w:rPr>
-            </w:pPr>
-          </w:p>
-        </w:tc>
-        <w:tc>
-          <w:tcPr>
-            <w:tcW w:w="0" w:type="auto"/>
-            <w:vAlign w:val="center"/>
-            <w:hideMark/>
-          </w:tcPr>
-          <w:p>
-            <w:pPr>
-              <w:spacing w:after="0"/>
-              <w:jc w:val="center"/>
-              <w:rPr>
-                <w:rFonts w:ascii="Times New Roman" w:hAnsi="Times New Roman"/>
-                <w:sz w:val="20"/>
-                <w:lang w:val="en-GB" w:eastAsia="en-GB"/>
-              </w:rPr>
-            </w:pPr>
-          </w:p>
-        </w:tc>
-      </w:tr>
-      <w:tr>
-        <w:trPr>
-          <w:tblCellSpacing w:w="15" w:type="dxa"/>
-        </w:trPr>
-        <w:tc>
-          <w:tcPr>
-            <w:tcW w:w="0" w:type="auto"/>
-            <w:gridSpan w:val="3"/>
-            <w:tcBorders>
-              <w:bottom w:val="single" w:sz="6" w:space="0" w:color="000000"/>
-            </w:tcBorders>
-            <w:vAlign w:val="center"/>
-            <w:hideMark/>
-          </w:tcPr>
-          <w:p>
-            <w:pPr>
-              <w:spacing w:after="0"/>
-              <w:jc w:val="center"/>
-              <w:rPr>
-                <w:rFonts w:ascii="Times New Roman" w:hAnsi="Times New Roman"/>
-                <w:sz w:val="20"/>
-                <w:lang w:val="en-GB" w:eastAsia="en-GB"/>
-              </w:rPr>
-            </w:pPr>
-          </w:p>
-        </w:tc>
-      </w:tr>
-      <w:tr>
-        <w:trPr>
-          <w:tblCellSpacing w:w="15" w:type="dxa"/>
-        </w:trPr>
-        <w:tc>
-          <w:tcPr>
-            <w:tcW w:w="0" w:type="auto"/>
-            <w:vAlign w:val="center"/>
-            <w:hideMark/>
-          </w:tcPr>
-          <w:p>
-            <w:pPr>
-              <w:spacing w:after="0"/>
-              <w:rPr>
-                <w:rFonts w:ascii="Times New Roman" w:hAnsi="Times New Roman"/>
-                <w:szCs w:val="24"/>
-                <w:lang w:val="en-GB" w:eastAsia="en-GB"/>
-              </w:rPr>
-            </w:pPr>
-            <w:r>
-              <w:rPr>
-                <w:rFonts w:ascii="Times New Roman" w:hAnsi="Times New Roman"/>
-                <w:szCs w:val="24"/>
-                <w:lang w:val="en-GB" w:eastAsia="en-GB"/>
-              </w:rPr>
-              <w:t>Observations</w:t>
-            </w:r>
-          </w:p>
-        </w:tc>
-        <w:tc>
-          <w:tcPr>
-            <w:tcW w:w="0" w:type="auto"/>
-            <w:vAlign w:val="center"/>
-            <w:hideMark/>
-          </w:tcPr>
-          <w:p>
-            <w:pPr>
-              <w:spacing w:after="0"/>
-              <w:jc w:val="center"/>
-              <w:rPr>
-                <w:rFonts w:ascii="Times New Roman" w:hAnsi="Times New Roman"/>
-                <w:szCs w:val="24"/>
-                <w:lang w:val="en-GB" w:eastAsia="en-GB"/>
-              </w:rPr>
-            </w:pPr>
-            <w:r>
-              <w:rPr>
-                <w:rFonts w:ascii="Times New Roman" w:hAnsi="Times New Roman"/>
-                <w:szCs w:val="24"/>
-                <w:lang w:val="en-GB" w:eastAsia="en-GB"/>
-              </w:rPr>
-              <w:t>617</w:t>
-            </w:r>
-          </w:p>
-        </w:tc>
-        <w:tc>
-          <w:tcPr>
-            <w:tcW w:w="0" w:type="auto"/>
-            <w:vAlign w:val="center"/>
-            <w:hideMark/>
-          </w:tcPr>
-          <w:p>
-            <w:pPr>
-              <w:spacing w:after="0"/>
-              <w:jc w:val="center"/>
-              <w:rPr>
-                <w:rFonts w:ascii="Times New Roman" w:hAnsi="Times New Roman"/>
-                <w:szCs w:val="24"/>
-                <w:lang w:val="en-GB" w:eastAsia="en-GB"/>
-              </w:rPr>
-            </w:pPr>
-            <w:r>
-              <w:rPr>
-                <w:rFonts w:ascii="Times New Roman" w:hAnsi="Times New Roman"/>
-                <w:szCs w:val="24"/>
-                <w:lang w:val="en-GB" w:eastAsia="en-GB"/>
-              </w:rPr>
-              <w:t>617</w:t>
-            </w:r>
-          </w:p>
-        </w:tc>
-      </w:tr>
-      <w:tr>
-        <w:trPr>
-          <w:tblCellSpacing w:w="15" w:type="dxa"/>
-        </w:trPr>
-        <w:tc>
-          <w:tcPr>
-            <w:tcW w:w="0" w:type="auto"/>
-            <w:vAlign w:val="center"/>
-            <w:hideMark/>
-          </w:tcPr>
-          <w:p>
-            <w:pPr>
-              <w:spacing w:after="0"/>
-              <w:rPr>
-                <w:rFonts w:ascii="Times New Roman" w:hAnsi="Times New Roman"/>
-                <w:szCs w:val="24"/>
-                <w:lang w:val="en-GB" w:eastAsia="en-GB"/>
-              </w:rPr>
-            </w:pPr>
-            <w:r>
-              <w:rPr>
-                <w:rFonts w:ascii="Times New Roman" w:hAnsi="Times New Roman"/>
-                <w:szCs w:val="24"/>
-                <w:lang w:val="en-GB" w:eastAsia="en-GB"/>
-              </w:rPr>
-              <w:t>R</w:t>
-            </w:r>
-            <w:r>
-              <w:rPr>
-                <w:rFonts w:ascii="Times New Roman" w:hAnsi="Times New Roman"/>
-                <w:szCs w:val="24"/>
-                <w:vertAlign w:val="superscript"/>
-                <w:lang w:val="en-GB" w:eastAsia="en-GB"/>
-              </w:rPr>
-              <w:t>2</w:t>
-            </w:r>
-          </w:p>
-        </w:tc>
-        <w:tc>
-          <w:tcPr>
-            <w:tcW w:w="0" w:type="auto"/>
-            <w:vAlign w:val="center"/>
-            <w:hideMark/>
-          </w:tcPr>
-          <w:p>
-            <w:pPr>
-              <w:spacing w:after="0"/>
-              <w:jc w:val="center"/>
-              <w:rPr>
-                <w:rFonts w:ascii="Times New Roman" w:hAnsi="Times New Roman"/>
-                <w:szCs w:val="24"/>
-                <w:lang w:val="en-GB" w:eastAsia="en-GB"/>
-              </w:rPr>
-            </w:pPr>
-            <w:r>
-              <w:rPr>
-                <w:rFonts w:ascii="Times New Roman" w:hAnsi="Times New Roman"/>
-                <w:szCs w:val="24"/>
-                <w:lang w:val="en-GB" w:eastAsia="en-GB"/>
-              </w:rPr>
-              <w:t>0.839</w:t>
-            </w:r>
-          </w:p>
-        </w:tc>
-        <w:tc>
-          <w:tcPr>
-            <w:tcW w:w="0" w:type="auto"/>
-            <w:vAlign w:val="center"/>
-            <w:hideMark/>
-          </w:tcPr>
-          <w:p>
-            <w:pPr>
-              <w:spacing w:after="0"/>
-              <w:jc w:val="center"/>
-              <w:rPr>
-                <w:rFonts w:ascii="Times New Roman" w:hAnsi="Times New Roman"/>
-                <w:szCs w:val="24"/>
-                <w:lang w:val="en-GB" w:eastAsia="en-GB"/>
-              </w:rPr>
-            </w:pPr>
-            <w:r>
-              <w:rPr>
-                <w:rFonts w:ascii="Times New Roman" w:hAnsi="Times New Roman"/>
-                <w:szCs w:val="24"/>
-                <w:lang w:val="en-GB" w:eastAsia="en-GB"/>
-              </w:rPr>
-              <w:t>0.220</w:t>
-            </w:r>
-          </w:p>
-        </w:tc>
-      </w:tr>
-      <w:tr>
-        <w:trPr>
-          <w:tblCellSpacing w:w="15" w:type="dxa"/>
-        </w:trPr>
-        <w:tc>
-          <w:tcPr>
-            <w:tcW w:w="0" w:type="auto"/>
-            <w:vAlign w:val="center"/>
-            <w:hideMark/>
-          </w:tcPr>
-          <w:p>
-            <w:pPr>
-              <w:spacing w:after="0"/>
-              <w:rPr>
-                <w:rFonts w:ascii="Times New Roman" w:hAnsi="Times New Roman"/>
-                <w:szCs w:val="24"/>
-                <w:lang w:val="en-GB" w:eastAsia="en-GB"/>
-              </w:rPr>
-            </w:pPr>
-            <w:r>
-              <w:rPr>
-                <w:rFonts w:ascii="Times New Roman" w:hAnsi="Times New Roman"/>
-                <w:szCs w:val="24"/>
-                <w:lang w:val="en-GB" w:eastAsia="en-GB"/>
-              </w:rPr>
-              <w:t>Adjusted R</w:t>
-            </w:r>
-            <w:r>
-              <w:rPr>
-                <w:rFonts w:ascii="Times New Roman" w:hAnsi="Times New Roman"/>
-                <w:szCs w:val="24"/>
-                <w:vertAlign w:val="superscript"/>
-                <w:lang w:val="en-GB" w:eastAsia="en-GB"/>
-              </w:rPr>
-              <w:t>2</w:t>
-            </w:r>
-          </w:p>
-        </w:tc>
-        <w:tc>
-          <w:tcPr>
-            <w:tcW w:w="0" w:type="auto"/>
-            <w:vAlign w:val="center"/>
-            <w:hideMark/>
-          </w:tcPr>
-          <w:p>
-            <w:pPr>
-              <w:spacing w:after="0"/>
-              <w:jc w:val="center"/>
-              <w:rPr>
-                <w:rFonts w:ascii="Times New Roman" w:hAnsi="Times New Roman"/>
-                <w:szCs w:val="24"/>
-                <w:lang w:val="en-GB" w:eastAsia="en-GB"/>
-              </w:rPr>
-            </w:pPr>
-            <w:r>
-              <w:rPr>
-                <w:rFonts w:ascii="Times New Roman" w:hAnsi="Times New Roman"/>
-                <w:szCs w:val="24"/>
-                <w:lang w:val="en-GB" w:eastAsia="en-GB"/>
-              </w:rPr>
-              <w:t>0.838</w:t>
-            </w:r>
-          </w:p>
-        </w:tc>
-        <w:tc>
-          <w:tcPr>
-            <w:tcW w:w="0" w:type="auto"/>
-            <w:vAlign w:val="center"/>
-            <w:hideMark/>
-          </w:tcPr>
-          <w:p>
-            <w:pPr>
-              <w:spacing w:after="0"/>
-              <w:jc w:val="center"/>
-              <w:rPr>
-                <w:rFonts w:ascii="Times New Roman" w:hAnsi="Times New Roman"/>
-                <w:szCs w:val="24"/>
-                <w:lang w:val="en-GB" w:eastAsia="en-GB"/>
-              </w:rPr>
-            </w:pPr>
-            <w:r>
-              <w:rPr>
-                <w:rFonts w:ascii="Times New Roman" w:hAnsi="Times New Roman"/>
-                <w:szCs w:val="24"/>
-                <w:lang w:val="en-GB" w:eastAsia="en-GB"/>
-              </w:rPr>
-              <w:t>0.218</w:t>
-            </w:r>
-          </w:p>
-        </w:tc>
-      </w:tr>
-      <w:tr>
-        <w:trPr>
-          <w:tblCellSpacing w:w="15" w:type="dxa"/>
-        </w:trPr>
-        <w:tc>
-          <w:tcPr>
-            <w:tcW w:w="0" w:type="auto"/>
-            <w:vAlign w:val="center"/>
-            <w:hideMark/>
-          </w:tcPr>
-          <w:p>
-            <w:pPr>
-              <w:spacing w:after="0"/>
-              <w:rPr>
-                <w:rFonts w:ascii="Times New Roman" w:hAnsi="Times New Roman"/>
-                <w:szCs w:val="24"/>
-                <w:lang w:val="en-GB" w:eastAsia="en-GB"/>
-              </w:rPr>
-            </w:pPr>
-            <w:r>
-              <w:rPr>
-                <w:rFonts w:ascii="Times New Roman" w:hAnsi="Times New Roman"/>
-                <w:szCs w:val="24"/>
-                <w:lang w:val="en-GB" w:eastAsia="en-GB"/>
-              </w:rPr>
-              <w:t>Residual Std. Error</w:t>
-            </w:r>
-          </w:p>
-        </w:tc>
-        <w:tc>
-          <w:tcPr>
-            <w:tcW w:w="0" w:type="auto"/>
-            <w:vAlign w:val="center"/>
-            <w:hideMark/>
-          </w:tcPr>
-          <w:p>
-            <w:pPr>
-              <w:spacing w:after="0"/>
-              <w:jc w:val="center"/>
-              <w:rPr>
-                <w:rFonts w:ascii="Times New Roman" w:hAnsi="Times New Roman"/>
-                <w:szCs w:val="24"/>
-                <w:lang w:val="en-GB" w:eastAsia="en-GB"/>
-              </w:rPr>
-            </w:pPr>
-            <w:r>
-              <w:rPr>
-                <w:rFonts w:ascii="Times New Roman" w:hAnsi="Times New Roman"/>
-                <w:szCs w:val="24"/>
-                <w:lang w:val="en-GB" w:eastAsia="en-GB"/>
-              </w:rPr>
-              <w:t>0.934 (</w:t>
-            </w:r>
-            <w:proofErr w:type="spellStart"/>
-            <w:r>
-              <w:rPr>
-                <w:rFonts w:ascii="Times New Roman" w:hAnsi="Times New Roman"/>
-                <w:szCs w:val="24"/>
-                <w:lang w:val="en-GB" w:eastAsia="en-GB"/>
-              </w:rPr>
-              <w:t>df</w:t>
-            </w:r>
-            <w:proofErr w:type="spellEnd"/>
-            <w:r>
-              <w:rPr>
-                <w:rFonts w:ascii="Times New Roman" w:hAnsi="Times New Roman"/>
-                <w:szCs w:val="24"/>
-                <w:lang w:val="en-GB" w:eastAsia="en-GB"/>
-              </w:rPr>
-              <w:t xml:space="preserve"> = 614)</w:t>
-            </w:r>
-          </w:p>
-        </w:tc>
-        <w:tc>
-          <w:tcPr>
-            <w:tcW w:w="0" w:type="auto"/>
-            <w:vAlign w:val="center"/>
-            <w:hideMark/>
-          </w:tcPr>
-          <w:p>
-            <w:pPr>
-              <w:spacing w:after="0"/>
-              <w:jc w:val="center"/>
-              <w:rPr>
-                <w:rFonts w:ascii="Times New Roman" w:hAnsi="Times New Roman"/>
-                <w:szCs w:val="24"/>
-                <w:lang w:val="en-GB" w:eastAsia="en-GB"/>
-              </w:rPr>
-            </w:pPr>
-            <w:r>
-              <w:rPr>
-                <w:rFonts w:ascii="Times New Roman" w:hAnsi="Times New Roman"/>
-                <w:szCs w:val="24"/>
-                <w:lang w:val="en-GB" w:eastAsia="en-GB"/>
-              </w:rPr>
-              <w:t>0.443 (</w:t>
-            </w:r>
-            <w:proofErr w:type="spellStart"/>
-            <w:r>
-              <w:rPr>
-                <w:rFonts w:ascii="Times New Roman" w:hAnsi="Times New Roman"/>
-                <w:szCs w:val="24"/>
-                <w:lang w:val="en-GB" w:eastAsia="en-GB"/>
-              </w:rPr>
-              <w:t>df</w:t>
-            </w:r>
-            <w:proofErr w:type="spellEnd"/>
-            <w:r>
-              <w:rPr>
-                <w:rFonts w:ascii="Times New Roman" w:hAnsi="Times New Roman"/>
-                <w:szCs w:val="24"/>
-                <w:lang w:val="en-GB" w:eastAsia="en-GB"/>
-              </w:rPr>
-              <w:t xml:space="preserve"> = 615)</w:t>
-            </w:r>
-          </w:p>
-        </w:tc>
-      </w:tr>
-      <w:tr>
-        <w:trPr>
-          <w:tblCellSpacing w:w="15" w:type="dxa"/>
-        </w:trPr>
-        <w:tc>
-          <w:tcPr>
-            <w:tcW w:w="0" w:type="auto"/>
-            <w:gridSpan w:val="3"/>
-            <w:tcBorders>
-              <w:bottom w:val="single" w:sz="6" w:space="0" w:color="000000"/>
-            </w:tcBorders>
-            <w:vAlign w:val="center"/>
-            <w:hideMark/>
-          </w:tcPr>
-          <w:p>
-            <w:pPr>
-              <w:spacing w:after="0"/>
-              <w:jc w:val="center"/>
-              <w:rPr>
-                <w:rFonts w:ascii="Times New Roman" w:hAnsi="Times New Roman"/>
-                <w:szCs w:val="24"/>
-                <w:lang w:val="en-GB" w:eastAsia="en-GB"/>
-              </w:rPr>
-            </w:pPr>
-          </w:p>
-        </w:tc>
-      </w:tr>
-      <w:tr>
-        <w:trPr>
-          <w:tblCellSpacing w:w="15" w:type="dxa"/>
-        </w:trPr>
-        <w:tc>
-          <w:tcPr>
-            <w:tcW w:w="0" w:type="auto"/>
-            <w:vAlign w:val="center"/>
-            <w:hideMark/>
-          </w:tcPr>
-          <w:p>
-            <w:pPr>
-              <w:spacing w:after="0"/>
-              <w:rPr>
-                <w:rFonts w:ascii="Times New Roman" w:hAnsi="Times New Roman"/>
-                <w:szCs w:val="24"/>
-                <w:lang w:val="en-GB" w:eastAsia="en-GB"/>
-              </w:rPr>
-            </w:pPr>
-            <w:r>
-              <w:rPr>
-                <w:rFonts w:ascii="Times New Roman" w:hAnsi="Times New Roman"/>
-                <w:i/>
-                <w:iCs/>
-                <w:szCs w:val="24"/>
-                <w:lang w:val="en-GB" w:eastAsia="en-GB"/>
-              </w:rPr>
-              <w:t>Note:</w:t>
-            </w:r>
-          </w:p>
-        </w:tc>
-        <w:tc>
-          <w:tcPr>
-            <w:tcW w:w="0" w:type="auto"/>
-            <w:gridSpan w:val="2"/>
-            <w:vAlign w:val="center"/>
-            <w:hideMark/>
-          </w:tcPr>
-          <w:p>
-            <w:pPr>
-              <w:spacing w:after="0"/>
-              <w:jc w:val="right"/>
-              <w:rPr>
-                <w:rFonts w:ascii="Times New Roman" w:hAnsi="Times New Roman"/>
-                <w:szCs w:val="24"/>
-                <w:lang w:val="en-GB" w:eastAsia="en-GB"/>
-              </w:rPr>
-            </w:pPr>
-            <w:r>
-              <w:rPr>
-                <w:rFonts w:ascii="Times New Roman" w:hAnsi="Times New Roman"/>
-                <w:szCs w:val="24"/>
-                <w:vertAlign w:val="superscript"/>
-                <w:lang w:val="en-GB" w:eastAsia="en-GB"/>
-              </w:rPr>
-              <w:t>*</w:t>
-            </w:r>
-            <w:r>
-              <w:rPr>
-                <w:rFonts w:ascii="Times New Roman" w:hAnsi="Times New Roman"/>
-                <w:szCs w:val="24"/>
-                <w:lang w:val="en-GB" w:eastAsia="en-GB"/>
-              </w:rPr>
-              <w:t>p&lt;0.1; </w:t>
-            </w:r>
-            <w:r>
-              <w:rPr>
-                <w:rFonts w:ascii="Times New Roman" w:hAnsi="Times New Roman"/>
-                <w:szCs w:val="24"/>
-                <w:vertAlign w:val="superscript"/>
-                <w:lang w:val="en-GB" w:eastAsia="en-GB"/>
-              </w:rPr>
-              <w:t>**</w:t>
-            </w:r>
-            <w:r>
-              <w:rPr>
-                <w:rFonts w:ascii="Times New Roman" w:hAnsi="Times New Roman"/>
-                <w:szCs w:val="24"/>
-                <w:lang w:val="en-GB" w:eastAsia="en-GB"/>
-              </w:rPr>
-              <w:t>p&lt;0.05; </w:t>
-            </w:r>
-            <w:r>
-              <w:rPr>
-                <w:rFonts w:ascii="Times New Roman" w:hAnsi="Times New Roman"/>
-                <w:szCs w:val="24"/>
-                <w:vertAlign w:val="superscript"/>
-                <w:lang w:val="en-GB" w:eastAsia="en-GB"/>
-              </w:rPr>
-              <w:t>***</w:t>
-            </w:r>
-            <w:r>
-              <w:rPr>
-                <w:rFonts w:ascii="Times New Roman" w:hAnsi="Times New Roman"/>
-                <w:szCs w:val="24"/>
-                <w:lang w:val="en-GB" w:eastAsia="en-GB"/>
-              </w:rPr>
-              <w:t>p&lt;0.01</w:t>
-            </w:r>
-          </w:p>
-        </w:tc>
-      </w:tr>
-    </w:tbl>
-    <w:p>
-      <w:pPr>
-        <w:spacing w:line="360" w:lineRule="auto"/>
-        <w:rPr>
-          <w:i/>
-          <w:iCs/>
-          <w:lang w:val="en-US"/>
-        </w:rPr>
-      </w:pPr>
+        <w:pStyle w:val="Heading2"/>
+        <w:rPr>
+          <w:lang w:val="en-US"/>
+        </w:rPr>
+      </w:pPr>
+      <w:r>
+        <w:rPr>
+          <w:lang w:val="en-US"/>
+        </w:rPr>
+        <w:t>Price</w:t>
+      </w:r>
+      <w:r>
+        <w:rPr>
+          <w:lang w:val="en-US"/>
+        </w:rPr>
+        <w:t xml:space="preserve"> data</w:t>
+      </w:r>
     </w:p>
     <w:p>
       <w:pPr>
-        <w:pStyle w:val="Heading2"/>
-        <w:rPr>
-          <w:lang w:val="en-US"/>
-        </w:rPr>
-      </w:pPr>
+        <w:spacing w:line="360" w:lineRule="auto"/>
+        <w:jc w:val="both"/>
+        <w:rPr>
+          <w:lang w:val="en-US"/>
+        </w:rPr>
+      </w:pPr>
+      <w:r>
+        <w:rPr>
+          <w:lang w:val="en-US"/>
+        </w:rPr>
+        <w:t xml:space="preserve">We use </w:t>
+      </w:r>
+      <w:r>
+        <w:rPr>
+          <w:lang w:val="en-US"/>
+        </w:rPr>
+        <w:t xml:space="preserve">fertilizer and wheat prices </w:t>
+      </w:r>
+      <w:r>
+        <w:rPr>
+          <w:lang w:val="en-US"/>
+        </w:rPr>
+        <w:t xml:space="preserve">data </w:t>
+      </w:r>
+      <w:r>
+        <w:rPr>
+          <w:lang w:val="en-US"/>
+        </w:rPr>
+        <w:t xml:space="preserve">for the </w:t>
+      </w:r>
+      <w:r>
+        <w:rPr>
+          <w:lang w:val="en-US"/>
+        </w:rPr>
+        <w:t xml:space="preserve">Cologne </w:t>
+      </w:r>
+      <w:r>
+        <w:rPr>
+          <w:lang w:val="en-US"/>
+        </w:rPr>
+        <w:t>Lowland</w:t>
+      </w:r>
+      <w:r>
+        <w:rPr>
+          <w:lang w:val="en-US"/>
+        </w:rPr>
+        <w:t xml:space="preserve"> </w:t>
+      </w:r>
+      <w:r>
+        <w:rPr>
+          <w:lang w:val="en-US"/>
+        </w:rPr>
+        <w:t>area</w:t>
+      </w:r>
+      <w:r>
+        <w:rPr>
+          <w:lang w:val="en-US"/>
+        </w:rPr>
+        <w:t>,</w:t>
+      </w:r>
+      <w:r>
+        <w:rPr>
+          <w:lang w:val="en-US"/>
+        </w:rPr>
+        <w:t xml:space="preserve"> </w:t>
+      </w:r>
+      <w:r>
+        <w:rPr>
+          <w:lang w:val="en-US"/>
+        </w:rPr>
+        <w:t>in the south</w:t>
+      </w:r>
+      <w:r>
+        <w:rPr>
+          <w:lang w:val="en-US"/>
+        </w:rPr>
+        <w:t>west</w:t>
+      </w:r>
+      <w:r>
+        <w:rPr>
+          <w:lang w:val="en-US"/>
+        </w:rPr>
+        <w:t xml:space="preserve"> </w:t>
+      </w:r>
+      <w:r>
+        <w:rPr>
+          <w:lang w:val="en-US"/>
+        </w:rPr>
+        <w:t>of</w:t>
+      </w:r>
+      <w:r>
+        <w:rPr>
+          <w:lang w:val="en-US"/>
+        </w:rPr>
+        <w:t xml:space="preserve"> </w:t>
+      </w:r>
+      <w:r>
+        <w:rPr>
+          <w:lang w:val="en-US"/>
+        </w:rPr>
+        <w:t>the German Federal s</w:t>
+      </w:r>
+      <w:r>
+        <w:rPr>
+          <w:lang w:val="en-US"/>
+        </w:rPr>
+        <w:t xml:space="preserve">tate of </w:t>
+      </w:r>
+      <w:r>
+        <w:rPr>
+          <w:lang w:val="en-US"/>
+        </w:rPr>
+        <w:t>North Rhine-Westphalia.</w:t>
+      </w:r>
+      <w:r>
+        <w:rPr>
+          <w:lang w:val="en-US"/>
+        </w:rPr>
+        <w:t xml:space="preserve"> </w:t>
+      </w:r>
+      <w:r>
+        <w:rPr>
+          <w:lang w:val="en-US"/>
+        </w:rPr>
+        <w:t xml:space="preserve">The dataset </w:t>
+      </w:r>
+      <w:r>
+        <w:rPr>
+          <w:lang w:val="en-US"/>
+        </w:rPr>
+        <w:t xml:space="preserve">was obtained from </w:t>
+      </w:r>
+      <w:commentRangeStart w:id="8"/>
+      <w:r>
+        <w:rPr>
+          <w:lang w:val="en-US"/>
+        </w:rPr>
+        <w:t>XXX</w:t>
+      </w:r>
+      <w:commentRangeEnd w:id="8"/>
+      <w:r>
+        <w:rPr>
+          <w:rStyle w:val="CommentReference"/>
+        </w:rPr>
+        <w:commentReference w:id="8"/>
+      </w:r>
+      <w:r>
+        <w:rPr>
+          <w:lang w:val="en-US"/>
+        </w:rPr>
+        <w:t xml:space="preserve"> and </w:t>
+      </w:r>
+      <w:r>
+        <w:rPr>
+          <w:lang w:val="en-US"/>
+        </w:rPr>
+        <w:t xml:space="preserve">covers </w:t>
+      </w:r>
+      <w:r>
+        <w:rPr>
+          <w:lang w:val="en-US"/>
+        </w:rPr>
+        <w:t>f</w:t>
+      </w:r>
+      <w:r>
+        <w:rPr>
+          <w:lang w:val="en-US"/>
+        </w:rPr>
+        <w:t xml:space="preserve">arm-level prices </w:t>
+      </w:r>
+      <w:r>
+        <w:rPr>
+          <w:lang w:val="en-US"/>
+        </w:rPr>
+        <w:t xml:space="preserve">for the period </w:t>
+      </w:r>
+      <w:r>
+        <w:rPr>
+          <w:lang w:val="en-US"/>
+        </w:rPr>
+        <w:t>2007-2025</w:t>
+      </w:r>
+      <w:r>
+        <w:rPr>
+          <w:lang w:val="en-US"/>
+        </w:rPr>
+        <w:t>.</w:t>
+      </w:r>
+      <w:r>
+        <w:rPr>
+          <w:lang w:val="en-US"/>
+        </w:rPr>
+        <w:t xml:space="preserve"> </w:t>
+      </w:r>
       <w:r>
         <w:rPr>
           <w:lang w:val="en-US"/>
@@ -23152,7 +22043,65 @@
         <w:rPr>
           <w:lang w:val="en-US"/>
         </w:rPr>
-        <w:t xml:space="preserve"> data</w:t>
+        <w:t>s are recorded the 1</w:t>
+      </w:r>
+      <w:r>
+        <w:rPr>
+          <w:vertAlign w:val="superscript"/>
+          <w:lang w:val="en-US"/>
+        </w:rPr>
+        <w:t>st</w:t>
+      </w:r>
+      <w:r>
+        <w:rPr>
+          <w:lang w:val="en-US"/>
+        </w:rPr>
+        <w:t xml:space="preserve"> and 3</w:t>
+      </w:r>
+      <w:r>
+        <w:rPr>
+          <w:vertAlign w:val="superscript"/>
+          <w:lang w:val="en-US"/>
+        </w:rPr>
+        <w:t>rd</w:t>
+      </w:r>
+      <w:r>
+        <w:rPr>
+          <w:lang w:val="en-US"/>
+        </w:rPr>
+        <w:t xml:space="preserve"> Monday of the month, generating bi-weekly observations</w:t>
+      </w:r>
+      <w:r>
+        <w:rPr>
+          <w:lang w:val="en-US"/>
+        </w:rPr>
+        <w:t xml:space="preserve"> with sporadic </w:t>
+      </w:r>
+      <w:commentRangeStart w:id="9"/>
+      <w:r>
+        <w:rPr>
+          <w:lang w:val="en-US"/>
+        </w:rPr>
+        <w:t>3-week gaps</w:t>
+      </w:r>
+      <w:commentRangeEnd w:id="9"/>
+      <w:r>
+        <w:rPr>
+          <w:rStyle w:val="CommentReference"/>
+        </w:rPr>
+        <w:commentReference w:id="9"/>
+      </w:r>
+      <w:r>
+        <w:rPr>
+          <w:lang w:val="en-US"/>
+        </w:rPr>
+        <w:t>.</w:t>
+      </w:r>
+      <w:r>
+        <w:rPr>
+          <w:lang w:val="en-US"/>
+        </w:rPr>
+        <w:t xml:space="preserve"> </w:t>
       </w:r>
     </w:p>
     <w:p>
@@ -23163,194 +22112,260 @@
           <w:lang w:val="en-US"/>
         </w:rPr>
       </w:pPr>
-      <w:r>
-        <w:rPr>
-          <w:lang w:val="en-US"/>
-        </w:rPr>
-        <w:t xml:space="preserve">We use </w:t>
-      </w:r>
-      <w:r>
-        <w:rPr>
-          <w:lang w:val="en-US"/>
-        </w:rPr>
-        <w:t xml:space="preserve">fertilizer and wheat prices </w:t>
-      </w:r>
-      <w:r>
-        <w:rPr>
-          <w:lang w:val="en-US"/>
-        </w:rPr>
-        <w:t xml:space="preserve">data </w:t>
-      </w:r>
-      <w:r>
-        <w:rPr>
-          <w:lang w:val="en-US"/>
-        </w:rPr>
-        <w:t xml:space="preserve">for the </w:t>
-      </w:r>
-      <w:r>
-        <w:rPr>
-          <w:lang w:val="en-US"/>
-        </w:rPr>
-        <w:t xml:space="preserve">Cologne </w:t>
-      </w:r>
-      <w:r>
-        <w:rPr>
-          <w:lang w:val="en-US"/>
-        </w:rPr>
-        <w:t>Lowland</w:t>
-      </w:r>
-      <w:r>
-        <w:rPr>
-          <w:lang w:val="en-US"/>
+    </w:p>
+    <w:p>
+      <w:pPr>
+        <w:keepNext/>
+        <w:spacing w:line="360" w:lineRule="auto"/>
+        <w:jc w:val="both"/>
+      </w:pPr>
+      <w:r>
+        <w:drawing>
+          <wp:inline distT="0" distB="0" distL="0" distR="0" wp14:anchorId="3AA048F7" wp14:editId="337B5023">
+            <wp:extent cx="5943600" cy="3902075"/>
+            <wp:effectExtent l="0" t="0" r="0" b="3175"/>
+            <wp:docPr id="4" name="Picture 4"/>
+            <wp:cNvGraphicFramePr>
+              <a:graphicFrameLocks xmlns:a="http://schemas.openxmlformats.org/drawingml/2006/main" noChangeAspect="1"/>
+            </wp:cNvGraphicFramePr>
+            <a:graphic xmlns:a="http://schemas.openxmlformats.org/drawingml/2006/main">
+              <a:graphicData uri="http://schemas.openxmlformats.org/drawingml/2006/picture">
+                <pic:pic xmlns:pic="http://schemas.openxmlformats.org/drawingml/2006/picture">
+                  <pic:nvPicPr>
+                    <pic:cNvPr id="1" name=""/>
+                    <pic:cNvPicPr/>
+                  </pic:nvPicPr>
+                  <pic:blipFill>
+                    <a:blip r:embed="rId14"/>
+                    <a:stretch>
+                      <a:fillRect/>
+                    </a:stretch>
+                  </pic:blipFill>
+                  <pic:spPr>
+                    <a:xfrm>
+                      <a:off x="0" y="0"/>
+                      <a:ext cx="5943600" cy="3902075"/>
+                    </a:xfrm>
+                    <a:prstGeom prst="rect">
+                      <a:avLst/>
+                    </a:prstGeom>
+                  </pic:spPr>
+                </pic:pic>
+              </a:graphicData>
+            </a:graphic>
+          </wp:inline>
+        </w:drawing>
+      </w:r>
+    </w:p>
+    <w:p>
+      <w:pPr>
+        <w:pStyle w:val="Caption"/>
+        <w:jc w:val="both"/>
+        <w:rPr>
+          <w:rFonts w:ascii="Times New Roman" w:hAnsi="Times New Roman"/>
+          <w:i/>
+          <w:iCs w:val="0"/>
+          <w:color w:val="auto"/>
+          <w:sz w:val="24"/>
+          <w:szCs w:val="24"/>
+          <w:lang w:val="en-GB"/>
+        </w:rPr>
+      </w:pPr>
+      <w:proofErr w:type="spellStart"/>
+      <w:r>
+        <w:rPr>
+          <w:rFonts w:ascii="Times New Roman" w:hAnsi="Times New Roman"/>
+          <w:b/>
+          <w:bCs/>
+          <w:i/>
+          <w:iCs w:val="0"/>
+          <w:color w:val="auto"/>
+          <w:sz w:val="24"/>
+          <w:szCs w:val="24"/>
+          <w:lang w:val="en-GB"/>
+        </w:rPr>
+        <w:t>Figure</w:t>
+      </w:r>
+      <w:proofErr w:type="spellEnd"/>
+      <w:r>
+        <w:rPr>
+          <w:rFonts w:ascii="Times New Roman" w:hAnsi="Times New Roman"/>
+          <w:b/>
+          <w:bCs/>
+          <w:i/>
+          <w:iCs w:val="0"/>
+          <w:color w:val="auto"/>
+          <w:sz w:val="24"/>
+          <w:szCs w:val="24"/>
+          <w:lang w:val="en-GB"/>
         </w:rPr>
         <w:t xml:space="preserve"> </w:t>
       </w:r>
       <w:r>
         <w:rPr>
-          <w:lang w:val="en-US"/>
-        </w:rPr>
-        <w:t>area</w:t>
-      </w:r>
-      <w:r>
-        <w:rPr>
-          <w:lang w:val="en-US"/>
-        </w:rPr>
-        <w:t>,</w:t>
-      </w:r>
-      <w:r>
-        <w:rPr>
-          <w:lang w:val="en-US"/>
-        </w:rPr>
-        <w:t xml:space="preserve"> </w:t>
-      </w:r>
-      <w:r>
-        <w:rPr>
-          <w:lang w:val="en-US"/>
-        </w:rPr>
-        <w:t>in the south</w:t>
-      </w:r>
-      <w:r>
-        <w:rPr>
-          <w:lang w:val="en-US"/>
-        </w:rPr>
-        <w:t>west</w:t>
-      </w:r>
-      <w:r>
-        <w:rPr>
-          <w:lang w:val="en-US"/>
-        </w:rPr>
-        <w:t xml:space="preserve"> </w:t>
-      </w:r>
-      <w:r>
-        <w:rPr>
-          <w:lang w:val="en-US"/>
-        </w:rPr>
-        <w:t>of</w:t>
-      </w:r>
-      <w:r>
-        <w:rPr>
-          <w:lang w:val="en-US"/>
-        </w:rPr>
-        <w:t xml:space="preserve"> </w:t>
-      </w:r>
-      <w:r>
-        <w:rPr>
-          <w:lang w:val="en-US"/>
-        </w:rPr>
-        <w:t>the German Federal s</w:t>
-      </w:r>
-      <w:r>
-        <w:rPr>
-          <w:lang w:val="en-US"/>
-        </w:rPr>
-        <w:t xml:space="preserve">tate of </w:t>
-      </w:r>
-      <w:r>
-        <w:rPr>
-          <w:lang w:val="en-US"/>
-        </w:rPr>
-        <w:t>North Rhine-Westphalia.</w:t>
-      </w:r>
-      <w:r>
-        <w:rPr>
-          <w:lang w:val="en-US"/>
-        </w:rPr>
-        <w:t xml:space="preserve"> </w:t>
-      </w:r>
-      <w:r>
-        <w:rPr>
-          <w:lang w:val="en-US"/>
-        </w:rPr>
-        <w:t xml:space="preserve">The dataset </w:t>
-      </w:r>
-      <w:r>
-        <w:rPr>
-          <w:lang w:val="en-US"/>
-        </w:rPr>
-        <w:t xml:space="preserve">was obtained from </w:t>
-      </w:r>
-      <w:commentRangeStart w:id="7"/>
-      <w:r>
-        <w:rPr>
-          <w:lang w:val="en-US"/>
-        </w:rPr>
-        <w:t>XXX</w:t>
-      </w:r>
-      <w:commentRangeEnd w:id="7"/>
-      <w:r>
-        <w:rPr>
-          <w:rStyle w:val="CommentReference"/>
-        </w:rPr>
-        <w:commentReference w:id="7"/>
-      </w:r>
-      <w:r>
-        <w:rPr>
-          <w:lang w:val="en-US"/>
-        </w:rPr>
-        <w:t xml:space="preserve"> and </w:t>
-      </w:r>
-      <w:r>
-        <w:rPr>
-          <w:lang w:val="en-US"/>
-        </w:rPr>
-        <w:t>covers b</w:t>
-      </w:r>
-      <w:r>
-        <w:rPr>
-          <w:lang w:val="en-US"/>
-        </w:rPr>
-        <w:t>i-weekly f</w:t>
-      </w:r>
-      <w:r>
-        <w:rPr>
-          <w:lang w:val="en-US"/>
-        </w:rPr>
-        <w:t xml:space="preserve">arm-level prices </w:t>
-      </w:r>
-      <w:r>
-        <w:rPr>
-          <w:lang w:val="en-US"/>
-        </w:rPr>
-        <w:t xml:space="preserve">for the period </w:t>
-      </w:r>
-      <w:r>
-        <w:rPr>
-          <w:lang w:val="en-US"/>
-        </w:rPr>
-        <w:t>2007-2025</w:t>
-      </w:r>
-      <w:r>
-        <w:rPr>
-          <w:lang w:val="en-US"/>
-        </w:rPr>
-        <w:t>.</w:t>
-      </w:r>
-      <w:r>
-        <w:rPr>
-          <w:lang w:val="en-US"/>
-        </w:rPr>
-        <w:t xml:space="preserve"> </w:t>
-      </w:r>
+          <w:rFonts w:ascii="Times New Roman" w:hAnsi="Times New Roman"/>
+          <w:b/>
+          <w:bCs/>
+          <w:i/>
+          <w:iCs w:val="0"/>
+          <w:color w:val="auto"/>
+          <w:sz w:val="24"/>
+          <w:szCs w:val="24"/>
+          <w:lang w:val="en-GB"/>
+        </w:rPr>
+        <w:fldChar w:fldCharType="begin"/>
+      </w:r>
+      <w:r>
+        <w:rPr>
+          <w:rFonts w:ascii="Times New Roman" w:hAnsi="Times New Roman"/>
+          <w:b/>
+          <w:bCs/>
+          <w:i/>
+          <w:iCs w:val="0"/>
+          <w:color w:val="auto"/>
+          <w:sz w:val="24"/>
+          <w:szCs w:val="24"/>
+          <w:lang w:val="en-GB"/>
+        </w:rPr>
+        <w:instrText xml:space="preserve"> SEQ Figure \* ARABIC </w:instrText>
+      </w:r>
+      <w:r>
+        <w:rPr>
+          <w:rFonts w:ascii="Times New Roman" w:hAnsi="Times New Roman"/>
+          <w:b/>
+          <w:bCs/>
+          <w:i/>
+          <w:iCs w:val="0"/>
+          <w:color w:val="auto"/>
+          <w:sz w:val="24"/>
+          <w:szCs w:val="24"/>
+          <w:lang w:val="en-GB"/>
+        </w:rPr>
+        <w:fldChar w:fldCharType="separate"/>
+      </w:r>
+      <w:r>
+        <w:rPr>
+          <w:rFonts w:ascii="Times New Roman" w:hAnsi="Times New Roman"/>
+          <w:b/>
+          <w:bCs/>
+          <w:i/>
+          <w:iCs w:val="0"/>
+          <w:color w:val="auto"/>
+          <w:sz w:val="24"/>
+          <w:szCs w:val="24"/>
+          <w:lang w:val="en-GB"/>
+        </w:rPr>
+        <w:t>2</w:t>
+      </w:r>
+      <w:r>
+        <w:rPr>
+          <w:rFonts w:ascii="Times New Roman" w:hAnsi="Times New Roman"/>
+          <w:b/>
+          <w:bCs/>
+          <w:i/>
+          <w:iCs w:val="0"/>
+          <w:color w:val="auto"/>
+          <w:sz w:val="24"/>
+          <w:szCs w:val="24"/>
+          <w:lang w:val="en-GB"/>
+        </w:rPr>
+        <w:fldChar w:fldCharType="end"/>
+      </w:r>
+      <w:r>
+        <w:rPr>
+          <w:rFonts w:ascii="Times New Roman" w:hAnsi="Times New Roman"/>
+          <w:b/>
+          <w:bCs/>
+          <w:i/>
+          <w:iCs w:val="0"/>
+          <w:color w:val="auto"/>
+          <w:sz w:val="24"/>
+          <w:szCs w:val="24"/>
+          <w:lang w:val="en-GB"/>
+        </w:rPr>
+        <w:t xml:space="preserve">. </w:t>
+      </w:r>
+      <w:r>
+        <w:rPr>
+          <w:rFonts w:ascii="Times New Roman" w:hAnsi="Times New Roman"/>
+          <w:i/>
+          <w:iCs w:val="0"/>
+          <w:color w:val="auto"/>
+          <w:sz w:val="24"/>
+          <w:szCs w:val="24"/>
+          <w:lang w:val="en-GB"/>
+        </w:rPr>
+        <w:t xml:space="preserve">Calcium Ammonium Nitrate (CAN) and wheat prices </w:t>
+      </w:r>
+      <w:r>
+        <w:rPr>
+          <w:rFonts w:ascii="Times New Roman" w:hAnsi="Times New Roman"/>
+          <w:i/>
+          <w:iCs w:val="0"/>
+          <w:color w:val="auto"/>
+          <w:sz w:val="24"/>
+          <w:szCs w:val="24"/>
+          <w:lang w:val="en-GB"/>
+        </w:rPr>
+        <w:t>(</w:t>
+      </w:r>
+      <w:r>
+        <w:rPr>
+          <w:rFonts w:ascii="Times New Roman" w:hAnsi="Times New Roman"/>
+          <w:i/>
+          <w:iCs w:val="0"/>
+          <w:color w:val="auto"/>
+          <w:sz w:val="24"/>
+          <w:szCs w:val="24"/>
+          <w:lang w:val="en-GB"/>
+        </w:rPr>
+        <w:t xml:space="preserve">Mar </w:t>
+      </w:r>
+      <w:r>
+        <w:rPr>
+          <w:rFonts w:ascii="Times New Roman" w:hAnsi="Times New Roman"/>
+          <w:i/>
+          <w:iCs w:val="0"/>
+          <w:color w:val="auto"/>
+          <w:sz w:val="24"/>
+          <w:szCs w:val="24"/>
+          <w:lang w:val="en-GB"/>
+        </w:rPr>
+        <w:t>2007-</w:t>
+      </w:r>
+      <w:r>
+        <w:rPr>
+          <w:rFonts w:ascii="Times New Roman" w:hAnsi="Times New Roman"/>
+          <w:i/>
+          <w:iCs w:val="0"/>
+          <w:color w:val="auto"/>
+          <w:sz w:val="24"/>
+          <w:szCs w:val="24"/>
+          <w:lang w:val="en-GB"/>
+        </w:rPr>
+        <w:t xml:space="preserve">Sep </w:t>
+      </w:r>
+      <w:r>
+        <w:rPr>
+          <w:rFonts w:ascii="Times New Roman" w:hAnsi="Times New Roman"/>
+          <w:i/>
+          <w:iCs w:val="0"/>
+          <w:color w:val="auto"/>
+          <w:sz w:val="24"/>
+          <w:szCs w:val="24"/>
+          <w:lang w:val="en-GB"/>
+        </w:rPr>
+        <w:t>2025)</w:t>
+      </w:r>
+    </w:p>
+    <w:p>
+      <w:pPr>
+        <w:spacing w:line="360" w:lineRule="auto"/>
+        <w:jc w:val="both"/>
+        <w:rPr>
+          <w:lang w:val="en-US"/>
+        </w:rPr>
+      </w:pPr>
     </w:p>
     <w:p>
       <w:pPr>
@@ -23645,7 +22660,7 @@
         <w:rPr>
           <w:sz w:val="20"/>
           <w:lang w:val="de-DE"/>
-          <w:rPrChange w:id="8" w:author="Tobias Dalhaus" w:date="2025-10-06T13:23:00Z">
+          <w:rPrChange w:id="10" w:author="Tobias Dalhaus" w:date="2025-10-06T13:23:00Z">
             <w:rPr>
               <w:sz w:val="20"/>
               <w:lang w:val="en-GB"/>
@@ -24680,12 +23695,12 @@
       </w:r>
     </w:p>
     <w:sectPr>
-      <w:headerReference w:type="even" r:id="rId14"/>
-      <w:headerReference w:type="default" r:id="rId15"/>
-      <w:footerReference w:type="even" r:id="rId16"/>
-      <w:footerReference w:type="default" r:id="rId17"/>
-      <w:headerReference w:type="first" r:id="rId18"/>
-      <w:footerReference w:type="first" r:id="rId19"/>
+      <w:headerReference w:type="even" r:id="rId15"/>
+      <w:headerReference w:type="default" r:id="rId16"/>
+      <w:footerReference w:type="even" r:id="rId17"/>
+      <w:footerReference w:type="default" r:id="rId18"/>
+      <w:headerReference w:type="first" r:id="rId19"/>
+      <w:footerReference w:type="first" r:id="rId20"/>
       <w:type w:val="continuous"/>
       <w:pgSz w:w="12240" w:h="15840"/>
       <w:pgMar w:top="1440" w:right="1440" w:bottom="1440" w:left="1440" w:header="720" w:footer="720" w:gutter="0"/>
@@ -24720,7 +23735,7 @@
       </w:r>
     </w:p>
   </w:comment>
-  <w:comment w:id="7" w:author="Spada, Riccardo" w:date="2025-09-26T12:23:00Z" w:initials="SR">
+  <w:comment w:id="8" w:author="Spada, Riccardo" w:date="2025-09-26T12:23:00Z" w:initials="SR">
     <w:p>
       <w:pPr>
         <w:pStyle w:val="CommentText"/>
@@ -24744,6 +23759,34 @@
         <w:t>add</w:t>
       </w:r>
       <w:proofErr w:type="spellEnd"/>
+    </w:p>
+  </w:comment>
+  <w:comment w:id="9" w:author="Spada, Riccardo" w:date="2025-10-27T16:20:00Z" w:initials="SR">
+    <w:p>
+      <w:pPr>
+        <w:pStyle w:val="CommentText"/>
+        <w:rPr>
+          <w:lang w:val="en-GB"/>
+        </w:rPr>
+      </w:pPr>
+      <w:r>
+        <w:rPr>
+          <w:rStyle w:val="CommentReference"/>
+        </w:rPr>
+        <w:annotationRef/>
+      </w:r>
+      <w:r>
+        <w:rPr>
+          <w:lang w:val="en-GB"/>
+        </w:rPr>
+        <w:t>How do we treat these g</w:t>
+      </w:r>
+      <w:r>
+        <w:rPr>
+          <w:lang w:val="en-GB"/>
+        </w:rPr>
+        <w:t xml:space="preserve">aps? </w:t>
+      </w:r>
     </w:p>
   </w:comment>
 </w:comments>
@@ -24753,6 +23796,7 @@
 <w15:commentsEx xmlns:wpc="http://schemas.microsoft.com/office/word/2010/wordprocessingCanvas" xmlns:cx="http://schemas.microsoft.com/office/drawing/2014/chartex" xmlns:cx1="http://schemas.microsoft.com/office/drawing/2015/9/8/chartex" xmlns:cx2="http://schemas.microsoft.com/office/drawing/2015/10/21/chartex" xmlns:cx3="http://schemas.microsoft.com/office/drawing/2016/5/9/chartex" xmlns:cx4="http://schemas.microsoft.com/office/drawing/2016/5/10/chartex" xmlns:cx5="http://schemas.microsoft.com/office/drawing/2016/5/11/chartex" xmlns:cx6="http://schemas.microsoft.com/office/drawing/2016/5/12/chartex" xmlns:cx7="http://schemas.microsoft.com/office/drawing/2016/5/13/chartex" xmlns:cx8="http://schemas.microsoft.com/office/drawing/2016/5/14/chartex" xmlns:mc="http://schemas.openxmlformats.org/markup-compatibility/2006" xmlns:aink="http://schemas.microsoft.com/office/drawing/2016/ink" xmlns:am3d="http://schemas.microsoft.com/office/drawing/2017/model3d" xmlns:o="urn:schemas-microsoft-com:office:office" xmlns:oel="http://schemas.microsoft.com/office/2019/extlst" xmlns:r="http://schemas.openxmlformats.org/officeDocument/2006/relationships" xmlns:m="http://schemas.openxmlformats.org/officeDocument/2006/math" xmlns:v="urn:schemas-microsoft-com:vml" xmlns:wp14="http://schemas.microsoft.com/office/word/2010/wordprocessingDrawing" xmlns:wp="http://schemas.openxmlformats.org/drawingml/2006/wordprocessingDrawing" xmlns:w10="urn:schemas-microsoft-com:office:word" xmlns:w="http://schemas.openxmlformats.org/wordprocessingml/2006/main" xmlns:w14="http://schemas.microsoft.com/office/word/2010/wordml" xmlns:w15="http://schemas.microsoft.com/office/word/2012/wordml" xmlns:w16cex="http://schemas.microsoft.com/office/word/2018/wordml/cex" xmlns:w16cid="http://schemas.microsoft.com/office/word/2016/wordml/cid" xmlns:w16="http://schemas.microsoft.com/office/word/2018/wordml" xmlns:w16sdtdh="http://schemas.microsoft.com/office/word/2020/wordml/sdtdatahash" xmlns:w16se="http://schemas.microsoft.com/office/word/2015/wordml/symex" xmlns:wpg="http://schemas.microsoft.com/office/word/2010/wordprocessingGroup" xmlns:wpi="http://schemas.microsoft.com/office/word/2010/wordprocessingInk" xmlns:wne="http://schemas.microsoft.com/office/word/2006/wordml" xmlns:wps="http://schemas.microsoft.com/office/word/2010/wordprocessingShape" mc:Ignorable="w14 w15 w16se w16cid w16 w16cex w16sdtdh wp14">
   <w15:commentEx w15:paraId="63251D0B" w15:done="0"/>
   <w15:commentEx w15:paraId="092AE68A" w15:done="0"/>
+  <w15:commentEx w15:paraId="75D20ED4" w15:done="0"/>
 </w15:commentsEx>
 </file>
 
@@ -24760,6 +23804,7 @@
 <w16cex:commentsExtensible xmlns:wpc="http://schemas.microsoft.com/office/word/2010/wordprocessingCanvas" xmlns:cx="http://schemas.microsoft.com/office/drawing/2014/chartex" xmlns:cx1="http://schemas.microsoft.com/office/drawing/2015/9/8/chartex" xmlns:cx2="http://schemas.microsoft.com/office/drawing/2015/10/21/chartex" xmlns:cx3="http://schemas.microsoft.com/office/drawing/2016/5/9/chartex" xmlns:cx4="http://schemas.microsoft.com/office/drawing/2016/5/10/chartex" xmlns:cx5="http://schemas.microsoft.com/office/drawing/2016/5/11/chartex" xmlns:cx6="http://schemas.microsoft.com/office/drawing/2016/5/12/chartex" xmlns:cx7="http://schemas.microsoft.com/office/drawing/2016/5/13/chartex" xmlns:cx8="http://schemas.microsoft.com/office/drawing/2016/5/14/chartex" xmlns:mc="http://schemas.openxmlformats.org/markup-compatibility/2006" xmlns:aink="http://schemas.microsoft.com/office/drawing/2016/ink" xmlns:am3d="http://schemas.microsoft.com/office/drawing/2017/model3d" xmlns:o="urn:schemas-microsoft-com:office:office" xmlns:oel="http://schemas.microsoft.com/office/2019/extlst" xmlns:r="http://schemas.openxmlformats.org/officeDocument/2006/relationships" xmlns:m="http://schemas.openxmlformats.org/officeDocument/2006/math" xmlns:v="urn:schemas-microsoft-com:vml" xmlns:wp14="http://schemas.microsoft.com/office/word/2010/wordprocessingDrawing" xmlns:wp="http://schemas.openxmlformats.org/drawingml/2006/wordprocessingDrawing" xmlns:w10="urn:schemas-microsoft-com:office:word" xmlns:w="http://schemas.openxmlformats.org/wordprocessingml/2006/main" xmlns:w14="http://schemas.microsoft.com/office/word/2010/wordml" xmlns:w15="http://schemas.microsoft.com/office/word/2012/wordml" xmlns:w16cex="http://schemas.microsoft.com/office/word/2018/wordml/cex" xmlns:w16cid="http://schemas.microsoft.com/office/word/2016/wordml/cid" xmlns:w16="http://schemas.microsoft.com/office/word/2018/wordml" xmlns:w16sdtdh="http://schemas.microsoft.com/office/word/2020/wordml/sdtdatahash" xmlns:w16se="http://schemas.microsoft.com/office/word/2015/wordml/symex" xmlns:wpg="http://schemas.microsoft.com/office/word/2010/wordprocessingGroup" xmlns:wpi="http://schemas.microsoft.com/office/word/2010/wordprocessingInk" xmlns:wne="http://schemas.microsoft.com/office/word/2006/wordml" xmlns:wps="http://schemas.microsoft.com/office/word/2010/wordprocessingShape" mc:Ignorable="w14 w15 w16se w16cid w16 w16cex w16sdtdh wp14">
   <w16cex:commentExtensible w16cex:durableId="6C2F7823" w16cex:dateUtc="2025-06-18T08:02:00Z"/>
   <w16cex:commentExtensible w16cex:durableId="2C81042A" w16cex:dateUtc="2025-09-26T10:23:00Z"/>
+  <w16cex:commentExtensible w16cex:durableId="2CAA1A5C" w16cex:dateUtc="2025-10-27T15:20:00Z"/>
 </w16cex:commentsExtensible>
 </file>
 
@@ -24767,6 +23812,7 @@
 <w16cid:commentsIds xmlns:wpc="http://schemas.microsoft.com/office/word/2010/wordprocessingCanvas" xmlns:cx="http://schemas.microsoft.com/office/drawing/2014/chartex" xmlns:cx1="http://schemas.microsoft.com/office/drawing/2015/9/8/chartex" xmlns:cx2="http://schemas.microsoft.com/office/drawing/2015/10/21/chartex" xmlns:cx3="http://schemas.microsoft.com/office/drawing/2016/5/9/chartex" xmlns:cx4="http://schemas.microsoft.com/office/drawing/2016/5/10/chartex" xmlns:cx5="http://schemas.microsoft.com/office/drawing/2016/5/11/chartex" xmlns:cx6="http://schemas.microsoft.com/office/drawing/2016/5/12/chartex" xmlns:cx7="http://schemas.microsoft.com/office/drawing/2016/5/13/chartex" xmlns:cx8="http://schemas.microsoft.com/office/drawing/2016/5/14/chartex" xmlns:mc="http://schemas.openxmlformats.org/markup-compatibility/2006" xmlns:aink="http://schemas.microsoft.com/office/drawing/2016/ink" xmlns:am3d="http://schemas.microsoft.com/office/drawing/2017/model3d" xmlns:o="urn:schemas-microsoft-com:office:office" xmlns:oel="http://schemas.microsoft.com/office/2019/extlst" xmlns:r="http://schemas.openxmlformats.org/officeDocument/2006/relationships" xmlns:m="http://schemas.openxmlformats.org/officeDocument/2006/math" xmlns:v="urn:schemas-microsoft-com:vml" xmlns:wp14="http://schemas.microsoft.com/office/word/2010/wordprocessingDrawing" xmlns:wp="http://schemas.openxmlformats.org/drawingml/2006/wordprocessingDrawing" xmlns:w10="urn:schemas-microsoft-com:office:word" xmlns:w="http://schemas.openxmlformats.org/wordprocessingml/2006/main" xmlns:w14="http://schemas.microsoft.com/office/word/2010/wordml" xmlns:w15="http://schemas.microsoft.com/office/word/2012/wordml" xmlns:w16cex="http://schemas.microsoft.com/office/word/2018/wordml/cex" xmlns:w16cid="http://schemas.microsoft.com/office/word/2016/wordml/cid" xmlns:w16="http://schemas.microsoft.com/office/word/2018/wordml" xmlns:w16sdtdh="http://schemas.microsoft.com/office/word/2020/wordml/sdtdatahash" xmlns:w16se="http://schemas.microsoft.com/office/word/2015/wordml/symex" xmlns:wpg="http://schemas.microsoft.com/office/word/2010/wordprocessingGroup" xmlns:wpi="http://schemas.microsoft.com/office/word/2010/wordprocessingInk" xmlns:wne="http://schemas.microsoft.com/office/word/2006/wordml" xmlns:wps="http://schemas.microsoft.com/office/word/2010/wordprocessingShape" mc:Ignorable="w14 w15 w16se w16cid w16 w16cex w16sdtdh wp14">
   <w16cid:commentId w16cid:paraId="63251D0B" w16cid:durableId="6C2F7823"/>
   <w16cid:commentId w16cid:paraId="092AE68A" w16cid:durableId="2C81042A"/>
+  <w16cid:commentId w16cid:paraId="75D20ED4" w16cid:durableId="2CAA1A5C"/>
 </w16cid:commentsIds>
 </file>
 
@@ -24876,7 +23922,25 @@
           <w:szCs w:val="18"/>
           <w:lang w:val="en-GB"/>
         </w:rPr>
-        <w:t>Among the non-SOMs, Hey &amp; Pace (2014) conclude that the Vector EU model (Siniscalchi, 2009) and the Alpha EU model (Ghirardato et al., 2004) perform better than the Subjective EU model (Savage, 1954) in explaining behaviour, but they perform similarly when it comes to prediction</w:t>
+        <w:t>Among the non-SOMs, Hey &amp; Pace (2014) conclude that the Vector EU model (</w:t>
+      </w:r>
+      <w:proofErr w:type="spellStart"/>
+      <w:r>
+        <w:rPr>
+          <w:sz w:val="18"/>
+          <w:szCs w:val="18"/>
+          <w:lang w:val="en-GB"/>
+        </w:rPr>
+        <w:t>Siniscalchi</w:t>
+      </w:r>
+      <w:proofErr w:type="spellEnd"/>
+      <w:r>
+        <w:rPr>
+          <w:sz w:val="18"/>
+          <w:szCs w:val="18"/>
+          <w:lang w:val="en-GB"/>
+        </w:rPr>
+        <w:t>, 2009) and the Alpha EU model (Ghirardato et al., 2004) perform better than the Subjective EU model (Savage, 1954) in explaining behaviour, but they perform similarly when it comes to prediction</w:t>
       </w:r>
       <w:r>
         <w:rPr>
@@ -25315,10 +24379,11 @@
     </w:lvl>
   </w:abstractNum>
   <w:abstractNum w:abstractNumId="1" w15:restartNumberingAfterBreak="0">
-    <w:nsid w:val="10302423"/>
+    <w:nsid w:val="05DB6140"/>
     <w:multiLevelType w:val="hybridMultilevel"/>
-    <w:tmpl w:val="9176D6B0"/>
-    <w:lvl w:ilvl="0" w:tplc="E15C2194">
+    <w:tmpl w:val="AFA4B53C"/>
+    <w:lvl w:ilvl="0" w:tplc="ADF4179A">
+      <w:start w:val="4"/>
       <w:numFmt w:val="bullet"/>
       <w:lvlText w:val="-"/>
       <w:lvlJc w:val="left"/>
@@ -25427,6 +24492,118 @@
     </w:lvl>
   </w:abstractNum>
   <w:abstractNum w:abstractNumId="2" w15:restartNumberingAfterBreak="0">
+    <w:nsid w:val="10302423"/>
+    <w:multiLevelType w:val="hybridMultilevel"/>
+    <w:tmpl w:val="9176D6B0"/>
+    <w:lvl w:ilvl="0" w:tplc="E15C2194">
+      <w:numFmt w:val="bullet"/>
+      <w:lvlText w:val="-"/>
+      <w:lvlJc w:val="left"/>
+      <w:pPr>
+        <w:ind w:left="720" w:hanging="360"/>
+      </w:pPr>
+      <w:rPr>
+        <w:rFonts w:ascii="CG Times" w:eastAsia="Times New Roman" w:hAnsi="CG Times" w:cs="Times New Roman" w:hint="default"/>
+      </w:rPr>
+    </w:lvl>
+    <w:lvl w:ilvl="1" w:tplc="08090003" w:tentative="1">
+      <w:start w:val="1"/>
+      <w:numFmt w:val="bullet"/>
+      <w:lvlText w:val="o"/>
+      <w:lvlJc w:val="left"/>
+      <w:pPr>
+        <w:ind w:left="1440" w:hanging="360"/>
+      </w:pPr>
+      <w:rPr>
+        <w:rFonts w:ascii="Courier New" w:hAnsi="Courier New" w:cs="Courier New" w:hint="default"/>
+      </w:rPr>
+    </w:lvl>
+    <w:lvl w:ilvl="2" w:tplc="08090005" w:tentative="1">
+      <w:start w:val="1"/>
+      <w:numFmt w:val="bullet"/>
+      <w:lvlText w:val=""/>
+      <w:lvlJc w:val="left"/>
+      <w:pPr>
+        <w:ind w:left="2160" w:hanging="360"/>
+      </w:pPr>
+      <w:rPr>
+        <w:rFonts w:ascii="Wingdings" w:hAnsi="Wingdings" w:hint="default"/>
+      </w:rPr>
+    </w:lvl>
+    <w:lvl w:ilvl="3" w:tplc="08090001" w:tentative="1">
+      <w:start w:val="1"/>
+      <w:numFmt w:val="bullet"/>
+      <w:lvlText w:val=""/>
+      <w:lvlJc w:val="left"/>
+      <w:pPr>
+        <w:ind w:left="2880" w:hanging="360"/>
+      </w:pPr>
+      <w:rPr>
+        <w:rFonts w:ascii="Symbol" w:hAnsi="Symbol" w:hint="default"/>
+      </w:rPr>
+    </w:lvl>
+    <w:lvl w:ilvl="4" w:tplc="08090003" w:tentative="1">
+      <w:start w:val="1"/>
+      <w:numFmt w:val="bullet"/>
+      <w:lvlText w:val="o"/>
+      <w:lvlJc w:val="left"/>
+      <w:pPr>
+        <w:ind w:left="3600" w:hanging="360"/>
+      </w:pPr>
+      <w:rPr>
+        <w:rFonts w:ascii="Courier New" w:hAnsi="Courier New" w:cs="Courier New" w:hint="default"/>
+      </w:rPr>
+    </w:lvl>
+    <w:lvl w:ilvl="5" w:tplc="08090005" w:tentative="1">
+      <w:start w:val="1"/>
+      <w:numFmt w:val="bullet"/>
+      <w:lvlText w:val=""/>
+      <w:lvlJc w:val="left"/>
+      <w:pPr>
+        <w:ind w:left="4320" w:hanging="360"/>
+      </w:pPr>
+      <w:rPr>
+        <w:rFonts w:ascii="Wingdings" w:hAnsi="Wingdings" w:hint="default"/>
+      </w:rPr>
+    </w:lvl>
+    <w:lvl w:ilvl="6" w:tplc="08090001" w:tentative="1">
+      <w:start w:val="1"/>
+      <w:numFmt w:val="bullet"/>
+      <w:lvlText w:val=""/>
+      <w:lvlJc w:val="left"/>
+      <w:pPr>
+        <w:ind w:left="5040" w:hanging="360"/>
+      </w:pPr>
+      <w:rPr>
+        <w:rFonts w:ascii="Symbol" w:hAnsi="Symbol" w:hint="default"/>
+      </w:rPr>
+    </w:lvl>
+    <w:lvl w:ilvl="7" w:tplc="08090003" w:tentative="1">
+      <w:start w:val="1"/>
+      <w:numFmt w:val="bullet"/>
+      <w:lvlText w:val="o"/>
+      <w:lvlJc w:val="left"/>
+      <w:pPr>
+        <w:ind w:left="5760" w:hanging="360"/>
+      </w:pPr>
+      <w:rPr>
+        <w:rFonts w:ascii="Courier New" w:hAnsi="Courier New" w:cs="Courier New" w:hint="default"/>
+      </w:rPr>
+    </w:lvl>
+    <w:lvl w:ilvl="8" w:tplc="08090005" w:tentative="1">
+      <w:start w:val="1"/>
+      <w:numFmt w:val="bullet"/>
+      <w:lvlText w:val=""/>
+      <w:lvlJc w:val="left"/>
+      <w:pPr>
+        <w:ind w:left="6480" w:hanging="360"/>
+      </w:pPr>
+      <w:rPr>
+        <w:rFonts w:ascii="Wingdings" w:hAnsi="Wingdings" w:hint="default"/>
+      </w:rPr>
+    </w:lvl>
+  </w:abstractNum>
+  <w:abstractNum w:abstractNumId="3" w15:restartNumberingAfterBreak="0">
     <w:nsid w:val="1AD45B49"/>
     <w:multiLevelType w:val="hybridMultilevel"/>
     <w:tmpl w:val="12165240"/>
@@ -25538,7 +24715,7 @@
       </w:rPr>
     </w:lvl>
   </w:abstractNum>
-  <w:abstractNum w:abstractNumId="3" w15:restartNumberingAfterBreak="0">
+  <w:abstractNum w:abstractNumId="4" w15:restartNumberingAfterBreak="0">
     <w:nsid w:val="1D5C7881"/>
     <w:multiLevelType w:val="hybridMultilevel"/>
     <w:tmpl w:val="988CC2EE"/>
@@ -25650,7 +24827,7 @@
       </w:rPr>
     </w:lvl>
   </w:abstractNum>
-  <w:abstractNum w:abstractNumId="4" w15:restartNumberingAfterBreak="0">
+  <w:abstractNum w:abstractNumId="5" w15:restartNumberingAfterBreak="0">
     <w:nsid w:val="22500996"/>
     <w:multiLevelType w:val="hybridMultilevel"/>
     <w:tmpl w:val="2DB87384"/>
@@ -25762,7 +24939,7 @@
       </w:rPr>
     </w:lvl>
   </w:abstractNum>
-  <w:abstractNum w:abstractNumId="5" w15:restartNumberingAfterBreak="0">
+  <w:abstractNum w:abstractNumId="6" w15:restartNumberingAfterBreak="0">
     <w:nsid w:val="27D7136E"/>
     <w:multiLevelType w:val="hybridMultilevel"/>
     <w:tmpl w:val="00F4F61A"/>
@@ -25874,7 +25051,7 @@
       </w:rPr>
     </w:lvl>
   </w:abstractNum>
-  <w:abstractNum w:abstractNumId="6" w15:restartNumberingAfterBreak="0">
+  <w:abstractNum w:abstractNumId="7" w15:restartNumberingAfterBreak="0">
     <w:nsid w:val="2AC57BF4"/>
     <w:multiLevelType w:val="hybridMultilevel"/>
     <w:tmpl w:val="6778D552"/>
@@ -25986,7 +25163,7 @@
       </w:rPr>
     </w:lvl>
   </w:abstractNum>
-  <w:abstractNum w:abstractNumId="7" w15:restartNumberingAfterBreak="0">
+  <w:abstractNum w:abstractNumId="8" w15:restartNumberingAfterBreak="0">
     <w:nsid w:val="2D08421F"/>
     <w:multiLevelType w:val="hybridMultilevel"/>
     <w:tmpl w:val="82100FD2"/>
@@ -26098,7 +25275,7 @@
       </w:rPr>
     </w:lvl>
   </w:abstractNum>
-  <w:abstractNum w:abstractNumId="8" w15:restartNumberingAfterBreak="0">
+  <w:abstractNum w:abstractNumId="9" w15:restartNumberingAfterBreak="0">
     <w:nsid w:val="360B1118"/>
     <w:multiLevelType w:val="multilevel"/>
     <w:tmpl w:val="04090025"/>
@@ -26193,7 +25370,7 @@
       </w:pPr>
     </w:lvl>
   </w:abstractNum>
-  <w:abstractNum w:abstractNumId="9" w15:restartNumberingAfterBreak="0">
+  <w:abstractNum w:abstractNumId="10" w15:restartNumberingAfterBreak="0">
     <w:nsid w:val="3A603655"/>
     <w:multiLevelType w:val="hybridMultilevel"/>
     <w:tmpl w:val="49581E50"/>
@@ -26306,7 +25483,7 @@
       </w:rPr>
     </w:lvl>
   </w:abstractNum>
-  <w:abstractNum w:abstractNumId="10" w15:restartNumberingAfterBreak="0">
+  <w:abstractNum w:abstractNumId="11" w15:restartNumberingAfterBreak="0">
     <w:nsid w:val="43AB38F9"/>
     <w:multiLevelType w:val="hybridMultilevel"/>
     <w:tmpl w:val="333CE5D6"/>
@@ -26419,7 +25596,7 @@
       </w:rPr>
     </w:lvl>
   </w:abstractNum>
-  <w:abstractNum w:abstractNumId="11" w15:restartNumberingAfterBreak="0">
+  <w:abstractNum w:abstractNumId="12" w15:restartNumberingAfterBreak="0">
     <w:nsid w:val="46557E52"/>
     <w:multiLevelType w:val="hybridMultilevel"/>
     <w:tmpl w:val="EDFA174E"/>
@@ -26508,7 +25685,7 @@
       </w:pPr>
     </w:lvl>
   </w:abstractNum>
-  <w:abstractNum w:abstractNumId="12" w15:restartNumberingAfterBreak="0">
+  <w:abstractNum w:abstractNumId="13" w15:restartNumberingAfterBreak="0">
     <w:nsid w:val="4DCE1F43"/>
     <w:multiLevelType w:val="hybridMultilevel"/>
     <w:tmpl w:val="54E420A8"/>
@@ -26620,7 +25797,7 @@
       </w:rPr>
     </w:lvl>
   </w:abstractNum>
-  <w:abstractNum w:abstractNumId="13" w15:restartNumberingAfterBreak="0">
+  <w:abstractNum w:abstractNumId="14" w15:restartNumberingAfterBreak="0">
     <w:nsid w:val="54742989"/>
     <w:multiLevelType w:val="hybridMultilevel"/>
     <w:tmpl w:val="20281E82"/>
@@ -26732,7 +25909,7 @@
       </w:rPr>
     </w:lvl>
   </w:abstractNum>
-  <w:abstractNum w:abstractNumId="14" w15:restartNumberingAfterBreak="0">
+  <w:abstractNum w:abstractNumId="15" w15:restartNumberingAfterBreak="0">
     <w:nsid w:val="57C84B70"/>
     <w:multiLevelType w:val="multilevel"/>
     <w:tmpl w:val="B2F2939C"/>
@@ -26881,7 +26058,7 @@
       </w:rPr>
     </w:lvl>
   </w:abstractNum>
-  <w:abstractNum w:abstractNumId="15" w15:restartNumberingAfterBreak="0">
+  <w:abstractNum w:abstractNumId="16" w15:restartNumberingAfterBreak="0">
     <w:nsid w:val="5E15237D"/>
     <w:multiLevelType w:val="hybridMultilevel"/>
     <w:tmpl w:val="B644F512"/>
@@ -26968,52 +26145,55 @@
     </w:lvl>
   </w:abstractNum>
   <w:num w:numId="1" w16cid:durableId="1209686766">
+    <w:abstractNumId w:val="16"/>
+  </w:num>
+  <w:num w:numId="2" w16cid:durableId="1797675693">
+    <w:abstractNumId w:val="9"/>
+  </w:num>
+  <w:num w:numId="3" w16cid:durableId="1676033787">
+    <w:abstractNumId w:val="7"/>
+  </w:num>
+  <w:num w:numId="4" w16cid:durableId="1340542488">
+    <w:abstractNumId w:val="10"/>
+  </w:num>
+  <w:num w:numId="5" w16cid:durableId="853885965">
+    <w:abstractNumId w:val="2"/>
+  </w:num>
+  <w:num w:numId="6" w16cid:durableId="1174370570">
+    <w:abstractNumId w:val="4"/>
+  </w:num>
+  <w:num w:numId="7" w16cid:durableId="924847710">
     <w:abstractNumId w:val="15"/>
   </w:num>
-  <w:num w:numId="2" w16cid:durableId="1797675693">
-    <w:abstractNumId w:val="8"/>
+  <w:num w:numId="8" w16cid:durableId="2123843559">
+    <w:abstractNumId w:val="11"/>
   </w:num>
-  <w:num w:numId="3" w16cid:durableId="1676033787">
+  <w:num w:numId="9" w16cid:durableId="248269492">
+    <w:abstractNumId w:val="3"/>
+  </w:num>
+  <w:num w:numId="10" w16cid:durableId="1028944994">
+    <w:abstractNumId w:val="14"/>
+  </w:num>
+  <w:num w:numId="11" w16cid:durableId="920069049">
+    <w:abstractNumId w:val="13"/>
+  </w:num>
+  <w:num w:numId="12" w16cid:durableId="211116913">
+    <w:abstractNumId w:val="5"/>
+  </w:num>
+  <w:num w:numId="13" w16cid:durableId="2045592798">
     <w:abstractNumId w:val="6"/>
   </w:num>
-  <w:num w:numId="4" w16cid:durableId="1340542488">
-    <w:abstractNumId w:val="9"/>
-  </w:num>
-  <w:num w:numId="5" w16cid:durableId="853885965">
-    <w:abstractNumId w:val="1"/>
-  </w:num>
-  <w:num w:numId="6" w16cid:durableId="1174370570">
-    <w:abstractNumId w:val="3"/>
-  </w:num>
-  <w:num w:numId="7" w16cid:durableId="924847710">
-    <w:abstractNumId w:val="14"/>
-  </w:num>
-  <w:num w:numId="8" w16cid:durableId="2123843559">
-    <w:abstractNumId w:val="10"/>
-  </w:num>
-  <w:num w:numId="9" w16cid:durableId="248269492">
-    <w:abstractNumId w:val="2"/>
-  </w:num>
-  <w:num w:numId="10" w16cid:durableId="1028944994">
-    <w:abstractNumId w:val="13"/>
-  </w:num>
-  <w:num w:numId="11" w16cid:durableId="920069049">
-    <w:abstractNumId w:val="12"/>
-  </w:num>
-  <w:num w:numId="12" w16cid:durableId="211116913">
-    <w:abstractNumId w:val="4"/>
-  </w:num>
-  <w:num w:numId="13" w16cid:durableId="2045592798">
-    <w:abstractNumId w:val="5"/>
-  </w:num>
   <w:num w:numId="14" w16cid:durableId="407192870">
-    <w:abstractNumId w:val="7"/>
+    <w:abstractNumId w:val="8"/>
   </w:num>
   <w:num w:numId="15" w16cid:durableId="1561555739">
     <w:abstractNumId w:val="0"/>
   </w:num>
   <w:num w:numId="16" w16cid:durableId="229854996">
-    <w:abstractNumId w:val="11"/>
+    <w:abstractNumId w:val="12"/>
+  </w:num>
+  <w:num w:numId="17" w16cid:durableId="1147670330">
+    <w:abstractNumId w:val="1"/>
   </w:num>
 </w:numbering>
 </file>

</xml_diff>

<commit_message>
standard time gaps and interpolation
</commit_message>
<xml_diff>
--- a/4_Documents/Input price risk management tools.docx
+++ b/4_Documents/Input price risk management tools.docx
@@ -15,6 +15,8 @@
           <w:lang w:val="en-US"/>
         </w:rPr>
       </w:pPr>
+      <w:bookmarkStart w:id="0" w:name="_Hlk212650725"/>
+      <w:bookmarkEnd w:id="0"/>
       <w:r>
         <w:rPr>
           <w:rFonts w:ascii="Times New Roman" w:hAnsi="Times New Roman"/>
@@ -116,6 +118,25 @@
         <w:rPr>
           <w:rFonts w:ascii="Times New Roman" w:eastAsiaTheme="minorEastAsia" w:hAnsi="Times New Roman"/>
         </w:rPr>
+        <w:t>Lukas Akerman</w:t>
+      </w:r>
+      <w:r>
+        <w:rPr>
+          <w:rFonts w:ascii="Times New Roman" w:eastAsiaTheme="minorEastAsia" w:hAnsi="Times New Roman"/>
+          <w:vertAlign w:val="superscript"/>
+        </w:rPr>
+        <w:t>2</w:t>
+      </w:r>
+      <w:r>
+        <w:rPr>
+          <w:rFonts w:ascii="Times New Roman" w:eastAsiaTheme="minorEastAsia" w:hAnsi="Times New Roman"/>
+        </w:rPr>
+        <w:t xml:space="preserve">, </w:t>
+      </w:r>
+      <w:r>
+        <w:rPr>
+          <w:rFonts w:ascii="Times New Roman" w:eastAsiaTheme="minorEastAsia" w:hAnsi="Times New Roman"/>
+        </w:rPr>
         <w:t>Miranda Meuwissen</w:t>
       </w:r>
       <w:r>
@@ -173,7 +194,7 @@
           <w:szCs w:val="24"/>
           <w:lang w:val="en-US"/>
         </w:rPr>
-        <w:t>Business Economics Group, Wagenin</w:t>
+        <w:t xml:space="preserve"> B</w:t>
       </w:r>
       <w:r>
         <w:rPr>
@@ -181,7 +202,54 @@
           <w:szCs w:val="24"/>
           <w:lang w:val="en-US"/>
         </w:rPr>
+        <w:t>usiness Economics Group, Wagenin</w:t>
+      </w:r>
+      <w:r>
+        <w:rPr>
+          <w:rFonts w:ascii="Times New Roman" w:eastAsiaTheme="minorHAnsi" w:hAnsi="Times New Roman"/>
+          <w:szCs w:val="24"/>
+          <w:lang w:val="en-US"/>
+        </w:rPr>
         <w:t>gen University &amp; Research, Netherlands</w:t>
+      </w:r>
+    </w:p>
+    <w:p>
+      <w:pPr>
+        <w:autoSpaceDE w:val="0"/>
+        <w:autoSpaceDN w:val="0"/>
+        <w:adjustRightInd w:val="0"/>
+        <w:spacing w:line="360" w:lineRule="auto"/>
+        <w:jc w:val="center"/>
+        <w:rPr>
+          <w:rFonts w:ascii="Times New Roman" w:eastAsiaTheme="minorHAnsi" w:hAnsi="Times New Roman"/>
+          <w:szCs w:val="24"/>
+          <w:lang w:val="en-US"/>
+        </w:rPr>
+      </w:pPr>
+      <w:r>
+        <w:rPr>
+          <w:rFonts w:ascii="Times New Roman" w:eastAsiaTheme="minorHAnsi" w:hAnsi="Times New Roman"/>
+          <w:szCs w:val="24"/>
+          <w:vertAlign w:val="superscript"/>
+          <w:lang w:val="en-US"/>
+        </w:rPr>
+        <w:t>2</w:t>
+      </w:r>
+      <w:r>
+        <w:rPr>
+          <w:rFonts w:ascii="Times New Roman" w:eastAsiaTheme="minorHAnsi" w:hAnsi="Times New Roman"/>
+          <w:szCs w:val="24"/>
+          <w:lang w:val="en-US"/>
+        </w:rPr>
+        <w:t xml:space="preserve"> Swedish University of Agricultural Science</w:t>
+      </w:r>
+      <w:r>
+        <w:rPr>
+          <w:rFonts w:ascii="Times New Roman" w:eastAsiaTheme="minorHAnsi" w:hAnsi="Times New Roman"/>
+          <w:szCs w:val="24"/>
+          <w:lang w:val="en-US"/>
+        </w:rPr>
+        <w:t xml:space="preserve"> (SLU), Sweden</w:t>
       </w:r>
     </w:p>
     <w:p>
@@ -1460,14 +1528,6 @@
           <w:szCs w:val="22"/>
           <w:lang w:val="en-US"/>
         </w:rPr>
-        <w:t xml:space="preserve"> Therefore,</w:t>
-      </w:r>
-      <w:r>
-        <w:rPr>
-          <w:rFonts w:ascii="Times New Roman" w:eastAsiaTheme="minorHAnsi" w:hAnsi="Times New Roman"/>
-          <w:szCs w:val="22"/>
-          <w:lang w:val="en-US"/>
-        </w:rPr>
         <w:t xml:space="preserve"> </w:t>
       </w:r>
       <w:r>
@@ -1476,6 +1536,23 @@
           <w:szCs w:val="22"/>
           <w:lang w:val="en-US"/>
         </w:rPr>
+        <w:lastRenderedPageBreak/>
+        <w:t>Therefore,</w:t>
+      </w:r>
+      <w:r>
+        <w:rPr>
+          <w:rFonts w:ascii="Times New Roman" w:eastAsiaTheme="minorHAnsi" w:hAnsi="Times New Roman"/>
+          <w:szCs w:val="22"/>
+          <w:lang w:val="en-US"/>
+        </w:rPr>
+        <w:t xml:space="preserve"> </w:t>
+      </w:r>
+      <w:r>
+        <w:rPr>
+          <w:rFonts w:ascii="Times New Roman" w:eastAsiaTheme="minorHAnsi" w:hAnsi="Times New Roman"/>
+          <w:szCs w:val="22"/>
+          <w:lang w:val="en-US"/>
+        </w:rPr>
         <w:t>behavioral</w:t>
       </w:r>
       <w:r>
@@ -1500,7 +1577,6 @@
           <w:szCs w:val="22"/>
           <w:lang w:val="en-US"/>
         </w:rPr>
-        <w:lastRenderedPageBreak/>
         <w:fldChar w:fldCharType="begin"/>
       </w:r>
       <w:r>
@@ -3058,8 +3134,8 @@
           <w:lang w:val="en-US"/>
         </w:rPr>
       </w:pPr>
-      <w:commentRangeStart w:id="0"/>
-      <w:ins w:id="1" w:author="Tobias Dalhaus" w:date="2025-06-18T10:02:00Z">
+      <w:commentRangeStart w:id="1"/>
+      <w:ins w:id="2" w:author="Tobias Dalhaus" w:date="2025-06-18T10:02:00Z">
         <w:r>
           <w:rPr>
             <w:rFonts w:ascii="Times New Roman" w:hAnsi="Times New Roman"/>
@@ -3068,7 +3144,7 @@
           </w:rPr>
           <w:t>We find, XXX</w:t>
         </w:r>
-        <w:commentRangeEnd w:id="0"/>
+        <w:commentRangeEnd w:id="1"/>
         <w:r>
           <w:rPr>
             <w:rStyle w:val="CommentReference"/>
@@ -3077,7 +3153,7 @@
             <w:szCs w:val="22"/>
             <w:lang w:val="en-US"/>
           </w:rPr>
-          <w:commentReference w:id="0"/>
+          <w:commentReference w:id="1"/>
         </w:r>
       </w:ins>
     </w:p>
@@ -9444,14 +9520,14 @@
           <w:lang w:val="en-US"/>
         </w:rPr>
       </w:pPr>
-      <w:bookmarkStart w:id="2" w:name="_Ref206150736"/>
+      <w:bookmarkStart w:id="3" w:name="_Ref206150736"/>
       <w:r>
         <w:rPr>
           <w:lang w:val="en-US"/>
         </w:rPr>
         <w:t>Decision framing</w:t>
       </w:r>
-      <w:bookmarkEnd w:id="2"/>
+      <w:bookmarkEnd w:id="3"/>
       <w:r>
         <w:rPr>
           <w:lang w:val="en-US"/>
@@ -12804,7 +12880,7 @@
           <w:lang w:val="en-US"/>
         </w:rPr>
       </w:pPr>
-      <w:bookmarkStart w:id="3" w:name="_Ref205816026"/>
+      <w:bookmarkStart w:id="4" w:name="_Ref205816026"/>
       <w:r>
         <w:rPr>
           <w:lang w:val="en-US"/>
@@ -12944,7 +13020,7 @@
         </w:rPr>
         <w:fldChar w:fldCharType="end"/>
       </w:r>
-      <w:bookmarkEnd w:id="3"/>
+      <w:bookmarkEnd w:id="4"/>
       <w:r>
         <w:rPr>
           <w:rFonts w:ascii="Times New Roman" w:hAnsi="Times New Roman"/>
@@ -14620,7 +14696,7 @@
                 </w:rPr>
                 <m:t>=</m:t>
               </m:r>
-              <w:bookmarkStart w:id="4" w:name="_Hlk171936323"/>
+              <w:bookmarkStart w:id="5" w:name="_Hlk171936323"/>
               <m:r>
                 <w:rPr>
                   <w:rFonts w:ascii="Cambria Math" w:hAnsi="Cambria Math" w:cs="Calibri"/>
@@ -14679,7 +14755,7 @@
                 </w:rPr>
                 <m:t>N</m:t>
               </m:r>
-              <w:bookmarkEnd w:id="4"/>
+              <w:bookmarkEnd w:id="5"/>
               <m:r>
                 <w:rPr>
                   <w:rFonts w:ascii="Cambria Math" w:hAnsi="Cambria Math" w:cs="Calibri"/>
@@ -15453,7 +15529,7 @@
         <w:t>outputs:</w:t>
       </w:r>
     </w:p>
-    <w:bookmarkStart w:id="5" w:name="_Hlk206593319"/>
+    <w:bookmarkStart w:id="6" w:name="_Hlk206593319"/>
     <w:p>
       <w:pPr>
         <w:autoSpaceDE w:val="0"/>
@@ -15627,7 +15703,7 @@
         </m:oMath>
       </m:oMathPara>
     </w:p>
-    <w:bookmarkEnd w:id="5"/>
+    <w:bookmarkEnd w:id="6"/>
     <w:p>
       <w:pPr>
         <w:autoSpaceDE w:val="0"/>
@@ -20579,7 +20655,7 @@
           <w:lang w:val="en-US"/>
         </w:rPr>
       </w:pPr>
-      <w:bookmarkStart w:id="6" w:name="_Ref212044160"/>
+      <w:bookmarkStart w:id="7" w:name="_Ref212044160"/>
       <w:r>
         <w:rPr>
           <w:b/>
@@ -20628,7 +20704,7 @@
         </w:rPr>
         <w:fldChar w:fldCharType="end"/>
       </w:r>
-      <w:bookmarkEnd w:id="6"/>
+      <w:bookmarkEnd w:id="7"/>
       <w:r>
         <w:rPr>
           <w:b/>
@@ -20722,7 +20798,7 @@
                 <w:lang w:val="en-US"/>
               </w:rPr>
             </w:pPr>
-            <w:bookmarkStart w:id="7" w:name="_Hlk212472226"/>
+            <w:bookmarkStart w:id="8" w:name="_Hlk212472226"/>
             <w:r>
               <w:rPr>
                 <w:b/>
@@ -21805,7 +21881,7 @@
           </w:p>
         </w:tc>
       </w:tr>
-      <w:bookmarkEnd w:id="7"/>
+      <w:bookmarkEnd w:id="8"/>
     </w:tbl>
     <w:p>
       <w:pPr>
@@ -21963,57 +22039,114 @@
         <w:rPr>
           <w:lang w:val="en-US"/>
         </w:rPr>
-        <w:t xml:space="preserve">The dataset </w:t>
-      </w:r>
-      <w:r>
-        <w:rPr>
-          <w:lang w:val="en-US"/>
-        </w:rPr>
-        <w:t xml:space="preserve">was obtained from </w:t>
-      </w:r>
-      <w:commentRangeStart w:id="8"/>
+        <w:t xml:space="preserve">The data was </w:t>
+      </w:r>
+      <w:r>
+        <w:rPr>
+          <w:lang w:val="en-US"/>
+        </w:rPr>
+        <w:t xml:space="preserve">obtained from </w:t>
+      </w:r>
+      <w:commentRangeStart w:id="9"/>
       <w:r>
         <w:rPr>
           <w:lang w:val="en-US"/>
         </w:rPr>
         <w:t>XXX</w:t>
       </w:r>
-      <w:commentRangeEnd w:id="8"/>
+      <w:commentRangeEnd w:id="9"/>
       <w:r>
         <w:rPr>
           <w:rStyle w:val="CommentReference"/>
         </w:rPr>
-        <w:commentReference w:id="8"/>
-      </w:r>
-      <w:r>
-        <w:rPr>
-          <w:lang w:val="en-US"/>
-        </w:rPr>
-        <w:t xml:space="preserve"> and </w:t>
-      </w:r>
-      <w:r>
-        <w:rPr>
-          <w:lang w:val="en-US"/>
-        </w:rPr>
-        <w:t xml:space="preserve">covers </w:t>
-      </w:r>
-      <w:r>
-        <w:rPr>
-          <w:lang w:val="en-US"/>
-        </w:rPr>
-        <w:t>f</w:t>
-      </w:r>
-      <w:r>
-        <w:rPr>
-          <w:lang w:val="en-US"/>
-        </w:rPr>
-        <w:t xml:space="preserve">arm-level prices </w:t>
-      </w:r>
-      <w:r>
-        <w:rPr>
-          <w:lang w:val="en-US"/>
-        </w:rPr>
-        <w:t xml:space="preserve">for the period </w:t>
+        <w:commentReference w:id="9"/>
+      </w:r>
+      <w:r>
+        <w:rPr>
+          <w:lang w:val="en-US"/>
+        </w:rPr>
+        <w:t>.</w:t>
+      </w:r>
+      <w:r>
+        <w:rPr>
+          <w:lang w:val="en-US"/>
+        </w:rPr>
+        <w:t xml:space="preserve"> </w:t>
+      </w:r>
+      <w:r>
+        <w:rPr>
+          <w:lang w:val="en-US"/>
+        </w:rPr>
+        <w:t>F</w:t>
+      </w:r>
+      <w:r>
+        <w:rPr>
+          <w:lang w:val="en-US"/>
+        </w:rPr>
+        <w:t xml:space="preserve">ertilizer </w:t>
+      </w:r>
+      <w:r>
+        <w:rPr>
+          <w:lang w:val="en-US"/>
+        </w:rPr>
+        <w:t xml:space="preserve">prices </w:t>
+      </w:r>
+      <w:r>
+        <w:rPr>
+          <w:lang w:val="en-US"/>
+        </w:rPr>
+        <w:t xml:space="preserve">are </w:t>
+      </w:r>
+      <w:r>
+        <w:rPr>
+          <w:lang w:val="en-US"/>
+        </w:rPr>
+        <w:t>recorded the 1</w:t>
+      </w:r>
+      <w:r>
+        <w:rPr>
+          <w:vertAlign w:val="superscript"/>
+          <w:lang w:val="en-US"/>
+        </w:rPr>
+        <w:t>st</w:t>
+      </w:r>
+      <w:r>
+        <w:rPr>
+          <w:lang w:val="en-US"/>
+        </w:rPr>
+        <w:t xml:space="preserve"> and 3</w:t>
+      </w:r>
+      <w:r>
+        <w:rPr>
+          <w:vertAlign w:val="superscript"/>
+          <w:lang w:val="en-US"/>
+        </w:rPr>
+        <w:t>rd</w:t>
+      </w:r>
+      <w:r>
+        <w:rPr>
+          <w:lang w:val="en-US"/>
+        </w:rPr>
+        <w:t xml:space="preserve"> Monday of the month, generating bi-weekly observations with </w:t>
+      </w:r>
+      <w:r>
+        <w:rPr>
+          <w:lang w:val="en-US"/>
+        </w:rPr>
+        <w:lastRenderedPageBreak/>
+        <w:t>sporadic 3-week gaps</w:t>
+      </w:r>
+      <w:r>
+        <w:rPr>
+          <w:lang w:val="en-US"/>
+        </w:rPr>
+        <w:t>, for the</w:t>
+      </w:r>
+      <w:r>
+        <w:rPr>
+          <w:lang w:val="en-US"/>
+        </w:rPr>
+        <w:t xml:space="preserve"> period </w:t>
       </w:r>
       <w:r>
         <w:rPr>
@@ -22037,71 +22170,43 @@
         <w:rPr>
           <w:lang w:val="en-US"/>
         </w:rPr>
-        <w:t>Price</w:t>
-      </w:r>
-      <w:r>
-        <w:rPr>
-          <w:lang w:val="en-US"/>
-        </w:rPr>
-        <w:t>s are recorded the 1</w:t>
-      </w:r>
-      <w:r>
-        <w:rPr>
-          <w:vertAlign w:val="superscript"/>
-          <w:lang w:val="en-US"/>
-        </w:rPr>
-        <w:t>st</w:t>
-      </w:r>
-      <w:r>
-        <w:rPr>
-          <w:lang w:val="en-US"/>
-        </w:rPr>
-        <w:t xml:space="preserve"> and 3</w:t>
-      </w:r>
-      <w:r>
-        <w:rPr>
-          <w:vertAlign w:val="superscript"/>
-          <w:lang w:val="en-US"/>
-        </w:rPr>
-        <w:t>rd</w:t>
-      </w:r>
-      <w:r>
-        <w:rPr>
-          <w:lang w:val="en-US"/>
-        </w:rPr>
-        <w:t xml:space="preserve"> Monday of the month, generating bi-weekly observations</w:t>
-      </w:r>
-      <w:r>
-        <w:rPr>
-          <w:lang w:val="en-US"/>
-        </w:rPr>
-        <w:t xml:space="preserve"> with sporadic </w:t>
-      </w:r>
-      <w:commentRangeStart w:id="9"/>
-      <w:r>
-        <w:rPr>
-          <w:lang w:val="en-US"/>
-        </w:rPr>
-        <w:t>3-week gaps</w:t>
-      </w:r>
-      <w:commentRangeEnd w:id="9"/>
-      <w:r>
-        <w:rPr>
-          <w:rStyle w:val="CommentReference"/>
-        </w:rPr>
-        <w:commentReference w:id="9"/>
-      </w:r>
-      <w:r>
-        <w:rPr>
-          <w:lang w:val="en-US"/>
-        </w:rPr>
-        <w:t>.</w:t>
-      </w:r>
-      <w:r>
-        <w:rPr>
-          <w:lang w:val="en-US"/>
-        </w:rPr>
-        <w:t xml:space="preserve"> </w:t>
+        <w:t>Wheat p</w:t>
+      </w:r>
+      <w:r>
+        <w:rPr>
+          <w:lang w:val="en-US"/>
+        </w:rPr>
+        <w:t>rice</w:t>
+      </w:r>
+      <w:r>
+        <w:rPr>
+          <w:lang w:val="en-US"/>
+        </w:rPr>
+        <w:t xml:space="preserve">s </w:t>
+      </w:r>
+      <w:r>
+        <w:rPr>
+          <w:lang w:val="en-US"/>
+        </w:rPr>
+        <w:t xml:space="preserve">consist of weekly observations </w:t>
+      </w:r>
+      <w:r>
+        <w:rPr>
+          <w:lang w:val="en-US"/>
+        </w:rPr>
+        <w:t xml:space="preserve">covering the period </w:t>
+      </w:r>
+      <w:r>
+        <w:rPr>
+          <w:lang w:val="en-US"/>
+        </w:rPr>
+        <w:t>200</w:t>
+      </w:r>
+      <w:r>
+        <w:rPr>
+          <w:lang w:val="en-US"/>
+        </w:rPr>
+        <w:t>0-2025.</w:t>
       </w:r>
     </w:p>
     <w:p>
@@ -22112,16 +22217,18 @@
           <w:lang w:val="en-US"/>
         </w:rPr>
       </w:pPr>
-    </w:p>
-    <w:p>
-      <w:pPr>
-        <w:keepNext/>
-        <w:spacing w:line="360" w:lineRule="auto"/>
-        <w:jc w:val="both"/>
-      </w:pPr>
-      <w:r>
+      <w:r>
+        <w:rPr>
+          <w:lang w:val="en-US"/>
+        </w:rPr>
+        <w:t xml:space="preserve"> </w:t>
+      </w:r>
+      <w:r>
+        <w:rPr>
+          <w:noProof/>
+        </w:rPr>
         <w:drawing>
-          <wp:inline distT="0" distB="0" distL="0" distR="0" wp14:anchorId="3AA048F7" wp14:editId="337B5023">
+          <wp:inline distT="0" distB="0" distL="0" distR="0" wp14:anchorId="145B2DC4" wp14:editId="1BBE1BE6">
             <wp:extent cx="5943600" cy="3902075"/>
             <wp:effectExtent l="0" t="0" r="0" b="3175"/>
             <wp:docPr id="4" name="Picture 4"/>
@@ -22171,7 +22278,6 @@
           <w:lang w:val="en-GB"/>
         </w:rPr>
       </w:pPr>
-      <w:proofErr w:type="spellStart"/>
       <w:r>
         <w:rPr>
           <w:rFonts w:ascii="Times New Roman" w:hAnsi="Times New Roman"/>
@@ -22184,9 +22290,8 @@
           <w:szCs w:val="24"/>
           <w:lang w:val="en-GB"/>
         </w:rPr>
-        <w:t>Figure</w:t>
-      </w:r>
-      <w:proofErr w:type="spellEnd"/>
+        <w:t xml:space="preserve">Figure </w:t>
+      </w:r>
       <w:r>
         <w:rPr>
           <w:rFonts w:ascii="Times New Roman" w:hAnsi="Times New Roman"/>
@@ -22199,7 +22304,7 @@
           <w:szCs w:val="24"/>
           <w:lang w:val="en-GB"/>
         </w:rPr>
-        <w:t xml:space="preserve"> </w:t>
+        <w:fldChar w:fldCharType="begin"/>
       </w:r>
       <w:r>
         <w:rPr>
@@ -22213,7 +22318,7 @@
           <w:szCs w:val="24"/>
           <w:lang w:val="en-GB"/>
         </w:rPr>
-        <w:fldChar w:fldCharType="begin"/>
+        <w:instrText xml:space="preserve"> SEQ Figure \* ARABIC </w:instrText>
       </w:r>
       <w:r>
         <w:rPr>
@@ -22227,7 +22332,7 @@
           <w:szCs w:val="24"/>
           <w:lang w:val="en-GB"/>
         </w:rPr>
-        <w:instrText xml:space="preserve"> SEQ Figure \* ARABIC </w:instrText>
+        <w:fldChar w:fldCharType="separate"/>
       </w:r>
       <w:r>
         <w:rPr>
@@ -22241,7 +22346,7 @@
           <w:szCs w:val="24"/>
           <w:lang w:val="en-GB"/>
         </w:rPr>
-        <w:fldChar w:fldCharType="separate"/>
+        <w:t>2</w:t>
       </w:r>
       <w:r>
         <w:rPr>
@@ -22255,7 +22360,7 @@
           <w:szCs w:val="24"/>
           <w:lang w:val="en-GB"/>
         </w:rPr>
-        <w:t>2</w:t>
+        <w:fldChar w:fldCharType="end"/>
       </w:r>
       <w:r>
         <w:rPr>
@@ -22269,20 +22374,6 @@
           <w:szCs w:val="24"/>
           <w:lang w:val="en-GB"/>
         </w:rPr>
-        <w:fldChar w:fldCharType="end"/>
-      </w:r>
-      <w:r>
-        <w:rPr>
-          <w:rFonts w:ascii="Times New Roman" w:hAnsi="Times New Roman"/>
-          <w:b/>
-          <w:bCs/>
-          <w:i/>
-          <w:iCs w:val="0"/>
-          <w:color w:val="auto"/>
-          <w:sz w:val="24"/>
-          <w:szCs w:val="24"/>
-          <w:lang w:val="en-GB"/>
-        </w:rPr>
         <w:t xml:space="preserve">. </w:t>
       </w:r>
       <w:r>
@@ -22295,68 +22386,434 @@
           <w:szCs w:val="24"/>
           <w:lang w:val="en-GB"/>
         </w:rPr>
-        <w:t xml:space="preserve">Calcium Ammonium Nitrate (CAN) and wheat prices </w:t>
-      </w:r>
-      <w:r>
-        <w:rPr>
-          <w:rFonts w:ascii="Times New Roman" w:hAnsi="Times New Roman"/>
-          <w:i/>
-          <w:iCs w:val="0"/>
-          <w:color w:val="auto"/>
-          <w:sz w:val="24"/>
-          <w:szCs w:val="24"/>
-          <w:lang w:val="en-GB"/>
+        <w:t>Calcium Ammonium Nitrate (CAN) and wheat prices (Mar 2007-Sep 2025)</w:t>
+      </w:r>
+    </w:p>
+    <w:p>
+      <w:pPr>
+        <w:rPr>
+          <w:lang w:val="en-GB"/>
+        </w:rPr>
+      </w:pPr>
+    </w:p>
+    <w:p>
+      <w:pPr>
+        <w:spacing w:line="360" w:lineRule="auto"/>
+        <w:jc w:val="both"/>
+        <w:rPr>
+          <w:lang w:val="en-US"/>
+        </w:rPr>
+      </w:pPr>
+      <w:r>
+        <w:rPr>
+          <w:lang w:val="en-US"/>
+        </w:rPr>
+        <w:t xml:space="preserve">To address the irregular temporal spacing of obtained price data, we apply </w:t>
+      </w:r>
+      <w:r>
+        <w:rPr>
+          <w:lang w:val="en-US"/>
+        </w:rPr>
+        <w:t xml:space="preserve">a standardization procedure. First, we identify the optimal time interval </w:t>
+      </w:r>
+      <w:r>
+        <w:rPr>
+          <w:lang w:val="en-US"/>
+        </w:rPr>
+        <w:t xml:space="preserve">that minimizes the distance between </w:t>
+      </w:r>
+      <w:r>
+        <w:rPr>
+          <w:lang w:val="en-US"/>
+        </w:rPr>
+        <w:t xml:space="preserve">observed dates and a theoretical </w:t>
+      </w:r>
+      <w:r>
+        <w:rPr>
+          <w:lang w:val="en-US"/>
+        </w:rPr>
+        <w:t xml:space="preserve">regular grid. This yielded and optimal interval of approximately </w:t>
+      </w:r>
+      <w:r>
+        <w:rPr>
+          <w:lang w:val="en-US"/>
+        </w:rPr>
+        <w:t xml:space="preserve">15 days, which balances the 14 day gap between </w:t>
+      </w:r>
+      <w:r>
+        <w:rPr>
+          <w:lang w:val="en-US"/>
+        </w:rPr>
+        <w:t xml:space="preserve">the first and third Monday and the occasionally 21 day gap. </w:t>
+      </w:r>
+      <w:r>
+        <w:rPr>
+          <w:lang w:val="en-US"/>
+        </w:rPr>
+        <w:t xml:space="preserve">We then generate </w:t>
+      </w:r>
+      <w:r>
+        <w:rPr>
+          <w:lang w:val="en-US"/>
+        </w:rPr>
+        <w:t xml:space="preserve">a </w:t>
+      </w:r>
+      <w:r>
+        <w:rPr>
+          <w:lang w:val="en-US"/>
+        </w:rPr>
+        <w:t>date grid</w:t>
+      </w:r>
+      <w:r>
+        <w:rPr>
+          <w:lang w:val="en-US"/>
+        </w:rPr>
+        <w:t xml:space="preserve"> based on the found optimal</w:t>
+      </w:r>
+      <w:r>
+        <w:rPr>
+          <w:lang w:val="en-US"/>
+        </w:rPr>
+        <w:t xml:space="preserve"> </w:t>
+      </w:r>
+      <w:r>
+        <w:rPr>
+          <w:lang w:val="en-US"/>
+        </w:rPr>
+        <w:t>interval</w:t>
+      </w:r>
+      <w:r>
+        <w:rPr>
+          <w:lang w:val="en-US"/>
+        </w:rPr>
+        <w:t>.</w:t>
+      </w:r>
+      <w:r>
+        <w:rPr>
+          <w:lang w:val="en-US"/>
+        </w:rPr>
+        <w:t xml:space="preserve"> For each </w:t>
+      </w:r>
+      <w:r>
+        <w:rPr>
+          <w:lang w:val="en-US"/>
+        </w:rPr>
+        <w:t>grid point, we retain the or</w:t>
+      </w:r>
+      <w:r>
+        <w:rPr>
+          <w:lang w:val="en-US"/>
+        </w:rPr>
+        <w:t xml:space="preserve">iginal observed </w:t>
+      </w:r>
+      <w:r>
+        <w:rPr>
+          <w:lang w:val="en-US"/>
+        </w:rPr>
+        <w:t xml:space="preserve">fertilizer price </w:t>
+      </w:r>
+      <w:r>
+        <w:rPr>
+          <w:lang w:val="en-US"/>
+        </w:rPr>
+        <w:t>if an observation f</w:t>
+      </w:r>
+      <w:r>
+        <w:rPr>
+          <w:lang w:val="en-US"/>
+        </w:rPr>
+        <w:t>alls</w:t>
+      </w:r>
+      <w:r>
+        <w:rPr>
+          <w:lang w:val="en-US"/>
+        </w:rPr>
+        <w:t xml:space="preserve"> within a </w:t>
+      </w:r>
+      <w:r>
+        <w:rPr>
+          <w:lang w:val="en-US"/>
+        </w:rPr>
+        <w:t xml:space="preserve">bi-weekly interval </w:t>
+      </w:r>
+      <w:r>
+        <w:rPr>
+          <w:lang w:val="en-US"/>
         </w:rPr>
         <w:t>(</w:t>
       </w:r>
-      <w:r>
-        <w:rPr>
-          <w:rFonts w:ascii="Times New Roman" w:hAnsi="Times New Roman"/>
-          <w:i/>
-          <w:iCs w:val="0"/>
-          <w:color w:val="auto"/>
-          <w:sz w:val="24"/>
-          <w:szCs w:val="24"/>
-          <w:lang w:val="en-GB"/>
-        </w:rPr>
-        <w:t xml:space="preserve">Mar </w:t>
-      </w:r>
-      <w:r>
-        <w:rPr>
-          <w:rFonts w:ascii="Times New Roman" w:hAnsi="Times New Roman"/>
-          <w:i/>
-          <w:iCs w:val="0"/>
-          <w:color w:val="auto"/>
-          <w:sz w:val="24"/>
-          <w:szCs w:val="24"/>
-          <w:lang w:val="en-GB"/>
-        </w:rPr>
-        <w:t>2007-</w:t>
-      </w:r>
-      <w:r>
-        <w:rPr>
-          <w:rFonts w:ascii="Times New Roman" w:hAnsi="Times New Roman"/>
-          <w:i/>
-          <w:iCs w:val="0"/>
-          <w:color w:val="auto"/>
-          <w:sz w:val="24"/>
-          <w:szCs w:val="24"/>
-          <w:lang w:val="en-GB"/>
-        </w:rPr>
-        <w:t xml:space="preserve">Sep </w:t>
-      </w:r>
-      <w:r>
-        <w:rPr>
-          <w:rFonts w:ascii="Times New Roman" w:hAnsi="Times New Roman"/>
-          <w:i/>
-          <w:iCs w:val="0"/>
-          <w:color w:val="auto"/>
-          <w:sz w:val="24"/>
-          <w:szCs w:val="24"/>
-          <w:lang w:val="en-GB"/>
-        </w:rPr>
-        <w:t>2025)</w:t>
-      </w:r>
+      <m:oMath>
+        <m:r>
+          <w:rPr>
+            <w:rFonts w:ascii="Cambria Math" w:hAnsi="Cambria Math"/>
+            <w:lang w:val="en-US"/>
+          </w:rPr>
+          <m:t>±</m:t>
+        </m:r>
+      </m:oMath>
+      <w:r>
+        <w:rPr>
+          <w:lang w:val="en-US"/>
+        </w:rPr>
+        <w:t xml:space="preserve"> 7 days</w:t>
+      </w:r>
+      <w:r>
+        <w:rPr>
+          <w:lang w:val="en-US"/>
+        </w:rPr>
+        <w:t xml:space="preserve"> from the grid date</w:t>
+      </w:r>
+      <w:r>
+        <w:rPr>
+          <w:lang w:val="en-US"/>
+        </w:rPr>
+        <w:t>)</w:t>
+      </w:r>
+      <w:r>
+        <w:rPr>
+          <w:lang w:val="en-US"/>
+        </w:rPr>
+        <w:t>.</w:t>
+      </w:r>
+      <w:r>
+        <w:rPr>
+          <w:lang w:val="en-US"/>
+        </w:rPr>
+        <w:t xml:space="preserve"> </w:t>
+      </w:r>
+      <w:r>
+        <w:rPr>
+          <w:lang w:val="en-US"/>
+        </w:rPr>
+        <w:t xml:space="preserve">For grid points without corresponding observations within the thresholds, we linearly interpolate prices based on the nearest original observation. </w:t>
+      </w:r>
+      <w:r>
+        <w:rPr>
+          <w:lang w:val="en-US"/>
+        </w:rPr>
+        <w:t xml:space="preserve">We </w:t>
+      </w:r>
+      <w:r>
+        <w:rPr>
+          <w:lang w:val="en-US"/>
+        </w:rPr>
+        <w:t>apply the same procedure to</w:t>
+      </w:r>
+      <w:r>
+        <w:rPr>
+          <w:lang w:val="en-US"/>
+        </w:rPr>
+        <w:t xml:space="preserve"> </w:t>
+      </w:r>
+      <w:r>
+        <w:rPr>
+          <w:lang w:val="en-US"/>
+        </w:rPr>
+        <w:t xml:space="preserve">wheat prices, </w:t>
+      </w:r>
+      <w:r>
+        <w:rPr>
+          <w:lang w:val="en-US"/>
+        </w:rPr>
+        <w:t xml:space="preserve">but </w:t>
+      </w:r>
+      <w:r>
+        <w:rPr>
+          <w:lang w:val="en-US"/>
+        </w:rPr>
+        <w:t xml:space="preserve">using a </w:t>
+      </w:r>
+      <w:r>
+        <w:rPr>
+          <w:lang w:val="en-US"/>
+        </w:rPr>
+        <w:t>weekly interval (</w:t>
+      </w:r>
+      <m:oMath>
+        <m:r>
+          <w:rPr>
+            <w:rFonts w:ascii="Cambria Math" w:hAnsi="Cambria Math"/>
+            <w:lang w:val="en-US"/>
+          </w:rPr>
+          <m:t>±</m:t>
+        </m:r>
+      </m:oMath>
+      <w:r>
+        <w:rPr>
+          <w:lang w:val="en-US"/>
+        </w:rPr>
+        <w:t xml:space="preserve"> 3.5 days)</w:t>
+      </w:r>
+      <w:r>
+        <w:rPr>
+          <w:lang w:val="en-US"/>
+        </w:rPr>
+        <w:t xml:space="preserve">, </w:t>
+      </w:r>
+      <w:r>
+        <w:rPr>
+          <w:lang w:val="en-US"/>
+        </w:rPr>
+        <w:t>given the higher temporal resolution</w:t>
+      </w:r>
+      <w:r>
+        <w:rPr>
+          <w:lang w:val="en-US"/>
+        </w:rPr>
+        <w:t>.</w:t>
+      </w:r>
+      <w:r>
+        <w:rPr>
+          <w:lang w:val="en-US"/>
+        </w:rPr>
+        <w:t xml:space="preserve"> </w:t>
+      </w:r>
+      <w:r>
+        <w:rPr>
+          <w:lang w:val="en-US"/>
+        </w:rPr>
+        <w:t xml:space="preserve">This </w:t>
+      </w:r>
+      <w:r>
+        <w:rPr>
+          <w:lang w:val="en-US"/>
+        </w:rPr>
+        <w:t xml:space="preserve">procedure </w:t>
+      </w:r>
+      <w:r>
+        <w:rPr>
+          <w:lang w:val="en-US"/>
+        </w:rPr>
+        <w:t>resulted in a consistently-spaced</w:t>
+      </w:r>
+      <w:r>
+        <w:rPr>
+          <w:lang w:val="en-US"/>
+        </w:rPr>
+        <w:t xml:space="preserve"> </w:t>
+      </w:r>
+      <w:r>
+        <w:rPr>
+          <w:lang w:val="en-US"/>
+        </w:rPr>
+        <w:t xml:space="preserve">time series suitable for temporal </w:t>
+      </w:r>
+      <w:r>
+        <w:rPr>
+          <w:lang w:val="en-US"/>
+        </w:rPr>
+        <w:lastRenderedPageBreak/>
+        <w:t xml:space="preserve">analysis </w:t>
+      </w:r>
+      <w:r>
+        <w:rPr>
+          <w:lang w:val="en-US"/>
+        </w:rPr>
+        <w:t xml:space="preserve">while preserving the original observations where available. </w:t>
+      </w:r>
+      <w:r>
+        <w:rPr>
+          <w:lang w:val="en-US"/>
+        </w:rPr>
+        <w:t xml:space="preserve">The final dataset </w:t>
+      </w:r>
+      <w:r>
+        <w:rPr>
+          <w:lang w:val="en-US"/>
+        </w:rPr>
+        <w:t>consists of 407</w:t>
+      </w:r>
+      <w:r>
+        <w:rPr>
+          <w:lang w:val="en-US"/>
+        </w:rPr>
+        <w:t xml:space="preserve"> observations of Calcium Ammonium Nitrate (CAN) and wheat prices </w:t>
+      </w:r>
+      <w:r>
+        <w:rPr>
+          <w:lang w:val="en-US"/>
+        </w:rPr>
+        <w:t>from January 2009 to November 2025</w:t>
+      </w:r>
+      <w:r>
+        <w:rPr>
+          <w:lang w:val="en-US"/>
+        </w:rPr>
+        <w:t>.</w:t>
+      </w:r>
+      <w:r>
+        <w:rPr>
+          <w:lang w:val="en-US"/>
+        </w:rPr>
+        <w:t xml:space="preserve"> </w:t>
+      </w:r>
+      <w:r>
+        <w:rPr>
+          <w:lang w:val="en-US"/>
+        </w:rPr>
+        <w:t xml:space="preserve">We use the first difference </w:t>
+      </w:r>
+      <w:r>
+        <w:rPr>
+          <w:lang w:val="en-US"/>
+        </w:rPr>
+        <w:t>a</w:t>
+      </w:r>
+      <w:r>
+        <w:rPr>
+          <w:lang w:val="en-US"/>
+        </w:rPr>
+        <w:t xml:space="preserve">s </w:t>
+      </w:r>
+      <w:r>
+        <w:rPr>
+          <w:lang w:val="en-US"/>
+        </w:rPr>
+        <w:t>both time series are not stationary</w:t>
+      </w:r>
+      <w:r>
+        <w:rPr>
+          <w:lang w:val="en-US"/>
+        </w:rPr>
+        <w:t xml:space="preserve"> (make </w:t>
+      </w:r>
+      <w:r>
+        <w:rPr>
+          <w:lang w:val="en-US"/>
+        </w:rPr>
+        <w:t>table</w:t>
+      </w:r>
+      <w:r>
+        <w:rPr>
+          <w:lang w:val="en-US"/>
+        </w:rPr>
+        <w:t xml:space="preserve"> X)</w:t>
+      </w:r>
+      <w:r>
+        <w:rPr>
+          <w:lang w:val="en-US"/>
+        </w:rPr>
+        <w:t xml:space="preserve">. </w:t>
+      </w:r>
+    </w:p>
+    <w:p>
+      <w:pPr>
+        <w:spacing w:line="360" w:lineRule="auto"/>
+        <w:jc w:val="both"/>
+        <w:rPr>
+          <w:lang w:val="en-US"/>
+        </w:rPr>
+      </w:pPr>
+    </w:p>
+    <w:p>
+      <w:pPr>
+        <w:keepNext/>
+        <w:spacing w:line="360" w:lineRule="auto"/>
+        <w:jc w:val="both"/>
+        <w:rPr>
+          <w:lang w:val="en-GB"/>
+        </w:rPr>
+      </w:pPr>
     </w:p>
     <w:p>
       <w:pPr>
@@ -23713,7 +24170,7 @@
 
 <file path=word/comments.xml><?xml version="1.0" encoding="utf-8"?>
 <w:comments xmlns:wpc="http://schemas.microsoft.com/office/word/2010/wordprocessingCanvas" xmlns:cx="http://schemas.microsoft.com/office/drawing/2014/chartex" xmlns:cx1="http://schemas.microsoft.com/office/drawing/2015/9/8/chartex" xmlns:cx2="http://schemas.microsoft.com/office/drawing/2015/10/21/chartex" xmlns:cx3="http://schemas.microsoft.com/office/drawing/2016/5/9/chartex" xmlns:cx4="http://schemas.microsoft.com/office/drawing/2016/5/10/chartex" xmlns:cx5="http://schemas.microsoft.com/office/drawing/2016/5/11/chartex" xmlns:cx6="http://schemas.microsoft.com/office/drawing/2016/5/12/chartex" xmlns:cx7="http://schemas.microsoft.com/office/drawing/2016/5/13/chartex" xmlns:cx8="http://schemas.microsoft.com/office/drawing/2016/5/14/chartex" xmlns:mc="http://schemas.openxmlformats.org/markup-compatibility/2006" xmlns:aink="http://schemas.microsoft.com/office/drawing/2016/ink" xmlns:am3d="http://schemas.microsoft.com/office/drawing/2017/model3d" xmlns:o="urn:schemas-microsoft-com:office:office" xmlns:oel="http://schemas.microsoft.com/office/2019/extlst" xmlns:r="http://schemas.openxmlformats.org/officeDocument/2006/relationships" xmlns:m="http://schemas.openxmlformats.org/officeDocument/2006/math" xmlns:v="urn:schemas-microsoft-com:vml" xmlns:wp14="http://schemas.microsoft.com/office/word/2010/wordprocessingDrawing" xmlns:wp="http://schemas.openxmlformats.org/drawingml/2006/wordprocessingDrawing" xmlns:w10="urn:schemas-microsoft-com:office:word" xmlns:w="http://schemas.openxmlformats.org/wordprocessingml/2006/main" xmlns:w14="http://schemas.microsoft.com/office/word/2010/wordml" xmlns:w15="http://schemas.microsoft.com/office/word/2012/wordml" xmlns:w16cex="http://schemas.microsoft.com/office/word/2018/wordml/cex" xmlns:w16cid="http://schemas.microsoft.com/office/word/2016/wordml/cid" xmlns:w16="http://schemas.microsoft.com/office/word/2018/wordml" xmlns:w16sdtdh="http://schemas.microsoft.com/office/word/2020/wordml/sdtdatahash" xmlns:w16se="http://schemas.microsoft.com/office/word/2015/wordml/symex" xmlns:wpg="http://schemas.microsoft.com/office/word/2010/wordprocessingGroup" xmlns:wpi="http://schemas.microsoft.com/office/word/2010/wordprocessingInk" xmlns:wne="http://schemas.microsoft.com/office/word/2006/wordml" xmlns:wps="http://schemas.microsoft.com/office/word/2010/wordprocessingShape" mc:Ignorable="w14 w15 w16se w16cid w16 w16cex w16sdtdh wp14">
-  <w:comment w:id="0" w:author="Tobias Dalhaus" w:date="2025-06-18T10:02:00Z" w:initials="TD">
+  <w:comment w:id="1" w:author="Tobias Dalhaus" w:date="2025-06-18T10:02:00Z" w:initials="TD">
     <w:p>
       <w:pPr>
         <w:pStyle w:val="CommentText"/>
@@ -23735,10 +24192,13 @@
       </w:r>
     </w:p>
   </w:comment>
-  <w:comment w:id="8" w:author="Spada, Riccardo" w:date="2025-09-26T12:23:00Z" w:initials="SR">
+  <w:comment w:id="9" w:author="Spada, Riccardo" w:date="2025-09-26T12:23:00Z" w:initials="SR">
     <w:p>
       <w:pPr>
         <w:pStyle w:val="CommentText"/>
+        <w:rPr>
+          <w:lang w:val="en-GB"/>
+        </w:rPr>
       </w:pPr>
       <w:r>
         <w:rPr>
@@ -23746,46 +24206,11 @@
         </w:rPr>
         <w:annotationRef/>
       </w:r>
-      <w:proofErr w:type="spellStart"/>
-      <w:r>
-        <w:t>Please</w:t>
-      </w:r>
-      <w:proofErr w:type="spellEnd"/>
-      <w:r>
-        <w:t xml:space="preserve"> </w:t>
-      </w:r>
-      <w:proofErr w:type="spellStart"/>
-      <w:r>
-        <w:t>add</w:t>
-      </w:r>
-      <w:proofErr w:type="spellEnd"/>
-    </w:p>
-  </w:comment>
-  <w:comment w:id="9" w:author="Spada, Riccardo" w:date="2025-10-27T16:20:00Z" w:initials="SR">
-    <w:p>
-      <w:pPr>
-        <w:pStyle w:val="CommentText"/>
-        <w:rPr>
-          <w:lang w:val="en-GB"/>
-        </w:rPr>
-      </w:pPr>
-      <w:r>
-        <w:rPr>
-          <w:rStyle w:val="CommentReference"/>
-        </w:rPr>
-        <w:annotationRef/>
-      </w:r>
-      <w:r>
-        <w:rPr>
-          <w:lang w:val="en-GB"/>
-        </w:rPr>
-        <w:t>How do we treat these g</w:t>
-      </w:r>
-      <w:r>
-        <w:rPr>
-          <w:lang w:val="en-GB"/>
-        </w:rPr>
-        <w:t xml:space="preserve">aps? </w:t>
+      <w:r>
+        <w:rPr>
+          <w:lang w:val="en-GB"/>
+        </w:rPr>
+        <w:t>Please add</w:t>
       </w:r>
     </w:p>
   </w:comment>
@@ -23795,8 +24220,7 @@
 <file path=word/commentsExtended.xml><?xml version="1.0" encoding="utf-8"?>
 <w15:commentsEx xmlns:wpc="http://schemas.microsoft.com/office/word/2010/wordprocessingCanvas" xmlns:cx="http://schemas.microsoft.com/office/drawing/2014/chartex" xmlns:cx1="http://schemas.microsoft.com/office/drawing/2015/9/8/chartex" xmlns:cx2="http://schemas.microsoft.com/office/drawing/2015/10/21/chartex" xmlns:cx3="http://schemas.microsoft.com/office/drawing/2016/5/9/chartex" xmlns:cx4="http://schemas.microsoft.com/office/drawing/2016/5/10/chartex" xmlns:cx5="http://schemas.microsoft.com/office/drawing/2016/5/11/chartex" xmlns:cx6="http://schemas.microsoft.com/office/drawing/2016/5/12/chartex" xmlns:cx7="http://schemas.microsoft.com/office/drawing/2016/5/13/chartex" xmlns:cx8="http://schemas.microsoft.com/office/drawing/2016/5/14/chartex" xmlns:mc="http://schemas.openxmlformats.org/markup-compatibility/2006" xmlns:aink="http://schemas.microsoft.com/office/drawing/2016/ink" xmlns:am3d="http://schemas.microsoft.com/office/drawing/2017/model3d" xmlns:o="urn:schemas-microsoft-com:office:office" xmlns:oel="http://schemas.microsoft.com/office/2019/extlst" xmlns:r="http://schemas.openxmlformats.org/officeDocument/2006/relationships" xmlns:m="http://schemas.openxmlformats.org/officeDocument/2006/math" xmlns:v="urn:schemas-microsoft-com:vml" xmlns:wp14="http://schemas.microsoft.com/office/word/2010/wordprocessingDrawing" xmlns:wp="http://schemas.openxmlformats.org/drawingml/2006/wordprocessingDrawing" xmlns:w10="urn:schemas-microsoft-com:office:word" xmlns:w="http://schemas.openxmlformats.org/wordprocessingml/2006/main" xmlns:w14="http://schemas.microsoft.com/office/word/2010/wordml" xmlns:w15="http://schemas.microsoft.com/office/word/2012/wordml" xmlns:w16cex="http://schemas.microsoft.com/office/word/2018/wordml/cex" xmlns:w16cid="http://schemas.microsoft.com/office/word/2016/wordml/cid" xmlns:w16="http://schemas.microsoft.com/office/word/2018/wordml" xmlns:w16sdtdh="http://schemas.microsoft.com/office/word/2020/wordml/sdtdatahash" xmlns:w16se="http://schemas.microsoft.com/office/word/2015/wordml/symex" xmlns:wpg="http://schemas.microsoft.com/office/word/2010/wordprocessingGroup" xmlns:wpi="http://schemas.microsoft.com/office/word/2010/wordprocessingInk" xmlns:wne="http://schemas.microsoft.com/office/word/2006/wordml" xmlns:wps="http://schemas.microsoft.com/office/word/2010/wordprocessingShape" mc:Ignorable="w14 w15 w16se w16cid w16 w16cex w16sdtdh wp14">
   <w15:commentEx w15:paraId="63251D0B" w15:done="0"/>
-  <w15:commentEx w15:paraId="092AE68A" w15:done="0"/>
-  <w15:commentEx w15:paraId="75D20ED4" w15:done="0"/>
+  <w15:commentEx w15:paraId="7520C877" w15:done="0"/>
 </w15:commentsEx>
 </file>
 
@@ -23804,15 +24228,13 @@
 <w16cex:commentsExtensible xmlns:wpc="http://schemas.microsoft.com/office/word/2010/wordprocessingCanvas" xmlns:cx="http://schemas.microsoft.com/office/drawing/2014/chartex" xmlns:cx1="http://schemas.microsoft.com/office/drawing/2015/9/8/chartex" xmlns:cx2="http://schemas.microsoft.com/office/drawing/2015/10/21/chartex" xmlns:cx3="http://schemas.microsoft.com/office/drawing/2016/5/9/chartex" xmlns:cx4="http://schemas.microsoft.com/office/drawing/2016/5/10/chartex" xmlns:cx5="http://schemas.microsoft.com/office/drawing/2016/5/11/chartex" xmlns:cx6="http://schemas.microsoft.com/office/drawing/2016/5/12/chartex" xmlns:cx7="http://schemas.microsoft.com/office/drawing/2016/5/13/chartex" xmlns:cx8="http://schemas.microsoft.com/office/drawing/2016/5/14/chartex" xmlns:mc="http://schemas.openxmlformats.org/markup-compatibility/2006" xmlns:aink="http://schemas.microsoft.com/office/drawing/2016/ink" xmlns:am3d="http://schemas.microsoft.com/office/drawing/2017/model3d" xmlns:o="urn:schemas-microsoft-com:office:office" xmlns:oel="http://schemas.microsoft.com/office/2019/extlst" xmlns:r="http://schemas.openxmlformats.org/officeDocument/2006/relationships" xmlns:m="http://schemas.openxmlformats.org/officeDocument/2006/math" xmlns:v="urn:schemas-microsoft-com:vml" xmlns:wp14="http://schemas.microsoft.com/office/word/2010/wordprocessingDrawing" xmlns:wp="http://schemas.openxmlformats.org/drawingml/2006/wordprocessingDrawing" xmlns:w10="urn:schemas-microsoft-com:office:word" xmlns:w="http://schemas.openxmlformats.org/wordprocessingml/2006/main" xmlns:w14="http://schemas.microsoft.com/office/word/2010/wordml" xmlns:w15="http://schemas.microsoft.com/office/word/2012/wordml" xmlns:w16cex="http://schemas.microsoft.com/office/word/2018/wordml/cex" xmlns:w16cid="http://schemas.microsoft.com/office/word/2016/wordml/cid" xmlns:w16="http://schemas.microsoft.com/office/word/2018/wordml" xmlns:w16sdtdh="http://schemas.microsoft.com/office/word/2020/wordml/sdtdatahash" xmlns:w16se="http://schemas.microsoft.com/office/word/2015/wordml/symex" xmlns:wpg="http://schemas.microsoft.com/office/word/2010/wordprocessingGroup" xmlns:wpi="http://schemas.microsoft.com/office/word/2010/wordprocessingInk" xmlns:wne="http://schemas.microsoft.com/office/word/2006/wordml" xmlns:wps="http://schemas.microsoft.com/office/word/2010/wordprocessingShape" mc:Ignorable="w14 w15 w16se w16cid w16 w16cex w16sdtdh wp14">
   <w16cex:commentExtensible w16cex:durableId="6C2F7823" w16cex:dateUtc="2025-06-18T08:02:00Z"/>
   <w16cex:commentExtensible w16cex:durableId="2C81042A" w16cex:dateUtc="2025-09-26T10:23:00Z"/>
-  <w16cex:commentExtensible w16cex:durableId="2CAA1A5C" w16cex:dateUtc="2025-10-27T15:20:00Z"/>
 </w16cex:commentsExtensible>
 </file>
 
 <file path=word/commentsIds.xml><?xml version="1.0" encoding="utf-8"?>
 <w16cid:commentsIds xmlns:wpc="http://schemas.microsoft.com/office/word/2010/wordprocessingCanvas" xmlns:cx="http://schemas.microsoft.com/office/drawing/2014/chartex" xmlns:cx1="http://schemas.microsoft.com/office/drawing/2015/9/8/chartex" xmlns:cx2="http://schemas.microsoft.com/office/drawing/2015/10/21/chartex" xmlns:cx3="http://schemas.microsoft.com/office/drawing/2016/5/9/chartex" xmlns:cx4="http://schemas.microsoft.com/office/drawing/2016/5/10/chartex" xmlns:cx5="http://schemas.microsoft.com/office/drawing/2016/5/11/chartex" xmlns:cx6="http://schemas.microsoft.com/office/drawing/2016/5/12/chartex" xmlns:cx7="http://schemas.microsoft.com/office/drawing/2016/5/13/chartex" xmlns:cx8="http://schemas.microsoft.com/office/drawing/2016/5/14/chartex" xmlns:mc="http://schemas.openxmlformats.org/markup-compatibility/2006" xmlns:aink="http://schemas.microsoft.com/office/drawing/2016/ink" xmlns:am3d="http://schemas.microsoft.com/office/drawing/2017/model3d" xmlns:o="urn:schemas-microsoft-com:office:office" xmlns:oel="http://schemas.microsoft.com/office/2019/extlst" xmlns:r="http://schemas.openxmlformats.org/officeDocument/2006/relationships" xmlns:m="http://schemas.openxmlformats.org/officeDocument/2006/math" xmlns:v="urn:schemas-microsoft-com:vml" xmlns:wp14="http://schemas.microsoft.com/office/word/2010/wordprocessingDrawing" xmlns:wp="http://schemas.openxmlformats.org/drawingml/2006/wordprocessingDrawing" xmlns:w10="urn:schemas-microsoft-com:office:word" xmlns:w="http://schemas.openxmlformats.org/wordprocessingml/2006/main" xmlns:w14="http://schemas.microsoft.com/office/word/2010/wordml" xmlns:w15="http://schemas.microsoft.com/office/word/2012/wordml" xmlns:w16cex="http://schemas.microsoft.com/office/word/2018/wordml/cex" xmlns:w16cid="http://schemas.microsoft.com/office/word/2016/wordml/cid" xmlns:w16="http://schemas.microsoft.com/office/word/2018/wordml" xmlns:w16sdtdh="http://schemas.microsoft.com/office/word/2020/wordml/sdtdatahash" xmlns:w16se="http://schemas.microsoft.com/office/word/2015/wordml/symex" xmlns:wpg="http://schemas.microsoft.com/office/word/2010/wordprocessingGroup" xmlns:wpi="http://schemas.microsoft.com/office/word/2010/wordprocessingInk" xmlns:wne="http://schemas.microsoft.com/office/word/2006/wordml" xmlns:wps="http://schemas.microsoft.com/office/word/2010/wordprocessingShape" mc:Ignorable="w14 w15 w16se w16cid w16 w16cex w16sdtdh wp14">
   <w16cid:commentId w16cid:paraId="63251D0B" w16cid:durableId="6C2F7823"/>
-  <w16cid:commentId w16cid:paraId="092AE68A" w16cid:durableId="2C81042A"/>
-  <w16cid:commentId w16cid:paraId="75D20ED4" w16cid:durableId="2CAA1A5C"/>
+  <w16cid:commentId w16cid:paraId="7520C877" w16cid:durableId="2C81042A"/>
 </w16cid:commentsIds>
 </file>
 

</xml_diff>

<commit_message>
select only variable of interest
</commit_message>
<xml_diff>
--- a/4_Documents/Input price risk management tools.docx
+++ b/4_Documents/Input price risk management tools.docx
@@ -446,11 +446,9 @@
           <w:lang w:val="en-US"/>
         </w:rPr>
       </w:pPr>
-      <w:proofErr w:type="spellStart"/>
       <w:r>
         <w:t>Introduction</w:t>
       </w:r>
-      <w:proofErr w:type="spellEnd"/>
     </w:p>
     <w:p>
       <w:pPr>
@@ -4462,7 +4460,13 @@
                     <w:rPr>
                       <w:rFonts w:ascii="Cambria Math" w:hAnsi="Cambria Math"/>
                     </w:rPr>
-                    <m:t xml:space="preserve"> E</m:t>
+                    <m:t xml:space="preserve"> </m:t>
+                  </m:r>
+                  <m:r>
+                    <w:rPr>
+                      <w:rFonts w:ascii="Cambria Math" w:hAnsi="Cambria Math"/>
+                    </w:rPr>
+                    <m:t>E</m:t>
                   </m:r>
                   <m:d>
                     <m:dPr>
@@ -4843,7 +4847,13 @@
                     <w:rPr>
                       <w:rFonts w:ascii="Cambria Math" w:hAnsi="Cambria Math"/>
                     </w:rPr>
-                    <m:t xml:space="preserve">V= </m:t>
+                    <m:t>V</m:t>
+                  </m:r>
+                  <m:r>
+                    <w:rPr>
+                      <w:rFonts w:ascii="Cambria Math" w:hAnsi="Cambria Math"/>
+                    </w:rPr>
+                    <m:t xml:space="preserve">= </m:t>
                   </m:r>
                 </m:e>
               </m:func>
@@ -4863,7 +4873,13 @@
                     <w:rPr>
                       <w:rFonts w:ascii="Cambria Math" w:hAnsi="Cambria Math"/>
                     </w:rPr>
-                    <m:t>i=1</m:t>
+                    <m:t>i</m:t>
+                  </m:r>
+                  <m:r>
+                    <w:rPr>
+                      <w:rFonts w:ascii="Cambria Math" w:hAnsi="Cambria Math"/>
+                    </w:rPr>
+                    <m:t>=1</m:t>
                   </m:r>
                 </m:sub>
                 <m:sup>
@@ -5293,7 +5309,14 @@
                           <w:rFonts w:ascii="Cambria Math" w:hAnsi="Cambria Math"/>
                           <w:szCs w:val="22"/>
                         </w:rPr>
-                        <m:t xml:space="preserve">                    if</m:t>
+                        <m:t xml:space="preserve">                    </m:t>
+                      </m:r>
+                      <m:r>
+                        <w:rPr>
+                          <w:rFonts w:ascii="Cambria Math" w:hAnsi="Cambria Math"/>
+                          <w:szCs w:val="22"/>
+                        </w:rPr>
+                        <m:t>if</m:t>
                       </m:r>
                       <m:sSub>
                         <m:sSubPr>
@@ -5547,7 +5570,14 @@
                           <w:rFonts w:ascii="Cambria Math" w:hAnsi="Cambria Math"/>
                           <w:szCs w:val="22"/>
                         </w:rPr>
-                        <m:t xml:space="preserve">   if</m:t>
+                        <m:t xml:space="preserve">   </m:t>
+                      </m:r>
+                      <m:r>
+                        <w:rPr>
+                          <w:rFonts w:ascii="Cambria Math" w:hAnsi="Cambria Math"/>
+                          <w:szCs w:val="22"/>
+                        </w:rPr>
+                        <m:t>if</m:t>
                       </m:r>
                       <m:sSub>
                         <m:sSubPr>
@@ -8060,23 +8090,7 @@
           <w:szCs w:val="22"/>
           <w:lang w:val="en-US"/>
         </w:rPr>
-        <w:t xml:space="preserve"> is a generalization of the </w:t>
-      </w:r>
-      <w:proofErr w:type="spellStart"/>
-      <w:r>
-        <w:rPr>
-          <w:szCs w:val="22"/>
-          <w:lang w:val="en-US"/>
-        </w:rPr>
-        <w:t>MaxMin</w:t>
-      </w:r>
-      <w:proofErr w:type="spellEnd"/>
-      <w:r>
-        <w:rPr>
-          <w:szCs w:val="22"/>
-          <w:lang w:val="en-US"/>
-        </w:rPr>
-        <w:t xml:space="preserve"> </w:t>
+        <w:t xml:space="preserve"> is a generalization of the MaxMin </w:t>
       </w:r>
       <w:r>
         <w:rPr>
@@ -8813,7 +8827,15 @@
                   <w:szCs w:val="22"/>
                   <w:lang w:val="en-US"/>
                 </w:rPr>
-                <m:t xml:space="preserve">max </m:t>
+                <m:t>max</m:t>
+              </m:r>
+              <m:r>
+                <w:rPr>
+                  <w:rFonts w:ascii="Cambria Math" w:hAnsi="Cambria Math"/>
+                  <w:szCs w:val="22"/>
+                  <w:lang w:val="en-US"/>
+                </w:rPr>
+                <m:t xml:space="preserve"> </m:t>
               </m:r>
               <m:r>
                 <m:rPr>
@@ -9382,23 +9404,7 @@
           <w:szCs w:val="22"/>
           <w:lang w:val="en-US"/>
         </w:rPr>
-        <w:t xml:space="preserve">reduces to the </w:t>
-      </w:r>
-      <w:proofErr w:type="spellStart"/>
-      <w:r>
-        <w:rPr>
-          <w:szCs w:val="22"/>
-          <w:lang w:val="en-US"/>
-        </w:rPr>
-        <w:t>MaxMin</w:t>
-      </w:r>
-      <w:proofErr w:type="spellEnd"/>
-      <w:r>
-        <w:rPr>
-          <w:szCs w:val="22"/>
-          <w:lang w:val="en-US"/>
-        </w:rPr>
-        <w:t xml:space="preserve"> model </w:t>
+        <w:t xml:space="preserve">reduces to the MaxMin model </w:t>
       </w:r>
       <w:r>
         <w:rPr>
@@ -10917,7 +10923,31 @@
                 <w:rPr>
                   <w:rFonts w:ascii="Cambria Math" w:hAnsi="Cambria Math" w:cs="Calibri"/>
                 </w:rPr>
-                <m:t>=py(N)-</m:t>
+                <m:t>=</m:t>
+              </m:r>
+              <m:r>
+                <w:rPr>
+                  <w:rFonts w:ascii="Cambria Math" w:hAnsi="Cambria Math" w:cs="Calibri"/>
+                </w:rPr>
+                <m:t>py</m:t>
+              </m:r>
+              <m:r>
+                <w:rPr>
+                  <w:rFonts w:ascii="Cambria Math" w:hAnsi="Cambria Math" w:cs="Calibri"/>
+                </w:rPr>
+                <m:t>(</m:t>
+              </m:r>
+              <m:r>
+                <w:rPr>
+                  <w:rFonts w:ascii="Cambria Math" w:hAnsi="Cambria Math" w:cs="Calibri"/>
+                </w:rPr>
+                <m:t>N</m:t>
+              </m:r>
+              <m:r>
+                <w:rPr>
+                  <w:rFonts w:ascii="Cambria Math" w:hAnsi="Cambria Math" w:cs="Calibri"/>
+                </w:rPr>
+                <m:t>)-</m:t>
               </m:r>
               <m:acc>
                 <m:accPr>
@@ -10943,7 +10973,13 @@
                 <w:rPr>
                   <w:rFonts w:ascii="Cambria Math" w:hAnsi="Cambria Math" w:cs="Calibri"/>
                 </w:rPr>
-                <m:t>N#</m:t>
+                <m:t>N</m:t>
+              </m:r>
+              <m:r>
+                <w:rPr>
+                  <w:rFonts w:ascii="Cambria Math" w:hAnsi="Cambria Math" w:cs="Calibri"/>
+                </w:rPr>
+                <m:t>#</m:t>
               </m:r>
               <m:d>
                 <m:dPr>
@@ -11590,7 +11626,14 @@
                 <w:rFonts w:ascii="Cambria Math" w:hAnsi="Cambria Math"/>
                 <w:lang w:val="en-US"/>
               </w:rPr>
-              <m:t>f=</m:t>
+              <m:t>f</m:t>
+            </m:r>
+            <m:r>
+              <w:rPr>
+                <w:rFonts w:ascii="Cambria Math" w:hAnsi="Cambria Math"/>
+                <w:lang w:val="en-US"/>
+              </w:rPr>
+              <m:t>=</m:t>
             </m:r>
             <m:sSub>
               <m:sSubPr>
@@ -11646,7 +11689,14 @@
                     <w:rFonts w:ascii="Cambria Math" w:hAnsi="Cambria Math"/>
                     <w:lang w:val="en-US"/>
                   </w:rPr>
-                  <m:t>-rT</m:t>
+                  <m:t>-</m:t>
+                </m:r>
+                <m:r>
+                  <w:rPr>
+                    <w:rFonts w:ascii="Cambria Math" w:hAnsi="Cambria Math"/>
+                    <w:lang w:val="en-US"/>
+                  </w:rPr>
+                  <m:t>rT</m:t>
                 </m:r>
               </m:sup>
             </m:sSup>
@@ -12074,7 +12124,14 @@
             <w:rFonts w:ascii="Cambria Math" w:hAnsi="Cambria Math"/>
             <w:lang w:val="en-US"/>
           </w:rPr>
-          <m:t>f)</m:t>
+          <m:t>f</m:t>
+        </m:r>
+        <m:r>
+          <w:rPr>
+            <w:rFonts w:ascii="Cambria Math" w:hAnsi="Cambria Math"/>
+            <w:lang w:val="en-US"/>
+          </w:rPr>
+          <m:t>)</m:t>
         </m:r>
       </m:oMath>
       <w:r>
@@ -12823,7 +12880,35 @@
                   <w:rFonts w:ascii="Cambria Math" w:hAnsi="Cambria Math" w:cs="Calibri"/>
                   <w:lang w:val="en-GB"/>
                 </w:rPr>
-                <m:t>=E(I)</m:t>
+                <m:t>=</m:t>
+              </m:r>
+              <m:r>
+                <w:rPr>
+                  <w:rFonts w:ascii="Cambria Math" w:hAnsi="Cambria Math" w:cs="Calibri"/>
+                  <w:lang w:val="en-GB"/>
+                </w:rPr>
+                <m:t>E</m:t>
+              </m:r>
+              <m:r>
+                <w:rPr>
+                  <w:rFonts w:ascii="Cambria Math" w:hAnsi="Cambria Math" w:cs="Calibri"/>
+                  <w:lang w:val="en-GB"/>
+                </w:rPr>
+                <m:t>(</m:t>
+              </m:r>
+              <m:r>
+                <w:rPr>
+                  <w:rFonts w:ascii="Cambria Math" w:hAnsi="Cambria Math" w:cs="Calibri"/>
+                  <w:lang w:val="en-GB"/>
+                </w:rPr>
+                <m:t>I</m:t>
+              </m:r>
+              <m:r>
+                <w:rPr>
+                  <w:rFonts w:ascii="Cambria Math" w:hAnsi="Cambria Math" w:cs="Calibri"/>
+                  <w:lang w:val="en-GB"/>
+                </w:rPr>
+                <m:t>)</m:t>
               </m:r>
               <m:sSup>
                 <m:sSupPr>
@@ -12850,7 +12935,14 @@
                       <w:rFonts w:ascii="Cambria Math" w:hAnsi="Cambria Math"/>
                       <w:lang w:val="en-US"/>
                     </w:rPr>
-                    <m:t>-rT</m:t>
+                    <m:t>-</m:t>
+                  </m:r>
+                  <m:r>
+                    <w:rPr>
+                      <w:rFonts w:ascii="Cambria Math" w:hAnsi="Cambria Math"/>
+                      <w:lang w:val="en-US"/>
+                    </w:rPr>
+                    <m:t>rT</m:t>
                   </m:r>
                 </m:sup>
               </m:sSup>
@@ -13400,7 +13492,16 @@
                         <w:szCs w:val="18"/>
                         <w:lang w:val="en-US"/>
                       </w:rPr>
-                      <m:t>-rT</m:t>
+                      <m:t>-</m:t>
+                    </m:r>
+                    <m:r>
+                      <w:rPr>
+                        <w:rFonts w:ascii="Cambria Math" w:hAnsi="Cambria Math"/>
+                        <w:sz w:val="20"/>
+                        <w:szCs w:val="18"/>
+                        <w:lang w:val="en-US"/>
+                      </w:rPr>
+                      <m:t>rT</m:t>
                     </m:r>
                   </m:sup>
                 </m:sSup>
@@ -13495,7 +13596,43 @@
                             <w:szCs w:val="18"/>
                             <w:lang w:val="en-US"/>
                           </w:rPr>
-                          <m:t xml:space="preserve">-k      if </m:t>
+                          <m:t>-</m:t>
+                        </m:r>
+                        <m:r>
+                          <w:rPr>
+                            <w:rFonts w:ascii="Cambria Math" w:hAnsi="Cambria Math"/>
+                            <w:sz w:val="20"/>
+                            <w:szCs w:val="18"/>
+                            <w:lang w:val="en-US"/>
+                          </w:rPr>
+                          <m:t>k</m:t>
+                        </m:r>
+                        <m:r>
+                          <w:rPr>
+                            <w:rFonts w:ascii="Cambria Math" w:hAnsi="Cambria Math"/>
+                            <w:sz w:val="20"/>
+                            <w:szCs w:val="18"/>
+                            <w:lang w:val="en-US"/>
+                          </w:rPr>
+                          <m:t xml:space="preserve">      </m:t>
+                        </m:r>
+                        <m:r>
+                          <w:rPr>
+                            <w:rFonts w:ascii="Cambria Math" w:hAnsi="Cambria Math"/>
+                            <w:sz w:val="20"/>
+                            <w:szCs w:val="18"/>
+                            <w:lang w:val="en-US"/>
+                          </w:rPr>
+                          <m:t>if</m:t>
+                        </m:r>
+                        <m:r>
+                          <w:rPr>
+                            <w:rFonts w:ascii="Cambria Math" w:hAnsi="Cambria Math"/>
+                            <w:sz w:val="20"/>
+                            <w:szCs w:val="18"/>
+                            <w:lang w:val="en-US"/>
+                          </w:rPr>
+                          <m:t xml:space="preserve"> </m:t>
                         </m:r>
                         <m:sSub>
                           <m:sSubPr>
@@ -13539,7 +13676,16 @@
                             <w:szCs w:val="18"/>
                             <w:lang w:val="en-US"/>
                           </w:rPr>
-                          <m:t>&gt;k</m:t>
+                          <m:t>&gt;</m:t>
+                        </m:r>
+                        <m:r>
+                          <w:rPr>
+                            <w:rFonts w:ascii="Cambria Math" w:hAnsi="Cambria Math"/>
+                            <w:sz w:val="20"/>
+                            <w:szCs w:val="18"/>
+                            <w:lang w:val="en-US"/>
+                          </w:rPr>
+                          <m:t>k</m:t>
                         </m:r>
                       </m:e>
                       <m:e>
@@ -13585,7 +13731,25 @@
                             <w:szCs w:val="18"/>
                             <w:lang w:val="en-US"/>
                           </w:rPr>
-                          <m:t xml:space="preserve">              if </m:t>
+                          <m:t xml:space="preserve">              </m:t>
+                        </m:r>
+                        <m:r>
+                          <w:rPr>
+                            <w:rFonts w:ascii="Cambria Math" w:hAnsi="Cambria Math"/>
+                            <w:sz w:val="20"/>
+                            <w:szCs w:val="18"/>
+                            <w:lang w:val="en-US"/>
+                          </w:rPr>
+                          <m:t>if</m:t>
+                        </m:r>
+                        <m:r>
+                          <w:rPr>
+                            <w:rFonts w:ascii="Cambria Math" w:hAnsi="Cambria Math"/>
+                            <w:sz w:val="20"/>
+                            <w:szCs w:val="18"/>
+                            <w:lang w:val="en-US"/>
+                          </w:rPr>
+                          <m:t xml:space="preserve"> </m:t>
                         </m:r>
                         <m:sSub>
                           <m:sSubPr>
@@ -13628,7 +13792,15 @@
                             <w:sz w:val="20"/>
                             <w:szCs w:val="18"/>
                           </w:rPr>
-                          <m:t>≤k</m:t>
+                          <m:t>≤</m:t>
+                        </m:r>
+                        <m:r>
+                          <w:rPr>
+                            <w:rFonts w:ascii="Cambria Math" w:hAnsi="Cambria Math"/>
+                            <w:sz w:val="20"/>
+                            <w:szCs w:val="18"/>
+                          </w:rPr>
+                          <m:t>k</m:t>
                         </m:r>
                       </m:e>
                     </m:eqArr>
@@ -14318,7 +14490,15 @@
                   <w:szCs w:val="22"/>
                   <w:lang w:val="en-US"/>
                 </w:rPr>
-                <m:t>=f</m:t>
+                <m:t>=</m:t>
+              </m:r>
+              <m:r>
+                <w:rPr>
+                  <w:rFonts w:ascii="Cambria Math" w:hAnsi="Cambria Math"/>
+                  <w:szCs w:val="22"/>
+                  <w:lang w:val="en-US"/>
+                </w:rPr>
+                <m:t>f</m:t>
               </m:r>
               <m:r>
                 <w:rPr>
@@ -14738,7 +14918,13 @@
                 <w:rPr>
                   <w:rFonts w:ascii="Cambria Math" w:hAnsi="Cambria Math" w:cs="Calibri"/>
                 </w:rPr>
-                <m:t>N+</m:t>
+                <m:t>N</m:t>
+              </m:r>
+              <m:r>
+                <w:rPr>
+                  <w:rFonts w:ascii="Cambria Math" w:hAnsi="Cambria Math" w:cs="Calibri"/>
+                </w:rPr>
+                <m:t>+</m:t>
               </m:r>
               <m:r>
                 <m:rPr>
@@ -14890,7 +15076,13 @@
                 <w:rPr>
                   <w:rFonts w:ascii="Cambria Math" w:hAnsi="Cambria Math" w:cs="Calibri"/>
                 </w:rPr>
-                <m:t>N#</m:t>
+                <m:t>N</m:t>
+              </m:r>
+              <m:r>
+                <w:rPr>
+                  <w:rFonts w:ascii="Cambria Math" w:hAnsi="Cambria Math" w:cs="Calibri"/>
+                </w:rPr>
+                <m:t>#</m:t>
               </m:r>
               <m:d>
                 <m:dPr>
@@ -15565,7 +15757,39 @@
                   <w:szCs w:val="22"/>
                   <w:lang w:val="en-US"/>
                 </w:rPr>
-                <m:t>y(N)=f</m:t>
+                <m:t>y</m:t>
+              </m:r>
+              <m:r>
+                <w:rPr>
+                  <w:rFonts w:ascii="Cambria Math" w:eastAsiaTheme="minorHAnsi" w:hAnsi="Cambria Math"/>
+                  <w:szCs w:val="22"/>
+                  <w:lang w:val="en-US"/>
+                </w:rPr>
+                <m:t>(</m:t>
+              </m:r>
+              <m:r>
+                <w:rPr>
+                  <w:rFonts w:ascii="Cambria Math" w:eastAsiaTheme="minorHAnsi" w:hAnsi="Cambria Math"/>
+                  <w:szCs w:val="22"/>
+                  <w:lang w:val="en-US"/>
+                </w:rPr>
+                <m:t>N</m:t>
+              </m:r>
+              <m:r>
+                <w:rPr>
+                  <w:rFonts w:ascii="Cambria Math" w:eastAsiaTheme="minorHAnsi" w:hAnsi="Cambria Math"/>
+                  <w:szCs w:val="22"/>
+                  <w:lang w:val="en-US"/>
+                </w:rPr>
+                <m:t>)=</m:t>
+              </m:r>
+              <m:r>
+                <w:rPr>
+                  <w:rFonts w:ascii="Cambria Math" w:eastAsiaTheme="minorHAnsi" w:hAnsi="Cambria Math"/>
+                  <w:szCs w:val="22"/>
+                  <w:lang w:val="en-US"/>
+                </w:rPr>
+                <m:t>f</m:t>
               </m:r>
               <m:d>
                 <m:dPr>
@@ -17726,7 +17950,14 @@
                                 <w:rFonts w:ascii="Cambria Math" w:hAnsi="Cambria Math"/>
                                 <w:lang w:val="en-US"/>
                               </w:rPr>
-                              <m:t>t-1</m:t>
+                              <m:t>t</m:t>
+                            </m:r>
+                            <m:r>
+                              <w:rPr>
+                                <w:rFonts w:ascii="Cambria Math" w:hAnsi="Cambria Math"/>
+                                <w:lang w:val="en-US"/>
+                              </w:rPr>
+                              <m:t>-1</m:t>
                             </m:r>
                           </m:sub>
                         </m:sSub>
@@ -17765,7 +17996,21 @@
                                 <w:rFonts w:ascii="Cambria Math" w:hAnsi="Cambria Math"/>
                                 <w:lang w:val="en-US"/>
                               </w:rPr>
-                              <m:t>t-n</m:t>
+                              <m:t>t</m:t>
+                            </m:r>
+                            <m:r>
+                              <w:rPr>
+                                <w:rFonts w:ascii="Cambria Math" w:hAnsi="Cambria Math"/>
+                                <w:lang w:val="en-US"/>
+                              </w:rPr>
+                              <m:t>-</m:t>
+                            </m:r>
+                            <m:r>
+                              <w:rPr>
+                                <w:rFonts w:ascii="Cambria Math" w:hAnsi="Cambria Math"/>
+                                <w:lang w:val="en-US"/>
+                              </w:rPr>
+                              <m:t>n</m:t>
                             </m:r>
                           </m:sub>
                         </m:sSub>
@@ -17837,7 +18082,14 @@
                                 <w:rFonts w:ascii="Cambria Math" w:hAnsi="Cambria Math"/>
                                 <w:lang w:val="en-US"/>
                               </w:rPr>
-                              <m:t>t-1</m:t>
+                              <m:t>t</m:t>
+                            </m:r>
+                            <m:r>
+                              <w:rPr>
+                                <w:rFonts w:ascii="Cambria Math" w:hAnsi="Cambria Math"/>
+                                <w:lang w:val="en-US"/>
+                              </w:rPr>
+                              <m:t>-1</m:t>
                             </m:r>
                           </m:sub>
                         </m:sSub>
@@ -17876,7 +18128,21 @@
                                 <w:rFonts w:ascii="Cambria Math" w:hAnsi="Cambria Math"/>
                                 <w:lang w:val="en-US"/>
                               </w:rPr>
-                              <m:t>t-n</m:t>
+                              <m:t>t</m:t>
+                            </m:r>
+                            <m:r>
+                              <w:rPr>
+                                <w:rFonts w:ascii="Cambria Math" w:hAnsi="Cambria Math"/>
+                                <w:lang w:val="en-US"/>
+                              </w:rPr>
+                              <m:t>-</m:t>
+                            </m:r>
+                            <m:r>
+                              <w:rPr>
+                                <w:rFonts w:ascii="Cambria Math" w:hAnsi="Cambria Math"/>
+                                <w:lang w:val="en-US"/>
+                              </w:rPr>
+                              <m:t>n</m:t>
                             </m:r>
                           </m:sub>
                         </m:sSub>
@@ -18093,7 +18359,14 @@
                           <w:rFonts w:ascii="Cambria Math" w:hAnsi="Cambria Math"/>
                           <w:lang w:val="en-GB"/>
                         </w:rPr>
-                        <m:t>t-1</m:t>
+                        <m:t>t</m:t>
+                      </m:r>
+                      <m:r>
+                        <w:rPr>
+                          <w:rFonts w:ascii="Cambria Math" w:hAnsi="Cambria Math"/>
+                          <w:lang w:val="en-GB"/>
+                        </w:rPr>
+                        <m:t>-1</m:t>
                       </m:r>
                     </m:sub>
                   </m:sSub>
@@ -18104,7 +18377,21 @@
                   <w:rFonts w:ascii="Cambria Math" w:hAnsi="Cambria Math"/>
                   <w:lang w:val="en-GB"/>
                 </w:rPr>
-                <m:t>=Prob[</m:t>
+                <m:t>=</m:t>
+              </m:r>
+              <m:r>
+                <w:rPr>
+                  <w:rFonts w:ascii="Cambria Math" w:hAnsi="Cambria Math"/>
+                  <w:lang w:val="en-GB"/>
+                </w:rPr>
+                <m:t>Prob</m:t>
+              </m:r>
+              <m:r>
+                <w:rPr>
+                  <w:rFonts w:ascii="Cambria Math" w:hAnsi="Cambria Math"/>
+                  <w:lang w:val="en-GB"/>
+                </w:rPr>
+                <m:t>[</m:t>
               </m:r>
               <m:r>
                 <m:rPr>
@@ -18151,7 +18438,14 @@
                       <w:rFonts w:ascii="Cambria Math" w:hAnsi="Cambria Math"/>
                       <w:lang w:val="en-GB"/>
                     </w:rPr>
-                    <m:t>t-1</m:t>
+                    <m:t>t</m:t>
+                  </m:r>
+                  <m:r>
+                    <w:rPr>
+                      <w:rFonts w:ascii="Cambria Math" w:hAnsi="Cambria Math"/>
+                      <w:lang w:val="en-GB"/>
+                    </w:rPr>
+                    <m:t>-1</m:t>
                   </m:r>
                 </m:sub>
               </m:sSub>
@@ -18190,7 +18484,21 @@
                       <w:rFonts w:ascii="Cambria Math" w:hAnsi="Cambria Math"/>
                       <w:lang w:val="en-GB"/>
                     </w:rPr>
-                    <m:t>t-n</m:t>
+                    <m:t>t</m:t>
+                  </m:r>
+                  <m:r>
+                    <w:rPr>
+                      <w:rFonts w:ascii="Cambria Math" w:hAnsi="Cambria Math"/>
+                      <w:lang w:val="en-GB"/>
+                    </w:rPr>
+                    <m:t>-</m:t>
+                  </m:r>
+                  <m:r>
+                    <w:rPr>
+                      <w:rFonts w:ascii="Cambria Math" w:hAnsi="Cambria Math"/>
+                      <w:lang w:val="en-GB"/>
+                    </w:rPr>
+                    <m:t>n</m:t>
                   </m:r>
                 </m:sub>
               </m:sSub>
@@ -18556,7 +18864,14 @@
                           <w:rFonts w:ascii="Cambria Math" w:hAnsi="Cambria Math"/>
                           <w:lang w:val="en-GB"/>
                         </w:rPr>
-                        <m:t>t-1</m:t>
+                        <m:t>t</m:t>
+                      </m:r>
+                      <m:r>
+                        <w:rPr>
+                          <w:rFonts w:ascii="Cambria Math" w:hAnsi="Cambria Math"/>
+                          <w:lang w:val="en-GB"/>
+                        </w:rPr>
+                        <m:t>-1</m:t>
                       </m:r>
                     </m:sub>
                   </m:sSub>
@@ -18567,7 +18882,21 @@
                   <w:rFonts w:ascii="Cambria Math" w:hAnsi="Cambria Math"/>
                   <w:lang w:val="en-GB"/>
                 </w:rPr>
-                <m:t>=Prob[</m:t>
+                <m:t>=</m:t>
+              </m:r>
+              <m:r>
+                <w:rPr>
+                  <w:rFonts w:ascii="Cambria Math" w:hAnsi="Cambria Math"/>
+                  <w:lang w:val="en-GB"/>
+                </w:rPr>
+                <m:t>Prob</m:t>
+              </m:r>
+              <m:r>
+                <w:rPr>
+                  <w:rFonts w:ascii="Cambria Math" w:hAnsi="Cambria Math"/>
+                  <w:lang w:val="en-GB"/>
+                </w:rPr>
+                <m:t>[</m:t>
               </m:r>
               <m:sSub>
                 <m:sSubPr>
@@ -18640,7 +18969,14 @@
                       <w:rFonts w:ascii="Cambria Math" w:hAnsi="Cambria Math"/>
                       <w:lang w:val="en-GB"/>
                     </w:rPr>
-                    <m:t>t-1</m:t>
+                    <m:t>t</m:t>
+                  </m:r>
+                  <m:r>
+                    <w:rPr>
+                      <w:rFonts w:ascii="Cambria Math" w:hAnsi="Cambria Math"/>
+                      <w:lang w:val="en-GB"/>
+                    </w:rPr>
+                    <m:t>-1</m:t>
                   </m:r>
                 </m:sub>
               </m:sSub>
@@ -18679,7 +19015,21 @@
                       <w:rFonts w:ascii="Cambria Math" w:hAnsi="Cambria Math"/>
                       <w:lang w:val="en-GB"/>
                     </w:rPr>
-                    <m:t>t-n</m:t>
+                    <m:t>t</m:t>
+                  </m:r>
+                  <m:r>
+                    <w:rPr>
+                      <w:rFonts w:ascii="Cambria Math" w:hAnsi="Cambria Math"/>
+                      <w:lang w:val="en-GB"/>
+                    </w:rPr>
+                    <m:t>-</m:t>
+                  </m:r>
+                  <m:r>
+                    <w:rPr>
+                      <w:rFonts w:ascii="Cambria Math" w:hAnsi="Cambria Math"/>
+                      <w:lang w:val="en-GB"/>
+                    </w:rPr>
+                    <m:t>n</m:t>
                   </m:r>
                 </m:sub>
               </m:sSub>
@@ -18742,7 +19092,14 @@
                       <w:rFonts w:ascii="Cambria Math" w:hAnsi="Cambria Math"/>
                       <w:lang w:val="en-US"/>
                     </w:rPr>
-                    <m:t>21a</m:t>
+                    <m:t>21</m:t>
+                  </m:r>
+                  <m:r>
+                    <w:rPr>
+                      <w:rFonts w:ascii="Cambria Math" w:hAnsi="Cambria Math"/>
+                      <w:lang w:val="en-US"/>
+                    </w:rPr>
+                    <m:t>a</m:t>
                   </m:r>
                 </m:e>
               </m:d>
@@ -18873,7 +19230,14 @@
                           <w:rFonts w:ascii="Cambria Math" w:hAnsi="Cambria Math"/>
                           <w:lang w:val="en-GB"/>
                         </w:rPr>
-                        <m:t>t-1</m:t>
+                        <m:t>t</m:t>
+                      </m:r>
+                      <m:r>
+                        <w:rPr>
+                          <w:rFonts w:ascii="Cambria Math" w:hAnsi="Cambria Math"/>
+                          <w:lang w:val="en-GB"/>
+                        </w:rPr>
+                        <m:t>-1</m:t>
                       </m:r>
                     </m:sub>
                   </m:sSub>
@@ -18884,7 +19248,21 @@
                   <w:rFonts w:ascii="Cambria Math" w:hAnsi="Cambria Math"/>
                   <w:lang w:val="en-GB"/>
                 </w:rPr>
-                <m:t>=Prob[</m:t>
+                <m:t>=</m:t>
+              </m:r>
+              <m:r>
+                <w:rPr>
+                  <w:rFonts w:ascii="Cambria Math" w:hAnsi="Cambria Math"/>
+                  <w:lang w:val="en-GB"/>
+                </w:rPr>
+                <m:t>Prob</m:t>
+              </m:r>
+              <m:r>
+                <w:rPr>
+                  <w:rFonts w:ascii="Cambria Math" w:hAnsi="Cambria Math"/>
+                  <w:lang w:val="en-GB"/>
+                </w:rPr>
+                <m:t>[</m:t>
               </m:r>
               <m:sSub>
                 <m:sSubPr>
@@ -18954,7 +19332,14 @@
                       <w:rFonts w:ascii="Cambria Math" w:hAnsi="Cambria Math"/>
                       <w:lang w:val="en-GB"/>
                     </w:rPr>
-                    <m:t>t-1</m:t>
+                    <m:t>t</m:t>
+                  </m:r>
+                  <m:r>
+                    <w:rPr>
+                      <w:rFonts w:ascii="Cambria Math" w:hAnsi="Cambria Math"/>
+                      <w:lang w:val="en-GB"/>
+                    </w:rPr>
+                    <m:t>-1</m:t>
                   </m:r>
                 </m:sub>
               </m:sSub>
@@ -18993,7 +19378,21 @@
                       <w:rFonts w:ascii="Cambria Math" w:hAnsi="Cambria Math"/>
                       <w:lang w:val="en-GB"/>
                     </w:rPr>
-                    <m:t>t-n</m:t>
+                    <m:t>t</m:t>
+                  </m:r>
+                  <m:r>
+                    <w:rPr>
+                      <w:rFonts w:ascii="Cambria Math" w:hAnsi="Cambria Math"/>
+                      <w:lang w:val="en-GB"/>
+                    </w:rPr>
+                    <m:t>-</m:t>
+                  </m:r>
+                  <m:r>
+                    <w:rPr>
+                      <w:rFonts w:ascii="Cambria Math" w:hAnsi="Cambria Math"/>
+                      <w:lang w:val="en-GB"/>
+                    </w:rPr>
+                    <m:t>n</m:t>
                   </m:r>
                 </m:sub>
               </m:sSub>
@@ -19093,27 +19492,13 @@
         <w:rPr>
           <w:lang w:val="en-US"/>
         </w:rPr>
-        <w:t xml:space="preserve">rely on </w:t>
-      </w:r>
-      <w:proofErr w:type="spellStart"/>
-      <w:r>
-        <w:rPr>
-          <w:lang w:val="en-US"/>
-        </w:rPr>
-        <w:t>Sklar</w:t>
-      </w:r>
-      <w:r>
-        <w:rPr>
-          <w:lang w:val="en-US"/>
-        </w:rPr>
-        <w:t>’s</w:t>
-      </w:r>
-      <w:proofErr w:type="spellEnd"/>
-      <w:r>
-        <w:rPr>
-          <w:lang w:val="en-US"/>
-        </w:rPr>
-        <w:t xml:space="preserve"> theorem </w:t>
+        <w:t>rely on Sklar</w:t>
+      </w:r>
+      <w:r>
+        <w:rPr>
+          <w:lang w:val="en-US"/>
+        </w:rPr>
+        <w:t xml:space="preserve">’s theorem </w:t>
       </w:r>
       <w:r>
         <w:rPr>
@@ -19325,7 +19710,14 @@
                           <w:rFonts w:ascii="Cambria Math" w:hAnsi="Cambria Math"/>
                           <w:lang w:val="en-GB"/>
                         </w:rPr>
-                        <m:t>t-1</m:t>
+                        <m:t>t</m:t>
+                      </m:r>
+                      <m:r>
+                        <w:rPr>
+                          <w:rFonts w:ascii="Cambria Math" w:hAnsi="Cambria Math"/>
+                          <w:lang w:val="en-GB"/>
+                        </w:rPr>
+                        <m:t>-1</m:t>
                       </m:r>
                     </m:sub>
                   </m:sSub>
@@ -19336,7 +19728,14 @@
                   <w:rFonts w:ascii="Cambria Math" w:hAnsi="Cambria Math"/>
                   <w:lang w:val="en-GB"/>
                 </w:rPr>
-                <m:t>=C</m:t>
+                <m:t>=</m:t>
+              </m:r>
+              <m:r>
+                <w:rPr>
+                  <w:rFonts w:ascii="Cambria Math" w:hAnsi="Cambria Math"/>
+                  <w:lang w:val="en-GB"/>
+                </w:rPr>
+                <m:t>C</m:t>
               </m:r>
               <m:d>
                 <m:dPr>
@@ -19451,7 +19850,14 @@
                               <w:rFonts w:ascii="Cambria Math" w:hAnsi="Cambria Math"/>
                               <w:lang w:val="en-GB"/>
                             </w:rPr>
-                            <m:t>t-1</m:t>
+                            <m:t>t</m:t>
+                          </m:r>
+                          <m:r>
+                            <w:rPr>
+                              <w:rFonts w:ascii="Cambria Math" w:hAnsi="Cambria Math"/>
+                              <w:lang w:val="en-GB"/>
+                            </w:rPr>
+                            <m:t>-1</m:t>
                           </m:r>
                         </m:sub>
                       </m:sSub>
@@ -19564,7 +19970,14 @@
                               <w:rFonts w:ascii="Cambria Math" w:hAnsi="Cambria Math"/>
                               <w:lang w:val="en-GB"/>
                             </w:rPr>
-                            <m:t>t-1</m:t>
+                            <m:t>t</m:t>
+                          </m:r>
+                          <m:r>
+                            <w:rPr>
+                              <w:rFonts w:ascii="Cambria Math" w:hAnsi="Cambria Math"/>
+                              <w:lang w:val="en-GB"/>
+                            </w:rPr>
+                            <m:t>-1</m:t>
                           </m:r>
                         </m:sub>
                       </m:sSub>
@@ -19861,7 +20274,14 @@
                           <w:rFonts w:ascii="Cambria Math" w:hAnsi="Cambria Math" w:cs="Calibri"/>
                           <w:lang w:val="en-GB"/>
                         </w:rPr>
-                        <m:t>t-1</m:t>
+                        <m:t>t</m:t>
+                      </m:r>
+                      <m:r>
+                        <w:rPr>
+                          <w:rFonts w:ascii="Cambria Math" w:hAnsi="Cambria Math" w:cs="Calibri"/>
+                          <w:lang w:val="en-GB"/>
+                        </w:rPr>
+                        <m:t>-1</m:t>
                       </m:r>
                     </m:sub>
                     <m:sup>
@@ -19923,7 +20343,14 @@
                       <w:rFonts w:ascii="Cambria Math" w:hAnsi="Cambria Math"/>
                       <w:lang w:val="en-US"/>
                     </w:rPr>
-                    <m:t>-rT</m:t>
+                    <m:t>-</m:t>
+                  </m:r>
+                  <m:r>
+                    <w:rPr>
+                      <w:rFonts w:ascii="Cambria Math" w:hAnsi="Cambria Math"/>
+                      <w:lang w:val="en-US"/>
+                    </w:rPr>
+                    <m:t>rT</m:t>
                   </m:r>
                 </m:sup>
               </m:sSup>
@@ -19974,20 +20401,12 @@
           <w:lang w:val="en-GB"/>
         </w:rPr>
       </w:pPr>
-      <w:proofErr w:type="spellStart"/>
       <w:r>
         <w:rPr>
           <w:lang w:val="en-GB"/>
         </w:rPr>
         <w:lastRenderedPageBreak/>
-        <w:t>Montecarlo</w:t>
-      </w:r>
-      <w:proofErr w:type="spellEnd"/>
-      <w:r>
-        <w:rPr>
-          <w:lang w:val="en-GB"/>
-        </w:rPr>
-        <w:t xml:space="preserve"> s</w:t>
+        <w:t>Montecarlo s</w:t>
       </w:r>
       <w:r>
         <w:rPr>
@@ -22388,6 +22807,18 @@
         </w:rPr>
         <w:t>Calcium Ammonium Nitrate (CAN) and wheat prices (Mar 2007-Sep 2025)</w:t>
       </w:r>
+      <w:r>
+        <w:rPr>
+          <w:rFonts w:ascii="Times New Roman" w:hAnsi="Times New Roman"/>
+          <w:i/>
+          <w:iCs w:val="0"/>
+          <w:color w:val="auto"/>
+          <w:sz w:val="24"/>
+          <w:szCs w:val="24"/>
+          <w:lang w:val="en-GB"/>
+        </w:rPr>
+        <w:t>.</w:t>
+      </w:r>
     </w:p>
     <w:p>
       <w:pPr>
@@ -22408,13 +22839,49 @@
         <w:rPr>
           <w:lang w:val="en-US"/>
         </w:rPr>
-        <w:t xml:space="preserve">To address the irregular temporal spacing of obtained price data, we apply </w:t>
-      </w:r>
-      <w:r>
-        <w:rPr>
-          <w:lang w:val="en-US"/>
-        </w:rPr>
-        <w:t xml:space="preserve">a standardization procedure. First, we identify the optimal time interval </w:t>
+        <w:t>W</w:t>
+      </w:r>
+      <w:r>
+        <w:rPr>
+          <w:lang w:val="en-US"/>
+        </w:rPr>
+        <w:t xml:space="preserve">e apply </w:t>
+      </w:r>
+      <w:r>
+        <w:rPr>
+          <w:lang w:val="en-US"/>
+        </w:rPr>
+        <w:t>a standardization procedure</w:t>
+      </w:r>
+      <w:r>
+        <w:rPr>
+          <w:lang w:val="en-US"/>
+        </w:rPr>
+        <w:t xml:space="preserve"> to 1) </w:t>
+      </w:r>
+      <w:r>
+        <w:rPr>
+          <w:lang w:val="en-US"/>
+        </w:rPr>
+        <w:t>address the irregular temporal spacing of fertilizer price data</w:t>
+      </w:r>
+      <w:r>
+        <w:rPr>
+          <w:lang w:val="en-US"/>
+        </w:rPr>
+        <w:t xml:space="preserve"> and 2) match fertilizer and </w:t>
+      </w:r>
+      <w:r>
+        <w:rPr>
+          <w:lang w:val="en-US"/>
+        </w:rPr>
+        <w:t>wheat prices</w:t>
+      </w:r>
+      <w:r>
+        <w:rPr>
+          <w:lang w:val="en-US"/>
+        </w:rPr>
+        <w:t xml:space="preserve">. First, we identify the optimal time interval </w:t>
       </w:r>
       <w:r>
         <w:rPr>
@@ -22597,7 +23064,19 @@
         <w:rPr>
           <w:lang w:val="en-US"/>
         </w:rPr>
-        <w:t>apply the same procedure to</w:t>
+        <w:t>apply the same proce</w:t>
+      </w:r>
+      <w:r>
+        <w:rPr>
+          <w:lang w:val="en-US"/>
+        </w:rPr>
+        <w:t>ss</w:t>
+      </w:r>
+      <w:r>
+        <w:rPr>
+          <w:lang w:val="en-US"/>
+        </w:rPr>
+        <w:t xml:space="preserve"> to</w:t>
       </w:r>
       <w:r>
         <w:rPr>
@@ -22684,7 +23163,14 @@
         <w:rPr>
           <w:lang w:val="en-US"/>
         </w:rPr>
-        <w:t>resulted in a consistently-spaced</w:t>
+        <w:t xml:space="preserve">resulted in a </w:t>
+      </w:r>
+      <w:r>
+        <w:rPr>
+          <w:lang w:val="en-US"/>
+        </w:rPr>
+        <w:lastRenderedPageBreak/>
+        <w:t>consistently-spaced</w:t>
       </w:r>
       <w:r>
         <w:rPr>
@@ -22696,14 +23182,7 @@
         <w:rPr>
           <w:lang w:val="en-US"/>
         </w:rPr>
-        <w:t xml:space="preserve">time series suitable for temporal </w:t>
-      </w:r>
-      <w:r>
-        <w:rPr>
-          <w:lang w:val="en-US"/>
-        </w:rPr>
-        <w:lastRenderedPageBreak/>
-        <w:t xml:space="preserve">analysis </w:t>
+        <w:t xml:space="preserve">time series suitable for temporal analysis </w:t>
       </w:r>
       <w:r>
         <w:rPr>
@@ -22787,7 +23266,13 @@
         <w:rPr>
           <w:lang w:val="en-US"/>
         </w:rPr>
-        <w:t xml:space="preserve"> X)</w:t>
+        <w:t xml:space="preserve"> appendix?</w:t>
+      </w:r>
+      <w:r>
+        <w:rPr>
+          <w:lang w:val="en-US"/>
+        </w:rPr>
+        <w:t>)</w:t>
       </w:r>
       <w:r>
         <w:rPr>
@@ -22807,31 +23292,22 @@
     </w:p>
     <w:p>
       <w:pPr>
-        <w:keepNext/>
         <w:spacing w:line="360" w:lineRule="auto"/>
         <w:jc w:val="both"/>
         <w:rPr>
-          <w:lang w:val="en-GB"/>
-        </w:rPr>
-      </w:pPr>
-    </w:p>
-    <w:p>
-      <w:pPr>
-        <w:spacing w:line="360" w:lineRule="auto"/>
-        <w:jc w:val="both"/>
-        <w:rPr>
-          <w:lang w:val="en-US"/>
-        </w:rPr>
-      </w:pPr>
-    </w:p>
-    <w:p>
-      <w:pPr>
-        <w:spacing w:line="360" w:lineRule="auto"/>
-        <w:jc w:val="both"/>
-        <w:rPr>
-          <w:lang w:val="en-US"/>
-        </w:rPr>
-      </w:pPr>
+          <w:i/>
+          <w:iCs/>
+          <w:lang w:val="en-US"/>
+        </w:rPr>
+      </w:pPr>
+      <w:r>
+        <w:rPr>
+          <w:i/>
+          <w:iCs/>
+          <w:lang w:val="en-US"/>
+        </w:rPr>
+        <w:t>Table X summary statistics of price data</w:t>
+      </w:r>
     </w:p>
     <w:p>
       <w:pPr>
@@ -22923,7 +23399,6 @@
           <w:shd w:val="clear" w:color="auto" w:fill="FFFFFF"/>
         </w:rPr>
       </w:pPr>
-      <w:proofErr w:type="spellStart"/>
       <w:r>
         <w:rPr>
           <w:shd w:val="clear" w:color="auto" w:fill="FFFFFF"/>
@@ -22931,7 +23406,6 @@
         <w:lastRenderedPageBreak/>
         <w:t>References</w:t>
       </w:r>
-      <w:proofErr w:type="spellEnd"/>
     </w:p>
     <w:p>
       <w:pPr>
@@ -24344,25 +24818,7 @@
           <w:szCs w:val="18"/>
           <w:lang w:val="en-GB"/>
         </w:rPr>
-        <w:t>Among the non-SOMs, Hey &amp; Pace (2014) conclude that the Vector EU model (</w:t>
-      </w:r>
-      <w:proofErr w:type="spellStart"/>
-      <w:r>
-        <w:rPr>
-          <w:sz w:val="18"/>
-          <w:szCs w:val="18"/>
-          <w:lang w:val="en-GB"/>
-        </w:rPr>
-        <w:t>Siniscalchi</w:t>
-      </w:r>
-      <w:proofErr w:type="spellEnd"/>
-      <w:r>
-        <w:rPr>
-          <w:sz w:val="18"/>
-          <w:szCs w:val="18"/>
-          <w:lang w:val="en-GB"/>
-        </w:rPr>
-        <w:t>, 2009) and the Alpha EU model (Ghirardato et al., 2004) perform better than the Subjective EU model (Savage, 1954) in explaining behaviour, but they perform similarly when it comes to prediction</w:t>
+        <w:t>Among the non-SOMs, Hey &amp; Pace (2014) conclude that the Vector EU model (Siniscalchi, 2009) and the Alpha EU model (Ghirardato et al., 2004) perform better than the Subjective EU model (Savage, 1954) in explaining behaviour, but they perform similarly when it comes to prediction</w:t>
       </w:r>
       <w:r>
         <w:rPr>

</xml_diff>